<commit_message>
Completed notes on Dillman, Smyth & Christian (2014) chapter 8
</commit_message>
<xml_diff>
--- a/Notes/DillmanSmythChristian_2014_The-tailored-design-method_Notes.docx
+++ b/Notes/DillmanSmythChristian_2014_The-tailored-design-method_Notes.docx
@@ -10676,13 +10676,7 @@
         </w:numPr>
       </w:pPr>
       <w:r>
-        <w:t xml:space="preserve">Most </w:t>
-      </w:r>
-      <w:r>
-        <w:t xml:space="preserve">telephone </w:t>
-      </w:r>
-      <w:r>
-        <w:t xml:space="preserve">surveys use computer-assisted telephone interviewing (CATI). </w:t>
+        <w:t xml:space="preserve">Most telephone surveys use computer-assisted telephone interviewing (CATI). </w:t>
       </w:r>
     </w:p>
     <w:p>
@@ -11000,10 +10994,547 @@
           <w:numId w:val="57"/>
         </w:numPr>
       </w:pPr>
+      <w:r>
+        <w:t>Provide a short, clear, and persuasive introduction to the survey.</w:t>
+      </w:r>
+    </w:p>
+    <w:p>
+      <w:pPr>
+        <w:pStyle w:val="ListParagraph"/>
+        <w:numPr>
+          <w:ilvl w:val="1"/>
+          <w:numId w:val="57"/>
+        </w:numPr>
+      </w:pPr>
+      <w:r>
+        <w:t>Adjust to the interaction with the respondent as it unfolds.</w:t>
+      </w:r>
+    </w:p>
+    <w:p>
+      <w:pPr>
+        <w:pStyle w:val="ListParagraph"/>
+        <w:numPr>
+          <w:ilvl w:val="1"/>
+          <w:numId w:val="57"/>
+        </w:numPr>
+      </w:pPr>
+      <w:r>
+        <w:t>Less scripted introductions tend to be more effective at gaining cooperation.</w:t>
+      </w:r>
+    </w:p>
+    <w:p>
+      <w:pPr>
+        <w:pStyle w:val="ListParagraph"/>
+        <w:numPr>
+          <w:ilvl w:val="0"/>
+          <w:numId w:val="57"/>
+        </w:numPr>
+      </w:pPr>
+      <w:r>
+        <w:t>Read questions fully and exactly in the order they appear on the questionnaire.</w:t>
+      </w:r>
+    </w:p>
+    <w:p>
+      <w:pPr>
+        <w:pStyle w:val="ListParagraph"/>
+        <w:numPr>
+          <w:ilvl w:val="0"/>
+          <w:numId w:val="57"/>
+        </w:numPr>
+      </w:pPr>
+      <w:r>
+        <w:t>Record answers exactly as respondents provide them.</w:t>
+      </w:r>
+    </w:p>
+    <w:p>
+      <w:pPr>
+        <w:pStyle w:val="ListParagraph"/>
+        <w:numPr>
+          <w:ilvl w:val="0"/>
+          <w:numId w:val="57"/>
+        </w:numPr>
+      </w:pPr>
+      <w:r>
+        <w:t>Focus on the respondent and practice active listening.</w:t>
+      </w:r>
+    </w:p>
+    <w:p>
+      <w:pPr>
+        <w:pStyle w:val="ListParagraph"/>
+        <w:numPr>
+          <w:ilvl w:val="1"/>
+          <w:numId w:val="57"/>
+        </w:numPr>
+      </w:pPr>
+      <w:r>
+        <w:t>Pay attention to how respondents answer a question, not just what they say.</w:t>
+      </w:r>
+    </w:p>
+    <w:p>
+      <w:pPr>
+        <w:pStyle w:val="ListParagraph"/>
+        <w:numPr>
+          <w:ilvl w:val="0"/>
+          <w:numId w:val="57"/>
+        </w:numPr>
+      </w:pPr>
+      <w:r>
+        <w:t>Use a controlled speaking pace.</w:t>
+      </w:r>
+    </w:p>
+    <w:p>
+      <w:pPr>
+        <w:pStyle w:val="ListParagraph"/>
+        <w:numPr>
+          <w:ilvl w:val="1"/>
+          <w:numId w:val="57"/>
+        </w:numPr>
+      </w:pPr>
+      <w:r>
+        <w:t>Control the pitch and tone of your voice.</w:t>
+      </w:r>
+    </w:p>
+    <w:p>
+      <w:pPr>
+        <w:pStyle w:val="ListParagraph"/>
+        <w:numPr>
+          <w:ilvl w:val="1"/>
+          <w:numId w:val="57"/>
+        </w:numPr>
+      </w:pPr>
+      <w:r>
+        <w:t>Lower refusal rates for interviewers who speak quickly, loudly, and with perceived confidence.</w:t>
+      </w:r>
+    </w:p>
+    <w:p>
+      <w:pPr>
+        <w:pStyle w:val="ListParagraph"/>
+        <w:numPr>
+          <w:ilvl w:val="1"/>
+          <w:numId w:val="57"/>
+        </w:numPr>
+      </w:pPr>
+      <w:r>
+        <w:t>Faster pace is generally better for telephone interviews.</w:t>
+      </w:r>
+    </w:p>
+    <w:p>
+      <w:pPr>
+        <w:pStyle w:val="ListParagraph"/>
+        <w:numPr>
+          <w:ilvl w:val="0"/>
+          <w:numId w:val="57"/>
+        </w:numPr>
+      </w:pPr>
+      <w:r>
+        <w:t>Provide encouragement and targeted feedback to respondents.</w:t>
+      </w:r>
+    </w:p>
+    <w:p>
+      <w:pPr>
+        <w:pStyle w:val="ListParagraph"/>
+        <w:numPr>
+          <w:ilvl w:val="1"/>
+          <w:numId w:val="57"/>
+        </w:numPr>
+      </w:pPr>
+      <w:r>
+        <w:t>Feedback must be neutral and not leading.</w:t>
+      </w:r>
+    </w:p>
+    <w:p>
+      <w:pPr>
+        <w:pStyle w:val="ListParagraph"/>
+        <w:numPr>
+          <w:ilvl w:val="0"/>
+          <w:numId w:val="57"/>
+        </w:numPr>
+      </w:pPr>
+      <w:r>
+        <w:t>Train interviewers before they start calling sample members.</w:t>
+      </w:r>
+    </w:p>
+    <w:p>
+      <w:pPr>
+        <w:pStyle w:val="ListParagraph"/>
+        <w:numPr>
+          <w:ilvl w:val="1"/>
+          <w:numId w:val="57"/>
+        </w:numPr>
+      </w:pPr>
+      <w:r>
+        <w:t>Provide regular follow-up training to interviewers.</w:t>
+      </w:r>
+    </w:p>
+    <w:p/>
+    <w:p>
+      <w:r>
+        <w:t>Guidelines for Establishing Calling Rules and Procedures</w:t>
+      </w:r>
+    </w:p>
+    <w:p>
+      <w:pPr>
+        <w:pStyle w:val="ListParagraph"/>
+        <w:numPr>
+          <w:ilvl w:val="0"/>
+          <w:numId w:val="58"/>
+        </w:numPr>
+      </w:pPr>
+      <w:r>
+        <w:t>Make multiple attempts to reach someone at each sampled telephone number.</w:t>
+      </w:r>
+    </w:p>
+    <w:p>
+      <w:pPr>
+        <w:pStyle w:val="ListParagraph"/>
+        <w:numPr>
+          <w:ilvl w:val="1"/>
+          <w:numId w:val="58"/>
+        </w:numPr>
+      </w:pPr>
+      <w:r>
+        <w:t>A refusal conversion attempt is an attempt to gain cooperation from someone who refused on the previous contact.</w:t>
+      </w:r>
+    </w:p>
+    <w:p>
+      <w:pPr>
+        <w:pStyle w:val="ListParagraph"/>
+        <w:numPr>
+          <w:ilvl w:val="1"/>
+          <w:numId w:val="58"/>
+        </w:numPr>
+      </w:pPr>
+      <w:r>
+        <w:t>A hard refusal is when the person contact specifically asks not to be contacted again.</w:t>
+      </w:r>
+    </w:p>
+    <w:p>
+      <w:pPr>
+        <w:pStyle w:val="ListParagraph"/>
+        <w:numPr>
+          <w:ilvl w:val="0"/>
+          <w:numId w:val="58"/>
+        </w:numPr>
+      </w:pPr>
+      <w:r>
+        <w:t>Vary the days of the week and times of day that call attempts are made to each sample member.</w:t>
+      </w:r>
+    </w:p>
+    <w:p>
+      <w:pPr>
+        <w:pStyle w:val="ListParagraph"/>
+        <w:numPr>
+          <w:ilvl w:val="0"/>
+          <w:numId w:val="58"/>
+        </w:numPr>
+      </w:pPr>
+      <w:r>
+        <w:t>Decide how telephone number will be dialed.</w:t>
+      </w:r>
+    </w:p>
+    <w:p>
+      <w:pPr>
+        <w:pStyle w:val="ListParagraph"/>
+        <w:numPr>
+          <w:ilvl w:val="1"/>
+          <w:numId w:val="58"/>
+        </w:numPr>
+      </w:pPr>
+      <w:r>
+        <w:t>Comply with legal rules about calling.</w:t>
+      </w:r>
+    </w:p>
+    <w:p>
+      <w:pPr>
+        <w:pStyle w:val="ListParagraph"/>
+        <w:numPr>
+          <w:ilvl w:val="0"/>
+          <w:numId w:val="58"/>
+        </w:numPr>
+      </w:pPr>
+      <w:r>
+        <w:t>Track every call attempt.</w:t>
+      </w:r>
+    </w:p>
+    <w:p>
+      <w:pPr>
+        <w:pStyle w:val="ListParagraph"/>
+        <w:numPr>
+          <w:ilvl w:val="1"/>
+          <w:numId w:val="58"/>
+        </w:numPr>
+      </w:pPr>
+      <w:r>
+        <w:t>Assign each sample member a unique iden</w:t>
+      </w:r>
+      <w:r>
+        <w:t>tifier different from the telephone number.</w:t>
+      </w:r>
+    </w:p>
+    <w:p>
+      <w:pPr>
+        <w:pStyle w:val="ListParagraph"/>
+        <w:numPr>
+          <w:ilvl w:val="0"/>
+          <w:numId w:val="58"/>
+        </w:numPr>
+      </w:pPr>
+      <w:r>
+        <w:t>Decide whether to display a number or description on caller identification systems.</w:t>
+      </w:r>
+    </w:p>
+    <w:p>
+      <w:pPr>
+        <w:pStyle w:val="ListParagraph"/>
+        <w:numPr>
+          <w:ilvl w:val="0"/>
+          <w:numId w:val="58"/>
+        </w:numPr>
+      </w:pPr>
+      <w:r>
+        <w:t>Consider leaving a voicemail message, especially when calling cell phones.</w:t>
+      </w:r>
+    </w:p>
+    <w:p>
+      <w:pPr>
+        <w:pStyle w:val="ListParagraph"/>
+        <w:numPr>
+          <w:ilvl w:val="0"/>
+          <w:numId w:val="58"/>
+        </w:numPr>
+      </w:pPr>
+      <w:r>
+        <w:lastRenderedPageBreak/>
+        <w:t>Establish procedures for dealing with inbound calls.</w:t>
+      </w:r>
+    </w:p>
+    <w:p>
+      <w:pPr>
+        <w:pStyle w:val="ListParagraph"/>
+        <w:numPr>
+          <w:ilvl w:val="0"/>
+          <w:numId w:val="58"/>
+        </w:numPr>
+      </w:pPr>
+      <w:r>
+        <w:t>Maintain an internal Do Not Call (DNC) list</w:t>
+      </w:r>
+    </w:p>
+    <w:p>
+      <w:pPr>
+        <w:pStyle w:val="ListParagraph"/>
+        <w:numPr>
+          <w:ilvl w:val="1"/>
+          <w:numId w:val="58"/>
+        </w:numPr>
+      </w:pPr>
+      <w:r>
+        <w:t>Survey research is exempt from the National Do Not Call Registry.</w:t>
+      </w:r>
+    </w:p>
+    <w:p>
+      <w:pPr>
+        <w:pStyle w:val="ListParagraph"/>
+        <w:numPr>
+          <w:ilvl w:val="1"/>
+          <w:numId w:val="58"/>
+        </w:numPr>
+      </w:pPr>
+      <w:r>
+        <w:t>Decide how long numbers should remain on Do Not Call list.</w:t>
+      </w:r>
+    </w:p>
+    <w:p/>
+    <w:p/>
+    <w:p>
+      <w:r>
+        <w:t>Quality Control and Testing Guidelines for Telephone Surveys</w:t>
+      </w:r>
+    </w:p>
+    <w:p>
+      <w:pPr>
+        <w:pStyle w:val="ListParagraph"/>
+        <w:numPr>
+          <w:ilvl w:val="0"/>
+          <w:numId w:val="59"/>
+        </w:numPr>
+      </w:pPr>
+      <w:r>
+        <w:t>Evaluate implementation materials and procedures</w:t>
+      </w:r>
+    </w:p>
+    <w:p>
+      <w:pPr>
+        <w:pStyle w:val="ListParagraph"/>
+        <w:numPr>
+          <w:ilvl w:val="1"/>
+          <w:numId w:val="59"/>
+        </w:numPr>
+      </w:pPr>
+      <w:r>
+        <w:t>Obtain expert reviews.</w:t>
+      </w:r>
+    </w:p>
+    <w:p>
+      <w:pPr>
+        <w:pStyle w:val="ListParagraph"/>
+        <w:numPr>
+          <w:ilvl w:val="1"/>
+          <w:numId w:val="59"/>
+        </w:numPr>
+      </w:pPr>
+      <w:r>
+        <w:t>Conduct cognitive interviews.</w:t>
+      </w:r>
+    </w:p>
+    <w:p>
+      <w:pPr>
+        <w:pStyle w:val="ListParagraph"/>
+        <w:numPr>
+          <w:ilvl w:val="1"/>
+          <w:numId w:val="59"/>
+        </w:numPr>
+      </w:pPr>
+      <w:r>
+        <w:t>Conduct experimental evaluations.</w:t>
+      </w:r>
+    </w:p>
+    <w:p>
+      <w:pPr>
+        <w:pStyle w:val="ListParagraph"/>
+        <w:numPr>
+          <w:ilvl w:val="1"/>
+          <w:numId w:val="59"/>
+        </w:numPr>
+      </w:pPr>
+      <w:r>
+        <w:t>Conduct pilot studies.</w:t>
+      </w:r>
+    </w:p>
+    <w:p>
+      <w:pPr>
+        <w:pStyle w:val="ListParagraph"/>
+        <w:numPr>
+          <w:ilvl w:val="0"/>
+          <w:numId w:val="59"/>
+        </w:numPr>
+      </w:pPr>
+      <w:r>
+        <w:t xml:space="preserve">Test the programming of the auto-dialer, CATI software and database, and interviewer workstations. </w:t>
+      </w:r>
+    </w:p>
+    <w:p>
+      <w:pPr>
+        <w:pStyle w:val="ListParagraph"/>
+        <w:numPr>
+          <w:ilvl w:val="0"/>
+          <w:numId w:val="59"/>
+        </w:numPr>
+      </w:pPr>
+      <w:r>
+        <w:t>Implement a system for monitoring progress and evaluating early calling.</w:t>
+      </w:r>
+    </w:p>
+    <w:p>
+      <w:pPr>
+        <w:pStyle w:val="ListParagraph"/>
+        <w:numPr>
+          <w:ilvl w:val="0"/>
+          <w:numId w:val="59"/>
+        </w:numPr>
+      </w:pPr>
+      <w:r>
+        <w:t>Collect para-data about the questionnaire and implementation process.</w:t>
+      </w:r>
+    </w:p>
+    <w:p>
+      <w:pPr>
+        <w:pStyle w:val="ListParagraph"/>
+        <w:numPr>
+          <w:ilvl w:val="0"/>
+          <w:numId w:val="59"/>
+        </w:numPr>
+      </w:pPr>
+      <w:r>
+        <w:t>Monitor interviewer performance.</w:t>
+      </w:r>
+    </w:p>
+    <w:p>
+      <w:pPr>
+        <w:pStyle w:val="ListParagraph"/>
+        <w:numPr>
+          <w:ilvl w:val="1"/>
+          <w:numId w:val="59"/>
+        </w:numPr>
+      </w:pPr>
+      <w:r>
+        <w:t>Ensure survey quality.</w:t>
+      </w:r>
+    </w:p>
+    <w:p>
+      <w:pPr>
+        <w:pStyle w:val="ListParagraph"/>
+        <w:numPr>
+          <w:ilvl w:val="1"/>
+          <w:numId w:val="59"/>
+        </w:numPr>
+      </w:pPr>
+      <w:r>
+        <w:t>Identify areas for retraining.</w:t>
+      </w:r>
+    </w:p>
+    <w:p>
+      <w:pPr>
+        <w:pStyle w:val="ListParagraph"/>
+        <w:numPr>
+          <w:ilvl w:val="1"/>
+          <w:numId w:val="59"/>
+        </w:numPr>
+      </w:pPr>
+      <w:r>
+        <w:t>Develop metrics for tracking performance.</w:t>
+      </w:r>
+    </w:p>
+    <w:p>
+      <w:pPr>
+        <w:pStyle w:val="ListParagraph"/>
+        <w:numPr>
+          <w:ilvl w:val="0"/>
+          <w:numId w:val="59"/>
+        </w:numPr>
+      </w:pPr>
+      <w:r>
+        <w:t>Verify that interviews were conducted accurately.</w:t>
+      </w:r>
+    </w:p>
+    <w:p>
+      <w:pPr>
+        <w:pStyle w:val="ListParagraph"/>
+        <w:numPr>
+          <w:ilvl w:val="1"/>
+          <w:numId w:val="59"/>
+        </w:numPr>
+      </w:pPr>
+      <w:r>
+        <w:t>Review recorded interviews.</w:t>
+      </w:r>
+    </w:p>
+    <w:p>
+      <w:pPr>
+        <w:pStyle w:val="ListParagraph"/>
+        <w:numPr>
+          <w:ilvl w:val="1"/>
+          <w:numId w:val="59"/>
+        </w:numPr>
+      </w:pPr>
+      <w:r>
+        <w:t>Re-interview subset of sample members asking them select interview questions.</w:t>
+      </w:r>
+    </w:p>
+    <w:p>
       <w:bookmarkStart w:id="0" w:name="_GoBack"/>
       <w:bookmarkEnd w:id="0"/>
     </w:p>
-    <w:p/>
     <w:p>
       <w:pPr>
         <w:sectPr>
@@ -13055,7 +13586,7 @@
         <w:bCs/>
         <w:noProof/>
       </w:rPr>
-      <w:t>2</w:t>
+      <w:t>3</w:t>
     </w:r>
     <w:r>
       <w:rPr>
@@ -13094,7 +13625,7 @@
         <w:bCs/>
         <w:noProof/>
       </w:rPr>
-      <w:t>2</w:t>
+      <w:t>3</w:t>
     </w:r>
     <w:r>
       <w:rPr>
@@ -13166,7 +13697,7 @@
         <w:bCs/>
         <w:noProof/>
       </w:rPr>
-      <w:t>1</w:t>
+      <w:t>2</w:t>
     </w:r>
     <w:r>
       <w:rPr>
@@ -13339,6 +13870,119 @@
     </w:lvl>
   </w:abstractNum>
   <w:abstractNum w:abstractNumId="1" w15:restartNumberingAfterBreak="0">
+    <w:nsid w:val="0464105B"/>
+    <w:multiLevelType w:val="hybridMultilevel"/>
+    <w:tmpl w:val="7FC046E6"/>
+    <w:lvl w:ilvl="0" w:tplc="04090001">
+      <w:start w:val="1"/>
+      <w:numFmt w:val="bullet"/>
+      <w:lvlText w:val=""/>
+      <w:lvlJc w:val="left"/>
+      <w:pPr>
+        <w:ind w:left="720" w:hanging="360"/>
+      </w:pPr>
+      <w:rPr>
+        <w:rFonts w:ascii="Symbol" w:hAnsi="Symbol" w:hint="default"/>
+      </w:rPr>
+    </w:lvl>
+    <w:lvl w:ilvl="1" w:tplc="04090003">
+      <w:start w:val="1"/>
+      <w:numFmt w:val="bullet"/>
+      <w:lvlText w:val="o"/>
+      <w:lvlJc w:val="left"/>
+      <w:pPr>
+        <w:ind w:left="1440" w:hanging="360"/>
+      </w:pPr>
+      <w:rPr>
+        <w:rFonts w:ascii="Courier New" w:hAnsi="Courier New" w:cs="Courier New" w:hint="default"/>
+      </w:rPr>
+    </w:lvl>
+    <w:lvl w:ilvl="2" w:tplc="04090005" w:tentative="1">
+      <w:start w:val="1"/>
+      <w:numFmt w:val="bullet"/>
+      <w:lvlText w:val=""/>
+      <w:lvlJc w:val="left"/>
+      <w:pPr>
+        <w:ind w:left="2160" w:hanging="360"/>
+      </w:pPr>
+      <w:rPr>
+        <w:rFonts w:ascii="Wingdings" w:hAnsi="Wingdings" w:hint="default"/>
+      </w:rPr>
+    </w:lvl>
+    <w:lvl w:ilvl="3" w:tplc="04090001" w:tentative="1">
+      <w:start w:val="1"/>
+      <w:numFmt w:val="bullet"/>
+      <w:lvlText w:val=""/>
+      <w:lvlJc w:val="left"/>
+      <w:pPr>
+        <w:ind w:left="2880" w:hanging="360"/>
+      </w:pPr>
+      <w:rPr>
+        <w:rFonts w:ascii="Symbol" w:hAnsi="Symbol" w:hint="default"/>
+      </w:rPr>
+    </w:lvl>
+    <w:lvl w:ilvl="4" w:tplc="04090003" w:tentative="1">
+      <w:start w:val="1"/>
+      <w:numFmt w:val="bullet"/>
+      <w:lvlText w:val="o"/>
+      <w:lvlJc w:val="left"/>
+      <w:pPr>
+        <w:ind w:left="3600" w:hanging="360"/>
+      </w:pPr>
+      <w:rPr>
+        <w:rFonts w:ascii="Courier New" w:hAnsi="Courier New" w:cs="Courier New" w:hint="default"/>
+      </w:rPr>
+    </w:lvl>
+    <w:lvl w:ilvl="5" w:tplc="04090005" w:tentative="1">
+      <w:start w:val="1"/>
+      <w:numFmt w:val="bullet"/>
+      <w:lvlText w:val=""/>
+      <w:lvlJc w:val="left"/>
+      <w:pPr>
+        <w:ind w:left="4320" w:hanging="360"/>
+      </w:pPr>
+      <w:rPr>
+        <w:rFonts w:ascii="Wingdings" w:hAnsi="Wingdings" w:hint="default"/>
+      </w:rPr>
+    </w:lvl>
+    <w:lvl w:ilvl="6" w:tplc="04090001" w:tentative="1">
+      <w:start w:val="1"/>
+      <w:numFmt w:val="bullet"/>
+      <w:lvlText w:val=""/>
+      <w:lvlJc w:val="left"/>
+      <w:pPr>
+        <w:ind w:left="5040" w:hanging="360"/>
+      </w:pPr>
+      <w:rPr>
+        <w:rFonts w:ascii="Symbol" w:hAnsi="Symbol" w:hint="default"/>
+      </w:rPr>
+    </w:lvl>
+    <w:lvl w:ilvl="7" w:tplc="04090003" w:tentative="1">
+      <w:start w:val="1"/>
+      <w:numFmt w:val="bullet"/>
+      <w:lvlText w:val="o"/>
+      <w:lvlJc w:val="left"/>
+      <w:pPr>
+        <w:ind w:left="5760" w:hanging="360"/>
+      </w:pPr>
+      <w:rPr>
+        <w:rFonts w:ascii="Courier New" w:hAnsi="Courier New" w:cs="Courier New" w:hint="default"/>
+      </w:rPr>
+    </w:lvl>
+    <w:lvl w:ilvl="8" w:tplc="04090005" w:tentative="1">
+      <w:start w:val="1"/>
+      <w:numFmt w:val="bullet"/>
+      <w:lvlText w:val=""/>
+      <w:lvlJc w:val="left"/>
+      <w:pPr>
+        <w:ind w:left="6480" w:hanging="360"/>
+      </w:pPr>
+      <w:rPr>
+        <w:rFonts w:ascii="Wingdings" w:hAnsi="Wingdings" w:hint="default"/>
+      </w:rPr>
+    </w:lvl>
+  </w:abstractNum>
+  <w:abstractNum w:abstractNumId="2" w15:restartNumberingAfterBreak="0">
     <w:nsid w:val="097A4FD3"/>
     <w:multiLevelType w:val="hybridMultilevel"/>
     <w:tmpl w:val="411C46A8"/>
@@ -13451,7 +14095,7 @@
       </w:rPr>
     </w:lvl>
   </w:abstractNum>
-  <w:abstractNum w:abstractNumId="2" w15:restartNumberingAfterBreak="0">
+  <w:abstractNum w:abstractNumId="3" w15:restartNumberingAfterBreak="0">
     <w:nsid w:val="0A3F5272"/>
     <w:multiLevelType w:val="hybridMultilevel"/>
     <w:tmpl w:val="493CE4C6"/>
@@ -13564,7 +14208,7 @@
       </w:rPr>
     </w:lvl>
   </w:abstractNum>
-  <w:abstractNum w:abstractNumId="3" w15:restartNumberingAfterBreak="0">
+  <w:abstractNum w:abstractNumId="4" w15:restartNumberingAfterBreak="0">
     <w:nsid w:val="0E7B4461"/>
     <w:multiLevelType w:val="hybridMultilevel"/>
     <w:tmpl w:val="DD801094"/>
@@ -13677,7 +14321,7 @@
       </w:rPr>
     </w:lvl>
   </w:abstractNum>
-  <w:abstractNum w:abstractNumId="4" w15:restartNumberingAfterBreak="0">
+  <w:abstractNum w:abstractNumId="5" w15:restartNumberingAfterBreak="0">
     <w:nsid w:val="12267EE5"/>
     <w:multiLevelType w:val="hybridMultilevel"/>
     <w:tmpl w:val="F18293BE"/>
@@ -13790,7 +14434,7 @@
       </w:rPr>
     </w:lvl>
   </w:abstractNum>
-  <w:abstractNum w:abstractNumId="5" w15:restartNumberingAfterBreak="0">
+  <w:abstractNum w:abstractNumId="6" w15:restartNumberingAfterBreak="0">
     <w:nsid w:val="12B31EEA"/>
     <w:multiLevelType w:val="hybridMultilevel"/>
     <w:tmpl w:val="4C888886"/>
@@ -13903,7 +14547,7 @@
       </w:rPr>
     </w:lvl>
   </w:abstractNum>
-  <w:abstractNum w:abstractNumId="6" w15:restartNumberingAfterBreak="0">
+  <w:abstractNum w:abstractNumId="7" w15:restartNumberingAfterBreak="0">
     <w:nsid w:val="153C4CF5"/>
     <w:multiLevelType w:val="hybridMultilevel"/>
     <w:tmpl w:val="75305688"/>
@@ -14016,7 +14660,7 @@
       </w:rPr>
     </w:lvl>
   </w:abstractNum>
-  <w:abstractNum w:abstractNumId="7" w15:restartNumberingAfterBreak="0">
+  <w:abstractNum w:abstractNumId="8" w15:restartNumberingAfterBreak="0">
     <w:nsid w:val="16E04AF1"/>
     <w:multiLevelType w:val="hybridMultilevel"/>
     <w:tmpl w:val="AE5C7E94"/>
@@ -14102,7 +14746,7 @@
       </w:pPr>
     </w:lvl>
   </w:abstractNum>
-  <w:abstractNum w:abstractNumId="8" w15:restartNumberingAfterBreak="0">
+  <w:abstractNum w:abstractNumId="9" w15:restartNumberingAfterBreak="0">
     <w:nsid w:val="170C6288"/>
     <w:multiLevelType w:val="hybridMultilevel"/>
     <w:tmpl w:val="7920466E"/>
@@ -14215,7 +14859,7 @@
       </w:rPr>
     </w:lvl>
   </w:abstractNum>
-  <w:abstractNum w:abstractNumId="9" w15:restartNumberingAfterBreak="0">
+  <w:abstractNum w:abstractNumId="10" w15:restartNumberingAfterBreak="0">
     <w:nsid w:val="19D41919"/>
     <w:multiLevelType w:val="hybridMultilevel"/>
     <w:tmpl w:val="261A1CA4"/>
@@ -14301,7 +14945,7 @@
       </w:pPr>
     </w:lvl>
   </w:abstractNum>
-  <w:abstractNum w:abstractNumId="10" w15:restartNumberingAfterBreak="0">
+  <w:abstractNum w:abstractNumId="11" w15:restartNumberingAfterBreak="0">
     <w:nsid w:val="1A351E0C"/>
     <w:multiLevelType w:val="hybridMultilevel"/>
     <w:tmpl w:val="E04C6230"/>
@@ -14414,7 +15058,7 @@
       </w:rPr>
     </w:lvl>
   </w:abstractNum>
-  <w:abstractNum w:abstractNumId="11" w15:restartNumberingAfterBreak="0">
+  <w:abstractNum w:abstractNumId="12" w15:restartNumberingAfterBreak="0">
     <w:nsid w:val="1A8C154A"/>
     <w:multiLevelType w:val="hybridMultilevel"/>
     <w:tmpl w:val="F23EDC9A"/>
@@ -14527,7 +15171,7 @@
       </w:rPr>
     </w:lvl>
   </w:abstractNum>
-  <w:abstractNum w:abstractNumId="12" w15:restartNumberingAfterBreak="0">
+  <w:abstractNum w:abstractNumId="13" w15:restartNumberingAfterBreak="0">
     <w:nsid w:val="1D587E8C"/>
     <w:multiLevelType w:val="hybridMultilevel"/>
     <w:tmpl w:val="4516BB4A"/>
@@ -14640,7 +15284,7 @@
       </w:rPr>
     </w:lvl>
   </w:abstractNum>
-  <w:abstractNum w:abstractNumId="13" w15:restartNumberingAfterBreak="0">
+  <w:abstractNum w:abstractNumId="14" w15:restartNumberingAfterBreak="0">
     <w:nsid w:val="1D796DAF"/>
     <w:multiLevelType w:val="hybridMultilevel"/>
     <w:tmpl w:val="51F45122"/>
@@ -14753,7 +15397,7 @@
       </w:rPr>
     </w:lvl>
   </w:abstractNum>
-  <w:abstractNum w:abstractNumId="14" w15:restartNumberingAfterBreak="0">
+  <w:abstractNum w:abstractNumId="15" w15:restartNumberingAfterBreak="0">
     <w:nsid w:val="1EB37C0C"/>
     <w:multiLevelType w:val="hybridMultilevel"/>
     <w:tmpl w:val="56509EDC"/>
@@ -14866,7 +15510,7 @@
       </w:rPr>
     </w:lvl>
   </w:abstractNum>
-  <w:abstractNum w:abstractNumId="15" w15:restartNumberingAfterBreak="0">
+  <w:abstractNum w:abstractNumId="16" w15:restartNumberingAfterBreak="0">
     <w:nsid w:val="20076478"/>
     <w:multiLevelType w:val="hybridMultilevel"/>
     <w:tmpl w:val="35C88D46"/>
@@ -14882,7 +15526,7 @@
         <w:rFonts w:ascii="Symbol" w:hAnsi="Symbol" w:hint="default"/>
       </w:rPr>
     </w:lvl>
-    <w:lvl w:ilvl="1" w:tplc="04090003" w:tentative="1">
+    <w:lvl w:ilvl="1" w:tplc="04090003">
       <w:start w:val="1"/>
       <w:numFmt w:val="bullet"/>
       <w:lvlText w:val="o"/>
@@ -14979,7 +15623,7 @@
       </w:rPr>
     </w:lvl>
   </w:abstractNum>
-  <w:abstractNum w:abstractNumId="16" w15:restartNumberingAfterBreak="0">
+  <w:abstractNum w:abstractNumId="17" w15:restartNumberingAfterBreak="0">
     <w:nsid w:val="221B22FA"/>
     <w:multiLevelType w:val="hybridMultilevel"/>
     <w:tmpl w:val="17E65B3C"/>
@@ -15092,7 +15736,7 @@
       </w:rPr>
     </w:lvl>
   </w:abstractNum>
-  <w:abstractNum w:abstractNumId="17" w15:restartNumberingAfterBreak="0">
+  <w:abstractNum w:abstractNumId="18" w15:restartNumberingAfterBreak="0">
     <w:nsid w:val="294B4B0E"/>
     <w:multiLevelType w:val="hybridMultilevel"/>
     <w:tmpl w:val="18DE7758"/>
@@ -15205,7 +15849,7 @@
       </w:rPr>
     </w:lvl>
   </w:abstractNum>
-  <w:abstractNum w:abstractNumId="18" w15:restartNumberingAfterBreak="0">
+  <w:abstractNum w:abstractNumId="19" w15:restartNumberingAfterBreak="0">
     <w:nsid w:val="2A264128"/>
     <w:multiLevelType w:val="hybridMultilevel"/>
     <w:tmpl w:val="BB36C050"/>
@@ -15291,7 +15935,7 @@
       </w:pPr>
     </w:lvl>
   </w:abstractNum>
-  <w:abstractNum w:abstractNumId="19" w15:restartNumberingAfterBreak="0">
+  <w:abstractNum w:abstractNumId="20" w15:restartNumberingAfterBreak="0">
     <w:nsid w:val="2A3E4E36"/>
     <w:multiLevelType w:val="hybridMultilevel"/>
     <w:tmpl w:val="64E2AE4C"/>
@@ -15404,7 +16048,7 @@
       </w:rPr>
     </w:lvl>
   </w:abstractNum>
-  <w:abstractNum w:abstractNumId="20" w15:restartNumberingAfterBreak="0">
+  <w:abstractNum w:abstractNumId="21" w15:restartNumberingAfterBreak="0">
     <w:nsid w:val="2D4C6FAD"/>
     <w:multiLevelType w:val="hybridMultilevel"/>
     <w:tmpl w:val="2548C2A0"/>
@@ -15517,7 +16161,7 @@
       </w:rPr>
     </w:lvl>
   </w:abstractNum>
-  <w:abstractNum w:abstractNumId="21" w15:restartNumberingAfterBreak="0">
+  <w:abstractNum w:abstractNumId="22" w15:restartNumberingAfterBreak="0">
     <w:nsid w:val="30514B65"/>
     <w:multiLevelType w:val="hybridMultilevel"/>
     <w:tmpl w:val="2F900BAC"/>
@@ -15630,7 +16274,7 @@
       </w:rPr>
     </w:lvl>
   </w:abstractNum>
-  <w:abstractNum w:abstractNumId="22" w15:restartNumberingAfterBreak="0">
+  <w:abstractNum w:abstractNumId="23" w15:restartNumberingAfterBreak="0">
     <w:nsid w:val="31194D2C"/>
     <w:multiLevelType w:val="hybridMultilevel"/>
     <w:tmpl w:val="9A5E81AE"/>
@@ -15743,7 +16387,7 @@
       </w:rPr>
     </w:lvl>
   </w:abstractNum>
-  <w:abstractNum w:abstractNumId="23" w15:restartNumberingAfterBreak="0">
+  <w:abstractNum w:abstractNumId="24" w15:restartNumberingAfterBreak="0">
     <w:nsid w:val="31AC6309"/>
     <w:multiLevelType w:val="hybridMultilevel"/>
     <w:tmpl w:val="169E01D8"/>
@@ -15856,7 +16500,7 @@
       </w:rPr>
     </w:lvl>
   </w:abstractNum>
-  <w:abstractNum w:abstractNumId="24" w15:restartNumberingAfterBreak="0">
+  <w:abstractNum w:abstractNumId="25" w15:restartNumberingAfterBreak="0">
     <w:nsid w:val="361342F4"/>
     <w:multiLevelType w:val="hybridMultilevel"/>
     <w:tmpl w:val="9894FB10"/>
@@ -15969,7 +16613,7 @@
       </w:rPr>
     </w:lvl>
   </w:abstractNum>
-  <w:abstractNum w:abstractNumId="25" w15:restartNumberingAfterBreak="0">
+  <w:abstractNum w:abstractNumId="26" w15:restartNumberingAfterBreak="0">
     <w:nsid w:val="36BA3C40"/>
     <w:multiLevelType w:val="hybridMultilevel"/>
     <w:tmpl w:val="33B4EBCE"/>
@@ -16082,7 +16726,7 @@
       </w:rPr>
     </w:lvl>
   </w:abstractNum>
-  <w:abstractNum w:abstractNumId="26" w15:restartNumberingAfterBreak="0">
+  <w:abstractNum w:abstractNumId="27" w15:restartNumberingAfterBreak="0">
     <w:nsid w:val="3ABD25E1"/>
     <w:multiLevelType w:val="hybridMultilevel"/>
     <w:tmpl w:val="AD2E3278"/>
@@ -16195,7 +16839,7 @@
       </w:rPr>
     </w:lvl>
   </w:abstractNum>
-  <w:abstractNum w:abstractNumId="27" w15:restartNumberingAfterBreak="0">
+  <w:abstractNum w:abstractNumId="28" w15:restartNumberingAfterBreak="0">
     <w:nsid w:val="3BC53099"/>
     <w:multiLevelType w:val="hybridMultilevel"/>
     <w:tmpl w:val="2BCEE162"/>
@@ -16281,7 +16925,7 @@
       </w:pPr>
     </w:lvl>
   </w:abstractNum>
-  <w:abstractNum w:abstractNumId="28" w15:restartNumberingAfterBreak="0">
+  <w:abstractNum w:abstractNumId="29" w15:restartNumberingAfterBreak="0">
     <w:nsid w:val="3E505659"/>
     <w:multiLevelType w:val="hybridMultilevel"/>
     <w:tmpl w:val="A81A8616"/>
@@ -16394,7 +17038,7 @@
       </w:rPr>
     </w:lvl>
   </w:abstractNum>
-  <w:abstractNum w:abstractNumId="29" w15:restartNumberingAfterBreak="0">
+  <w:abstractNum w:abstractNumId="30" w15:restartNumberingAfterBreak="0">
     <w:nsid w:val="3FA3017E"/>
     <w:multiLevelType w:val="hybridMultilevel"/>
     <w:tmpl w:val="B590EDB6"/>
@@ -16507,7 +17151,7 @@
       </w:rPr>
     </w:lvl>
   </w:abstractNum>
-  <w:abstractNum w:abstractNumId="30" w15:restartNumberingAfterBreak="0">
+  <w:abstractNum w:abstractNumId="31" w15:restartNumberingAfterBreak="0">
     <w:nsid w:val="415A6C27"/>
     <w:multiLevelType w:val="hybridMultilevel"/>
     <w:tmpl w:val="9FD43122"/>
@@ -16620,7 +17264,7 @@
       </w:rPr>
     </w:lvl>
   </w:abstractNum>
-  <w:abstractNum w:abstractNumId="31" w15:restartNumberingAfterBreak="0">
+  <w:abstractNum w:abstractNumId="32" w15:restartNumberingAfterBreak="0">
     <w:nsid w:val="429F179B"/>
     <w:multiLevelType w:val="hybridMultilevel"/>
     <w:tmpl w:val="A3E2908E"/>
@@ -16733,7 +17377,120 @@
       </w:rPr>
     </w:lvl>
   </w:abstractNum>
-  <w:abstractNum w:abstractNumId="32" w15:restartNumberingAfterBreak="0">
+  <w:abstractNum w:abstractNumId="33" w15:restartNumberingAfterBreak="0">
+    <w:nsid w:val="44E65BB1"/>
+    <w:multiLevelType w:val="hybridMultilevel"/>
+    <w:tmpl w:val="BF0E2A72"/>
+    <w:lvl w:ilvl="0" w:tplc="04090001">
+      <w:start w:val="1"/>
+      <w:numFmt w:val="bullet"/>
+      <w:lvlText w:val=""/>
+      <w:lvlJc w:val="left"/>
+      <w:pPr>
+        <w:ind w:left="720" w:hanging="360"/>
+      </w:pPr>
+      <w:rPr>
+        <w:rFonts w:ascii="Symbol" w:hAnsi="Symbol" w:hint="default"/>
+      </w:rPr>
+    </w:lvl>
+    <w:lvl w:ilvl="1" w:tplc="04090003">
+      <w:start w:val="1"/>
+      <w:numFmt w:val="bullet"/>
+      <w:lvlText w:val="o"/>
+      <w:lvlJc w:val="left"/>
+      <w:pPr>
+        <w:ind w:left="1440" w:hanging="360"/>
+      </w:pPr>
+      <w:rPr>
+        <w:rFonts w:ascii="Courier New" w:hAnsi="Courier New" w:cs="Courier New" w:hint="default"/>
+      </w:rPr>
+    </w:lvl>
+    <w:lvl w:ilvl="2" w:tplc="04090005" w:tentative="1">
+      <w:start w:val="1"/>
+      <w:numFmt w:val="bullet"/>
+      <w:lvlText w:val=""/>
+      <w:lvlJc w:val="left"/>
+      <w:pPr>
+        <w:ind w:left="2160" w:hanging="360"/>
+      </w:pPr>
+      <w:rPr>
+        <w:rFonts w:ascii="Wingdings" w:hAnsi="Wingdings" w:hint="default"/>
+      </w:rPr>
+    </w:lvl>
+    <w:lvl w:ilvl="3" w:tplc="04090001" w:tentative="1">
+      <w:start w:val="1"/>
+      <w:numFmt w:val="bullet"/>
+      <w:lvlText w:val=""/>
+      <w:lvlJc w:val="left"/>
+      <w:pPr>
+        <w:ind w:left="2880" w:hanging="360"/>
+      </w:pPr>
+      <w:rPr>
+        <w:rFonts w:ascii="Symbol" w:hAnsi="Symbol" w:hint="default"/>
+      </w:rPr>
+    </w:lvl>
+    <w:lvl w:ilvl="4" w:tplc="04090003" w:tentative="1">
+      <w:start w:val="1"/>
+      <w:numFmt w:val="bullet"/>
+      <w:lvlText w:val="o"/>
+      <w:lvlJc w:val="left"/>
+      <w:pPr>
+        <w:ind w:left="3600" w:hanging="360"/>
+      </w:pPr>
+      <w:rPr>
+        <w:rFonts w:ascii="Courier New" w:hAnsi="Courier New" w:cs="Courier New" w:hint="default"/>
+      </w:rPr>
+    </w:lvl>
+    <w:lvl w:ilvl="5" w:tplc="04090005" w:tentative="1">
+      <w:start w:val="1"/>
+      <w:numFmt w:val="bullet"/>
+      <w:lvlText w:val=""/>
+      <w:lvlJc w:val="left"/>
+      <w:pPr>
+        <w:ind w:left="4320" w:hanging="360"/>
+      </w:pPr>
+      <w:rPr>
+        <w:rFonts w:ascii="Wingdings" w:hAnsi="Wingdings" w:hint="default"/>
+      </w:rPr>
+    </w:lvl>
+    <w:lvl w:ilvl="6" w:tplc="04090001" w:tentative="1">
+      <w:start w:val="1"/>
+      <w:numFmt w:val="bullet"/>
+      <w:lvlText w:val=""/>
+      <w:lvlJc w:val="left"/>
+      <w:pPr>
+        <w:ind w:left="5040" w:hanging="360"/>
+      </w:pPr>
+      <w:rPr>
+        <w:rFonts w:ascii="Symbol" w:hAnsi="Symbol" w:hint="default"/>
+      </w:rPr>
+    </w:lvl>
+    <w:lvl w:ilvl="7" w:tplc="04090003" w:tentative="1">
+      <w:start w:val="1"/>
+      <w:numFmt w:val="bullet"/>
+      <w:lvlText w:val="o"/>
+      <w:lvlJc w:val="left"/>
+      <w:pPr>
+        <w:ind w:left="5760" w:hanging="360"/>
+      </w:pPr>
+      <w:rPr>
+        <w:rFonts w:ascii="Courier New" w:hAnsi="Courier New" w:cs="Courier New" w:hint="default"/>
+      </w:rPr>
+    </w:lvl>
+    <w:lvl w:ilvl="8" w:tplc="04090005" w:tentative="1">
+      <w:start w:val="1"/>
+      <w:numFmt w:val="bullet"/>
+      <w:lvlText w:val=""/>
+      <w:lvlJc w:val="left"/>
+      <w:pPr>
+        <w:ind w:left="6480" w:hanging="360"/>
+      </w:pPr>
+      <w:rPr>
+        <w:rFonts w:ascii="Wingdings" w:hAnsi="Wingdings" w:hint="default"/>
+      </w:rPr>
+    </w:lvl>
+  </w:abstractNum>
+  <w:abstractNum w:abstractNumId="34" w15:restartNumberingAfterBreak="0">
     <w:nsid w:val="44EE1D29"/>
     <w:multiLevelType w:val="hybridMultilevel"/>
     <w:tmpl w:val="BAAA7C56"/>
@@ -16819,7 +17576,7 @@
       </w:pPr>
     </w:lvl>
   </w:abstractNum>
-  <w:abstractNum w:abstractNumId="33" w15:restartNumberingAfterBreak="0">
+  <w:abstractNum w:abstractNumId="35" w15:restartNumberingAfterBreak="0">
     <w:nsid w:val="4A1C46E7"/>
     <w:multiLevelType w:val="hybridMultilevel"/>
     <w:tmpl w:val="7EF62C86"/>
@@ -16932,7 +17689,7 @@
       </w:rPr>
     </w:lvl>
   </w:abstractNum>
-  <w:abstractNum w:abstractNumId="34" w15:restartNumberingAfterBreak="0">
+  <w:abstractNum w:abstractNumId="36" w15:restartNumberingAfterBreak="0">
     <w:nsid w:val="4CF46F0D"/>
     <w:multiLevelType w:val="hybridMultilevel"/>
     <w:tmpl w:val="37F2BD8E"/>
@@ -17045,7 +17802,7 @@
       </w:rPr>
     </w:lvl>
   </w:abstractNum>
-  <w:abstractNum w:abstractNumId="35" w15:restartNumberingAfterBreak="0">
+  <w:abstractNum w:abstractNumId="37" w15:restartNumberingAfterBreak="0">
     <w:nsid w:val="5B011147"/>
     <w:multiLevelType w:val="hybridMultilevel"/>
     <w:tmpl w:val="177C31B0"/>
@@ -17131,7 +17888,7 @@
       </w:pPr>
     </w:lvl>
   </w:abstractNum>
-  <w:abstractNum w:abstractNumId="36" w15:restartNumberingAfterBreak="0">
+  <w:abstractNum w:abstractNumId="38" w15:restartNumberingAfterBreak="0">
     <w:nsid w:val="5F1151EE"/>
     <w:multiLevelType w:val="hybridMultilevel"/>
     <w:tmpl w:val="C25CEC58"/>
@@ -17244,7 +18001,7 @@
       </w:rPr>
     </w:lvl>
   </w:abstractNum>
-  <w:abstractNum w:abstractNumId="37" w15:restartNumberingAfterBreak="0">
+  <w:abstractNum w:abstractNumId="39" w15:restartNumberingAfterBreak="0">
     <w:nsid w:val="5F242715"/>
     <w:multiLevelType w:val="hybridMultilevel"/>
     <w:tmpl w:val="FE943D22"/>
@@ -17357,7 +18114,7 @@
       </w:rPr>
     </w:lvl>
   </w:abstractNum>
-  <w:abstractNum w:abstractNumId="38" w15:restartNumberingAfterBreak="0">
+  <w:abstractNum w:abstractNumId="40" w15:restartNumberingAfterBreak="0">
     <w:nsid w:val="60F42AF7"/>
     <w:multiLevelType w:val="hybridMultilevel"/>
     <w:tmpl w:val="F120D978"/>
@@ -17443,7 +18200,7 @@
       </w:pPr>
     </w:lvl>
   </w:abstractNum>
-  <w:abstractNum w:abstractNumId="39" w15:restartNumberingAfterBreak="0">
+  <w:abstractNum w:abstractNumId="41" w15:restartNumberingAfterBreak="0">
     <w:nsid w:val="61513900"/>
     <w:multiLevelType w:val="hybridMultilevel"/>
     <w:tmpl w:val="C35AFE4A"/>
@@ -17556,7 +18313,7 @@
       </w:rPr>
     </w:lvl>
   </w:abstractNum>
-  <w:abstractNum w:abstractNumId="40" w15:restartNumberingAfterBreak="0">
+  <w:abstractNum w:abstractNumId="42" w15:restartNumberingAfterBreak="0">
     <w:nsid w:val="632A1F46"/>
     <w:multiLevelType w:val="hybridMultilevel"/>
     <w:tmpl w:val="FB8CCE32"/>
@@ -17669,7 +18426,7 @@
       </w:rPr>
     </w:lvl>
   </w:abstractNum>
-  <w:abstractNum w:abstractNumId="41" w15:restartNumberingAfterBreak="0">
+  <w:abstractNum w:abstractNumId="43" w15:restartNumberingAfterBreak="0">
     <w:nsid w:val="660E0106"/>
     <w:multiLevelType w:val="hybridMultilevel"/>
     <w:tmpl w:val="C180C0F4"/>
@@ -17782,7 +18539,7 @@
       </w:rPr>
     </w:lvl>
   </w:abstractNum>
-  <w:abstractNum w:abstractNumId="42" w15:restartNumberingAfterBreak="0">
+  <w:abstractNum w:abstractNumId="44" w15:restartNumberingAfterBreak="0">
     <w:nsid w:val="66715796"/>
     <w:multiLevelType w:val="hybridMultilevel"/>
     <w:tmpl w:val="BD366CD2"/>
@@ -17895,7 +18652,7 @@
       </w:rPr>
     </w:lvl>
   </w:abstractNum>
-  <w:abstractNum w:abstractNumId="43" w15:restartNumberingAfterBreak="0">
+  <w:abstractNum w:abstractNumId="45" w15:restartNumberingAfterBreak="0">
     <w:nsid w:val="69EC5CE5"/>
     <w:multiLevelType w:val="hybridMultilevel"/>
     <w:tmpl w:val="2910A4F8"/>
@@ -18008,7 +18765,7 @@
       </w:rPr>
     </w:lvl>
   </w:abstractNum>
-  <w:abstractNum w:abstractNumId="44" w15:restartNumberingAfterBreak="0">
+  <w:abstractNum w:abstractNumId="46" w15:restartNumberingAfterBreak="0">
     <w:nsid w:val="6A3373EA"/>
     <w:multiLevelType w:val="hybridMultilevel"/>
     <w:tmpl w:val="4192E476"/>
@@ -18121,7 +18878,7 @@
       </w:rPr>
     </w:lvl>
   </w:abstractNum>
-  <w:abstractNum w:abstractNumId="45" w15:restartNumberingAfterBreak="0">
+  <w:abstractNum w:abstractNumId="47" w15:restartNumberingAfterBreak="0">
     <w:nsid w:val="6A4A6F31"/>
     <w:multiLevelType w:val="hybridMultilevel"/>
     <w:tmpl w:val="DF8EF3F4"/>
@@ -18234,7 +18991,7 @@
       </w:rPr>
     </w:lvl>
   </w:abstractNum>
-  <w:abstractNum w:abstractNumId="46" w15:restartNumberingAfterBreak="0">
+  <w:abstractNum w:abstractNumId="48" w15:restartNumberingAfterBreak="0">
     <w:nsid w:val="6B445C90"/>
     <w:multiLevelType w:val="hybridMultilevel"/>
     <w:tmpl w:val="B78039C4"/>
@@ -18347,7 +19104,7 @@
       </w:rPr>
     </w:lvl>
   </w:abstractNum>
-  <w:abstractNum w:abstractNumId="47" w15:restartNumberingAfterBreak="0">
+  <w:abstractNum w:abstractNumId="49" w15:restartNumberingAfterBreak="0">
     <w:nsid w:val="6BB30804"/>
     <w:multiLevelType w:val="hybridMultilevel"/>
     <w:tmpl w:val="863E896C"/>
@@ -18460,7 +19217,7 @@
       </w:rPr>
     </w:lvl>
   </w:abstractNum>
-  <w:abstractNum w:abstractNumId="48" w15:restartNumberingAfterBreak="0">
+  <w:abstractNum w:abstractNumId="50" w15:restartNumberingAfterBreak="0">
     <w:nsid w:val="716C150C"/>
     <w:multiLevelType w:val="hybridMultilevel"/>
     <w:tmpl w:val="2D265EC4"/>
@@ -18573,7 +19330,7 @@
       </w:rPr>
     </w:lvl>
   </w:abstractNum>
-  <w:abstractNum w:abstractNumId="49" w15:restartNumberingAfterBreak="0">
+  <w:abstractNum w:abstractNumId="51" w15:restartNumberingAfterBreak="0">
     <w:nsid w:val="71D12FF3"/>
     <w:multiLevelType w:val="hybridMultilevel"/>
     <w:tmpl w:val="5E30B4C8"/>
@@ -18659,7 +19416,7 @@
       </w:pPr>
     </w:lvl>
   </w:abstractNum>
-  <w:abstractNum w:abstractNumId="50" w15:restartNumberingAfterBreak="0">
+  <w:abstractNum w:abstractNumId="52" w15:restartNumberingAfterBreak="0">
     <w:nsid w:val="72E16842"/>
     <w:multiLevelType w:val="hybridMultilevel"/>
     <w:tmpl w:val="6A968B38"/>
@@ -18772,7 +19529,7 @@
       </w:rPr>
     </w:lvl>
   </w:abstractNum>
-  <w:abstractNum w:abstractNumId="51" w15:restartNumberingAfterBreak="0">
+  <w:abstractNum w:abstractNumId="53" w15:restartNumberingAfterBreak="0">
     <w:nsid w:val="733F0150"/>
     <w:multiLevelType w:val="hybridMultilevel"/>
     <w:tmpl w:val="277E7062"/>
@@ -18885,7 +19642,7 @@
       </w:rPr>
     </w:lvl>
   </w:abstractNum>
-  <w:abstractNum w:abstractNumId="52" w15:restartNumberingAfterBreak="0">
+  <w:abstractNum w:abstractNumId="54" w15:restartNumberingAfterBreak="0">
     <w:nsid w:val="77B7799C"/>
     <w:multiLevelType w:val="hybridMultilevel"/>
     <w:tmpl w:val="33C42DBE"/>
@@ -18971,7 +19728,7 @@
       </w:pPr>
     </w:lvl>
   </w:abstractNum>
-  <w:abstractNum w:abstractNumId="53" w15:restartNumberingAfterBreak="0">
+  <w:abstractNum w:abstractNumId="55" w15:restartNumberingAfterBreak="0">
     <w:nsid w:val="77CA410C"/>
     <w:multiLevelType w:val="hybridMultilevel"/>
     <w:tmpl w:val="457E8382"/>
@@ -19084,7 +19841,7 @@
       </w:rPr>
     </w:lvl>
   </w:abstractNum>
-  <w:abstractNum w:abstractNumId="54" w15:restartNumberingAfterBreak="0">
+  <w:abstractNum w:abstractNumId="56" w15:restartNumberingAfterBreak="0">
     <w:nsid w:val="7AF96687"/>
     <w:multiLevelType w:val="hybridMultilevel"/>
     <w:tmpl w:val="17546D1E"/>
@@ -19197,7 +19954,7 @@
       </w:rPr>
     </w:lvl>
   </w:abstractNum>
-  <w:abstractNum w:abstractNumId="55" w15:restartNumberingAfterBreak="0">
+  <w:abstractNum w:abstractNumId="57" w15:restartNumberingAfterBreak="0">
     <w:nsid w:val="7B88744D"/>
     <w:multiLevelType w:val="hybridMultilevel"/>
     <w:tmpl w:val="F3F4A164"/>
@@ -19310,7 +20067,7 @@
       </w:rPr>
     </w:lvl>
   </w:abstractNum>
-  <w:abstractNum w:abstractNumId="56" w15:restartNumberingAfterBreak="0">
+  <w:abstractNum w:abstractNumId="58" w15:restartNumberingAfterBreak="0">
     <w:nsid w:val="7F9600AB"/>
     <w:multiLevelType w:val="hybridMultilevel"/>
     <w:tmpl w:val="B5C015C8"/>
@@ -19424,175 +20181,181 @@
     </w:lvl>
   </w:abstractNum>
   <w:num w:numId="1">
+    <w:abstractNumId w:val="54"/>
+  </w:num>
+  <w:num w:numId="2">
+    <w:abstractNumId w:val="27"/>
+  </w:num>
+  <w:num w:numId="3">
+    <w:abstractNumId w:val="36"/>
+  </w:num>
+  <w:num w:numId="4">
+    <w:abstractNumId w:val="11"/>
+  </w:num>
+  <w:num w:numId="5">
+    <w:abstractNumId w:val="53"/>
+  </w:num>
+  <w:num w:numId="6">
+    <w:abstractNumId w:val="48"/>
+  </w:num>
+  <w:num w:numId="7">
+    <w:abstractNumId w:val="14"/>
+  </w:num>
+  <w:num w:numId="8">
+    <w:abstractNumId w:val="45"/>
+  </w:num>
+  <w:num w:numId="9">
+    <w:abstractNumId w:val="47"/>
+  </w:num>
+  <w:num w:numId="10">
+    <w:abstractNumId w:val="26"/>
+  </w:num>
+  <w:num w:numId="11">
+    <w:abstractNumId w:val="46"/>
+  </w:num>
+  <w:num w:numId="12">
+    <w:abstractNumId w:val="31"/>
+  </w:num>
+  <w:num w:numId="13">
+    <w:abstractNumId w:val="29"/>
+  </w:num>
+  <w:num w:numId="14">
+    <w:abstractNumId w:val="37"/>
+  </w:num>
+  <w:num w:numId="15">
     <w:abstractNumId w:val="52"/>
   </w:num>
-  <w:num w:numId="2">
-    <w:abstractNumId w:val="26"/>
+  <w:num w:numId="16">
+    <w:abstractNumId w:val="32"/>
   </w:num>
-  <w:num w:numId="3">
+  <w:num w:numId="17">
+    <w:abstractNumId w:val="8"/>
+  </w:num>
+  <w:num w:numId="18">
+    <w:abstractNumId w:val="7"/>
+  </w:num>
+  <w:num w:numId="19">
+    <w:abstractNumId w:val="6"/>
+  </w:num>
+  <w:num w:numId="20">
+    <w:abstractNumId w:val="42"/>
+  </w:num>
+  <w:num w:numId="21">
+    <w:abstractNumId w:val="51"/>
+  </w:num>
+  <w:num w:numId="22">
+    <w:abstractNumId w:val="55"/>
+  </w:num>
+  <w:num w:numId="23">
+    <w:abstractNumId w:val="3"/>
+  </w:num>
+  <w:num w:numId="24">
+    <w:abstractNumId w:val="9"/>
+  </w:num>
+  <w:num w:numId="25">
+    <w:abstractNumId w:val="43"/>
+  </w:num>
+  <w:num w:numId="26">
+    <w:abstractNumId w:val="41"/>
+  </w:num>
+  <w:num w:numId="27">
+    <w:abstractNumId w:val="28"/>
+  </w:num>
+  <w:num w:numId="28">
+    <w:abstractNumId w:val="58"/>
+  </w:num>
+  <w:num w:numId="29">
+    <w:abstractNumId w:val="50"/>
+  </w:num>
+  <w:num w:numId="30">
+    <w:abstractNumId w:val="18"/>
+  </w:num>
+  <w:num w:numId="31">
+    <w:abstractNumId w:val="23"/>
+  </w:num>
+  <w:num w:numId="32">
+    <w:abstractNumId w:val="20"/>
+  </w:num>
+  <w:num w:numId="33">
+    <w:abstractNumId w:val="15"/>
+  </w:num>
+  <w:num w:numId="34">
+    <w:abstractNumId w:val="13"/>
+  </w:num>
+  <w:num w:numId="35">
     <w:abstractNumId w:val="34"/>
   </w:num>
-  <w:num w:numId="4">
-    <w:abstractNumId w:val="10"/>
+  <w:num w:numId="36">
+    <w:abstractNumId w:val="57"/>
   </w:num>
-  <w:num w:numId="5">
-    <w:abstractNumId w:val="51"/>
+  <w:num w:numId="37">
+    <w:abstractNumId w:val="22"/>
   </w:num>
-  <w:num w:numId="6">
-    <w:abstractNumId w:val="46"/>
+  <w:num w:numId="38">
+    <w:abstractNumId w:val="12"/>
   </w:num>
-  <w:num w:numId="7">
-    <w:abstractNumId w:val="13"/>
+  <w:num w:numId="39">
+    <w:abstractNumId w:val="44"/>
   </w:num>
-  <w:num w:numId="8">
-    <w:abstractNumId w:val="43"/>
+  <w:num w:numId="40">
+    <w:abstractNumId w:val="39"/>
   </w:num>
-  <w:num w:numId="9">
-    <w:abstractNumId w:val="45"/>
-  </w:num>
-  <w:num w:numId="10">
+  <w:num w:numId="41">
     <w:abstractNumId w:val="25"/>
   </w:num>
-  <w:num w:numId="11">
-    <w:abstractNumId w:val="44"/>
+  <w:num w:numId="42">
+    <w:abstractNumId w:val="38"/>
   </w:num>
-  <w:num w:numId="12">
-    <w:abstractNumId w:val="30"/>
-  </w:num>
-  <w:num w:numId="13">
-    <w:abstractNumId w:val="28"/>
-  </w:num>
-  <w:num w:numId="14">
-    <w:abstractNumId w:val="35"/>
-  </w:num>
-  <w:num w:numId="15">
-    <w:abstractNumId w:val="50"/>
-  </w:num>
-  <w:num w:numId="16">
-    <w:abstractNumId w:val="31"/>
-  </w:num>
-  <w:num w:numId="17">
-    <w:abstractNumId w:val="7"/>
-  </w:num>
-  <w:num w:numId="18">
-    <w:abstractNumId w:val="6"/>
-  </w:num>
-  <w:num w:numId="19">
-    <w:abstractNumId w:val="5"/>
-  </w:num>
-  <w:num w:numId="20">
-    <w:abstractNumId w:val="40"/>
-  </w:num>
-  <w:num w:numId="21">
-    <w:abstractNumId w:val="49"/>
-  </w:num>
-  <w:num w:numId="22">
-    <w:abstractNumId w:val="53"/>
-  </w:num>
-  <w:num w:numId="23">
-    <w:abstractNumId w:val="2"/>
-  </w:num>
-  <w:num w:numId="24">
-    <w:abstractNumId w:val="8"/>
-  </w:num>
-  <w:num w:numId="25">
-    <w:abstractNumId w:val="41"/>
-  </w:num>
-  <w:num w:numId="26">
-    <w:abstractNumId w:val="39"/>
-  </w:num>
-  <w:num w:numId="27">
-    <w:abstractNumId w:val="27"/>
-  </w:num>
-  <w:num w:numId="28">
-    <w:abstractNumId w:val="56"/>
-  </w:num>
-  <w:num w:numId="29">
-    <w:abstractNumId w:val="48"/>
-  </w:num>
-  <w:num w:numId="30">
-    <w:abstractNumId w:val="17"/>
-  </w:num>
-  <w:num w:numId="31">
-    <w:abstractNumId w:val="22"/>
-  </w:num>
-  <w:num w:numId="32">
-    <w:abstractNumId w:val="19"/>
-  </w:num>
-  <w:num w:numId="33">
-    <w:abstractNumId w:val="14"/>
-  </w:num>
-  <w:num w:numId="34">
-    <w:abstractNumId w:val="12"/>
-  </w:num>
-  <w:num w:numId="35">
-    <w:abstractNumId w:val="32"/>
-  </w:num>
-  <w:num w:numId="36">
-    <w:abstractNumId w:val="55"/>
-  </w:num>
-  <w:num w:numId="37">
-    <w:abstractNumId w:val="21"/>
-  </w:num>
-  <w:num w:numId="38">
-    <w:abstractNumId w:val="11"/>
-  </w:num>
-  <w:num w:numId="39">
-    <w:abstractNumId w:val="42"/>
-  </w:num>
-  <w:num w:numId="40">
-    <w:abstractNumId w:val="37"/>
-  </w:num>
-  <w:num w:numId="41">
+  <w:num w:numId="43">
     <w:abstractNumId w:val="24"/>
   </w:num>
-  <w:num w:numId="42">
-    <w:abstractNumId w:val="36"/>
-  </w:num>
-  <w:num w:numId="43">
-    <w:abstractNumId w:val="23"/>
-  </w:num>
   <w:num w:numId="44">
-    <w:abstractNumId w:val="9"/>
+    <w:abstractNumId w:val="10"/>
   </w:num>
   <w:num w:numId="45">
     <w:abstractNumId w:val="0"/>
   </w:num>
   <w:num w:numId="46">
-    <w:abstractNumId w:val="20"/>
+    <w:abstractNumId w:val="21"/>
   </w:num>
   <w:num w:numId="47">
+    <w:abstractNumId w:val="5"/>
+  </w:num>
+  <w:num w:numId="48">
+    <w:abstractNumId w:val="49"/>
+  </w:num>
+  <w:num w:numId="49">
+    <w:abstractNumId w:val="19"/>
+  </w:num>
+  <w:num w:numId="50">
     <w:abstractNumId w:val="4"/>
   </w:num>
-  <w:num w:numId="48">
-    <w:abstractNumId w:val="47"/>
+  <w:num w:numId="51">
+    <w:abstractNumId w:val="2"/>
   </w:num>
-  <w:num w:numId="49">
-    <w:abstractNumId w:val="18"/>
+  <w:num w:numId="52">
+    <w:abstractNumId w:val="56"/>
   </w:num>
-  <w:num w:numId="50">
-    <w:abstractNumId w:val="3"/>
+  <w:num w:numId="53">
+    <w:abstractNumId w:val="40"/>
   </w:num>
-  <w:num w:numId="51">
+  <w:num w:numId="54">
+    <w:abstractNumId w:val="30"/>
+  </w:num>
+  <w:num w:numId="55">
+    <w:abstractNumId w:val="17"/>
+  </w:num>
+  <w:num w:numId="56">
+    <w:abstractNumId w:val="35"/>
+  </w:num>
+  <w:num w:numId="57">
+    <w:abstractNumId w:val="16"/>
+  </w:num>
+  <w:num w:numId="58">
     <w:abstractNumId w:val="1"/>
   </w:num>
-  <w:num w:numId="52">
-    <w:abstractNumId w:val="54"/>
-  </w:num>
-  <w:num w:numId="53">
-    <w:abstractNumId w:val="38"/>
-  </w:num>
-  <w:num w:numId="54">
-    <w:abstractNumId w:val="29"/>
-  </w:num>
-  <w:num w:numId="55">
-    <w:abstractNumId w:val="16"/>
-  </w:num>
-  <w:num w:numId="56">
+  <w:num w:numId="59">
     <w:abstractNumId w:val="33"/>
-  </w:num>
-  <w:num w:numId="57">
-    <w:abstractNumId w:val="15"/>
   </w:num>
   <w:numIdMacAtCleanup w:val="49"/>
 </w:numbering>

</xml_diff>

<commit_message>
Notes on Dillman, Smyth, & Christian (2014) chapter 10
</commit_message>
<xml_diff>
--- a/Notes/DillmanSmythChristian_2014_The-tailored-design-method_Notes.docx
+++ b/Notes/DillmanSmythChristian_2014_The-tailored-design-method_Notes.docx
@@ -11531,10 +11531,7 @@
         <w:t>Re-interview subset of sample members asking them select interview questions.</w:t>
       </w:r>
     </w:p>
-    <w:p>
-      <w:bookmarkStart w:id="0" w:name="_GoBack"/>
-      <w:bookmarkEnd w:id="0"/>
-    </w:p>
+    <w:p/>
     <w:p>
       <w:pPr>
         <w:sectPr>
@@ -12696,9 +12693,906 @@
         <w:t>Develop a procedure to ensure data security.</w:t>
       </w:r>
     </w:p>
+    <w:p>
+      <w:pPr>
+        <w:sectPr>
+          <w:headerReference w:type="default" r:id="rId16"/>
+          <w:pgSz w:w="12240" w:h="15840"/>
+          <w:pgMar w:top="1440" w:right="1440" w:bottom="1440" w:left="1440" w:header="720" w:footer="720" w:gutter="0"/>
+          <w:pgNumType w:start="1"/>
+          <w:cols w:space="720"/>
+          <w:docGrid w:linePitch="360"/>
+        </w:sectPr>
+      </w:pPr>
+    </w:p>
+    <w:p>
+      <w:pPr>
+        <w:rPr>
+          <w:u w:val="single"/>
+        </w:rPr>
+      </w:pPr>
+      <w:r>
+        <w:rPr>
+          <w:u w:val="single"/>
+        </w:rPr>
+        <w:lastRenderedPageBreak/>
+        <w:t>Preview Questions</w:t>
+      </w:r>
+    </w:p>
+    <w:p>
+      <w:pPr>
+        <w:pStyle w:val="ListParagraph"/>
+        <w:numPr>
+          <w:ilvl w:val="0"/>
+          <w:numId w:val="60"/>
+        </w:numPr>
+      </w:pPr>
+      <w:r>
+        <w:t>What are the guidelines for designing paper questionnaires?</w:t>
+      </w:r>
+    </w:p>
+    <w:p>
+      <w:pPr>
+        <w:pStyle w:val="ListParagraph"/>
+        <w:numPr>
+          <w:ilvl w:val="0"/>
+          <w:numId w:val="60"/>
+        </w:numPr>
+      </w:pPr>
+      <w:r>
+        <w:t>What are the recommendations for implementing mail questionnaires?</w:t>
+      </w:r>
+    </w:p>
+    <w:p>
+      <w:pPr>
+        <w:pStyle w:val="ListParagraph"/>
+        <w:numPr>
+          <w:ilvl w:val="0"/>
+          <w:numId w:val="60"/>
+        </w:numPr>
+      </w:pPr>
+      <w:r>
+        <w:t>How do you test and control quality when using mail surveys?</w:t>
+      </w:r>
+    </w:p>
     <w:p/>
+    <w:p>
+      <w:pPr>
+        <w:rPr>
+          <w:u w:val="single"/>
+        </w:rPr>
+      </w:pPr>
+      <w:r>
+        <w:rPr>
+          <w:u w:val="single"/>
+        </w:rPr>
+        <w:t>Reading Summary</w:t>
+      </w:r>
+    </w:p>
+    <w:p>
+      <w:r>
+        <w:t>General Comments</w:t>
+      </w:r>
+    </w:p>
+    <w:p>
+      <w:pPr>
+        <w:pStyle w:val="ListParagraph"/>
+        <w:numPr>
+          <w:ilvl w:val="0"/>
+          <w:numId w:val="61"/>
+        </w:numPr>
+      </w:pPr>
+      <w:r>
+        <w:t>Electronic communications have almost entirely replaced personal mail communications.</w:t>
+      </w:r>
+    </w:p>
+    <w:p>
+      <w:pPr>
+        <w:pStyle w:val="ListParagraph"/>
+        <w:numPr>
+          <w:ilvl w:val="1"/>
+          <w:numId w:val="61"/>
+        </w:numPr>
+      </w:pPr>
+      <w:r>
+        <w:t>Email</w:t>
+      </w:r>
+    </w:p>
+    <w:p>
+      <w:pPr>
+        <w:pStyle w:val="ListParagraph"/>
+        <w:numPr>
+          <w:ilvl w:val="1"/>
+          <w:numId w:val="61"/>
+        </w:numPr>
+      </w:pPr>
+      <w:r>
+        <w:t>Text messages</w:t>
+      </w:r>
+    </w:p>
+    <w:p>
+      <w:pPr>
+        <w:pStyle w:val="ListParagraph"/>
+        <w:numPr>
+          <w:ilvl w:val="1"/>
+          <w:numId w:val="61"/>
+        </w:numPr>
+      </w:pPr>
+      <w:r>
+        <w:t>Social media</w:t>
+      </w:r>
+    </w:p>
+    <w:p>
+      <w:pPr>
+        <w:pStyle w:val="ListParagraph"/>
+        <w:numPr>
+          <w:ilvl w:val="0"/>
+          <w:numId w:val="61"/>
+        </w:numPr>
+      </w:pPr>
+      <w:r>
+        <w:t>Mail surveys can still be effective in this environment.</w:t>
+      </w:r>
+    </w:p>
+    <w:p>
+      <w:pPr>
+        <w:pStyle w:val="ListParagraph"/>
+        <w:numPr>
+          <w:ilvl w:val="0"/>
+          <w:numId w:val="61"/>
+        </w:numPr>
+      </w:pPr>
+      <w:r>
+        <w:t>When given a choice of response mode, most respondents choose mail</w:t>
+      </w:r>
+      <w:r>
+        <w:t xml:space="preserve"> when the paper questionnaire is included in the mailing.</w:t>
+      </w:r>
+    </w:p>
+    <w:p/>
+    <w:p>
+      <w:r>
+        <w:t>Guidelines for Designing Paper Questionnaires</w:t>
+      </w:r>
+    </w:p>
+    <w:p>
+      <w:pPr>
+        <w:pStyle w:val="ListParagraph"/>
+        <w:numPr>
+          <w:ilvl w:val="0"/>
+          <w:numId w:val="62"/>
+        </w:numPr>
+      </w:pPr>
+      <w:r>
+        <w:t xml:space="preserve">Be cognizant of the limitations of keypunching versus optical imaging and scanning. </w:t>
+      </w:r>
+    </w:p>
+    <w:p>
+      <w:pPr>
+        <w:pStyle w:val="ListParagraph"/>
+        <w:numPr>
+          <w:ilvl w:val="0"/>
+          <w:numId w:val="62"/>
+        </w:numPr>
+      </w:pPr>
+      <w:r>
+        <w:t>Construct paper questionnaires in booklet format.</w:t>
+      </w:r>
+    </w:p>
+    <w:p>
+      <w:pPr>
+        <w:pStyle w:val="ListParagraph"/>
+        <w:numPr>
+          <w:ilvl w:val="1"/>
+          <w:numId w:val="62"/>
+        </w:numPr>
+      </w:pPr>
+      <w:r>
+        <w:t>Avoid stapling in the upper left corner and Z-folding.</w:t>
+      </w:r>
+    </w:p>
+    <w:p>
+      <w:pPr>
+        <w:pStyle w:val="ListParagraph"/>
+        <w:numPr>
+          <w:ilvl w:val="1"/>
+          <w:numId w:val="62"/>
+        </w:numPr>
+      </w:pPr>
+      <w:r>
+        <w:t>Print questions in portrait orientation rather than landscape.</w:t>
+      </w:r>
+    </w:p>
+    <w:p>
+      <w:pPr>
+        <w:pStyle w:val="ListParagraph"/>
+        <w:numPr>
+          <w:ilvl w:val="0"/>
+          <w:numId w:val="62"/>
+        </w:numPr>
+      </w:pPr>
+      <w:r>
+        <w:t>Layout and arrange questions based on the size of the format used to minimize response burden.</w:t>
+      </w:r>
+    </w:p>
+    <w:p>
+      <w:pPr>
+        <w:pStyle w:val="ListParagraph"/>
+        <w:numPr>
+          <w:ilvl w:val="0"/>
+          <w:numId w:val="62"/>
+        </w:numPr>
+      </w:pPr>
+      <w:r>
+        <w:t xml:space="preserve">Use symbols, contrast, size, proximity, and pagination </w:t>
+      </w:r>
+      <w:r>
+        <w:t>effectively to help respondents correctly complete the questionnaire.</w:t>
+      </w:r>
+    </w:p>
+    <w:p>
+      <w:pPr>
+        <w:pStyle w:val="ListParagraph"/>
+        <w:numPr>
+          <w:ilvl w:val="0"/>
+          <w:numId w:val="62"/>
+        </w:numPr>
+      </w:pPr>
+      <w:r>
+        <w:t>Use visually appealing but informative front and back cover pages.</w:t>
+      </w:r>
+    </w:p>
+    <w:p>
+      <w:pPr>
+        <w:pStyle w:val="ListParagraph"/>
+        <w:numPr>
+          <w:ilvl w:val="1"/>
+          <w:numId w:val="62"/>
+        </w:numPr>
+      </w:pPr>
+      <w:r>
+        <w:t>Don’t use titles that describe the purpose of the survey but have no meaning to potential respondents.</w:t>
+      </w:r>
+    </w:p>
+    <w:p>
+      <w:pPr>
+        <w:pStyle w:val="ListParagraph"/>
+        <w:numPr>
+          <w:ilvl w:val="1"/>
+          <w:numId w:val="62"/>
+        </w:numPr>
+      </w:pPr>
+      <w:r>
+        <w:t>Don’t use titles that will create nonresponse error.</w:t>
+      </w:r>
+    </w:p>
+    <w:p/>
+    <w:p>
+      <w:r>
+        <w:t>Guidelines for Implementing Mail Questionnaires</w:t>
+      </w:r>
+    </w:p>
+    <w:p>
+      <w:pPr>
+        <w:pStyle w:val="ListParagraph"/>
+        <w:numPr>
+          <w:ilvl w:val="0"/>
+          <w:numId w:val="63"/>
+        </w:numPr>
+      </w:pPr>
+      <w:r>
+        <w:t>Personalize all contacts to respondents when possible, even when names are unavailable.</w:t>
+      </w:r>
+    </w:p>
+    <w:p>
+      <w:pPr>
+        <w:pStyle w:val="ListParagraph"/>
+        <w:numPr>
+          <w:ilvl w:val="1"/>
+          <w:numId w:val="63"/>
+        </w:numPr>
+      </w:pPr>
+      <w:r>
+        <w:t>Examples of personalization</w:t>
+      </w:r>
+    </w:p>
+    <w:p>
+      <w:pPr>
+        <w:pStyle w:val="ListParagraph"/>
+        <w:numPr>
+          <w:ilvl w:val="2"/>
+          <w:numId w:val="63"/>
+        </w:numPr>
+      </w:pPr>
+      <w:r>
+        <w:t>Real letterhead printed on high-quality paper.</w:t>
+      </w:r>
+    </w:p>
+    <w:p>
+      <w:pPr>
+        <w:pStyle w:val="ListParagraph"/>
+        <w:numPr>
+          <w:ilvl w:val="2"/>
+          <w:numId w:val="63"/>
+        </w:numPr>
+      </w:pPr>
+      <w:r>
+        <w:t>Blue ink signatures.</w:t>
+      </w:r>
+    </w:p>
+    <w:p>
+      <w:pPr>
+        <w:pStyle w:val="ListParagraph"/>
+        <w:numPr>
+          <w:ilvl w:val="2"/>
+          <w:numId w:val="63"/>
+        </w:numPr>
+      </w:pPr>
+      <w:r>
+        <w:t>Names of respondents.</w:t>
+      </w:r>
+    </w:p>
+    <w:p>
+      <w:pPr>
+        <w:pStyle w:val="ListParagraph"/>
+        <w:numPr>
+          <w:ilvl w:val="1"/>
+          <w:numId w:val="63"/>
+        </w:numPr>
+      </w:pPr>
+      <w:r>
+        <w:t>Extreme efforts to insert personal references make the communication more impersonal.</w:t>
+      </w:r>
+    </w:p>
+    <w:p>
+      <w:pPr>
+        <w:pStyle w:val="ListParagraph"/>
+        <w:numPr>
+          <w:ilvl w:val="2"/>
+          <w:numId w:val="63"/>
+        </w:numPr>
+      </w:pPr>
+      <w:r>
+        <w:t>Must maintain professional distance.</w:t>
+      </w:r>
+    </w:p>
+    <w:p>
+      <w:pPr>
+        <w:pStyle w:val="ListParagraph"/>
+        <w:numPr>
+          <w:ilvl w:val="1"/>
+          <w:numId w:val="63"/>
+        </w:numPr>
+      </w:pPr>
+      <w:r>
+        <w:t>Personalize in other ways when the name of the respondent is not available.</w:t>
+      </w:r>
+    </w:p>
+    <w:p>
+      <w:pPr>
+        <w:pStyle w:val="ListParagraph"/>
+        <w:numPr>
+          <w:ilvl w:val="2"/>
+          <w:numId w:val="63"/>
+        </w:numPr>
+      </w:pPr>
+      <w:r>
+        <w:t>To the group characteristics of the sample frame.</w:t>
+      </w:r>
+    </w:p>
+    <w:p>
+      <w:pPr>
+        <w:pStyle w:val="ListParagraph"/>
+        <w:numPr>
+          <w:ilvl w:val="2"/>
+          <w:numId w:val="63"/>
+        </w:numPr>
+      </w:pPr>
+      <w:r>
+        <w:t>Omit salutations rather than risk offending respondents when gender is unclear.</w:t>
+      </w:r>
+    </w:p>
+    <w:p>
+      <w:pPr>
+        <w:pStyle w:val="ListParagraph"/>
+        <w:numPr>
+          <w:ilvl w:val="0"/>
+          <w:numId w:val="63"/>
+        </w:numPr>
+      </w:pPr>
+      <w:r>
+        <w:t>Send a token of appreciation with the survey request.</w:t>
+      </w:r>
+    </w:p>
+    <w:p>
+      <w:pPr>
+        <w:pStyle w:val="ListParagraph"/>
+        <w:numPr>
+          <w:ilvl w:val="1"/>
+          <w:numId w:val="63"/>
+        </w:numPr>
+      </w:pPr>
+      <w:r>
+        <w:t>Brings social exchange into play.</w:t>
+      </w:r>
+    </w:p>
+    <w:p>
+      <w:pPr>
+        <w:pStyle w:val="ListParagraph"/>
+        <w:numPr>
+          <w:ilvl w:val="1"/>
+          <w:numId w:val="63"/>
+        </w:numPr>
+      </w:pPr>
+      <w:r>
+        <w:t>Encourage potential respondents to read the request.</w:t>
+      </w:r>
+    </w:p>
+    <w:p>
+      <w:pPr>
+        <w:pStyle w:val="ListParagraph"/>
+        <w:numPr>
+          <w:ilvl w:val="1"/>
+          <w:numId w:val="63"/>
+        </w:numPr>
+      </w:pPr>
+      <w:r>
+        <w:t>Reduces nonresponse bias.</w:t>
+      </w:r>
+    </w:p>
+    <w:p>
+      <w:pPr>
+        <w:pStyle w:val="ListParagraph"/>
+        <w:numPr>
+          <w:ilvl w:val="1"/>
+          <w:numId w:val="63"/>
+        </w:numPr>
+      </w:pPr>
+      <w:r>
+        <w:lastRenderedPageBreak/>
+        <w:t>Token incentives included with survey request are more effective than incentives contingent on completing the survey.</w:t>
+      </w:r>
+    </w:p>
+    <w:p>
+      <w:pPr>
+        <w:pStyle w:val="ListParagraph"/>
+        <w:numPr>
+          <w:ilvl w:val="2"/>
+          <w:numId w:val="63"/>
+        </w:numPr>
+      </w:pPr>
+      <w:r>
+        <w:t>For general the population use $1 to $5 amounts.</w:t>
+      </w:r>
+    </w:p>
+    <w:p>
+      <w:pPr>
+        <w:pStyle w:val="ListParagraph"/>
+        <w:numPr>
+          <w:ilvl w:val="2"/>
+          <w:numId w:val="63"/>
+        </w:numPr>
+      </w:pPr>
+      <w:r>
+        <w:t>For specialized populations (e.g., physicians) use $25 to $100 amounts.</w:t>
+      </w:r>
+    </w:p>
+    <w:p>
+      <w:pPr>
+        <w:pStyle w:val="ListParagraph"/>
+        <w:numPr>
+          <w:ilvl w:val="1"/>
+          <w:numId w:val="63"/>
+        </w:numPr>
+      </w:pPr>
+      <w:r>
+        <w:t>Material, non-financial incentives can be used but are not as effective as cash.</w:t>
+      </w:r>
+    </w:p>
+    <w:p>
+      <w:pPr>
+        <w:pStyle w:val="ListParagraph"/>
+        <w:numPr>
+          <w:ilvl w:val="2"/>
+          <w:numId w:val="63"/>
+        </w:numPr>
+      </w:pPr>
+      <w:r>
+        <w:t>Packets of coffee or chocolate</w:t>
+      </w:r>
+    </w:p>
+    <w:p>
+      <w:pPr>
+        <w:pStyle w:val="ListParagraph"/>
+        <w:numPr>
+          <w:ilvl w:val="2"/>
+          <w:numId w:val="63"/>
+        </w:numPr>
+      </w:pPr>
+      <w:r>
+        <w:t>Ballpoint pens</w:t>
+      </w:r>
+    </w:p>
+    <w:p>
+      <w:pPr>
+        <w:pStyle w:val="ListParagraph"/>
+        <w:numPr>
+          <w:ilvl w:val="2"/>
+          <w:numId w:val="63"/>
+        </w:numPr>
+      </w:pPr>
+      <w:r>
+        <w:t>Key rings</w:t>
+      </w:r>
+    </w:p>
+    <w:p>
+      <w:pPr>
+        <w:pStyle w:val="ListParagraph"/>
+        <w:numPr>
+          <w:ilvl w:val="2"/>
+          <w:numId w:val="63"/>
+        </w:numPr>
+      </w:pPr>
+      <w:r>
+        <w:t>Parking passes</w:t>
+      </w:r>
+    </w:p>
+    <w:p>
+      <w:pPr>
+        <w:pStyle w:val="ListParagraph"/>
+        <w:numPr>
+          <w:ilvl w:val="2"/>
+          <w:numId w:val="63"/>
+        </w:numPr>
+      </w:pPr>
+      <w:r>
+        <w:t>Phone cards</w:t>
+      </w:r>
+    </w:p>
+    <w:p>
+      <w:pPr>
+        <w:pStyle w:val="ListParagraph"/>
+        <w:numPr>
+          <w:ilvl w:val="2"/>
+          <w:numId w:val="63"/>
+        </w:numPr>
+      </w:pPr>
+      <w:r>
+        <w:t>Postage stamps</w:t>
+      </w:r>
+    </w:p>
+    <w:p>
+      <w:pPr>
+        <w:pStyle w:val="ListParagraph"/>
+        <w:numPr>
+          <w:ilvl w:val="1"/>
+          <w:numId w:val="63"/>
+        </w:numPr>
+      </w:pPr>
+      <w:r>
+        <w:t>Lotteries ten</w:t>
+      </w:r>
+      <w:r>
+        <w:t>d to have small effects, if any, on response rates.</w:t>
+      </w:r>
+    </w:p>
+    <w:p>
+      <w:pPr>
+        <w:pStyle w:val="ListParagraph"/>
+        <w:numPr>
+          <w:ilvl w:val="0"/>
+          <w:numId w:val="63"/>
+        </w:numPr>
+      </w:pPr>
+      <w:r>
+        <w:t>Send a postage paid return envelope with the questionnaire.</w:t>
+      </w:r>
+    </w:p>
+    <w:p>
+      <w:pPr>
+        <w:pStyle w:val="ListParagraph"/>
+        <w:numPr>
+          <w:ilvl w:val="1"/>
+          <w:numId w:val="63"/>
+        </w:numPr>
+      </w:pPr>
+      <w:r>
+        <w:t>Stamped envelopes have</w:t>
+      </w:r>
+      <w:r>
+        <w:t xml:space="preserve"> a slightly higher response with less delay than</w:t>
+      </w:r>
+      <w:r>
+        <w:t xml:space="preserve"> business reply envelopes.</w:t>
+      </w:r>
+    </w:p>
+    <w:p>
+      <w:pPr>
+        <w:pStyle w:val="ListParagraph"/>
+        <w:numPr>
+          <w:ilvl w:val="0"/>
+          <w:numId w:val="63"/>
+        </w:numPr>
+      </w:pPr>
+      <w:r>
+        <w:t xml:space="preserve">Contact </w:t>
+      </w:r>
+      <w:r>
+        <w:t xml:space="preserve">potential </w:t>
+      </w:r>
+      <w:proofErr w:type="gramStart"/>
+      <w:r>
+        <w:t>respondents</w:t>
+      </w:r>
+      <w:proofErr w:type="gramEnd"/>
+      <w:r>
+        <w:t xml:space="preserve"> multiple times each with a different look and appeal.</w:t>
+      </w:r>
+    </w:p>
+    <w:p>
+      <w:pPr>
+        <w:pStyle w:val="ListParagraph"/>
+        <w:numPr>
+          <w:ilvl w:val="1"/>
+          <w:numId w:val="63"/>
+        </w:numPr>
+      </w:pPr>
+      <w:r>
+        <w:t>Pre-notice is still effective when the survey is outsourced to a third-party.</w:t>
+      </w:r>
+    </w:p>
+    <w:p>
+      <w:pPr>
+        <w:pStyle w:val="ListParagraph"/>
+        <w:numPr>
+          <w:ilvl w:val="0"/>
+          <w:numId w:val="63"/>
+        </w:numPr>
+      </w:pPr>
+      <w:r>
+        <w:t>Time all contacts carefully and strategically.</w:t>
+      </w:r>
+    </w:p>
+    <w:p>
+      <w:pPr>
+        <w:pStyle w:val="ListParagraph"/>
+        <w:numPr>
+          <w:ilvl w:val="0"/>
+          <w:numId w:val="63"/>
+        </w:numPr>
+      </w:pPr>
+      <w:r>
+        <w:t>Align mail-out dates with the characteristics of the sample population.</w:t>
+      </w:r>
+    </w:p>
+    <w:p>
+      <w:pPr>
+        <w:pStyle w:val="ListParagraph"/>
+        <w:numPr>
+          <w:ilvl w:val="0"/>
+          <w:numId w:val="63"/>
+        </w:numPr>
+      </w:pPr>
+      <w:r>
+        <w:t>Place information in the mailing exactly where it needs to be used by the respondent.</w:t>
+      </w:r>
+    </w:p>
+    <w:p>
+      <w:pPr>
+        <w:pStyle w:val="ListParagraph"/>
+        <w:numPr>
+          <w:ilvl w:val="0"/>
+          <w:numId w:val="63"/>
+        </w:numPr>
+      </w:pPr>
+      <w:r>
+        <w:t>Differentiate the mailings from junk mail and marketing materials.</w:t>
+      </w:r>
+    </w:p>
+    <w:p>
+      <w:pPr>
+        <w:pStyle w:val="ListParagraph"/>
+        <w:numPr>
+          <w:ilvl w:val="1"/>
+          <w:numId w:val="63"/>
+        </w:numPr>
+      </w:pPr>
+      <w:r>
+        <w:t>Don’t use</w:t>
+      </w:r>
+      <w:r>
+        <w:t xml:space="preserve"> flashy colors </w:t>
+      </w:r>
+      <w:r>
+        <w:t>on the envelope or artificially make</w:t>
+      </w:r>
+      <w:r>
+        <w:t xml:space="preserve"> the envelope</w:t>
+      </w:r>
+      <w:r>
+        <w:t xml:space="preserve"> look like express mail, courier, etc.</w:t>
+      </w:r>
+    </w:p>
+    <w:p>
+      <w:pPr>
+        <w:pStyle w:val="ListParagraph"/>
+        <w:numPr>
+          <w:ilvl w:val="1"/>
+          <w:numId w:val="63"/>
+        </w:numPr>
+      </w:pPr>
+      <w:r>
+        <w:t>Make the complete return address recognizable to the potential respondent.</w:t>
+      </w:r>
+    </w:p>
+    <w:p>
+      <w:pPr>
+        <w:pStyle w:val="ListParagraph"/>
+        <w:numPr>
+          <w:ilvl w:val="1"/>
+          <w:numId w:val="63"/>
+        </w:numPr>
+      </w:pPr>
+      <w:r>
+        <w:t>Limit print to standard colors.</w:t>
+      </w:r>
+    </w:p>
+    <w:p>
+      <w:pPr>
+        <w:pStyle w:val="ListParagraph"/>
+        <w:numPr>
+          <w:ilvl w:val="1"/>
+          <w:numId w:val="63"/>
+        </w:numPr>
+      </w:pPr>
+      <w:r>
+        <w:t>Don’t use marketing buzzwords.</w:t>
+      </w:r>
+    </w:p>
+    <w:p>
+      <w:pPr>
+        <w:pStyle w:val="ListParagraph"/>
+        <w:numPr>
+          <w:ilvl w:val="0"/>
+          <w:numId w:val="63"/>
+        </w:numPr>
+      </w:pPr>
+      <w:r>
+        <w:t>The size and weight of the mailing materials will significantly impact mailing costs.</w:t>
+      </w:r>
+    </w:p>
+    <w:p>
+      <w:pPr>
+        <w:pStyle w:val="ListParagraph"/>
+        <w:numPr>
+          <w:ilvl w:val="0"/>
+          <w:numId w:val="63"/>
+        </w:numPr>
+      </w:pPr>
+      <w:r>
+        <w:t>Assemble mailings to maximize the appealing aspects of each element when the package is opened.</w:t>
+      </w:r>
+    </w:p>
+    <w:p>
+      <w:pPr>
+        <w:pStyle w:val="ListParagraph"/>
+        <w:numPr>
+          <w:ilvl w:val="0"/>
+          <w:numId w:val="63"/>
+        </w:numPr>
+      </w:pPr>
+      <w:r>
+        <w:t>Ensure that all addresses in the sample comply with U.S. Postal regulations.</w:t>
+      </w:r>
+    </w:p>
+    <w:p>
+      <w:pPr>
+        <w:pStyle w:val="ListParagraph"/>
+        <w:numPr>
+          <w:ilvl w:val="0"/>
+          <w:numId w:val="63"/>
+        </w:numPr>
+      </w:pPr>
+      <w:r>
+        <w:t>Assign an individual identification number to each sample member.</w:t>
+      </w:r>
+    </w:p>
+    <w:p/>
+    <w:p>
+      <w:r>
+        <w:t>Quality Control and Testing Guidelines for Mail Surveys</w:t>
+      </w:r>
+    </w:p>
+    <w:p>
+      <w:pPr>
+        <w:pStyle w:val="ListParagraph"/>
+        <w:numPr>
+          <w:ilvl w:val="0"/>
+          <w:numId w:val="64"/>
+        </w:numPr>
+      </w:pPr>
+      <w:r>
+        <w:t>Evaluate implementation materials and procedures with expert reviews, cognitive interviews of potential respondents, experimental evaluations, and pilot studies.</w:t>
+      </w:r>
+    </w:p>
+    <w:p>
+      <w:pPr>
+        <w:pStyle w:val="ListParagraph"/>
+        <w:numPr>
+          <w:ilvl w:val="0"/>
+          <w:numId w:val="64"/>
+        </w:numPr>
+      </w:pPr>
+      <w:r>
+        <w:t>Test all systems for producing and mailing contacts and sending questionnaires.</w:t>
+      </w:r>
+    </w:p>
+    <w:p>
+      <w:pPr>
+        <w:pStyle w:val="ListParagraph"/>
+        <w:numPr>
+          <w:ilvl w:val="1"/>
+          <w:numId w:val="64"/>
+        </w:numPr>
+      </w:pPr>
+      <w:r>
+        <w:t>Closely inspect production quality proofs of all materials.</w:t>
+      </w:r>
+    </w:p>
+    <w:p>
+      <w:pPr>
+        <w:pStyle w:val="ListParagraph"/>
+        <w:numPr>
+          <w:ilvl w:val="0"/>
+          <w:numId w:val="64"/>
+        </w:numPr>
+      </w:pPr>
+      <w:r>
+        <w:t>Establish procedures for handling undeliverable mail.</w:t>
+      </w:r>
+    </w:p>
+    <w:p>
+      <w:pPr>
+        <w:pStyle w:val="ListParagraph"/>
+        <w:numPr>
+          <w:ilvl w:val="0"/>
+          <w:numId w:val="64"/>
+        </w:numPr>
+      </w:pPr>
+      <w:r>
+        <w:t>Establish procedures for handling returned incentives.</w:t>
+      </w:r>
+    </w:p>
+    <w:p>
+      <w:pPr>
+        <w:pStyle w:val="ListParagraph"/>
+        <w:numPr>
+          <w:ilvl w:val="0"/>
+          <w:numId w:val="64"/>
+        </w:numPr>
+      </w:pPr>
+      <w:r>
+        <w:t>Establish procedures for handling respondent inquiries.</w:t>
+      </w:r>
+    </w:p>
+    <w:p>
+      <w:pPr>
+        <w:pStyle w:val="ListParagraph"/>
+        <w:numPr>
+          <w:ilvl w:val="0"/>
+          <w:numId w:val="64"/>
+        </w:numPr>
+      </w:pPr>
+      <w:r>
+        <w:t>Evaluate early returns to identify problems that can be addressed while the survey in in progress.</w:t>
+      </w:r>
+    </w:p>
+    <w:p>
+      <w:bookmarkStart w:id="0" w:name="_GoBack"/>
+      <w:bookmarkEnd w:id="0"/>
+    </w:p>
     <w:sectPr>
-      <w:headerReference w:type="default" r:id="rId16"/>
+      <w:headerReference w:type="default" r:id="rId17"/>
       <w:pgSz w:w="12240" w:h="15840"/>
       <w:pgMar w:top="1440" w:right="1440" w:bottom="1440" w:left="1440" w:header="720" w:footer="720" w:gutter="0"/>
       <w:pgNumType w:start="1"/>
@@ -12866,6 +13760,117 @@
 </w:hdr>
 </file>
 
+<file path=word/header10.xml><?xml version="1.0" encoding="utf-8"?>
+<w:hdr xmlns:wpc="http://schemas.microsoft.com/office/word/2010/wordprocessingCanvas" xmlns:cx="http://schemas.microsoft.com/office/drawing/2014/chartex" xmlns:cx1="http://schemas.microsoft.com/office/drawing/2015/9/8/chartex" xmlns:cx2="http://schemas.microsoft.com/office/drawing/2015/10/21/chartex" xmlns:cx3="http://schemas.microsoft.com/office/drawing/2016/5/9/chartex" xmlns:cx4="http://schemas.microsoft.com/office/drawing/2016/5/10/chartex" xmlns:cx5="http://schemas.microsoft.com/office/drawing/2016/5/11/chartex" xmlns:mc="http://schemas.openxmlformats.org/markup-compatibility/2006" xmlns:o="urn:schemas-microsoft-com:office:office" xmlns:r="http://schemas.openxmlformats.org/officeDocument/2006/relationships" xmlns:m="http://schemas.openxmlformats.org/officeDocument/2006/math" xmlns:v="urn:schemas-microsoft-com:vml" xmlns:wp14="http://schemas.microsoft.com/office/word/2010/wordprocessingDrawing" xmlns:wp="http://schemas.openxmlformats.org/drawingml/2006/wordprocessingDrawing" xmlns:w10="urn:schemas-microsoft-com:office:word" xmlns:w="http://schemas.openxmlformats.org/wordprocessingml/2006/main" xmlns:w14="http://schemas.microsoft.com/office/word/2010/wordml" xmlns:w15="http://schemas.microsoft.com/office/word/2012/wordml" xmlns:w16se="http://schemas.microsoft.com/office/word/2015/wordml/symex" xmlns:wpg="http://schemas.microsoft.com/office/word/2010/wordprocessingGroup" xmlns:wpi="http://schemas.microsoft.com/office/word/2010/wordprocessingInk" xmlns:wne="http://schemas.microsoft.com/office/word/2006/wordml" xmlns:wps="http://schemas.microsoft.com/office/word/2010/wordprocessingShape" mc:Ignorable="w14 w15 w16se wp14">
+  <w:p>
+    <w:pPr>
+      <w:pStyle w:val="Header"/>
+    </w:pPr>
+    <w:proofErr w:type="spellStart"/>
+    <w:r>
+      <w:t>Dillman</w:t>
+    </w:r>
+    <w:proofErr w:type="spellEnd"/>
+    <w:r>
+      <w:t>, D., Smyth. J.D. &amp; Christian, L.H. (2014). Internet, Phone, Mail, and Mixed-Mode Surveys: The Tailored Design Method. Hoboken, New Jersey: John Wiley &amp; Sons.</w:t>
+    </w:r>
+  </w:p>
+  <w:p>
+    <w:pPr>
+      <w:pStyle w:val="Header"/>
+    </w:pPr>
+  </w:p>
+  <w:p>
+    <w:pPr>
+      <w:pStyle w:val="Header"/>
+    </w:pPr>
+    <w:r>
+      <w:t xml:space="preserve">Chapter 10: Mail Questionnaires and Implementation | Page </w:t>
+    </w:r>
+    <w:r>
+      <w:rPr>
+        <w:b/>
+        <w:bCs/>
+      </w:rPr>
+      <w:fldChar w:fldCharType="begin"/>
+    </w:r>
+    <w:r>
+      <w:rPr>
+        <w:b/>
+        <w:bCs/>
+      </w:rPr>
+      <w:instrText xml:space="preserve"> PAGE  \* Arabic  \* MERGEFORMAT </w:instrText>
+    </w:r>
+    <w:r>
+      <w:rPr>
+        <w:b/>
+        <w:bCs/>
+      </w:rPr>
+      <w:fldChar w:fldCharType="separate"/>
+    </w:r>
+    <w:r>
+      <w:rPr>
+        <w:b/>
+        <w:bCs/>
+        <w:noProof/>
+      </w:rPr>
+      <w:t>1</w:t>
+    </w:r>
+    <w:r>
+      <w:rPr>
+        <w:b/>
+        <w:bCs/>
+      </w:rPr>
+      <w:fldChar w:fldCharType="end"/>
+    </w:r>
+    <w:r>
+      <w:t xml:space="preserve"> of </w:t>
+    </w:r>
+    <w:r>
+      <w:rPr>
+        <w:b/>
+        <w:bCs/>
+      </w:rPr>
+      <w:fldChar w:fldCharType="begin"/>
+    </w:r>
+    <w:r>
+      <w:rPr>
+        <w:b/>
+        <w:bCs/>
+      </w:rPr>
+      <w:instrText xml:space="preserve"> SECTIONPAGES   \* MERGEFORMAT </w:instrText>
+    </w:r>
+    <w:r>
+      <w:rPr>
+        <w:b/>
+        <w:bCs/>
+      </w:rPr>
+      <w:fldChar w:fldCharType="separate"/>
+    </w:r>
+    <w:r>
+      <w:rPr>
+        <w:b/>
+        <w:bCs/>
+        <w:noProof/>
+      </w:rPr>
+      <w:t>2</w:t>
+    </w:r>
+    <w:r>
+      <w:rPr>
+        <w:b/>
+        <w:bCs/>
+      </w:rPr>
+      <w:fldChar w:fldCharType="end"/>
+    </w:r>
+  </w:p>
+  <w:p>
+    <w:pPr>
+      <w:pStyle w:val="Header"/>
+    </w:pPr>
+  </w:p>
+</w:hdr>
+</file>
+
 <file path=word/header2.xml><?xml version="1.0" encoding="utf-8"?>
 <w:hdr xmlns:wpc="http://schemas.microsoft.com/office/word/2010/wordprocessingCanvas" xmlns:cx="http://schemas.microsoft.com/office/drawing/2014/chartex" xmlns:cx1="http://schemas.microsoft.com/office/drawing/2015/9/8/chartex" xmlns:cx2="http://schemas.microsoft.com/office/drawing/2015/10/21/chartex" xmlns:cx3="http://schemas.microsoft.com/office/drawing/2016/5/9/chartex" xmlns:cx4="http://schemas.microsoft.com/office/drawing/2016/5/10/chartex" xmlns:cx5="http://schemas.microsoft.com/office/drawing/2016/5/11/chartex" xmlns:mc="http://schemas.openxmlformats.org/markup-compatibility/2006" xmlns:o="urn:schemas-microsoft-com:office:office" xmlns:r="http://schemas.openxmlformats.org/officeDocument/2006/relationships" xmlns:m="http://schemas.openxmlformats.org/officeDocument/2006/math" xmlns:v="urn:schemas-microsoft-com:vml" xmlns:wp14="http://schemas.microsoft.com/office/word/2010/wordprocessingDrawing" xmlns:wp="http://schemas.openxmlformats.org/drawingml/2006/wordprocessingDrawing" xmlns:w10="urn:schemas-microsoft-com:office:word" xmlns:w="http://schemas.openxmlformats.org/wordprocessingml/2006/main" xmlns:w14="http://schemas.microsoft.com/office/word/2010/wordml" xmlns:w15="http://schemas.microsoft.com/office/word/2012/wordml" xmlns:w16se="http://schemas.microsoft.com/office/word/2015/wordml/symex" xmlns:wpg="http://schemas.microsoft.com/office/word/2010/wordprocessingGroup" xmlns:wpi="http://schemas.microsoft.com/office/word/2010/wordprocessingInk" xmlns:wne="http://schemas.microsoft.com/office/word/2006/wordml" xmlns:wps="http://schemas.microsoft.com/office/word/2010/wordprocessingShape" mc:Ignorable="w14 w15 w16se wp14">
   <w:p>
@@ -13697,7 +14702,7 @@
         <w:bCs/>
         <w:noProof/>
       </w:rPr>
-      <w:t>2</w:t>
+      <w:t>3</w:t>
     </w:r>
     <w:r>
       <w:rPr>
@@ -13983,6 +14988,119 @@
     </w:lvl>
   </w:abstractNum>
   <w:abstractNum w:abstractNumId="2" w15:restartNumberingAfterBreak="0">
+    <w:nsid w:val="04914FE4"/>
+    <w:multiLevelType w:val="hybridMultilevel"/>
+    <w:tmpl w:val="672A2410"/>
+    <w:lvl w:ilvl="0" w:tplc="04090001">
+      <w:start w:val="1"/>
+      <w:numFmt w:val="bullet"/>
+      <w:lvlText w:val=""/>
+      <w:lvlJc w:val="left"/>
+      <w:pPr>
+        <w:ind w:left="720" w:hanging="360"/>
+      </w:pPr>
+      <w:rPr>
+        <w:rFonts w:ascii="Symbol" w:hAnsi="Symbol" w:hint="default"/>
+      </w:rPr>
+    </w:lvl>
+    <w:lvl w:ilvl="1" w:tplc="04090003">
+      <w:start w:val="1"/>
+      <w:numFmt w:val="bullet"/>
+      <w:lvlText w:val="o"/>
+      <w:lvlJc w:val="left"/>
+      <w:pPr>
+        <w:ind w:left="1440" w:hanging="360"/>
+      </w:pPr>
+      <w:rPr>
+        <w:rFonts w:ascii="Courier New" w:hAnsi="Courier New" w:cs="Courier New" w:hint="default"/>
+      </w:rPr>
+    </w:lvl>
+    <w:lvl w:ilvl="2" w:tplc="04090005" w:tentative="1">
+      <w:start w:val="1"/>
+      <w:numFmt w:val="bullet"/>
+      <w:lvlText w:val=""/>
+      <w:lvlJc w:val="left"/>
+      <w:pPr>
+        <w:ind w:left="2160" w:hanging="360"/>
+      </w:pPr>
+      <w:rPr>
+        <w:rFonts w:ascii="Wingdings" w:hAnsi="Wingdings" w:hint="default"/>
+      </w:rPr>
+    </w:lvl>
+    <w:lvl w:ilvl="3" w:tplc="04090001" w:tentative="1">
+      <w:start w:val="1"/>
+      <w:numFmt w:val="bullet"/>
+      <w:lvlText w:val=""/>
+      <w:lvlJc w:val="left"/>
+      <w:pPr>
+        <w:ind w:left="2880" w:hanging="360"/>
+      </w:pPr>
+      <w:rPr>
+        <w:rFonts w:ascii="Symbol" w:hAnsi="Symbol" w:hint="default"/>
+      </w:rPr>
+    </w:lvl>
+    <w:lvl w:ilvl="4" w:tplc="04090003" w:tentative="1">
+      <w:start w:val="1"/>
+      <w:numFmt w:val="bullet"/>
+      <w:lvlText w:val="o"/>
+      <w:lvlJc w:val="left"/>
+      <w:pPr>
+        <w:ind w:left="3600" w:hanging="360"/>
+      </w:pPr>
+      <w:rPr>
+        <w:rFonts w:ascii="Courier New" w:hAnsi="Courier New" w:cs="Courier New" w:hint="default"/>
+      </w:rPr>
+    </w:lvl>
+    <w:lvl w:ilvl="5" w:tplc="04090005" w:tentative="1">
+      <w:start w:val="1"/>
+      <w:numFmt w:val="bullet"/>
+      <w:lvlText w:val=""/>
+      <w:lvlJc w:val="left"/>
+      <w:pPr>
+        <w:ind w:left="4320" w:hanging="360"/>
+      </w:pPr>
+      <w:rPr>
+        <w:rFonts w:ascii="Wingdings" w:hAnsi="Wingdings" w:hint="default"/>
+      </w:rPr>
+    </w:lvl>
+    <w:lvl w:ilvl="6" w:tplc="04090001" w:tentative="1">
+      <w:start w:val="1"/>
+      <w:numFmt w:val="bullet"/>
+      <w:lvlText w:val=""/>
+      <w:lvlJc w:val="left"/>
+      <w:pPr>
+        <w:ind w:left="5040" w:hanging="360"/>
+      </w:pPr>
+      <w:rPr>
+        <w:rFonts w:ascii="Symbol" w:hAnsi="Symbol" w:hint="default"/>
+      </w:rPr>
+    </w:lvl>
+    <w:lvl w:ilvl="7" w:tplc="04090003" w:tentative="1">
+      <w:start w:val="1"/>
+      <w:numFmt w:val="bullet"/>
+      <w:lvlText w:val="o"/>
+      <w:lvlJc w:val="left"/>
+      <w:pPr>
+        <w:ind w:left="5760" w:hanging="360"/>
+      </w:pPr>
+      <w:rPr>
+        <w:rFonts w:ascii="Courier New" w:hAnsi="Courier New" w:cs="Courier New" w:hint="default"/>
+      </w:rPr>
+    </w:lvl>
+    <w:lvl w:ilvl="8" w:tplc="04090005" w:tentative="1">
+      <w:start w:val="1"/>
+      <w:numFmt w:val="bullet"/>
+      <w:lvlText w:val=""/>
+      <w:lvlJc w:val="left"/>
+      <w:pPr>
+        <w:ind w:left="6480" w:hanging="360"/>
+      </w:pPr>
+      <w:rPr>
+        <w:rFonts w:ascii="Wingdings" w:hAnsi="Wingdings" w:hint="default"/>
+      </w:rPr>
+    </w:lvl>
+  </w:abstractNum>
+  <w:abstractNum w:abstractNumId="3" w15:restartNumberingAfterBreak="0">
     <w:nsid w:val="097A4FD3"/>
     <w:multiLevelType w:val="hybridMultilevel"/>
     <w:tmpl w:val="411C46A8"/>
@@ -14095,7 +15213,7 @@
       </w:rPr>
     </w:lvl>
   </w:abstractNum>
-  <w:abstractNum w:abstractNumId="3" w15:restartNumberingAfterBreak="0">
+  <w:abstractNum w:abstractNumId="4" w15:restartNumberingAfterBreak="0">
     <w:nsid w:val="0A3F5272"/>
     <w:multiLevelType w:val="hybridMultilevel"/>
     <w:tmpl w:val="493CE4C6"/>
@@ -14208,7 +15326,7 @@
       </w:rPr>
     </w:lvl>
   </w:abstractNum>
-  <w:abstractNum w:abstractNumId="4" w15:restartNumberingAfterBreak="0">
+  <w:abstractNum w:abstractNumId="5" w15:restartNumberingAfterBreak="0">
     <w:nsid w:val="0E7B4461"/>
     <w:multiLevelType w:val="hybridMultilevel"/>
     <w:tmpl w:val="DD801094"/>
@@ -14321,7 +15439,7 @@
       </w:rPr>
     </w:lvl>
   </w:abstractNum>
-  <w:abstractNum w:abstractNumId="5" w15:restartNumberingAfterBreak="0">
+  <w:abstractNum w:abstractNumId="6" w15:restartNumberingAfterBreak="0">
     <w:nsid w:val="12267EE5"/>
     <w:multiLevelType w:val="hybridMultilevel"/>
     <w:tmpl w:val="F18293BE"/>
@@ -14434,7 +15552,7 @@
       </w:rPr>
     </w:lvl>
   </w:abstractNum>
-  <w:abstractNum w:abstractNumId="6" w15:restartNumberingAfterBreak="0">
+  <w:abstractNum w:abstractNumId="7" w15:restartNumberingAfterBreak="0">
     <w:nsid w:val="12B31EEA"/>
     <w:multiLevelType w:val="hybridMultilevel"/>
     <w:tmpl w:val="4C888886"/>
@@ -14547,7 +15665,7 @@
       </w:rPr>
     </w:lvl>
   </w:abstractNum>
-  <w:abstractNum w:abstractNumId="7" w15:restartNumberingAfterBreak="0">
+  <w:abstractNum w:abstractNumId="8" w15:restartNumberingAfterBreak="0">
     <w:nsid w:val="153C4CF5"/>
     <w:multiLevelType w:val="hybridMultilevel"/>
     <w:tmpl w:val="75305688"/>
@@ -14660,7 +15778,7 @@
       </w:rPr>
     </w:lvl>
   </w:abstractNum>
-  <w:abstractNum w:abstractNumId="8" w15:restartNumberingAfterBreak="0">
+  <w:abstractNum w:abstractNumId="9" w15:restartNumberingAfterBreak="0">
     <w:nsid w:val="16E04AF1"/>
     <w:multiLevelType w:val="hybridMultilevel"/>
     <w:tmpl w:val="AE5C7E94"/>
@@ -14746,7 +15864,7 @@
       </w:pPr>
     </w:lvl>
   </w:abstractNum>
-  <w:abstractNum w:abstractNumId="9" w15:restartNumberingAfterBreak="0">
+  <w:abstractNum w:abstractNumId="10" w15:restartNumberingAfterBreak="0">
     <w:nsid w:val="170C6288"/>
     <w:multiLevelType w:val="hybridMultilevel"/>
     <w:tmpl w:val="7920466E"/>
@@ -14859,7 +15977,7 @@
       </w:rPr>
     </w:lvl>
   </w:abstractNum>
-  <w:abstractNum w:abstractNumId="10" w15:restartNumberingAfterBreak="0">
+  <w:abstractNum w:abstractNumId="11" w15:restartNumberingAfterBreak="0">
     <w:nsid w:val="19D41919"/>
     <w:multiLevelType w:val="hybridMultilevel"/>
     <w:tmpl w:val="261A1CA4"/>
@@ -14945,7 +16063,7 @@
       </w:pPr>
     </w:lvl>
   </w:abstractNum>
-  <w:abstractNum w:abstractNumId="11" w15:restartNumberingAfterBreak="0">
+  <w:abstractNum w:abstractNumId="12" w15:restartNumberingAfterBreak="0">
     <w:nsid w:val="1A351E0C"/>
     <w:multiLevelType w:val="hybridMultilevel"/>
     <w:tmpl w:val="E04C6230"/>
@@ -15058,7 +16176,7 @@
       </w:rPr>
     </w:lvl>
   </w:abstractNum>
-  <w:abstractNum w:abstractNumId="12" w15:restartNumberingAfterBreak="0">
+  <w:abstractNum w:abstractNumId="13" w15:restartNumberingAfterBreak="0">
     <w:nsid w:val="1A8C154A"/>
     <w:multiLevelType w:val="hybridMultilevel"/>
     <w:tmpl w:val="F23EDC9A"/>
@@ -15171,7 +16289,7 @@
       </w:rPr>
     </w:lvl>
   </w:abstractNum>
-  <w:abstractNum w:abstractNumId="13" w15:restartNumberingAfterBreak="0">
+  <w:abstractNum w:abstractNumId="14" w15:restartNumberingAfterBreak="0">
     <w:nsid w:val="1D587E8C"/>
     <w:multiLevelType w:val="hybridMultilevel"/>
     <w:tmpl w:val="4516BB4A"/>
@@ -15284,7 +16402,7 @@
       </w:rPr>
     </w:lvl>
   </w:abstractNum>
-  <w:abstractNum w:abstractNumId="14" w15:restartNumberingAfterBreak="0">
+  <w:abstractNum w:abstractNumId="15" w15:restartNumberingAfterBreak="0">
     <w:nsid w:val="1D796DAF"/>
     <w:multiLevelType w:val="hybridMultilevel"/>
     <w:tmpl w:val="51F45122"/>
@@ -15397,7 +16515,7 @@
       </w:rPr>
     </w:lvl>
   </w:abstractNum>
-  <w:abstractNum w:abstractNumId="15" w15:restartNumberingAfterBreak="0">
+  <w:abstractNum w:abstractNumId="16" w15:restartNumberingAfterBreak="0">
     <w:nsid w:val="1EB37C0C"/>
     <w:multiLevelType w:val="hybridMultilevel"/>
     <w:tmpl w:val="56509EDC"/>
@@ -15510,7 +16628,7 @@
       </w:rPr>
     </w:lvl>
   </w:abstractNum>
-  <w:abstractNum w:abstractNumId="16" w15:restartNumberingAfterBreak="0">
+  <w:abstractNum w:abstractNumId="17" w15:restartNumberingAfterBreak="0">
     <w:nsid w:val="20076478"/>
     <w:multiLevelType w:val="hybridMultilevel"/>
     <w:tmpl w:val="35C88D46"/>
@@ -15623,7 +16741,7 @@
       </w:rPr>
     </w:lvl>
   </w:abstractNum>
-  <w:abstractNum w:abstractNumId="17" w15:restartNumberingAfterBreak="0">
+  <w:abstractNum w:abstractNumId="18" w15:restartNumberingAfterBreak="0">
     <w:nsid w:val="221B22FA"/>
     <w:multiLevelType w:val="hybridMultilevel"/>
     <w:tmpl w:val="17E65B3C"/>
@@ -15736,7 +16854,120 @@
       </w:rPr>
     </w:lvl>
   </w:abstractNum>
-  <w:abstractNum w:abstractNumId="18" w15:restartNumberingAfterBreak="0">
+  <w:abstractNum w:abstractNumId="19" w15:restartNumberingAfterBreak="0">
+    <w:nsid w:val="243D010A"/>
+    <w:multiLevelType w:val="hybridMultilevel"/>
+    <w:tmpl w:val="3BFEF96C"/>
+    <w:lvl w:ilvl="0" w:tplc="04090001">
+      <w:start w:val="1"/>
+      <w:numFmt w:val="bullet"/>
+      <w:lvlText w:val=""/>
+      <w:lvlJc w:val="left"/>
+      <w:pPr>
+        <w:ind w:left="720" w:hanging="360"/>
+      </w:pPr>
+      <w:rPr>
+        <w:rFonts w:ascii="Symbol" w:hAnsi="Symbol" w:hint="default"/>
+      </w:rPr>
+    </w:lvl>
+    <w:lvl w:ilvl="1" w:tplc="04090003">
+      <w:start w:val="1"/>
+      <w:numFmt w:val="bullet"/>
+      <w:lvlText w:val="o"/>
+      <w:lvlJc w:val="left"/>
+      <w:pPr>
+        <w:ind w:left="1440" w:hanging="360"/>
+      </w:pPr>
+      <w:rPr>
+        <w:rFonts w:ascii="Courier New" w:hAnsi="Courier New" w:cs="Courier New" w:hint="default"/>
+      </w:rPr>
+    </w:lvl>
+    <w:lvl w:ilvl="2" w:tplc="04090005" w:tentative="1">
+      <w:start w:val="1"/>
+      <w:numFmt w:val="bullet"/>
+      <w:lvlText w:val=""/>
+      <w:lvlJc w:val="left"/>
+      <w:pPr>
+        <w:ind w:left="2160" w:hanging="360"/>
+      </w:pPr>
+      <w:rPr>
+        <w:rFonts w:ascii="Wingdings" w:hAnsi="Wingdings" w:hint="default"/>
+      </w:rPr>
+    </w:lvl>
+    <w:lvl w:ilvl="3" w:tplc="04090001" w:tentative="1">
+      <w:start w:val="1"/>
+      <w:numFmt w:val="bullet"/>
+      <w:lvlText w:val=""/>
+      <w:lvlJc w:val="left"/>
+      <w:pPr>
+        <w:ind w:left="2880" w:hanging="360"/>
+      </w:pPr>
+      <w:rPr>
+        <w:rFonts w:ascii="Symbol" w:hAnsi="Symbol" w:hint="default"/>
+      </w:rPr>
+    </w:lvl>
+    <w:lvl w:ilvl="4" w:tplc="04090003" w:tentative="1">
+      <w:start w:val="1"/>
+      <w:numFmt w:val="bullet"/>
+      <w:lvlText w:val="o"/>
+      <w:lvlJc w:val="left"/>
+      <w:pPr>
+        <w:ind w:left="3600" w:hanging="360"/>
+      </w:pPr>
+      <w:rPr>
+        <w:rFonts w:ascii="Courier New" w:hAnsi="Courier New" w:cs="Courier New" w:hint="default"/>
+      </w:rPr>
+    </w:lvl>
+    <w:lvl w:ilvl="5" w:tplc="04090005" w:tentative="1">
+      <w:start w:val="1"/>
+      <w:numFmt w:val="bullet"/>
+      <w:lvlText w:val=""/>
+      <w:lvlJc w:val="left"/>
+      <w:pPr>
+        <w:ind w:left="4320" w:hanging="360"/>
+      </w:pPr>
+      <w:rPr>
+        <w:rFonts w:ascii="Wingdings" w:hAnsi="Wingdings" w:hint="default"/>
+      </w:rPr>
+    </w:lvl>
+    <w:lvl w:ilvl="6" w:tplc="04090001" w:tentative="1">
+      <w:start w:val="1"/>
+      <w:numFmt w:val="bullet"/>
+      <w:lvlText w:val=""/>
+      <w:lvlJc w:val="left"/>
+      <w:pPr>
+        <w:ind w:left="5040" w:hanging="360"/>
+      </w:pPr>
+      <w:rPr>
+        <w:rFonts w:ascii="Symbol" w:hAnsi="Symbol" w:hint="default"/>
+      </w:rPr>
+    </w:lvl>
+    <w:lvl w:ilvl="7" w:tplc="04090003" w:tentative="1">
+      <w:start w:val="1"/>
+      <w:numFmt w:val="bullet"/>
+      <w:lvlText w:val="o"/>
+      <w:lvlJc w:val="left"/>
+      <w:pPr>
+        <w:ind w:left="5760" w:hanging="360"/>
+      </w:pPr>
+      <w:rPr>
+        <w:rFonts w:ascii="Courier New" w:hAnsi="Courier New" w:cs="Courier New" w:hint="default"/>
+      </w:rPr>
+    </w:lvl>
+    <w:lvl w:ilvl="8" w:tplc="04090005" w:tentative="1">
+      <w:start w:val="1"/>
+      <w:numFmt w:val="bullet"/>
+      <w:lvlText w:val=""/>
+      <w:lvlJc w:val="left"/>
+      <w:pPr>
+        <w:ind w:left="6480" w:hanging="360"/>
+      </w:pPr>
+      <w:rPr>
+        <w:rFonts w:ascii="Wingdings" w:hAnsi="Wingdings" w:hint="default"/>
+      </w:rPr>
+    </w:lvl>
+  </w:abstractNum>
+  <w:abstractNum w:abstractNumId="20" w15:restartNumberingAfterBreak="0">
     <w:nsid w:val="294B4B0E"/>
     <w:multiLevelType w:val="hybridMultilevel"/>
     <w:tmpl w:val="18DE7758"/>
@@ -15849,7 +17080,7 @@
       </w:rPr>
     </w:lvl>
   </w:abstractNum>
-  <w:abstractNum w:abstractNumId="19" w15:restartNumberingAfterBreak="0">
+  <w:abstractNum w:abstractNumId="21" w15:restartNumberingAfterBreak="0">
     <w:nsid w:val="2A264128"/>
     <w:multiLevelType w:val="hybridMultilevel"/>
     <w:tmpl w:val="BB36C050"/>
@@ -15935,7 +17166,7 @@
       </w:pPr>
     </w:lvl>
   </w:abstractNum>
-  <w:abstractNum w:abstractNumId="20" w15:restartNumberingAfterBreak="0">
+  <w:abstractNum w:abstractNumId="22" w15:restartNumberingAfterBreak="0">
     <w:nsid w:val="2A3E4E36"/>
     <w:multiLevelType w:val="hybridMultilevel"/>
     <w:tmpl w:val="64E2AE4C"/>
@@ -16048,7 +17279,120 @@
       </w:rPr>
     </w:lvl>
   </w:abstractNum>
-  <w:abstractNum w:abstractNumId="21" w15:restartNumberingAfterBreak="0">
+  <w:abstractNum w:abstractNumId="23" w15:restartNumberingAfterBreak="0">
+    <w:nsid w:val="2CCE1BFA"/>
+    <w:multiLevelType w:val="hybridMultilevel"/>
+    <w:tmpl w:val="DCBEED98"/>
+    <w:lvl w:ilvl="0" w:tplc="04090001">
+      <w:start w:val="1"/>
+      <w:numFmt w:val="bullet"/>
+      <w:lvlText w:val=""/>
+      <w:lvlJc w:val="left"/>
+      <w:pPr>
+        <w:ind w:left="720" w:hanging="360"/>
+      </w:pPr>
+      <w:rPr>
+        <w:rFonts w:ascii="Symbol" w:hAnsi="Symbol" w:hint="default"/>
+      </w:rPr>
+    </w:lvl>
+    <w:lvl w:ilvl="1" w:tplc="04090003">
+      <w:start w:val="1"/>
+      <w:numFmt w:val="bullet"/>
+      <w:lvlText w:val="o"/>
+      <w:lvlJc w:val="left"/>
+      <w:pPr>
+        <w:ind w:left="1440" w:hanging="360"/>
+      </w:pPr>
+      <w:rPr>
+        <w:rFonts w:ascii="Courier New" w:hAnsi="Courier New" w:cs="Courier New" w:hint="default"/>
+      </w:rPr>
+    </w:lvl>
+    <w:lvl w:ilvl="2" w:tplc="04090005" w:tentative="1">
+      <w:start w:val="1"/>
+      <w:numFmt w:val="bullet"/>
+      <w:lvlText w:val=""/>
+      <w:lvlJc w:val="left"/>
+      <w:pPr>
+        <w:ind w:left="2160" w:hanging="360"/>
+      </w:pPr>
+      <w:rPr>
+        <w:rFonts w:ascii="Wingdings" w:hAnsi="Wingdings" w:hint="default"/>
+      </w:rPr>
+    </w:lvl>
+    <w:lvl w:ilvl="3" w:tplc="04090001" w:tentative="1">
+      <w:start w:val="1"/>
+      <w:numFmt w:val="bullet"/>
+      <w:lvlText w:val=""/>
+      <w:lvlJc w:val="left"/>
+      <w:pPr>
+        <w:ind w:left="2880" w:hanging="360"/>
+      </w:pPr>
+      <w:rPr>
+        <w:rFonts w:ascii="Symbol" w:hAnsi="Symbol" w:hint="default"/>
+      </w:rPr>
+    </w:lvl>
+    <w:lvl w:ilvl="4" w:tplc="04090003" w:tentative="1">
+      <w:start w:val="1"/>
+      <w:numFmt w:val="bullet"/>
+      <w:lvlText w:val="o"/>
+      <w:lvlJc w:val="left"/>
+      <w:pPr>
+        <w:ind w:left="3600" w:hanging="360"/>
+      </w:pPr>
+      <w:rPr>
+        <w:rFonts w:ascii="Courier New" w:hAnsi="Courier New" w:cs="Courier New" w:hint="default"/>
+      </w:rPr>
+    </w:lvl>
+    <w:lvl w:ilvl="5" w:tplc="04090005" w:tentative="1">
+      <w:start w:val="1"/>
+      <w:numFmt w:val="bullet"/>
+      <w:lvlText w:val=""/>
+      <w:lvlJc w:val="left"/>
+      <w:pPr>
+        <w:ind w:left="4320" w:hanging="360"/>
+      </w:pPr>
+      <w:rPr>
+        <w:rFonts w:ascii="Wingdings" w:hAnsi="Wingdings" w:hint="default"/>
+      </w:rPr>
+    </w:lvl>
+    <w:lvl w:ilvl="6" w:tplc="04090001" w:tentative="1">
+      <w:start w:val="1"/>
+      <w:numFmt w:val="bullet"/>
+      <w:lvlText w:val=""/>
+      <w:lvlJc w:val="left"/>
+      <w:pPr>
+        <w:ind w:left="5040" w:hanging="360"/>
+      </w:pPr>
+      <w:rPr>
+        <w:rFonts w:ascii="Symbol" w:hAnsi="Symbol" w:hint="default"/>
+      </w:rPr>
+    </w:lvl>
+    <w:lvl w:ilvl="7" w:tplc="04090003" w:tentative="1">
+      <w:start w:val="1"/>
+      <w:numFmt w:val="bullet"/>
+      <w:lvlText w:val="o"/>
+      <w:lvlJc w:val="left"/>
+      <w:pPr>
+        <w:ind w:left="5760" w:hanging="360"/>
+      </w:pPr>
+      <w:rPr>
+        <w:rFonts w:ascii="Courier New" w:hAnsi="Courier New" w:cs="Courier New" w:hint="default"/>
+      </w:rPr>
+    </w:lvl>
+    <w:lvl w:ilvl="8" w:tplc="04090005" w:tentative="1">
+      <w:start w:val="1"/>
+      <w:numFmt w:val="bullet"/>
+      <w:lvlText w:val=""/>
+      <w:lvlJc w:val="left"/>
+      <w:pPr>
+        <w:ind w:left="6480" w:hanging="360"/>
+      </w:pPr>
+      <w:rPr>
+        <w:rFonts w:ascii="Wingdings" w:hAnsi="Wingdings" w:hint="default"/>
+      </w:rPr>
+    </w:lvl>
+  </w:abstractNum>
+  <w:abstractNum w:abstractNumId="24" w15:restartNumberingAfterBreak="0">
     <w:nsid w:val="2D4C6FAD"/>
     <w:multiLevelType w:val="hybridMultilevel"/>
     <w:tmpl w:val="2548C2A0"/>
@@ -16161,7 +17505,7 @@
       </w:rPr>
     </w:lvl>
   </w:abstractNum>
-  <w:abstractNum w:abstractNumId="22" w15:restartNumberingAfterBreak="0">
+  <w:abstractNum w:abstractNumId="25" w15:restartNumberingAfterBreak="0">
     <w:nsid w:val="30514B65"/>
     <w:multiLevelType w:val="hybridMultilevel"/>
     <w:tmpl w:val="2F900BAC"/>
@@ -16274,7 +17618,7 @@
       </w:rPr>
     </w:lvl>
   </w:abstractNum>
-  <w:abstractNum w:abstractNumId="23" w15:restartNumberingAfterBreak="0">
+  <w:abstractNum w:abstractNumId="26" w15:restartNumberingAfterBreak="0">
     <w:nsid w:val="31194D2C"/>
     <w:multiLevelType w:val="hybridMultilevel"/>
     <w:tmpl w:val="9A5E81AE"/>
@@ -16387,7 +17731,7 @@
       </w:rPr>
     </w:lvl>
   </w:abstractNum>
-  <w:abstractNum w:abstractNumId="24" w15:restartNumberingAfterBreak="0">
+  <w:abstractNum w:abstractNumId="27" w15:restartNumberingAfterBreak="0">
     <w:nsid w:val="31AC6309"/>
     <w:multiLevelType w:val="hybridMultilevel"/>
     <w:tmpl w:val="169E01D8"/>
@@ -16500,7 +17844,7 @@
       </w:rPr>
     </w:lvl>
   </w:abstractNum>
-  <w:abstractNum w:abstractNumId="25" w15:restartNumberingAfterBreak="0">
+  <w:abstractNum w:abstractNumId="28" w15:restartNumberingAfterBreak="0">
     <w:nsid w:val="361342F4"/>
     <w:multiLevelType w:val="hybridMultilevel"/>
     <w:tmpl w:val="9894FB10"/>
@@ -16613,7 +17957,7 @@
       </w:rPr>
     </w:lvl>
   </w:abstractNum>
-  <w:abstractNum w:abstractNumId="26" w15:restartNumberingAfterBreak="0">
+  <w:abstractNum w:abstractNumId="29" w15:restartNumberingAfterBreak="0">
     <w:nsid w:val="36BA3C40"/>
     <w:multiLevelType w:val="hybridMultilevel"/>
     <w:tmpl w:val="33B4EBCE"/>
@@ -16726,7 +18070,7 @@
       </w:rPr>
     </w:lvl>
   </w:abstractNum>
-  <w:abstractNum w:abstractNumId="27" w15:restartNumberingAfterBreak="0">
+  <w:abstractNum w:abstractNumId="30" w15:restartNumberingAfterBreak="0">
     <w:nsid w:val="3ABD25E1"/>
     <w:multiLevelType w:val="hybridMultilevel"/>
     <w:tmpl w:val="AD2E3278"/>
@@ -16839,7 +18183,7 @@
       </w:rPr>
     </w:lvl>
   </w:abstractNum>
-  <w:abstractNum w:abstractNumId="28" w15:restartNumberingAfterBreak="0">
+  <w:abstractNum w:abstractNumId="31" w15:restartNumberingAfterBreak="0">
     <w:nsid w:val="3BC53099"/>
     <w:multiLevelType w:val="hybridMultilevel"/>
     <w:tmpl w:val="2BCEE162"/>
@@ -16925,7 +18269,7 @@
       </w:pPr>
     </w:lvl>
   </w:abstractNum>
-  <w:abstractNum w:abstractNumId="29" w15:restartNumberingAfterBreak="0">
+  <w:abstractNum w:abstractNumId="32" w15:restartNumberingAfterBreak="0">
     <w:nsid w:val="3E505659"/>
     <w:multiLevelType w:val="hybridMultilevel"/>
     <w:tmpl w:val="A81A8616"/>
@@ -17038,7 +18382,7 @@
       </w:rPr>
     </w:lvl>
   </w:abstractNum>
-  <w:abstractNum w:abstractNumId="30" w15:restartNumberingAfterBreak="0">
+  <w:abstractNum w:abstractNumId="33" w15:restartNumberingAfterBreak="0">
     <w:nsid w:val="3FA3017E"/>
     <w:multiLevelType w:val="hybridMultilevel"/>
     <w:tmpl w:val="B590EDB6"/>
@@ -17151,7 +18495,7 @@
       </w:rPr>
     </w:lvl>
   </w:abstractNum>
-  <w:abstractNum w:abstractNumId="31" w15:restartNumberingAfterBreak="0">
+  <w:abstractNum w:abstractNumId="34" w15:restartNumberingAfterBreak="0">
     <w:nsid w:val="415A6C27"/>
     <w:multiLevelType w:val="hybridMultilevel"/>
     <w:tmpl w:val="9FD43122"/>
@@ -17264,7 +18608,7 @@
       </w:rPr>
     </w:lvl>
   </w:abstractNum>
-  <w:abstractNum w:abstractNumId="32" w15:restartNumberingAfterBreak="0">
+  <w:abstractNum w:abstractNumId="35" w15:restartNumberingAfterBreak="0">
     <w:nsid w:val="429F179B"/>
     <w:multiLevelType w:val="hybridMultilevel"/>
     <w:tmpl w:val="A3E2908E"/>
@@ -17377,7 +18721,7 @@
       </w:rPr>
     </w:lvl>
   </w:abstractNum>
-  <w:abstractNum w:abstractNumId="33" w15:restartNumberingAfterBreak="0">
+  <w:abstractNum w:abstractNumId="36" w15:restartNumberingAfterBreak="0">
     <w:nsid w:val="44E65BB1"/>
     <w:multiLevelType w:val="hybridMultilevel"/>
     <w:tmpl w:val="BF0E2A72"/>
@@ -17490,7 +18834,7 @@
       </w:rPr>
     </w:lvl>
   </w:abstractNum>
-  <w:abstractNum w:abstractNumId="34" w15:restartNumberingAfterBreak="0">
+  <w:abstractNum w:abstractNumId="37" w15:restartNumberingAfterBreak="0">
     <w:nsid w:val="44EE1D29"/>
     <w:multiLevelType w:val="hybridMultilevel"/>
     <w:tmpl w:val="BAAA7C56"/>
@@ -17576,7 +18920,7 @@
       </w:pPr>
     </w:lvl>
   </w:abstractNum>
-  <w:abstractNum w:abstractNumId="35" w15:restartNumberingAfterBreak="0">
+  <w:abstractNum w:abstractNumId="38" w15:restartNumberingAfterBreak="0">
     <w:nsid w:val="4A1C46E7"/>
     <w:multiLevelType w:val="hybridMultilevel"/>
     <w:tmpl w:val="7EF62C86"/>
@@ -17689,7 +19033,7 @@
       </w:rPr>
     </w:lvl>
   </w:abstractNum>
-  <w:abstractNum w:abstractNumId="36" w15:restartNumberingAfterBreak="0">
+  <w:abstractNum w:abstractNumId="39" w15:restartNumberingAfterBreak="0">
     <w:nsid w:val="4CF46F0D"/>
     <w:multiLevelType w:val="hybridMultilevel"/>
     <w:tmpl w:val="37F2BD8E"/>
@@ -17802,7 +19146,7 @@
       </w:rPr>
     </w:lvl>
   </w:abstractNum>
-  <w:abstractNum w:abstractNumId="37" w15:restartNumberingAfterBreak="0">
+  <w:abstractNum w:abstractNumId="40" w15:restartNumberingAfterBreak="0">
     <w:nsid w:val="5B011147"/>
     <w:multiLevelType w:val="hybridMultilevel"/>
     <w:tmpl w:val="177C31B0"/>
@@ -17888,7 +19232,7 @@
       </w:pPr>
     </w:lvl>
   </w:abstractNum>
-  <w:abstractNum w:abstractNumId="38" w15:restartNumberingAfterBreak="0">
+  <w:abstractNum w:abstractNumId="41" w15:restartNumberingAfterBreak="0">
     <w:nsid w:val="5F1151EE"/>
     <w:multiLevelType w:val="hybridMultilevel"/>
     <w:tmpl w:val="C25CEC58"/>
@@ -18001,7 +19345,7 @@
       </w:rPr>
     </w:lvl>
   </w:abstractNum>
-  <w:abstractNum w:abstractNumId="39" w15:restartNumberingAfterBreak="0">
+  <w:abstractNum w:abstractNumId="42" w15:restartNumberingAfterBreak="0">
     <w:nsid w:val="5F242715"/>
     <w:multiLevelType w:val="hybridMultilevel"/>
     <w:tmpl w:val="FE943D22"/>
@@ -18114,7 +19458,7 @@
       </w:rPr>
     </w:lvl>
   </w:abstractNum>
-  <w:abstractNum w:abstractNumId="40" w15:restartNumberingAfterBreak="0">
+  <w:abstractNum w:abstractNumId="43" w15:restartNumberingAfterBreak="0">
     <w:nsid w:val="60F42AF7"/>
     <w:multiLevelType w:val="hybridMultilevel"/>
     <w:tmpl w:val="F120D978"/>
@@ -18200,7 +19544,7 @@
       </w:pPr>
     </w:lvl>
   </w:abstractNum>
-  <w:abstractNum w:abstractNumId="41" w15:restartNumberingAfterBreak="0">
+  <w:abstractNum w:abstractNumId="44" w15:restartNumberingAfterBreak="0">
     <w:nsid w:val="61513900"/>
     <w:multiLevelType w:val="hybridMultilevel"/>
     <w:tmpl w:val="C35AFE4A"/>
@@ -18313,7 +19657,7 @@
       </w:rPr>
     </w:lvl>
   </w:abstractNum>
-  <w:abstractNum w:abstractNumId="42" w15:restartNumberingAfterBreak="0">
+  <w:abstractNum w:abstractNumId="45" w15:restartNumberingAfterBreak="0">
     <w:nsid w:val="632A1F46"/>
     <w:multiLevelType w:val="hybridMultilevel"/>
     <w:tmpl w:val="FB8CCE32"/>
@@ -18426,7 +19770,7 @@
       </w:rPr>
     </w:lvl>
   </w:abstractNum>
-  <w:abstractNum w:abstractNumId="43" w15:restartNumberingAfterBreak="0">
+  <w:abstractNum w:abstractNumId="46" w15:restartNumberingAfterBreak="0">
     <w:nsid w:val="660E0106"/>
     <w:multiLevelType w:val="hybridMultilevel"/>
     <w:tmpl w:val="C180C0F4"/>
@@ -18539,7 +19883,7 @@
       </w:rPr>
     </w:lvl>
   </w:abstractNum>
-  <w:abstractNum w:abstractNumId="44" w15:restartNumberingAfterBreak="0">
+  <w:abstractNum w:abstractNumId="47" w15:restartNumberingAfterBreak="0">
     <w:nsid w:val="66715796"/>
     <w:multiLevelType w:val="hybridMultilevel"/>
     <w:tmpl w:val="BD366CD2"/>
@@ -18652,7 +19996,7 @@
       </w:rPr>
     </w:lvl>
   </w:abstractNum>
-  <w:abstractNum w:abstractNumId="45" w15:restartNumberingAfterBreak="0">
+  <w:abstractNum w:abstractNumId="48" w15:restartNumberingAfterBreak="0">
     <w:nsid w:val="69EC5CE5"/>
     <w:multiLevelType w:val="hybridMultilevel"/>
     <w:tmpl w:val="2910A4F8"/>
@@ -18765,7 +20109,7 @@
       </w:rPr>
     </w:lvl>
   </w:abstractNum>
-  <w:abstractNum w:abstractNumId="46" w15:restartNumberingAfterBreak="0">
+  <w:abstractNum w:abstractNumId="49" w15:restartNumberingAfterBreak="0">
     <w:nsid w:val="6A3373EA"/>
     <w:multiLevelType w:val="hybridMultilevel"/>
     <w:tmpl w:val="4192E476"/>
@@ -18878,7 +20222,7 @@
       </w:rPr>
     </w:lvl>
   </w:abstractNum>
-  <w:abstractNum w:abstractNumId="47" w15:restartNumberingAfterBreak="0">
+  <w:abstractNum w:abstractNumId="50" w15:restartNumberingAfterBreak="0">
     <w:nsid w:val="6A4A6F31"/>
     <w:multiLevelType w:val="hybridMultilevel"/>
     <w:tmpl w:val="DF8EF3F4"/>
@@ -18991,7 +20335,7 @@
       </w:rPr>
     </w:lvl>
   </w:abstractNum>
-  <w:abstractNum w:abstractNumId="48" w15:restartNumberingAfterBreak="0">
+  <w:abstractNum w:abstractNumId="51" w15:restartNumberingAfterBreak="0">
     <w:nsid w:val="6B445C90"/>
     <w:multiLevelType w:val="hybridMultilevel"/>
     <w:tmpl w:val="B78039C4"/>
@@ -19104,7 +20448,7 @@
       </w:rPr>
     </w:lvl>
   </w:abstractNum>
-  <w:abstractNum w:abstractNumId="49" w15:restartNumberingAfterBreak="0">
+  <w:abstractNum w:abstractNumId="52" w15:restartNumberingAfterBreak="0">
     <w:nsid w:val="6BB30804"/>
     <w:multiLevelType w:val="hybridMultilevel"/>
     <w:tmpl w:val="863E896C"/>
@@ -19217,7 +20561,7 @@
       </w:rPr>
     </w:lvl>
   </w:abstractNum>
-  <w:abstractNum w:abstractNumId="50" w15:restartNumberingAfterBreak="0">
+  <w:abstractNum w:abstractNumId="53" w15:restartNumberingAfterBreak="0">
     <w:nsid w:val="716C150C"/>
     <w:multiLevelType w:val="hybridMultilevel"/>
     <w:tmpl w:val="2D265EC4"/>
@@ -19330,7 +20674,7 @@
       </w:rPr>
     </w:lvl>
   </w:abstractNum>
-  <w:abstractNum w:abstractNumId="51" w15:restartNumberingAfterBreak="0">
+  <w:abstractNum w:abstractNumId="54" w15:restartNumberingAfterBreak="0">
     <w:nsid w:val="71D12FF3"/>
     <w:multiLevelType w:val="hybridMultilevel"/>
     <w:tmpl w:val="5E30B4C8"/>
@@ -19416,7 +20760,7 @@
       </w:pPr>
     </w:lvl>
   </w:abstractNum>
-  <w:abstractNum w:abstractNumId="52" w15:restartNumberingAfterBreak="0">
+  <w:abstractNum w:abstractNumId="55" w15:restartNumberingAfterBreak="0">
     <w:nsid w:val="72E16842"/>
     <w:multiLevelType w:val="hybridMultilevel"/>
     <w:tmpl w:val="6A968B38"/>
@@ -19529,7 +20873,7 @@
       </w:rPr>
     </w:lvl>
   </w:abstractNum>
-  <w:abstractNum w:abstractNumId="53" w15:restartNumberingAfterBreak="0">
+  <w:abstractNum w:abstractNumId="56" w15:restartNumberingAfterBreak="0">
     <w:nsid w:val="733F0150"/>
     <w:multiLevelType w:val="hybridMultilevel"/>
     <w:tmpl w:val="277E7062"/>
@@ -19642,7 +20986,7 @@
       </w:rPr>
     </w:lvl>
   </w:abstractNum>
-  <w:abstractNum w:abstractNumId="54" w15:restartNumberingAfterBreak="0">
+  <w:abstractNum w:abstractNumId="57" w15:restartNumberingAfterBreak="0">
     <w:nsid w:val="77B7799C"/>
     <w:multiLevelType w:val="hybridMultilevel"/>
     <w:tmpl w:val="33C42DBE"/>
@@ -19728,7 +21072,7 @@
       </w:pPr>
     </w:lvl>
   </w:abstractNum>
-  <w:abstractNum w:abstractNumId="55" w15:restartNumberingAfterBreak="0">
+  <w:abstractNum w:abstractNumId="58" w15:restartNumberingAfterBreak="0">
     <w:nsid w:val="77CA410C"/>
     <w:multiLevelType w:val="hybridMultilevel"/>
     <w:tmpl w:val="457E8382"/>
@@ -19841,7 +21185,93 @@
       </w:rPr>
     </w:lvl>
   </w:abstractNum>
-  <w:abstractNum w:abstractNumId="56" w15:restartNumberingAfterBreak="0">
+  <w:abstractNum w:abstractNumId="59" w15:restartNumberingAfterBreak="0">
+    <w:nsid w:val="79201250"/>
+    <w:multiLevelType w:val="hybridMultilevel"/>
+    <w:tmpl w:val="6658C862"/>
+    <w:lvl w:ilvl="0" w:tplc="0409000F">
+      <w:start w:val="1"/>
+      <w:numFmt w:val="decimal"/>
+      <w:lvlText w:val="%1."/>
+      <w:lvlJc w:val="left"/>
+      <w:pPr>
+        <w:ind w:left="720" w:hanging="360"/>
+      </w:pPr>
+    </w:lvl>
+    <w:lvl w:ilvl="1" w:tplc="04090019" w:tentative="1">
+      <w:start w:val="1"/>
+      <w:numFmt w:val="lowerLetter"/>
+      <w:lvlText w:val="%2."/>
+      <w:lvlJc w:val="left"/>
+      <w:pPr>
+        <w:ind w:left="1440" w:hanging="360"/>
+      </w:pPr>
+    </w:lvl>
+    <w:lvl w:ilvl="2" w:tplc="0409001B" w:tentative="1">
+      <w:start w:val="1"/>
+      <w:numFmt w:val="lowerRoman"/>
+      <w:lvlText w:val="%3."/>
+      <w:lvlJc w:val="right"/>
+      <w:pPr>
+        <w:ind w:left="2160" w:hanging="180"/>
+      </w:pPr>
+    </w:lvl>
+    <w:lvl w:ilvl="3" w:tplc="0409000F" w:tentative="1">
+      <w:start w:val="1"/>
+      <w:numFmt w:val="decimal"/>
+      <w:lvlText w:val="%4."/>
+      <w:lvlJc w:val="left"/>
+      <w:pPr>
+        <w:ind w:left="2880" w:hanging="360"/>
+      </w:pPr>
+    </w:lvl>
+    <w:lvl w:ilvl="4" w:tplc="04090019" w:tentative="1">
+      <w:start w:val="1"/>
+      <w:numFmt w:val="lowerLetter"/>
+      <w:lvlText w:val="%5."/>
+      <w:lvlJc w:val="left"/>
+      <w:pPr>
+        <w:ind w:left="3600" w:hanging="360"/>
+      </w:pPr>
+    </w:lvl>
+    <w:lvl w:ilvl="5" w:tplc="0409001B" w:tentative="1">
+      <w:start w:val="1"/>
+      <w:numFmt w:val="lowerRoman"/>
+      <w:lvlText w:val="%6."/>
+      <w:lvlJc w:val="right"/>
+      <w:pPr>
+        <w:ind w:left="4320" w:hanging="180"/>
+      </w:pPr>
+    </w:lvl>
+    <w:lvl w:ilvl="6" w:tplc="0409000F" w:tentative="1">
+      <w:start w:val="1"/>
+      <w:numFmt w:val="decimal"/>
+      <w:lvlText w:val="%7."/>
+      <w:lvlJc w:val="left"/>
+      <w:pPr>
+        <w:ind w:left="5040" w:hanging="360"/>
+      </w:pPr>
+    </w:lvl>
+    <w:lvl w:ilvl="7" w:tplc="04090019" w:tentative="1">
+      <w:start w:val="1"/>
+      <w:numFmt w:val="lowerLetter"/>
+      <w:lvlText w:val="%8."/>
+      <w:lvlJc w:val="left"/>
+      <w:pPr>
+        <w:ind w:left="5760" w:hanging="360"/>
+      </w:pPr>
+    </w:lvl>
+    <w:lvl w:ilvl="8" w:tplc="0409001B" w:tentative="1">
+      <w:start w:val="1"/>
+      <w:numFmt w:val="lowerRoman"/>
+      <w:lvlText w:val="%9."/>
+      <w:lvlJc w:val="right"/>
+      <w:pPr>
+        <w:ind w:left="6480" w:hanging="180"/>
+      </w:pPr>
+    </w:lvl>
+  </w:abstractNum>
+  <w:abstractNum w:abstractNumId="60" w15:restartNumberingAfterBreak="0">
     <w:nsid w:val="7AF96687"/>
     <w:multiLevelType w:val="hybridMultilevel"/>
     <w:tmpl w:val="17546D1E"/>
@@ -19954,7 +21384,7 @@
       </w:rPr>
     </w:lvl>
   </w:abstractNum>
-  <w:abstractNum w:abstractNumId="57" w15:restartNumberingAfterBreak="0">
+  <w:abstractNum w:abstractNumId="61" w15:restartNumberingAfterBreak="0">
     <w:nsid w:val="7B88744D"/>
     <w:multiLevelType w:val="hybridMultilevel"/>
     <w:tmpl w:val="F3F4A164"/>
@@ -20067,7 +21497,120 @@
       </w:rPr>
     </w:lvl>
   </w:abstractNum>
-  <w:abstractNum w:abstractNumId="58" w15:restartNumberingAfterBreak="0">
+  <w:abstractNum w:abstractNumId="62" w15:restartNumberingAfterBreak="0">
+    <w:nsid w:val="7C830520"/>
+    <w:multiLevelType w:val="hybridMultilevel"/>
+    <w:tmpl w:val="B00AF9D8"/>
+    <w:lvl w:ilvl="0" w:tplc="04090001">
+      <w:start w:val="1"/>
+      <w:numFmt w:val="bullet"/>
+      <w:lvlText w:val=""/>
+      <w:lvlJc w:val="left"/>
+      <w:pPr>
+        <w:ind w:left="720" w:hanging="360"/>
+      </w:pPr>
+      <w:rPr>
+        <w:rFonts w:ascii="Symbol" w:hAnsi="Symbol" w:hint="default"/>
+      </w:rPr>
+    </w:lvl>
+    <w:lvl w:ilvl="1" w:tplc="04090003">
+      <w:start w:val="1"/>
+      <w:numFmt w:val="bullet"/>
+      <w:lvlText w:val="o"/>
+      <w:lvlJc w:val="left"/>
+      <w:pPr>
+        <w:ind w:left="1440" w:hanging="360"/>
+      </w:pPr>
+      <w:rPr>
+        <w:rFonts w:ascii="Courier New" w:hAnsi="Courier New" w:cs="Courier New" w:hint="default"/>
+      </w:rPr>
+    </w:lvl>
+    <w:lvl w:ilvl="2" w:tplc="04090005">
+      <w:start w:val="1"/>
+      <w:numFmt w:val="bullet"/>
+      <w:lvlText w:val=""/>
+      <w:lvlJc w:val="left"/>
+      <w:pPr>
+        <w:ind w:left="2160" w:hanging="360"/>
+      </w:pPr>
+      <w:rPr>
+        <w:rFonts w:ascii="Wingdings" w:hAnsi="Wingdings" w:hint="default"/>
+      </w:rPr>
+    </w:lvl>
+    <w:lvl w:ilvl="3" w:tplc="04090001" w:tentative="1">
+      <w:start w:val="1"/>
+      <w:numFmt w:val="bullet"/>
+      <w:lvlText w:val=""/>
+      <w:lvlJc w:val="left"/>
+      <w:pPr>
+        <w:ind w:left="2880" w:hanging="360"/>
+      </w:pPr>
+      <w:rPr>
+        <w:rFonts w:ascii="Symbol" w:hAnsi="Symbol" w:hint="default"/>
+      </w:rPr>
+    </w:lvl>
+    <w:lvl w:ilvl="4" w:tplc="04090003" w:tentative="1">
+      <w:start w:val="1"/>
+      <w:numFmt w:val="bullet"/>
+      <w:lvlText w:val="o"/>
+      <w:lvlJc w:val="left"/>
+      <w:pPr>
+        <w:ind w:left="3600" w:hanging="360"/>
+      </w:pPr>
+      <w:rPr>
+        <w:rFonts w:ascii="Courier New" w:hAnsi="Courier New" w:cs="Courier New" w:hint="default"/>
+      </w:rPr>
+    </w:lvl>
+    <w:lvl w:ilvl="5" w:tplc="04090005" w:tentative="1">
+      <w:start w:val="1"/>
+      <w:numFmt w:val="bullet"/>
+      <w:lvlText w:val=""/>
+      <w:lvlJc w:val="left"/>
+      <w:pPr>
+        <w:ind w:left="4320" w:hanging="360"/>
+      </w:pPr>
+      <w:rPr>
+        <w:rFonts w:ascii="Wingdings" w:hAnsi="Wingdings" w:hint="default"/>
+      </w:rPr>
+    </w:lvl>
+    <w:lvl w:ilvl="6" w:tplc="04090001" w:tentative="1">
+      <w:start w:val="1"/>
+      <w:numFmt w:val="bullet"/>
+      <w:lvlText w:val=""/>
+      <w:lvlJc w:val="left"/>
+      <w:pPr>
+        <w:ind w:left="5040" w:hanging="360"/>
+      </w:pPr>
+      <w:rPr>
+        <w:rFonts w:ascii="Symbol" w:hAnsi="Symbol" w:hint="default"/>
+      </w:rPr>
+    </w:lvl>
+    <w:lvl w:ilvl="7" w:tplc="04090003" w:tentative="1">
+      <w:start w:val="1"/>
+      <w:numFmt w:val="bullet"/>
+      <w:lvlText w:val="o"/>
+      <w:lvlJc w:val="left"/>
+      <w:pPr>
+        <w:ind w:left="5760" w:hanging="360"/>
+      </w:pPr>
+      <w:rPr>
+        <w:rFonts w:ascii="Courier New" w:hAnsi="Courier New" w:cs="Courier New" w:hint="default"/>
+      </w:rPr>
+    </w:lvl>
+    <w:lvl w:ilvl="8" w:tplc="04090005" w:tentative="1">
+      <w:start w:val="1"/>
+      <w:numFmt w:val="bullet"/>
+      <w:lvlText w:val=""/>
+      <w:lvlJc w:val="left"/>
+      <w:pPr>
+        <w:ind w:left="6480" w:hanging="360"/>
+      </w:pPr>
+      <w:rPr>
+        <w:rFonts w:ascii="Wingdings" w:hAnsi="Wingdings" w:hint="default"/>
+      </w:rPr>
+    </w:lvl>
+  </w:abstractNum>
+  <w:abstractNum w:abstractNumId="63" w15:restartNumberingAfterBreak="0">
     <w:nsid w:val="7F9600AB"/>
     <w:multiLevelType w:val="hybridMultilevel"/>
     <w:tmpl w:val="B5C015C8"/>
@@ -20181,183 +21724,198 @@
     </w:lvl>
   </w:abstractNum>
   <w:num w:numId="1">
+    <w:abstractNumId w:val="57"/>
+  </w:num>
+  <w:num w:numId="2">
+    <w:abstractNumId w:val="30"/>
+  </w:num>
+  <w:num w:numId="3">
+    <w:abstractNumId w:val="39"/>
+  </w:num>
+  <w:num w:numId="4">
+    <w:abstractNumId w:val="12"/>
+  </w:num>
+  <w:num w:numId="5">
+    <w:abstractNumId w:val="56"/>
+  </w:num>
+  <w:num w:numId="6">
+    <w:abstractNumId w:val="51"/>
+  </w:num>
+  <w:num w:numId="7">
+    <w:abstractNumId w:val="15"/>
+  </w:num>
+  <w:num w:numId="8">
+    <w:abstractNumId w:val="48"/>
+  </w:num>
+  <w:num w:numId="9">
+    <w:abstractNumId w:val="50"/>
+  </w:num>
+  <w:num w:numId="10">
+    <w:abstractNumId w:val="29"/>
+  </w:num>
+  <w:num w:numId="11">
+    <w:abstractNumId w:val="49"/>
+  </w:num>
+  <w:num w:numId="12">
+    <w:abstractNumId w:val="34"/>
+  </w:num>
+  <w:num w:numId="13">
+    <w:abstractNumId w:val="32"/>
+  </w:num>
+  <w:num w:numId="14">
+    <w:abstractNumId w:val="40"/>
+  </w:num>
+  <w:num w:numId="15">
+    <w:abstractNumId w:val="55"/>
+  </w:num>
+  <w:num w:numId="16">
+    <w:abstractNumId w:val="35"/>
+  </w:num>
+  <w:num w:numId="17">
+    <w:abstractNumId w:val="9"/>
+  </w:num>
+  <w:num w:numId="18">
+    <w:abstractNumId w:val="8"/>
+  </w:num>
+  <w:num w:numId="19">
+    <w:abstractNumId w:val="7"/>
+  </w:num>
+  <w:num w:numId="20">
+    <w:abstractNumId w:val="45"/>
+  </w:num>
+  <w:num w:numId="21">
     <w:abstractNumId w:val="54"/>
   </w:num>
-  <w:num w:numId="2">
+  <w:num w:numId="22">
+    <w:abstractNumId w:val="58"/>
+  </w:num>
+  <w:num w:numId="23">
+    <w:abstractNumId w:val="4"/>
+  </w:num>
+  <w:num w:numId="24">
+    <w:abstractNumId w:val="10"/>
+  </w:num>
+  <w:num w:numId="25">
+    <w:abstractNumId w:val="46"/>
+  </w:num>
+  <w:num w:numId="26">
+    <w:abstractNumId w:val="44"/>
+  </w:num>
+  <w:num w:numId="27">
+    <w:abstractNumId w:val="31"/>
+  </w:num>
+  <w:num w:numId="28">
+    <w:abstractNumId w:val="63"/>
+  </w:num>
+  <w:num w:numId="29">
+    <w:abstractNumId w:val="53"/>
+  </w:num>
+  <w:num w:numId="30">
+    <w:abstractNumId w:val="20"/>
+  </w:num>
+  <w:num w:numId="31">
+    <w:abstractNumId w:val="26"/>
+  </w:num>
+  <w:num w:numId="32">
+    <w:abstractNumId w:val="22"/>
+  </w:num>
+  <w:num w:numId="33">
+    <w:abstractNumId w:val="16"/>
+  </w:num>
+  <w:num w:numId="34">
+    <w:abstractNumId w:val="14"/>
+  </w:num>
+  <w:num w:numId="35">
+    <w:abstractNumId w:val="37"/>
+  </w:num>
+  <w:num w:numId="36">
+    <w:abstractNumId w:val="61"/>
+  </w:num>
+  <w:num w:numId="37">
+    <w:abstractNumId w:val="25"/>
+  </w:num>
+  <w:num w:numId="38">
+    <w:abstractNumId w:val="13"/>
+  </w:num>
+  <w:num w:numId="39">
+    <w:abstractNumId w:val="47"/>
+  </w:num>
+  <w:num w:numId="40">
+    <w:abstractNumId w:val="42"/>
+  </w:num>
+  <w:num w:numId="41">
+    <w:abstractNumId w:val="28"/>
+  </w:num>
+  <w:num w:numId="42">
+    <w:abstractNumId w:val="41"/>
+  </w:num>
+  <w:num w:numId="43">
     <w:abstractNumId w:val="27"/>
   </w:num>
-  <w:num w:numId="3">
-    <w:abstractNumId w:val="36"/>
-  </w:num>
-  <w:num w:numId="4">
+  <w:num w:numId="44">
     <w:abstractNumId w:val="11"/>
-  </w:num>
-  <w:num w:numId="5">
-    <w:abstractNumId w:val="53"/>
-  </w:num>
-  <w:num w:numId="6">
-    <w:abstractNumId w:val="48"/>
-  </w:num>
-  <w:num w:numId="7">
-    <w:abstractNumId w:val="14"/>
-  </w:num>
-  <w:num w:numId="8">
-    <w:abstractNumId w:val="45"/>
-  </w:num>
-  <w:num w:numId="9">
-    <w:abstractNumId w:val="47"/>
-  </w:num>
-  <w:num w:numId="10">
-    <w:abstractNumId w:val="26"/>
-  </w:num>
-  <w:num w:numId="11">
-    <w:abstractNumId w:val="46"/>
-  </w:num>
-  <w:num w:numId="12">
-    <w:abstractNumId w:val="31"/>
-  </w:num>
-  <w:num w:numId="13">
-    <w:abstractNumId w:val="29"/>
-  </w:num>
-  <w:num w:numId="14">
-    <w:abstractNumId w:val="37"/>
-  </w:num>
-  <w:num w:numId="15">
-    <w:abstractNumId w:val="52"/>
-  </w:num>
-  <w:num w:numId="16">
-    <w:abstractNumId w:val="32"/>
-  </w:num>
-  <w:num w:numId="17">
-    <w:abstractNumId w:val="8"/>
-  </w:num>
-  <w:num w:numId="18">
-    <w:abstractNumId w:val="7"/>
-  </w:num>
-  <w:num w:numId="19">
-    <w:abstractNumId w:val="6"/>
-  </w:num>
-  <w:num w:numId="20">
-    <w:abstractNumId w:val="42"/>
-  </w:num>
-  <w:num w:numId="21">
-    <w:abstractNumId w:val="51"/>
-  </w:num>
-  <w:num w:numId="22">
-    <w:abstractNumId w:val="55"/>
-  </w:num>
-  <w:num w:numId="23">
-    <w:abstractNumId w:val="3"/>
-  </w:num>
-  <w:num w:numId="24">
-    <w:abstractNumId w:val="9"/>
-  </w:num>
-  <w:num w:numId="25">
-    <w:abstractNumId w:val="43"/>
-  </w:num>
-  <w:num w:numId="26">
-    <w:abstractNumId w:val="41"/>
-  </w:num>
-  <w:num w:numId="27">
-    <w:abstractNumId w:val="28"/>
-  </w:num>
-  <w:num w:numId="28">
-    <w:abstractNumId w:val="58"/>
-  </w:num>
-  <w:num w:numId="29">
-    <w:abstractNumId w:val="50"/>
-  </w:num>
-  <w:num w:numId="30">
-    <w:abstractNumId w:val="18"/>
-  </w:num>
-  <w:num w:numId="31">
-    <w:abstractNumId w:val="23"/>
-  </w:num>
-  <w:num w:numId="32">
-    <w:abstractNumId w:val="20"/>
-  </w:num>
-  <w:num w:numId="33">
-    <w:abstractNumId w:val="15"/>
-  </w:num>
-  <w:num w:numId="34">
-    <w:abstractNumId w:val="13"/>
-  </w:num>
-  <w:num w:numId="35">
-    <w:abstractNumId w:val="34"/>
-  </w:num>
-  <w:num w:numId="36">
-    <w:abstractNumId w:val="57"/>
-  </w:num>
-  <w:num w:numId="37">
-    <w:abstractNumId w:val="22"/>
-  </w:num>
-  <w:num w:numId="38">
-    <w:abstractNumId w:val="12"/>
-  </w:num>
-  <w:num w:numId="39">
-    <w:abstractNumId w:val="44"/>
-  </w:num>
-  <w:num w:numId="40">
-    <w:abstractNumId w:val="39"/>
-  </w:num>
-  <w:num w:numId="41">
-    <w:abstractNumId w:val="25"/>
-  </w:num>
-  <w:num w:numId="42">
-    <w:abstractNumId w:val="38"/>
-  </w:num>
-  <w:num w:numId="43">
-    <w:abstractNumId w:val="24"/>
-  </w:num>
-  <w:num w:numId="44">
-    <w:abstractNumId w:val="10"/>
   </w:num>
   <w:num w:numId="45">
     <w:abstractNumId w:val="0"/>
   </w:num>
   <w:num w:numId="46">
+    <w:abstractNumId w:val="24"/>
+  </w:num>
+  <w:num w:numId="47">
+    <w:abstractNumId w:val="6"/>
+  </w:num>
+  <w:num w:numId="48">
+    <w:abstractNumId w:val="52"/>
+  </w:num>
+  <w:num w:numId="49">
     <w:abstractNumId w:val="21"/>
   </w:num>
-  <w:num w:numId="47">
+  <w:num w:numId="50">
     <w:abstractNumId w:val="5"/>
   </w:num>
-  <w:num w:numId="48">
-    <w:abstractNumId w:val="49"/>
-  </w:num>
-  <w:num w:numId="49">
-    <w:abstractNumId w:val="19"/>
-  </w:num>
-  <w:num w:numId="50">
-    <w:abstractNumId w:val="4"/>
-  </w:num>
   <w:num w:numId="51">
-    <w:abstractNumId w:val="2"/>
+    <w:abstractNumId w:val="3"/>
   </w:num>
   <w:num w:numId="52">
-    <w:abstractNumId w:val="56"/>
+    <w:abstractNumId w:val="60"/>
   </w:num>
   <w:num w:numId="53">
-    <w:abstractNumId w:val="40"/>
+    <w:abstractNumId w:val="43"/>
   </w:num>
   <w:num w:numId="54">
-    <w:abstractNumId w:val="30"/>
+    <w:abstractNumId w:val="33"/>
   </w:num>
   <w:num w:numId="55">
-    <w:abstractNumId w:val="17"/>
+    <w:abstractNumId w:val="18"/>
   </w:num>
   <w:num w:numId="56">
-    <w:abstractNumId w:val="35"/>
+    <w:abstractNumId w:val="38"/>
   </w:num>
   <w:num w:numId="57">
-    <w:abstractNumId w:val="16"/>
+    <w:abstractNumId w:val="17"/>
   </w:num>
   <w:num w:numId="58">
     <w:abstractNumId w:val="1"/>
   </w:num>
   <w:num w:numId="59">
-    <w:abstractNumId w:val="33"/>
+    <w:abstractNumId w:val="36"/>
   </w:num>
-  <w:numIdMacAtCleanup w:val="49"/>
+  <w:num w:numId="60">
+    <w:abstractNumId w:val="59"/>
+  </w:num>
+  <w:num w:numId="61">
+    <w:abstractNumId w:val="19"/>
+  </w:num>
+  <w:num w:numId="62">
+    <w:abstractNumId w:val="23"/>
+  </w:num>
+  <w:num w:numId="63">
+    <w:abstractNumId w:val="62"/>
+  </w:num>
+  <w:num w:numId="64">
+    <w:abstractNumId w:val="2"/>
+  </w:num>
+  <w:numIdMacAtCleanup w:val="60"/>
 </w:numbering>
 </file>
 

</xml_diff>

<commit_message>
Notes on Dillman, Smyth, & Christian (2014) chapter 11
</commit_message>
<xml_diff>
--- a/Notes/DillmanSmythChristian_2014_The-tailored-design-method_Notes.docx
+++ b/Notes/DillmanSmythChristian_2014_The-tailored-design-method_Notes.docx
@@ -13588,11 +13588,739 @@
       </w:r>
     </w:p>
     <w:p>
+      <w:pPr>
+        <w:sectPr>
+          <w:headerReference w:type="default" r:id="rId17"/>
+          <w:pgSz w:w="12240" w:h="15840"/>
+          <w:pgMar w:top="1440" w:right="1440" w:bottom="1440" w:left="1440" w:header="720" w:footer="720" w:gutter="0"/>
+          <w:pgNumType w:start="1"/>
+          <w:cols w:space="720"/>
+          <w:docGrid w:linePitch="360"/>
+        </w:sectPr>
+      </w:pPr>
+    </w:p>
+    <w:p>
+      <w:pPr>
+        <w:rPr>
+          <w:u w:val="single"/>
+        </w:rPr>
+      </w:pPr>
+      <w:r>
+        <w:rPr>
+          <w:u w:val="single"/>
+        </w:rPr>
+        <w:lastRenderedPageBreak/>
+        <w:t>Pr</w:t>
+      </w:r>
+      <w:r>
+        <w:rPr>
+          <w:u w:val="single"/>
+        </w:rPr>
+        <w:t>eview Questions</w:t>
+      </w:r>
+    </w:p>
+    <w:p>
+      <w:pPr>
+        <w:pStyle w:val="ListParagraph"/>
+        <w:numPr>
+          <w:ilvl w:val="0"/>
+          <w:numId w:val="65"/>
+        </w:numPr>
+      </w:pPr>
+      <w:r>
+        <w:t>Under what circumstances are single-mode surveys unacceptable?</w:t>
+      </w:r>
+    </w:p>
+    <w:p>
+      <w:pPr>
+        <w:pStyle w:val="ListParagraph"/>
+        <w:numPr>
+          <w:ilvl w:val="0"/>
+          <w:numId w:val="65"/>
+        </w:numPr>
+      </w:pPr>
+      <w:r>
+        <w:t>What are the advantages of a mixed-mode survey design?</w:t>
+      </w:r>
+    </w:p>
+    <w:p>
+      <w:pPr>
+        <w:pStyle w:val="ListParagraph"/>
+        <w:numPr>
+          <w:ilvl w:val="0"/>
+          <w:numId w:val="65"/>
+        </w:numPr>
+      </w:pPr>
+      <w:r>
+        <w:t>What are the guidelines for designing questionnaires for mixed-mode surveys?</w:t>
+      </w:r>
+    </w:p>
+    <w:p>
+      <w:pPr>
+        <w:pStyle w:val="ListParagraph"/>
+        <w:numPr>
+          <w:ilvl w:val="0"/>
+          <w:numId w:val="65"/>
+        </w:numPr>
+      </w:pPr>
+      <w:r>
+        <w:t>What are the current limitations of the research base for designing mixed-mode surveys?</w:t>
+      </w:r>
+    </w:p>
+    <w:p>
+      <w:pPr>
+        <w:pStyle w:val="ListParagraph"/>
+        <w:numPr>
+          <w:ilvl w:val="0"/>
+          <w:numId w:val="65"/>
+        </w:numPr>
+      </w:pPr>
+      <w:r>
+        <w:t>What are the guidelines for mixed contact modes?</w:t>
+      </w:r>
+    </w:p>
+    <w:p>
+      <w:pPr>
+        <w:pStyle w:val="ListParagraph"/>
+        <w:numPr>
+          <w:ilvl w:val="0"/>
+          <w:numId w:val="65"/>
+        </w:numPr>
+      </w:pPr>
+      <w:r>
+        <w:t>What are the guidelines for mixed response modes?</w:t>
+      </w:r>
+    </w:p>
+    <w:p>
+      <w:pPr>
+        <w:pStyle w:val="ListParagraph"/>
+        <w:numPr>
+          <w:ilvl w:val="0"/>
+          <w:numId w:val="65"/>
+        </w:numPr>
+      </w:pPr>
+      <w:r>
+        <w:t>What are the differences between theoretical guidelines and practical study designs?</w:t>
+      </w:r>
+    </w:p>
+    <w:p>
+      <w:pPr>
+        <w:pStyle w:val="ListParagraph"/>
+        <w:numPr>
+          <w:ilvl w:val="0"/>
+          <w:numId w:val="65"/>
+        </w:numPr>
+      </w:pPr>
+      <w:r>
+        <w:t>What are the guidelines for testing mixed-mode surveys?</w:t>
+      </w:r>
+    </w:p>
+    <w:p/>
+    <w:p>
+      <w:pPr>
+        <w:rPr>
+          <w:u w:val="single"/>
+        </w:rPr>
+      </w:pPr>
+      <w:r>
+        <w:rPr>
+          <w:u w:val="single"/>
+        </w:rPr>
+        <w:t>Reading Summary</w:t>
+      </w:r>
+    </w:p>
+    <w:p>
+      <w:r>
+        <w:t>When Single-Mode Surveys are not Acceptable</w:t>
+      </w:r>
+    </w:p>
+    <w:p>
+      <w:pPr>
+        <w:pStyle w:val="ListParagraph"/>
+        <w:numPr>
+          <w:ilvl w:val="0"/>
+          <w:numId w:val="66"/>
+        </w:numPr>
+      </w:pPr>
+      <w:r>
+        <w:t>When the sample frame information for a single contact mode is insufficient.</w:t>
+      </w:r>
+    </w:p>
+    <w:p>
+      <w:pPr>
+        <w:pStyle w:val="ListParagraph"/>
+        <w:numPr>
+          <w:ilvl w:val="0"/>
+          <w:numId w:val="66"/>
+        </w:numPr>
+      </w:pPr>
+      <w:r>
+        <w:t>When coverage for a single sample frame is inadequate.</w:t>
+      </w:r>
+    </w:p>
+    <w:p>
+      <w:pPr>
+        <w:pStyle w:val="ListParagraph"/>
+        <w:numPr>
+          <w:ilvl w:val="0"/>
+          <w:numId w:val="66"/>
+        </w:numPr>
+      </w:pPr>
+      <w:r>
+        <w:t>When response rates for a single mode are low.</w:t>
+      </w:r>
+    </w:p>
+    <w:p/>
+    <w:p>
+      <w:r>
+        <w:t>Why Consider a Mixed-Mode Survey Design?</w:t>
+      </w:r>
+    </w:p>
+    <w:p>
+      <w:pPr>
+        <w:pStyle w:val="ListParagraph"/>
+        <w:numPr>
+          <w:ilvl w:val="0"/>
+          <w:numId w:val="67"/>
+        </w:numPr>
+      </w:pPr>
+      <w:r>
+        <w:t>Minimize total costs</w:t>
+      </w:r>
+    </w:p>
+    <w:p>
+      <w:pPr>
+        <w:pStyle w:val="ListParagraph"/>
+        <w:numPr>
+          <w:ilvl w:val="0"/>
+          <w:numId w:val="67"/>
+        </w:numPr>
+      </w:pPr>
+      <w:r>
+        <w:t>Minimize response times</w:t>
+      </w:r>
+    </w:p>
+    <w:p>
+      <w:pPr>
+        <w:pStyle w:val="ListParagraph"/>
+        <w:numPr>
+          <w:ilvl w:val="0"/>
+          <w:numId w:val="67"/>
+        </w:numPr>
+      </w:pPr>
+      <w:r>
+        <w:t>Minimize coverage error</w:t>
+      </w:r>
+    </w:p>
+    <w:p>
+      <w:pPr>
+        <w:pStyle w:val="ListParagraph"/>
+        <w:numPr>
+          <w:ilvl w:val="0"/>
+          <w:numId w:val="67"/>
+        </w:numPr>
+      </w:pPr>
+      <w:r>
+        <w:t>Increase response rates</w:t>
+      </w:r>
+    </w:p>
+    <w:p>
+      <w:pPr>
+        <w:pStyle w:val="ListParagraph"/>
+        <w:numPr>
+          <w:ilvl w:val="0"/>
+          <w:numId w:val="67"/>
+        </w:numPr>
+      </w:pPr>
+      <w:r>
+        <w:t>Minimize nonresponse error</w:t>
+      </w:r>
+    </w:p>
+    <w:p>
+      <w:pPr>
+        <w:pStyle w:val="ListParagraph"/>
+        <w:numPr>
+          <w:ilvl w:val="0"/>
+          <w:numId w:val="67"/>
+        </w:numPr>
+      </w:pPr>
+      <w:r>
+        <w:t>Minimize measurement error</w:t>
+      </w:r>
+    </w:p>
+    <w:p>
+      <w:pPr>
+        <w:pStyle w:val="ListParagraph"/>
+        <w:numPr>
+          <w:ilvl w:val="0"/>
+          <w:numId w:val="67"/>
+        </w:numPr>
+      </w:pPr>
+      <w:r>
+        <w:t>Benefiting from combined effects</w:t>
+      </w:r>
+    </w:p>
+    <w:p>
+      <w:pPr>
+        <w:pStyle w:val="ListParagraph"/>
+        <w:numPr>
+          <w:ilvl w:val="1"/>
+          <w:numId w:val="67"/>
+        </w:numPr>
+      </w:pPr>
+      <w:r>
+        <w:t>Mixed contact modes</w:t>
+      </w:r>
+    </w:p>
+    <w:p>
+      <w:pPr>
+        <w:pStyle w:val="ListParagraph"/>
+        <w:numPr>
+          <w:ilvl w:val="1"/>
+          <w:numId w:val="67"/>
+        </w:numPr>
+      </w:pPr>
+      <w:r>
+        <w:t>Mixed response modes</w:t>
+      </w:r>
+    </w:p>
+    <w:p>
+      <w:pPr>
+        <w:pStyle w:val="ListParagraph"/>
+        <w:numPr>
+          <w:ilvl w:val="1"/>
+          <w:numId w:val="67"/>
+        </w:numPr>
+      </w:pPr>
+      <w:r>
+        <w:t>Mixed contact and response modes</w:t>
+      </w:r>
+    </w:p>
+    <w:p/>
+    <w:p>
+      <w:r>
+        <w:t>Guidelines for Designing Questionnaires That Minimize Measurement Differences Across Survey Modes</w:t>
+      </w:r>
+    </w:p>
+    <w:p>
+      <w:pPr>
+        <w:pStyle w:val="ListParagraph"/>
+        <w:numPr>
+          <w:ilvl w:val="0"/>
+          <w:numId w:val="68"/>
+        </w:numPr>
+      </w:pPr>
+      <w:r>
+        <w:t>Use the same question format and wording across modes.</w:t>
+      </w:r>
+    </w:p>
+    <w:p>
+      <w:pPr>
+        <w:pStyle w:val="ListParagraph"/>
+        <w:numPr>
+          <w:ilvl w:val="0"/>
+          <w:numId w:val="68"/>
+        </w:numPr>
+      </w:pPr>
+      <w:r>
+        <w:t>Use similar visual formats across modes.</w:t>
+      </w:r>
+    </w:p>
+    <w:p>
+      <w:pPr>
+        <w:pStyle w:val="ListParagraph"/>
+        <w:numPr>
+          <w:ilvl w:val="0"/>
+          <w:numId w:val="68"/>
+        </w:numPr>
+      </w:pPr>
+      <w:r>
+        <w:t>Use similar wording and visual formats across web and telephone surveys.</w:t>
+      </w:r>
+    </w:p>
+    <w:p>
+      <w:pPr>
+        <w:pStyle w:val="ListParagraph"/>
+        <w:numPr>
+          <w:ilvl w:val="0"/>
+          <w:numId w:val="68"/>
+        </w:numPr>
+      </w:pPr>
+      <w:r>
+        <w:t>Don’t use certain web technologies for questionnaire navigation when mixing mail and web response modes.</w:t>
+      </w:r>
+    </w:p>
+    <w:p>
+      <w:pPr>
+        <w:pStyle w:val="ListParagraph"/>
+        <w:numPr>
+          <w:ilvl w:val="1"/>
+          <w:numId w:val="68"/>
+        </w:numPr>
+      </w:pPr>
+      <w:r>
+        <w:t>Dropdown menus</w:t>
+      </w:r>
+    </w:p>
+    <w:p>
+      <w:pPr>
+        <w:pStyle w:val="ListParagraph"/>
+        <w:numPr>
+          <w:ilvl w:val="1"/>
+          <w:numId w:val="68"/>
+        </w:numPr>
+      </w:pPr>
+      <w:r>
+        <w:t>Embedded links to definitions and additional information</w:t>
+      </w:r>
+    </w:p>
+    <w:p>
+      <w:pPr>
+        <w:pStyle w:val="ListParagraph"/>
+        <w:numPr>
+          <w:ilvl w:val="0"/>
+          <w:numId w:val="68"/>
+        </w:numPr>
+      </w:pPr>
+      <w:r>
+        <w:t>When mixing web or paper response modes with the telephone response mode, standardize on short and simple questions needed for the telephone mode.</w:t>
+      </w:r>
+    </w:p>
+    <w:p>
+      <w:pPr>
+        <w:pStyle w:val="ListParagraph"/>
+        <w:numPr>
+          <w:ilvl w:val="0"/>
+          <w:numId w:val="68"/>
+        </w:numPr>
+      </w:pPr>
+      <w:r>
+        <w:t>When mixing web or mail survey modes with telephone</w:t>
+      </w:r>
+      <w:r>
+        <w:t xml:space="preserve"> </w:t>
+      </w:r>
+      <w:r>
+        <w:t xml:space="preserve">survey </w:t>
+      </w:r>
+      <w:r>
+        <w:t>modes, build in conversational cues and transition statements needed in the telephone mode</w:t>
+      </w:r>
+      <w:r>
+        <w:t xml:space="preserve"> with the other modes.</w:t>
+      </w:r>
+    </w:p>
+    <w:p>
+      <w:pPr>
+        <w:pStyle w:val="ListParagraph"/>
+        <w:numPr>
+          <w:ilvl w:val="0"/>
+          <w:numId w:val="68"/>
+        </w:numPr>
+      </w:pPr>
+      <w:r>
+        <w:t>Design the questionnaire for the possible of mixed-mode data collection if there is the slightest chance of using mixed-modes for the survey.</w:t>
+      </w:r>
+    </w:p>
+    <w:p>
+      <w:pPr>
+        <w:pStyle w:val="ListParagraph"/>
+        <w:numPr>
+          <w:ilvl w:val="0"/>
+          <w:numId w:val="68"/>
+        </w:numPr>
+      </w:pPr>
+      <w:r>
+        <w:t>Some measurement differences may still occur across modes despite efforts to unify mode design.</w:t>
+      </w:r>
+    </w:p>
+    <w:p/>
+    <w:p>
+      <w:r>
+        <w:lastRenderedPageBreak/>
+        <w:t>Guidelines for Using Multiple Contact Modes</w:t>
+      </w:r>
+    </w:p>
+    <w:p>
+      <w:pPr>
+        <w:pStyle w:val="ListParagraph"/>
+        <w:numPr>
+          <w:ilvl w:val="0"/>
+          <w:numId w:val="69"/>
+        </w:numPr>
+      </w:pPr>
+      <w:r>
+        <w:t>Obtain contact information for more than one survey mode whenever possible.</w:t>
+      </w:r>
+    </w:p>
+    <w:p>
+      <w:pPr>
+        <w:pStyle w:val="ListParagraph"/>
+        <w:numPr>
+          <w:ilvl w:val="0"/>
+          <w:numId w:val="69"/>
+        </w:numPr>
+      </w:pPr>
+      <w:r>
+        <w:t>Use multiple contact modes to increase the likelihood of sample members receiving and attending them.</w:t>
+      </w:r>
+    </w:p>
+    <w:p>
+      <w:pPr>
+        <w:pStyle w:val="ListParagraph"/>
+        <w:numPr>
+          <w:ilvl w:val="0"/>
+          <w:numId w:val="69"/>
+        </w:numPr>
+      </w:pPr>
+      <w:r>
+        <w:t>Contact sample members by a mode that is different than the response mode.</w:t>
+      </w:r>
+    </w:p>
+    <w:p>
+      <w:pPr>
+        <w:pStyle w:val="ListParagraph"/>
+        <w:numPr>
+          <w:ilvl w:val="1"/>
+          <w:numId w:val="69"/>
+        </w:numPr>
+      </w:pPr>
+      <w:r>
+        <w:t>Tends to increase trust that the survey is legitimate and perception that it is important.</w:t>
+      </w:r>
+    </w:p>
+    <w:p>
+      <w:pPr>
+        <w:pStyle w:val="ListParagraph"/>
+        <w:numPr>
+          <w:ilvl w:val="0"/>
+          <w:numId w:val="69"/>
+        </w:numPr>
+      </w:pPr>
+      <w:r>
+        <w:t>Send a token cash incentive with the initial postal mail contact to increase trust in the survey.</w:t>
+      </w:r>
+    </w:p>
+    <w:p>
+      <w:pPr>
+        <w:pStyle w:val="ListParagraph"/>
+        <w:numPr>
+          <w:ilvl w:val="1"/>
+          <w:numId w:val="69"/>
+        </w:numPr>
+      </w:pPr>
+      <w:r>
+        <w:t>Electronic incentives do NOT have as strong of an effect as prepaid case incentives delivered by mail.</w:t>
+      </w:r>
+    </w:p>
+    <w:p>
+      <w:pPr>
+        <w:pStyle w:val="ListParagraph"/>
+        <w:numPr>
+          <w:ilvl w:val="0"/>
+          <w:numId w:val="69"/>
+        </w:numPr>
+      </w:pPr>
+      <w:r>
+        <w:t>A second cast incentive in a later contact may improve response rates.</w:t>
+      </w:r>
+    </w:p>
+    <w:p/>
+    <w:p>
+      <w:r>
+        <w:t>Guidelines for Providing Alternative Response Modes</w:t>
+      </w:r>
+    </w:p>
+    <w:p>
+      <w:pPr>
+        <w:pStyle w:val="ListParagraph"/>
+        <w:numPr>
+          <w:ilvl w:val="0"/>
+          <w:numId w:val="70"/>
+        </w:numPr>
+      </w:pPr>
+      <w:r>
+        <w:t>Catering to respondent mode preferences can be of limited benefit.</w:t>
+      </w:r>
+    </w:p>
+    <w:p>
+      <w:pPr>
+        <w:pStyle w:val="ListParagraph"/>
+        <w:numPr>
+          <w:ilvl w:val="1"/>
+          <w:numId w:val="70"/>
+        </w:numPr>
+      </w:pPr>
+      <w:r>
+        <w:t>Reports of mode preference are highly influenced by the mode used to ask the question.</w:t>
+      </w:r>
+    </w:p>
+    <w:p>
+      <w:pPr>
+        <w:pStyle w:val="ListParagraph"/>
+        <w:numPr>
+          <w:ilvl w:val="0"/>
+          <w:numId w:val="70"/>
+        </w:numPr>
+      </w:pPr>
+      <w:r>
+        <w:t>Do NOT offer concurrent response mode options to respondents.</w:t>
+      </w:r>
+    </w:p>
+    <w:p>
+      <w:pPr>
+        <w:pStyle w:val="ListParagraph"/>
+        <w:numPr>
+          <w:ilvl w:val="1"/>
+          <w:numId w:val="70"/>
+        </w:numPr>
+      </w:pPr>
+      <w:r>
+        <w:t>This may complicate the respons</w:t>
+      </w:r>
+      <w:r>
+        <w:t>e decision leading to lower response rate.</w:t>
+      </w:r>
+    </w:p>
+    <w:p>
+      <w:pPr>
+        <w:pStyle w:val="ListParagraph"/>
+        <w:numPr>
+          <w:ilvl w:val="0"/>
+          <w:numId w:val="70"/>
+        </w:numPr>
+      </w:pPr>
+      <w:r>
+        <w:t>Offer a mail response option after a web response option.</w:t>
+      </w:r>
+    </w:p>
+    <w:p>
+      <w:pPr>
+        <w:pStyle w:val="ListParagraph"/>
+        <w:numPr>
+          <w:ilvl w:val="0"/>
+          <w:numId w:val="70"/>
+        </w:numPr>
+      </w:pPr>
+      <w:r>
+        <w:t>Use a sponsor with an established connection to sample members when possible.</w:t>
+      </w:r>
+    </w:p>
+    <w:p>
+      <w:pPr>
+        <w:pStyle w:val="ListParagraph"/>
+        <w:numPr>
+          <w:ilvl w:val="0"/>
+          <w:numId w:val="70"/>
+        </w:numPr>
+      </w:pPr>
+      <w:r>
+        <w:t>Withhold more expensive response modes until later in the implementation process.</w:t>
+      </w:r>
+    </w:p>
+    <w:p>
+      <w:pPr>
+        <w:pStyle w:val="ListParagraph"/>
+        <w:numPr>
+          <w:ilvl w:val="0"/>
+          <w:numId w:val="70"/>
+        </w:numPr>
+      </w:pPr>
+      <w:r>
+        <w:t>Use software and management tools to facilitate an integrated design and implementation process for mixed-mode surveys.</w:t>
+      </w:r>
+    </w:p>
+    <w:p/>
+    <w:p>
+      <w:r>
+        <w:t>From Individual Guidelines to Practical Study Designs</w:t>
+      </w:r>
+    </w:p>
+    <w:p>
+      <w:pPr>
+        <w:pStyle w:val="ListParagraph"/>
+        <w:numPr>
+          <w:ilvl w:val="0"/>
+          <w:numId w:val="71"/>
+        </w:numPr>
+      </w:pPr>
+      <w:r>
+        <w:t>Some guidelines are more important than others.</w:t>
+      </w:r>
+    </w:p>
+    <w:p>
+      <w:pPr>
+        <w:pStyle w:val="ListParagraph"/>
+        <w:numPr>
+          <w:ilvl w:val="0"/>
+          <w:numId w:val="71"/>
+        </w:numPr>
+      </w:pPr>
+      <w:r>
+        <w:t>Each contact is designed to be a strong communication by itself but no contact is created independently of the other contacts in the implementation.</w:t>
+      </w:r>
+    </w:p>
+    <w:p/>
+    <w:p>
+      <w:r>
+        <w:t>Guidelines for Testing Mixed-Mode Surveys</w:t>
+      </w:r>
+    </w:p>
+    <w:p>
+      <w:pPr>
+        <w:pStyle w:val="ListParagraph"/>
+        <w:numPr>
+          <w:ilvl w:val="0"/>
+          <w:numId w:val="72"/>
+        </w:numPr>
+      </w:pPr>
+      <w:r>
+        <w:t>Review and test the questionnaire for each response mode being used.</w:t>
+      </w:r>
+    </w:p>
+    <w:p>
+      <w:pPr>
+        <w:pStyle w:val="ListParagraph"/>
+        <w:numPr>
+          <w:ilvl w:val="0"/>
+          <w:numId w:val="72"/>
+        </w:numPr>
+      </w:pPr>
+      <w:r>
+        <w:t>Test all implementation procedures including the coordination across modes.</w:t>
+      </w:r>
+    </w:p>
+    <w:p>
+      <w:pPr>
+        <w:pStyle w:val="ListParagraph"/>
+        <w:numPr>
+          <w:ilvl w:val="0"/>
+          <w:numId w:val="72"/>
+        </w:numPr>
+      </w:pPr>
+      <w:r>
+        <w:t>Conduct an initial pilot test.</w:t>
+      </w:r>
+    </w:p>
+    <w:p>
+      <w:pPr>
+        <w:pStyle w:val="ListParagraph"/>
+        <w:numPr>
+          <w:ilvl w:val="0"/>
+          <w:numId w:val="72"/>
+        </w:numPr>
+      </w:pPr>
+      <w:r>
+        <w:t>Document and disclose the methodology used and results achieved.</w:t>
+      </w:r>
+    </w:p>
+    <w:p>
       <w:bookmarkStart w:id="0" w:name="_GoBack"/>
       <w:bookmarkEnd w:id="0"/>
     </w:p>
+    <w:p/>
     <w:sectPr>
-      <w:headerReference w:type="default" r:id="rId17"/>
+      <w:headerReference w:type="default" r:id="rId18"/>
       <w:pgSz w:w="12240" w:h="15840"/>
       <w:pgMar w:top="1440" w:right="1440" w:bottom="1440" w:left="1440" w:header="720" w:footer="720" w:gutter="0"/>
       <w:pgNumType w:start="1"/>
@@ -13814,7 +14542,118 @@
         <w:bCs/>
         <w:noProof/>
       </w:rPr>
-      <w:t>1</w:t>
+      <w:t>2</w:t>
+    </w:r>
+    <w:r>
+      <w:rPr>
+        <w:b/>
+        <w:bCs/>
+      </w:rPr>
+      <w:fldChar w:fldCharType="end"/>
+    </w:r>
+    <w:r>
+      <w:t xml:space="preserve"> of </w:t>
+    </w:r>
+    <w:r>
+      <w:rPr>
+        <w:b/>
+        <w:bCs/>
+      </w:rPr>
+      <w:fldChar w:fldCharType="begin"/>
+    </w:r>
+    <w:r>
+      <w:rPr>
+        <w:b/>
+        <w:bCs/>
+      </w:rPr>
+      <w:instrText xml:space="preserve"> SECTIONPAGES   \* MERGEFORMAT </w:instrText>
+    </w:r>
+    <w:r>
+      <w:rPr>
+        <w:b/>
+        <w:bCs/>
+      </w:rPr>
+      <w:fldChar w:fldCharType="separate"/>
+    </w:r>
+    <w:r>
+      <w:rPr>
+        <w:b/>
+        <w:bCs/>
+        <w:noProof/>
+      </w:rPr>
+      <w:t>2</w:t>
+    </w:r>
+    <w:r>
+      <w:rPr>
+        <w:b/>
+        <w:bCs/>
+      </w:rPr>
+      <w:fldChar w:fldCharType="end"/>
+    </w:r>
+  </w:p>
+  <w:p>
+    <w:pPr>
+      <w:pStyle w:val="Header"/>
+    </w:pPr>
+  </w:p>
+</w:hdr>
+</file>
+
+<file path=word/header11.xml><?xml version="1.0" encoding="utf-8"?>
+<w:hdr xmlns:wpc="http://schemas.microsoft.com/office/word/2010/wordprocessingCanvas" xmlns:cx="http://schemas.microsoft.com/office/drawing/2014/chartex" xmlns:cx1="http://schemas.microsoft.com/office/drawing/2015/9/8/chartex" xmlns:cx2="http://schemas.microsoft.com/office/drawing/2015/10/21/chartex" xmlns:cx3="http://schemas.microsoft.com/office/drawing/2016/5/9/chartex" xmlns:cx4="http://schemas.microsoft.com/office/drawing/2016/5/10/chartex" xmlns:cx5="http://schemas.microsoft.com/office/drawing/2016/5/11/chartex" xmlns:mc="http://schemas.openxmlformats.org/markup-compatibility/2006" xmlns:o="urn:schemas-microsoft-com:office:office" xmlns:r="http://schemas.openxmlformats.org/officeDocument/2006/relationships" xmlns:m="http://schemas.openxmlformats.org/officeDocument/2006/math" xmlns:v="urn:schemas-microsoft-com:vml" xmlns:wp14="http://schemas.microsoft.com/office/word/2010/wordprocessingDrawing" xmlns:wp="http://schemas.openxmlformats.org/drawingml/2006/wordprocessingDrawing" xmlns:w10="urn:schemas-microsoft-com:office:word" xmlns:w="http://schemas.openxmlformats.org/wordprocessingml/2006/main" xmlns:w14="http://schemas.microsoft.com/office/word/2010/wordml" xmlns:w15="http://schemas.microsoft.com/office/word/2012/wordml" xmlns:w16se="http://schemas.microsoft.com/office/word/2015/wordml/symex" xmlns:wpg="http://schemas.microsoft.com/office/word/2010/wordprocessingGroup" xmlns:wpi="http://schemas.microsoft.com/office/word/2010/wordprocessingInk" xmlns:wne="http://schemas.microsoft.com/office/word/2006/wordml" xmlns:wps="http://schemas.microsoft.com/office/word/2010/wordprocessingShape" mc:Ignorable="w14 w15 w16se wp14">
+  <w:p>
+    <w:pPr>
+      <w:pStyle w:val="Header"/>
+    </w:pPr>
+    <w:proofErr w:type="spellStart"/>
+    <w:r>
+      <w:t>Dillman</w:t>
+    </w:r>
+    <w:proofErr w:type="spellEnd"/>
+    <w:r>
+      <w:t>, D., Smyth. J.D. &amp; Christian, L.H. (2014). Internet, Phone, Mail, and Mixed-Mode Surveys: The Tailored Design Method. Hoboken, New Jersey: John Wiley &amp; Sons.</w:t>
+    </w:r>
+  </w:p>
+  <w:p>
+    <w:pPr>
+      <w:pStyle w:val="Header"/>
+    </w:pPr>
+  </w:p>
+  <w:p>
+    <w:pPr>
+      <w:pStyle w:val="Header"/>
+    </w:pPr>
+    <w:r>
+      <w:t xml:space="preserve">Chapter 11: Mixed-Mode Questionnaires and Survey Implementation | Page </w:t>
+    </w:r>
+    <w:r>
+      <w:rPr>
+        <w:b/>
+        <w:bCs/>
+      </w:rPr>
+      <w:fldChar w:fldCharType="begin"/>
+    </w:r>
+    <w:r>
+      <w:rPr>
+        <w:b/>
+        <w:bCs/>
+      </w:rPr>
+      <w:instrText xml:space="preserve"> PAGE  \* Arabic  \* MERGEFORMAT </w:instrText>
+    </w:r>
+    <w:r>
+      <w:rPr>
+        <w:b/>
+        <w:bCs/>
+      </w:rPr>
+      <w:fldChar w:fldCharType="separate"/>
+    </w:r>
+    <w:r>
+      <w:rPr>
+        <w:b/>
+        <w:bCs/>
+        <w:noProof/>
+      </w:rPr>
+      <w:t>2</w:t>
     </w:r>
     <w:r>
       <w:rPr>
@@ -15101,6 +15940,92 @@
     </w:lvl>
   </w:abstractNum>
   <w:abstractNum w:abstractNumId="3" w15:restartNumberingAfterBreak="0">
+    <w:nsid w:val="07516A6D"/>
+    <w:multiLevelType w:val="hybridMultilevel"/>
+    <w:tmpl w:val="620275F6"/>
+    <w:lvl w:ilvl="0" w:tplc="0409000F">
+      <w:start w:val="1"/>
+      <w:numFmt w:val="decimal"/>
+      <w:lvlText w:val="%1."/>
+      <w:lvlJc w:val="left"/>
+      <w:pPr>
+        <w:ind w:left="720" w:hanging="360"/>
+      </w:pPr>
+    </w:lvl>
+    <w:lvl w:ilvl="1" w:tplc="04090019" w:tentative="1">
+      <w:start w:val="1"/>
+      <w:numFmt w:val="lowerLetter"/>
+      <w:lvlText w:val="%2."/>
+      <w:lvlJc w:val="left"/>
+      <w:pPr>
+        <w:ind w:left="1440" w:hanging="360"/>
+      </w:pPr>
+    </w:lvl>
+    <w:lvl w:ilvl="2" w:tplc="0409001B" w:tentative="1">
+      <w:start w:val="1"/>
+      <w:numFmt w:val="lowerRoman"/>
+      <w:lvlText w:val="%3."/>
+      <w:lvlJc w:val="right"/>
+      <w:pPr>
+        <w:ind w:left="2160" w:hanging="180"/>
+      </w:pPr>
+    </w:lvl>
+    <w:lvl w:ilvl="3" w:tplc="0409000F" w:tentative="1">
+      <w:start w:val="1"/>
+      <w:numFmt w:val="decimal"/>
+      <w:lvlText w:val="%4."/>
+      <w:lvlJc w:val="left"/>
+      <w:pPr>
+        <w:ind w:left="2880" w:hanging="360"/>
+      </w:pPr>
+    </w:lvl>
+    <w:lvl w:ilvl="4" w:tplc="04090019" w:tentative="1">
+      <w:start w:val="1"/>
+      <w:numFmt w:val="lowerLetter"/>
+      <w:lvlText w:val="%5."/>
+      <w:lvlJc w:val="left"/>
+      <w:pPr>
+        <w:ind w:left="3600" w:hanging="360"/>
+      </w:pPr>
+    </w:lvl>
+    <w:lvl w:ilvl="5" w:tplc="0409001B" w:tentative="1">
+      <w:start w:val="1"/>
+      <w:numFmt w:val="lowerRoman"/>
+      <w:lvlText w:val="%6."/>
+      <w:lvlJc w:val="right"/>
+      <w:pPr>
+        <w:ind w:left="4320" w:hanging="180"/>
+      </w:pPr>
+    </w:lvl>
+    <w:lvl w:ilvl="6" w:tplc="0409000F" w:tentative="1">
+      <w:start w:val="1"/>
+      <w:numFmt w:val="decimal"/>
+      <w:lvlText w:val="%7."/>
+      <w:lvlJc w:val="left"/>
+      <w:pPr>
+        <w:ind w:left="5040" w:hanging="360"/>
+      </w:pPr>
+    </w:lvl>
+    <w:lvl w:ilvl="7" w:tplc="04090019" w:tentative="1">
+      <w:start w:val="1"/>
+      <w:numFmt w:val="lowerLetter"/>
+      <w:lvlText w:val="%8."/>
+      <w:lvlJc w:val="left"/>
+      <w:pPr>
+        <w:ind w:left="5760" w:hanging="360"/>
+      </w:pPr>
+    </w:lvl>
+    <w:lvl w:ilvl="8" w:tplc="0409001B" w:tentative="1">
+      <w:start w:val="1"/>
+      <w:numFmt w:val="lowerRoman"/>
+      <w:lvlText w:val="%9."/>
+      <w:lvlJc w:val="right"/>
+      <w:pPr>
+        <w:ind w:left="6480" w:hanging="180"/>
+      </w:pPr>
+    </w:lvl>
+  </w:abstractNum>
+  <w:abstractNum w:abstractNumId="4" w15:restartNumberingAfterBreak="0">
     <w:nsid w:val="097A4FD3"/>
     <w:multiLevelType w:val="hybridMultilevel"/>
     <w:tmpl w:val="411C46A8"/>
@@ -15213,7 +16138,7 @@
       </w:rPr>
     </w:lvl>
   </w:abstractNum>
-  <w:abstractNum w:abstractNumId="4" w15:restartNumberingAfterBreak="0">
+  <w:abstractNum w:abstractNumId="5" w15:restartNumberingAfterBreak="0">
     <w:nsid w:val="0A3F5272"/>
     <w:multiLevelType w:val="hybridMultilevel"/>
     <w:tmpl w:val="493CE4C6"/>
@@ -15326,7 +16251,7 @@
       </w:rPr>
     </w:lvl>
   </w:abstractNum>
-  <w:abstractNum w:abstractNumId="5" w15:restartNumberingAfterBreak="0">
+  <w:abstractNum w:abstractNumId="6" w15:restartNumberingAfterBreak="0">
     <w:nsid w:val="0E7B4461"/>
     <w:multiLevelType w:val="hybridMultilevel"/>
     <w:tmpl w:val="DD801094"/>
@@ -15439,7 +16364,7 @@
       </w:rPr>
     </w:lvl>
   </w:abstractNum>
-  <w:abstractNum w:abstractNumId="6" w15:restartNumberingAfterBreak="0">
+  <w:abstractNum w:abstractNumId="7" w15:restartNumberingAfterBreak="0">
     <w:nsid w:val="12267EE5"/>
     <w:multiLevelType w:val="hybridMultilevel"/>
     <w:tmpl w:val="F18293BE"/>
@@ -15552,7 +16477,7 @@
       </w:rPr>
     </w:lvl>
   </w:abstractNum>
-  <w:abstractNum w:abstractNumId="7" w15:restartNumberingAfterBreak="0">
+  <w:abstractNum w:abstractNumId="8" w15:restartNumberingAfterBreak="0">
     <w:nsid w:val="12B31EEA"/>
     <w:multiLevelType w:val="hybridMultilevel"/>
     <w:tmpl w:val="4C888886"/>
@@ -15665,7 +16590,7 @@
       </w:rPr>
     </w:lvl>
   </w:abstractNum>
-  <w:abstractNum w:abstractNumId="8" w15:restartNumberingAfterBreak="0">
+  <w:abstractNum w:abstractNumId="9" w15:restartNumberingAfterBreak="0">
     <w:nsid w:val="153C4CF5"/>
     <w:multiLevelType w:val="hybridMultilevel"/>
     <w:tmpl w:val="75305688"/>
@@ -15778,7 +16703,7 @@
       </w:rPr>
     </w:lvl>
   </w:abstractNum>
-  <w:abstractNum w:abstractNumId="9" w15:restartNumberingAfterBreak="0">
+  <w:abstractNum w:abstractNumId="10" w15:restartNumberingAfterBreak="0">
     <w:nsid w:val="16E04AF1"/>
     <w:multiLevelType w:val="hybridMultilevel"/>
     <w:tmpl w:val="AE5C7E94"/>
@@ -15864,7 +16789,7 @@
       </w:pPr>
     </w:lvl>
   </w:abstractNum>
-  <w:abstractNum w:abstractNumId="10" w15:restartNumberingAfterBreak="0">
+  <w:abstractNum w:abstractNumId="11" w15:restartNumberingAfterBreak="0">
     <w:nsid w:val="170C6288"/>
     <w:multiLevelType w:val="hybridMultilevel"/>
     <w:tmpl w:val="7920466E"/>
@@ -15977,7 +16902,120 @@
       </w:rPr>
     </w:lvl>
   </w:abstractNum>
-  <w:abstractNum w:abstractNumId="11" w15:restartNumberingAfterBreak="0">
+  <w:abstractNum w:abstractNumId="12" w15:restartNumberingAfterBreak="0">
+    <w:nsid w:val="18CC7B3F"/>
+    <w:multiLevelType w:val="hybridMultilevel"/>
+    <w:tmpl w:val="EE6654FA"/>
+    <w:lvl w:ilvl="0" w:tplc="04090001">
+      <w:start w:val="1"/>
+      <w:numFmt w:val="bullet"/>
+      <w:lvlText w:val=""/>
+      <w:lvlJc w:val="left"/>
+      <w:pPr>
+        <w:ind w:left="720" w:hanging="360"/>
+      </w:pPr>
+      <w:rPr>
+        <w:rFonts w:ascii="Symbol" w:hAnsi="Symbol" w:hint="default"/>
+      </w:rPr>
+    </w:lvl>
+    <w:lvl w:ilvl="1" w:tplc="04090003" w:tentative="1">
+      <w:start w:val="1"/>
+      <w:numFmt w:val="bullet"/>
+      <w:lvlText w:val="o"/>
+      <w:lvlJc w:val="left"/>
+      <w:pPr>
+        <w:ind w:left="1440" w:hanging="360"/>
+      </w:pPr>
+      <w:rPr>
+        <w:rFonts w:ascii="Courier New" w:hAnsi="Courier New" w:cs="Courier New" w:hint="default"/>
+      </w:rPr>
+    </w:lvl>
+    <w:lvl w:ilvl="2" w:tplc="04090005" w:tentative="1">
+      <w:start w:val="1"/>
+      <w:numFmt w:val="bullet"/>
+      <w:lvlText w:val=""/>
+      <w:lvlJc w:val="left"/>
+      <w:pPr>
+        <w:ind w:left="2160" w:hanging="360"/>
+      </w:pPr>
+      <w:rPr>
+        <w:rFonts w:ascii="Wingdings" w:hAnsi="Wingdings" w:hint="default"/>
+      </w:rPr>
+    </w:lvl>
+    <w:lvl w:ilvl="3" w:tplc="04090001" w:tentative="1">
+      <w:start w:val="1"/>
+      <w:numFmt w:val="bullet"/>
+      <w:lvlText w:val=""/>
+      <w:lvlJc w:val="left"/>
+      <w:pPr>
+        <w:ind w:left="2880" w:hanging="360"/>
+      </w:pPr>
+      <w:rPr>
+        <w:rFonts w:ascii="Symbol" w:hAnsi="Symbol" w:hint="default"/>
+      </w:rPr>
+    </w:lvl>
+    <w:lvl w:ilvl="4" w:tplc="04090003" w:tentative="1">
+      <w:start w:val="1"/>
+      <w:numFmt w:val="bullet"/>
+      <w:lvlText w:val="o"/>
+      <w:lvlJc w:val="left"/>
+      <w:pPr>
+        <w:ind w:left="3600" w:hanging="360"/>
+      </w:pPr>
+      <w:rPr>
+        <w:rFonts w:ascii="Courier New" w:hAnsi="Courier New" w:cs="Courier New" w:hint="default"/>
+      </w:rPr>
+    </w:lvl>
+    <w:lvl w:ilvl="5" w:tplc="04090005" w:tentative="1">
+      <w:start w:val="1"/>
+      <w:numFmt w:val="bullet"/>
+      <w:lvlText w:val=""/>
+      <w:lvlJc w:val="left"/>
+      <w:pPr>
+        <w:ind w:left="4320" w:hanging="360"/>
+      </w:pPr>
+      <w:rPr>
+        <w:rFonts w:ascii="Wingdings" w:hAnsi="Wingdings" w:hint="default"/>
+      </w:rPr>
+    </w:lvl>
+    <w:lvl w:ilvl="6" w:tplc="04090001" w:tentative="1">
+      <w:start w:val="1"/>
+      <w:numFmt w:val="bullet"/>
+      <w:lvlText w:val=""/>
+      <w:lvlJc w:val="left"/>
+      <w:pPr>
+        <w:ind w:left="5040" w:hanging="360"/>
+      </w:pPr>
+      <w:rPr>
+        <w:rFonts w:ascii="Symbol" w:hAnsi="Symbol" w:hint="default"/>
+      </w:rPr>
+    </w:lvl>
+    <w:lvl w:ilvl="7" w:tplc="04090003" w:tentative="1">
+      <w:start w:val="1"/>
+      <w:numFmt w:val="bullet"/>
+      <w:lvlText w:val="o"/>
+      <w:lvlJc w:val="left"/>
+      <w:pPr>
+        <w:ind w:left="5760" w:hanging="360"/>
+      </w:pPr>
+      <w:rPr>
+        <w:rFonts w:ascii="Courier New" w:hAnsi="Courier New" w:cs="Courier New" w:hint="default"/>
+      </w:rPr>
+    </w:lvl>
+    <w:lvl w:ilvl="8" w:tplc="04090005" w:tentative="1">
+      <w:start w:val="1"/>
+      <w:numFmt w:val="bullet"/>
+      <w:lvlText w:val=""/>
+      <w:lvlJc w:val="left"/>
+      <w:pPr>
+        <w:ind w:left="6480" w:hanging="360"/>
+      </w:pPr>
+      <w:rPr>
+        <w:rFonts w:ascii="Wingdings" w:hAnsi="Wingdings" w:hint="default"/>
+      </w:rPr>
+    </w:lvl>
+  </w:abstractNum>
+  <w:abstractNum w:abstractNumId="13" w15:restartNumberingAfterBreak="0">
     <w:nsid w:val="19D41919"/>
     <w:multiLevelType w:val="hybridMultilevel"/>
     <w:tmpl w:val="261A1CA4"/>
@@ -16063,7 +17101,7 @@
       </w:pPr>
     </w:lvl>
   </w:abstractNum>
-  <w:abstractNum w:abstractNumId="12" w15:restartNumberingAfterBreak="0">
+  <w:abstractNum w:abstractNumId="14" w15:restartNumberingAfterBreak="0">
     <w:nsid w:val="1A351E0C"/>
     <w:multiLevelType w:val="hybridMultilevel"/>
     <w:tmpl w:val="E04C6230"/>
@@ -16176,7 +17214,7 @@
       </w:rPr>
     </w:lvl>
   </w:abstractNum>
-  <w:abstractNum w:abstractNumId="13" w15:restartNumberingAfterBreak="0">
+  <w:abstractNum w:abstractNumId="15" w15:restartNumberingAfterBreak="0">
     <w:nsid w:val="1A8C154A"/>
     <w:multiLevelType w:val="hybridMultilevel"/>
     <w:tmpl w:val="F23EDC9A"/>
@@ -16289,7 +17327,120 @@
       </w:rPr>
     </w:lvl>
   </w:abstractNum>
-  <w:abstractNum w:abstractNumId="14" w15:restartNumberingAfterBreak="0">
+  <w:abstractNum w:abstractNumId="16" w15:restartNumberingAfterBreak="0">
+    <w:nsid w:val="1ACF3D7E"/>
+    <w:multiLevelType w:val="hybridMultilevel"/>
+    <w:tmpl w:val="791CC2B0"/>
+    <w:lvl w:ilvl="0" w:tplc="04090001">
+      <w:start w:val="1"/>
+      <w:numFmt w:val="bullet"/>
+      <w:lvlText w:val=""/>
+      <w:lvlJc w:val="left"/>
+      <w:pPr>
+        <w:ind w:left="720" w:hanging="360"/>
+      </w:pPr>
+      <w:rPr>
+        <w:rFonts w:ascii="Symbol" w:hAnsi="Symbol" w:hint="default"/>
+      </w:rPr>
+    </w:lvl>
+    <w:lvl w:ilvl="1" w:tplc="04090003" w:tentative="1">
+      <w:start w:val="1"/>
+      <w:numFmt w:val="bullet"/>
+      <w:lvlText w:val="o"/>
+      <w:lvlJc w:val="left"/>
+      <w:pPr>
+        <w:ind w:left="1440" w:hanging="360"/>
+      </w:pPr>
+      <w:rPr>
+        <w:rFonts w:ascii="Courier New" w:hAnsi="Courier New" w:cs="Courier New" w:hint="default"/>
+      </w:rPr>
+    </w:lvl>
+    <w:lvl w:ilvl="2" w:tplc="04090005" w:tentative="1">
+      <w:start w:val="1"/>
+      <w:numFmt w:val="bullet"/>
+      <w:lvlText w:val=""/>
+      <w:lvlJc w:val="left"/>
+      <w:pPr>
+        <w:ind w:left="2160" w:hanging="360"/>
+      </w:pPr>
+      <w:rPr>
+        <w:rFonts w:ascii="Wingdings" w:hAnsi="Wingdings" w:hint="default"/>
+      </w:rPr>
+    </w:lvl>
+    <w:lvl w:ilvl="3" w:tplc="04090001" w:tentative="1">
+      <w:start w:val="1"/>
+      <w:numFmt w:val="bullet"/>
+      <w:lvlText w:val=""/>
+      <w:lvlJc w:val="left"/>
+      <w:pPr>
+        <w:ind w:left="2880" w:hanging="360"/>
+      </w:pPr>
+      <w:rPr>
+        <w:rFonts w:ascii="Symbol" w:hAnsi="Symbol" w:hint="default"/>
+      </w:rPr>
+    </w:lvl>
+    <w:lvl w:ilvl="4" w:tplc="04090003" w:tentative="1">
+      <w:start w:val="1"/>
+      <w:numFmt w:val="bullet"/>
+      <w:lvlText w:val="o"/>
+      <w:lvlJc w:val="left"/>
+      <w:pPr>
+        <w:ind w:left="3600" w:hanging="360"/>
+      </w:pPr>
+      <w:rPr>
+        <w:rFonts w:ascii="Courier New" w:hAnsi="Courier New" w:cs="Courier New" w:hint="default"/>
+      </w:rPr>
+    </w:lvl>
+    <w:lvl w:ilvl="5" w:tplc="04090005" w:tentative="1">
+      <w:start w:val="1"/>
+      <w:numFmt w:val="bullet"/>
+      <w:lvlText w:val=""/>
+      <w:lvlJc w:val="left"/>
+      <w:pPr>
+        <w:ind w:left="4320" w:hanging="360"/>
+      </w:pPr>
+      <w:rPr>
+        <w:rFonts w:ascii="Wingdings" w:hAnsi="Wingdings" w:hint="default"/>
+      </w:rPr>
+    </w:lvl>
+    <w:lvl w:ilvl="6" w:tplc="04090001" w:tentative="1">
+      <w:start w:val="1"/>
+      <w:numFmt w:val="bullet"/>
+      <w:lvlText w:val=""/>
+      <w:lvlJc w:val="left"/>
+      <w:pPr>
+        <w:ind w:left="5040" w:hanging="360"/>
+      </w:pPr>
+      <w:rPr>
+        <w:rFonts w:ascii="Symbol" w:hAnsi="Symbol" w:hint="default"/>
+      </w:rPr>
+    </w:lvl>
+    <w:lvl w:ilvl="7" w:tplc="04090003" w:tentative="1">
+      <w:start w:val="1"/>
+      <w:numFmt w:val="bullet"/>
+      <w:lvlText w:val="o"/>
+      <w:lvlJc w:val="left"/>
+      <w:pPr>
+        <w:ind w:left="5760" w:hanging="360"/>
+      </w:pPr>
+      <w:rPr>
+        <w:rFonts w:ascii="Courier New" w:hAnsi="Courier New" w:cs="Courier New" w:hint="default"/>
+      </w:rPr>
+    </w:lvl>
+    <w:lvl w:ilvl="8" w:tplc="04090005" w:tentative="1">
+      <w:start w:val="1"/>
+      <w:numFmt w:val="bullet"/>
+      <w:lvlText w:val=""/>
+      <w:lvlJc w:val="left"/>
+      <w:pPr>
+        <w:ind w:left="6480" w:hanging="360"/>
+      </w:pPr>
+      <w:rPr>
+        <w:rFonts w:ascii="Wingdings" w:hAnsi="Wingdings" w:hint="default"/>
+      </w:rPr>
+    </w:lvl>
+  </w:abstractNum>
+  <w:abstractNum w:abstractNumId="17" w15:restartNumberingAfterBreak="0">
     <w:nsid w:val="1D587E8C"/>
     <w:multiLevelType w:val="hybridMultilevel"/>
     <w:tmpl w:val="4516BB4A"/>
@@ -16402,7 +17553,7 @@
       </w:rPr>
     </w:lvl>
   </w:abstractNum>
-  <w:abstractNum w:abstractNumId="15" w15:restartNumberingAfterBreak="0">
+  <w:abstractNum w:abstractNumId="18" w15:restartNumberingAfterBreak="0">
     <w:nsid w:val="1D796DAF"/>
     <w:multiLevelType w:val="hybridMultilevel"/>
     <w:tmpl w:val="51F45122"/>
@@ -16515,7 +17666,7 @@
       </w:rPr>
     </w:lvl>
   </w:abstractNum>
-  <w:abstractNum w:abstractNumId="16" w15:restartNumberingAfterBreak="0">
+  <w:abstractNum w:abstractNumId="19" w15:restartNumberingAfterBreak="0">
     <w:nsid w:val="1EB37C0C"/>
     <w:multiLevelType w:val="hybridMultilevel"/>
     <w:tmpl w:val="56509EDC"/>
@@ -16628,7 +17779,7 @@
       </w:rPr>
     </w:lvl>
   </w:abstractNum>
-  <w:abstractNum w:abstractNumId="17" w15:restartNumberingAfterBreak="0">
+  <w:abstractNum w:abstractNumId="20" w15:restartNumberingAfterBreak="0">
     <w:nsid w:val="20076478"/>
     <w:multiLevelType w:val="hybridMultilevel"/>
     <w:tmpl w:val="35C88D46"/>
@@ -16741,7 +17892,7 @@
       </w:rPr>
     </w:lvl>
   </w:abstractNum>
-  <w:abstractNum w:abstractNumId="18" w15:restartNumberingAfterBreak="0">
+  <w:abstractNum w:abstractNumId="21" w15:restartNumberingAfterBreak="0">
     <w:nsid w:val="221B22FA"/>
     <w:multiLevelType w:val="hybridMultilevel"/>
     <w:tmpl w:val="17E65B3C"/>
@@ -16854,7 +18005,7 @@
       </w:rPr>
     </w:lvl>
   </w:abstractNum>
-  <w:abstractNum w:abstractNumId="19" w15:restartNumberingAfterBreak="0">
+  <w:abstractNum w:abstractNumId="22" w15:restartNumberingAfterBreak="0">
     <w:nsid w:val="243D010A"/>
     <w:multiLevelType w:val="hybridMultilevel"/>
     <w:tmpl w:val="3BFEF96C"/>
@@ -16967,7 +18118,7 @@
       </w:rPr>
     </w:lvl>
   </w:abstractNum>
-  <w:abstractNum w:abstractNumId="20" w15:restartNumberingAfterBreak="0">
+  <w:abstractNum w:abstractNumId="23" w15:restartNumberingAfterBreak="0">
     <w:nsid w:val="294B4B0E"/>
     <w:multiLevelType w:val="hybridMultilevel"/>
     <w:tmpl w:val="18DE7758"/>
@@ -17080,7 +18231,7 @@
       </w:rPr>
     </w:lvl>
   </w:abstractNum>
-  <w:abstractNum w:abstractNumId="21" w15:restartNumberingAfterBreak="0">
+  <w:abstractNum w:abstractNumId="24" w15:restartNumberingAfterBreak="0">
     <w:nsid w:val="2A264128"/>
     <w:multiLevelType w:val="hybridMultilevel"/>
     <w:tmpl w:val="BB36C050"/>
@@ -17166,7 +18317,7 @@
       </w:pPr>
     </w:lvl>
   </w:abstractNum>
-  <w:abstractNum w:abstractNumId="22" w15:restartNumberingAfterBreak="0">
+  <w:abstractNum w:abstractNumId="25" w15:restartNumberingAfterBreak="0">
     <w:nsid w:val="2A3E4E36"/>
     <w:multiLevelType w:val="hybridMultilevel"/>
     <w:tmpl w:val="64E2AE4C"/>
@@ -17279,7 +18430,7 @@
       </w:rPr>
     </w:lvl>
   </w:abstractNum>
-  <w:abstractNum w:abstractNumId="23" w15:restartNumberingAfterBreak="0">
+  <w:abstractNum w:abstractNumId="26" w15:restartNumberingAfterBreak="0">
     <w:nsid w:val="2CCE1BFA"/>
     <w:multiLevelType w:val="hybridMultilevel"/>
     <w:tmpl w:val="DCBEED98"/>
@@ -17392,7 +18543,7 @@
       </w:rPr>
     </w:lvl>
   </w:abstractNum>
-  <w:abstractNum w:abstractNumId="24" w15:restartNumberingAfterBreak="0">
+  <w:abstractNum w:abstractNumId="27" w15:restartNumberingAfterBreak="0">
     <w:nsid w:val="2D4C6FAD"/>
     <w:multiLevelType w:val="hybridMultilevel"/>
     <w:tmpl w:val="2548C2A0"/>
@@ -17505,7 +18656,7 @@
       </w:rPr>
     </w:lvl>
   </w:abstractNum>
-  <w:abstractNum w:abstractNumId="25" w15:restartNumberingAfterBreak="0">
+  <w:abstractNum w:abstractNumId="28" w15:restartNumberingAfterBreak="0">
     <w:nsid w:val="30514B65"/>
     <w:multiLevelType w:val="hybridMultilevel"/>
     <w:tmpl w:val="2F900BAC"/>
@@ -17618,7 +18769,7 @@
       </w:rPr>
     </w:lvl>
   </w:abstractNum>
-  <w:abstractNum w:abstractNumId="26" w15:restartNumberingAfterBreak="0">
+  <w:abstractNum w:abstractNumId="29" w15:restartNumberingAfterBreak="0">
     <w:nsid w:val="31194D2C"/>
     <w:multiLevelType w:val="hybridMultilevel"/>
     <w:tmpl w:val="9A5E81AE"/>
@@ -17731,7 +18882,7 @@
       </w:rPr>
     </w:lvl>
   </w:abstractNum>
-  <w:abstractNum w:abstractNumId="27" w15:restartNumberingAfterBreak="0">
+  <w:abstractNum w:abstractNumId="30" w15:restartNumberingAfterBreak="0">
     <w:nsid w:val="31AC6309"/>
     <w:multiLevelType w:val="hybridMultilevel"/>
     <w:tmpl w:val="169E01D8"/>
@@ -17844,7 +18995,7 @@
       </w:rPr>
     </w:lvl>
   </w:abstractNum>
-  <w:abstractNum w:abstractNumId="28" w15:restartNumberingAfterBreak="0">
+  <w:abstractNum w:abstractNumId="31" w15:restartNumberingAfterBreak="0">
     <w:nsid w:val="361342F4"/>
     <w:multiLevelType w:val="hybridMultilevel"/>
     <w:tmpl w:val="9894FB10"/>
@@ -17957,7 +19108,7 @@
       </w:rPr>
     </w:lvl>
   </w:abstractNum>
-  <w:abstractNum w:abstractNumId="29" w15:restartNumberingAfterBreak="0">
+  <w:abstractNum w:abstractNumId="32" w15:restartNumberingAfterBreak="0">
     <w:nsid w:val="36BA3C40"/>
     <w:multiLevelType w:val="hybridMultilevel"/>
     <w:tmpl w:val="33B4EBCE"/>
@@ -18070,7 +19221,7 @@
       </w:rPr>
     </w:lvl>
   </w:abstractNum>
-  <w:abstractNum w:abstractNumId="30" w15:restartNumberingAfterBreak="0">
+  <w:abstractNum w:abstractNumId="33" w15:restartNumberingAfterBreak="0">
     <w:nsid w:val="3ABD25E1"/>
     <w:multiLevelType w:val="hybridMultilevel"/>
     <w:tmpl w:val="AD2E3278"/>
@@ -18183,7 +19334,7 @@
       </w:rPr>
     </w:lvl>
   </w:abstractNum>
-  <w:abstractNum w:abstractNumId="31" w15:restartNumberingAfterBreak="0">
+  <w:abstractNum w:abstractNumId="34" w15:restartNumberingAfterBreak="0">
     <w:nsid w:val="3BC53099"/>
     <w:multiLevelType w:val="hybridMultilevel"/>
     <w:tmpl w:val="2BCEE162"/>
@@ -18269,7 +19420,7 @@
       </w:pPr>
     </w:lvl>
   </w:abstractNum>
-  <w:abstractNum w:abstractNumId="32" w15:restartNumberingAfterBreak="0">
+  <w:abstractNum w:abstractNumId="35" w15:restartNumberingAfterBreak="0">
     <w:nsid w:val="3E505659"/>
     <w:multiLevelType w:val="hybridMultilevel"/>
     <w:tmpl w:val="A81A8616"/>
@@ -18382,7 +19533,7 @@
       </w:rPr>
     </w:lvl>
   </w:abstractNum>
-  <w:abstractNum w:abstractNumId="33" w15:restartNumberingAfterBreak="0">
+  <w:abstractNum w:abstractNumId="36" w15:restartNumberingAfterBreak="0">
     <w:nsid w:val="3FA3017E"/>
     <w:multiLevelType w:val="hybridMultilevel"/>
     <w:tmpl w:val="B590EDB6"/>
@@ -18495,7 +19646,7 @@
       </w:rPr>
     </w:lvl>
   </w:abstractNum>
-  <w:abstractNum w:abstractNumId="34" w15:restartNumberingAfterBreak="0">
+  <w:abstractNum w:abstractNumId="37" w15:restartNumberingAfterBreak="0">
     <w:nsid w:val="415A6C27"/>
     <w:multiLevelType w:val="hybridMultilevel"/>
     <w:tmpl w:val="9FD43122"/>
@@ -18608,7 +19759,7 @@
       </w:rPr>
     </w:lvl>
   </w:abstractNum>
-  <w:abstractNum w:abstractNumId="35" w15:restartNumberingAfterBreak="0">
+  <w:abstractNum w:abstractNumId="38" w15:restartNumberingAfterBreak="0">
     <w:nsid w:val="429F179B"/>
     <w:multiLevelType w:val="hybridMultilevel"/>
     <w:tmpl w:val="A3E2908E"/>
@@ -18721,7 +19872,7 @@
       </w:rPr>
     </w:lvl>
   </w:abstractNum>
-  <w:abstractNum w:abstractNumId="36" w15:restartNumberingAfterBreak="0">
+  <w:abstractNum w:abstractNumId="39" w15:restartNumberingAfterBreak="0">
     <w:nsid w:val="44E65BB1"/>
     <w:multiLevelType w:val="hybridMultilevel"/>
     <w:tmpl w:val="BF0E2A72"/>
@@ -18834,7 +19985,7 @@
       </w:rPr>
     </w:lvl>
   </w:abstractNum>
-  <w:abstractNum w:abstractNumId="37" w15:restartNumberingAfterBreak="0">
+  <w:abstractNum w:abstractNumId="40" w15:restartNumberingAfterBreak="0">
     <w:nsid w:val="44EE1D29"/>
     <w:multiLevelType w:val="hybridMultilevel"/>
     <w:tmpl w:val="BAAA7C56"/>
@@ -18920,7 +20071,120 @@
       </w:pPr>
     </w:lvl>
   </w:abstractNum>
-  <w:abstractNum w:abstractNumId="38" w15:restartNumberingAfterBreak="0">
+  <w:abstractNum w:abstractNumId="41" w15:restartNumberingAfterBreak="0">
+    <w:nsid w:val="484D6A18"/>
+    <w:multiLevelType w:val="hybridMultilevel"/>
+    <w:tmpl w:val="B260C27C"/>
+    <w:lvl w:ilvl="0" w:tplc="04090001">
+      <w:start w:val="1"/>
+      <w:numFmt w:val="bullet"/>
+      <w:lvlText w:val=""/>
+      <w:lvlJc w:val="left"/>
+      <w:pPr>
+        <w:ind w:left="720" w:hanging="360"/>
+      </w:pPr>
+      <w:rPr>
+        <w:rFonts w:ascii="Symbol" w:hAnsi="Symbol" w:hint="default"/>
+      </w:rPr>
+    </w:lvl>
+    <w:lvl w:ilvl="1" w:tplc="04090003">
+      <w:start w:val="1"/>
+      <w:numFmt w:val="bullet"/>
+      <w:lvlText w:val="o"/>
+      <w:lvlJc w:val="left"/>
+      <w:pPr>
+        <w:ind w:left="1440" w:hanging="360"/>
+      </w:pPr>
+      <w:rPr>
+        <w:rFonts w:ascii="Courier New" w:hAnsi="Courier New" w:cs="Courier New" w:hint="default"/>
+      </w:rPr>
+    </w:lvl>
+    <w:lvl w:ilvl="2" w:tplc="04090005" w:tentative="1">
+      <w:start w:val="1"/>
+      <w:numFmt w:val="bullet"/>
+      <w:lvlText w:val=""/>
+      <w:lvlJc w:val="left"/>
+      <w:pPr>
+        <w:ind w:left="2160" w:hanging="360"/>
+      </w:pPr>
+      <w:rPr>
+        <w:rFonts w:ascii="Wingdings" w:hAnsi="Wingdings" w:hint="default"/>
+      </w:rPr>
+    </w:lvl>
+    <w:lvl w:ilvl="3" w:tplc="04090001" w:tentative="1">
+      <w:start w:val="1"/>
+      <w:numFmt w:val="bullet"/>
+      <w:lvlText w:val=""/>
+      <w:lvlJc w:val="left"/>
+      <w:pPr>
+        <w:ind w:left="2880" w:hanging="360"/>
+      </w:pPr>
+      <w:rPr>
+        <w:rFonts w:ascii="Symbol" w:hAnsi="Symbol" w:hint="default"/>
+      </w:rPr>
+    </w:lvl>
+    <w:lvl w:ilvl="4" w:tplc="04090003" w:tentative="1">
+      <w:start w:val="1"/>
+      <w:numFmt w:val="bullet"/>
+      <w:lvlText w:val="o"/>
+      <w:lvlJc w:val="left"/>
+      <w:pPr>
+        <w:ind w:left="3600" w:hanging="360"/>
+      </w:pPr>
+      <w:rPr>
+        <w:rFonts w:ascii="Courier New" w:hAnsi="Courier New" w:cs="Courier New" w:hint="default"/>
+      </w:rPr>
+    </w:lvl>
+    <w:lvl w:ilvl="5" w:tplc="04090005" w:tentative="1">
+      <w:start w:val="1"/>
+      <w:numFmt w:val="bullet"/>
+      <w:lvlText w:val=""/>
+      <w:lvlJc w:val="left"/>
+      <w:pPr>
+        <w:ind w:left="4320" w:hanging="360"/>
+      </w:pPr>
+      <w:rPr>
+        <w:rFonts w:ascii="Wingdings" w:hAnsi="Wingdings" w:hint="default"/>
+      </w:rPr>
+    </w:lvl>
+    <w:lvl w:ilvl="6" w:tplc="04090001" w:tentative="1">
+      <w:start w:val="1"/>
+      <w:numFmt w:val="bullet"/>
+      <w:lvlText w:val=""/>
+      <w:lvlJc w:val="left"/>
+      <w:pPr>
+        <w:ind w:left="5040" w:hanging="360"/>
+      </w:pPr>
+      <w:rPr>
+        <w:rFonts w:ascii="Symbol" w:hAnsi="Symbol" w:hint="default"/>
+      </w:rPr>
+    </w:lvl>
+    <w:lvl w:ilvl="7" w:tplc="04090003" w:tentative="1">
+      <w:start w:val="1"/>
+      <w:numFmt w:val="bullet"/>
+      <w:lvlText w:val="o"/>
+      <w:lvlJc w:val="left"/>
+      <w:pPr>
+        <w:ind w:left="5760" w:hanging="360"/>
+      </w:pPr>
+      <w:rPr>
+        <w:rFonts w:ascii="Courier New" w:hAnsi="Courier New" w:cs="Courier New" w:hint="default"/>
+      </w:rPr>
+    </w:lvl>
+    <w:lvl w:ilvl="8" w:tplc="04090005" w:tentative="1">
+      <w:start w:val="1"/>
+      <w:numFmt w:val="bullet"/>
+      <w:lvlText w:val=""/>
+      <w:lvlJc w:val="left"/>
+      <w:pPr>
+        <w:ind w:left="6480" w:hanging="360"/>
+      </w:pPr>
+      <w:rPr>
+        <w:rFonts w:ascii="Wingdings" w:hAnsi="Wingdings" w:hint="default"/>
+      </w:rPr>
+    </w:lvl>
+  </w:abstractNum>
+  <w:abstractNum w:abstractNumId="42" w15:restartNumberingAfterBreak="0">
     <w:nsid w:val="4A1C46E7"/>
     <w:multiLevelType w:val="hybridMultilevel"/>
     <w:tmpl w:val="7EF62C86"/>
@@ -19033,7 +20297,7 @@
       </w:rPr>
     </w:lvl>
   </w:abstractNum>
-  <w:abstractNum w:abstractNumId="39" w15:restartNumberingAfterBreak="0">
+  <w:abstractNum w:abstractNumId="43" w15:restartNumberingAfterBreak="0">
     <w:nsid w:val="4CF46F0D"/>
     <w:multiLevelType w:val="hybridMultilevel"/>
     <w:tmpl w:val="37F2BD8E"/>
@@ -19146,7 +20410,7 @@
       </w:rPr>
     </w:lvl>
   </w:abstractNum>
-  <w:abstractNum w:abstractNumId="40" w15:restartNumberingAfterBreak="0">
+  <w:abstractNum w:abstractNumId="44" w15:restartNumberingAfterBreak="0">
     <w:nsid w:val="5B011147"/>
     <w:multiLevelType w:val="hybridMultilevel"/>
     <w:tmpl w:val="177C31B0"/>
@@ -19232,7 +20496,120 @@
       </w:pPr>
     </w:lvl>
   </w:abstractNum>
-  <w:abstractNum w:abstractNumId="41" w15:restartNumberingAfterBreak="0">
+  <w:abstractNum w:abstractNumId="45" w15:restartNumberingAfterBreak="0">
+    <w:nsid w:val="5E9B189D"/>
+    <w:multiLevelType w:val="hybridMultilevel"/>
+    <w:tmpl w:val="D06E8EA4"/>
+    <w:lvl w:ilvl="0" w:tplc="04090001">
+      <w:start w:val="1"/>
+      <w:numFmt w:val="bullet"/>
+      <w:lvlText w:val=""/>
+      <w:lvlJc w:val="left"/>
+      <w:pPr>
+        <w:ind w:left="720" w:hanging="360"/>
+      </w:pPr>
+      <w:rPr>
+        <w:rFonts w:ascii="Symbol" w:hAnsi="Symbol" w:hint="default"/>
+      </w:rPr>
+    </w:lvl>
+    <w:lvl w:ilvl="1" w:tplc="04090003">
+      <w:start w:val="1"/>
+      <w:numFmt w:val="bullet"/>
+      <w:lvlText w:val="o"/>
+      <w:lvlJc w:val="left"/>
+      <w:pPr>
+        <w:ind w:left="1440" w:hanging="360"/>
+      </w:pPr>
+      <w:rPr>
+        <w:rFonts w:ascii="Courier New" w:hAnsi="Courier New" w:cs="Courier New" w:hint="default"/>
+      </w:rPr>
+    </w:lvl>
+    <w:lvl w:ilvl="2" w:tplc="04090005" w:tentative="1">
+      <w:start w:val="1"/>
+      <w:numFmt w:val="bullet"/>
+      <w:lvlText w:val=""/>
+      <w:lvlJc w:val="left"/>
+      <w:pPr>
+        <w:ind w:left="2160" w:hanging="360"/>
+      </w:pPr>
+      <w:rPr>
+        <w:rFonts w:ascii="Wingdings" w:hAnsi="Wingdings" w:hint="default"/>
+      </w:rPr>
+    </w:lvl>
+    <w:lvl w:ilvl="3" w:tplc="04090001" w:tentative="1">
+      <w:start w:val="1"/>
+      <w:numFmt w:val="bullet"/>
+      <w:lvlText w:val=""/>
+      <w:lvlJc w:val="left"/>
+      <w:pPr>
+        <w:ind w:left="2880" w:hanging="360"/>
+      </w:pPr>
+      <w:rPr>
+        <w:rFonts w:ascii="Symbol" w:hAnsi="Symbol" w:hint="default"/>
+      </w:rPr>
+    </w:lvl>
+    <w:lvl w:ilvl="4" w:tplc="04090003" w:tentative="1">
+      <w:start w:val="1"/>
+      <w:numFmt w:val="bullet"/>
+      <w:lvlText w:val="o"/>
+      <w:lvlJc w:val="left"/>
+      <w:pPr>
+        <w:ind w:left="3600" w:hanging="360"/>
+      </w:pPr>
+      <w:rPr>
+        <w:rFonts w:ascii="Courier New" w:hAnsi="Courier New" w:cs="Courier New" w:hint="default"/>
+      </w:rPr>
+    </w:lvl>
+    <w:lvl w:ilvl="5" w:tplc="04090005" w:tentative="1">
+      <w:start w:val="1"/>
+      <w:numFmt w:val="bullet"/>
+      <w:lvlText w:val=""/>
+      <w:lvlJc w:val="left"/>
+      <w:pPr>
+        <w:ind w:left="4320" w:hanging="360"/>
+      </w:pPr>
+      <w:rPr>
+        <w:rFonts w:ascii="Wingdings" w:hAnsi="Wingdings" w:hint="default"/>
+      </w:rPr>
+    </w:lvl>
+    <w:lvl w:ilvl="6" w:tplc="04090001" w:tentative="1">
+      <w:start w:val="1"/>
+      <w:numFmt w:val="bullet"/>
+      <w:lvlText w:val=""/>
+      <w:lvlJc w:val="left"/>
+      <w:pPr>
+        <w:ind w:left="5040" w:hanging="360"/>
+      </w:pPr>
+      <w:rPr>
+        <w:rFonts w:ascii="Symbol" w:hAnsi="Symbol" w:hint="default"/>
+      </w:rPr>
+    </w:lvl>
+    <w:lvl w:ilvl="7" w:tplc="04090003" w:tentative="1">
+      <w:start w:val="1"/>
+      <w:numFmt w:val="bullet"/>
+      <w:lvlText w:val="o"/>
+      <w:lvlJc w:val="left"/>
+      <w:pPr>
+        <w:ind w:left="5760" w:hanging="360"/>
+      </w:pPr>
+      <w:rPr>
+        <w:rFonts w:ascii="Courier New" w:hAnsi="Courier New" w:cs="Courier New" w:hint="default"/>
+      </w:rPr>
+    </w:lvl>
+    <w:lvl w:ilvl="8" w:tplc="04090005" w:tentative="1">
+      <w:start w:val="1"/>
+      <w:numFmt w:val="bullet"/>
+      <w:lvlText w:val=""/>
+      <w:lvlJc w:val="left"/>
+      <w:pPr>
+        <w:ind w:left="6480" w:hanging="360"/>
+      </w:pPr>
+      <w:rPr>
+        <w:rFonts w:ascii="Wingdings" w:hAnsi="Wingdings" w:hint="default"/>
+      </w:rPr>
+    </w:lvl>
+  </w:abstractNum>
+  <w:abstractNum w:abstractNumId="46" w15:restartNumberingAfterBreak="0">
     <w:nsid w:val="5F1151EE"/>
     <w:multiLevelType w:val="hybridMultilevel"/>
     <w:tmpl w:val="C25CEC58"/>
@@ -19345,7 +20722,7 @@
       </w:rPr>
     </w:lvl>
   </w:abstractNum>
-  <w:abstractNum w:abstractNumId="42" w15:restartNumberingAfterBreak="0">
+  <w:abstractNum w:abstractNumId="47" w15:restartNumberingAfterBreak="0">
     <w:nsid w:val="5F242715"/>
     <w:multiLevelType w:val="hybridMultilevel"/>
     <w:tmpl w:val="FE943D22"/>
@@ -19458,7 +20835,7 @@
       </w:rPr>
     </w:lvl>
   </w:abstractNum>
-  <w:abstractNum w:abstractNumId="43" w15:restartNumberingAfterBreak="0">
+  <w:abstractNum w:abstractNumId="48" w15:restartNumberingAfterBreak="0">
     <w:nsid w:val="60F42AF7"/>
     <w:multiLevelType w:val="hybridMultilevel"/>
     <w:tmpl w:val="F120D978"/>
@@ -19544,7 +20921,7 @@
       </w:pPr>
     </w:lvl>
   </w:abstractNum>
-  <w:abstractNum w:abstractNumId="44" w15:restartNumberingAfterBreak="0">
+  <w:abstractNum w:abstractNumId="49" w15:restartNumberingAfterBreak="0">
     <w:nsid w:val="61513900"/>
     <w:multiLevelType w:val="hybridMultilevel"/>
     <w:tmpl w:val="C35AFE4A"/>
@@ -19657,7 +21034,7 @@
       </w:rPr>
     </w:lvl>
   </w:abstractNum>
-  <w:abstractNum w:abstractNumId="45" w15:restartNumberingAfterBreak="0">
+  <w:abstractNum w:abstractNumId="50" w15:restartNumberingAfterBreak="0">
     <w:nsid w:val="632A1F46"/>
     <w:multiLevelType w:val="hybridMultilevel"/>
     <w:tmpl w:val="FB8CCE32"/>
@@ -19770,7 +21147,7 @@
       </w:rPr>
     </w:lvl>
   </w:abstractNum>
-  <w:abstractNum w:abstractNumId="46" w15:restartNumberingAfterBreak="0">
+  <w:abstractNum w:abstractNumId="51" w15:restartNumberingAfterBreak="0">
     <w:nsid w:val="660E0106"/>
     <w:multiLevelType w:val="hybridMultilevel"/>
     <w:tmpl w:val="C180C0F4"/>
@@ -19883,7 +21260,7 @@
       </w:rPr>
     </w:lvl>
   </w:abstractNum>
-  <w:abstractNum w:abstractNumId="47" w15:restartNumberingAfterBreak="0">
+  <w:abstractNum w:abstractNumId="52" w15:restartNumberingAfterBreak="0">
     <w:nsid w:val="66715796"/>
     <w:multiLevelType w:val="hybridMultilevel"/>
     <w:tmpl w:val="BD366CD2"/>
@@ -19996,7 +21373,7 @@
       </w:rPr>
     </w:lvl>
   </w:abstractNum>
-  <w:abstractNum w:abstractNumId="48" w15:restartNumberingAfterBreak="0">
+  <w:abstractNum w:abstractNumId="53" w15:restartNumberingAfterBreak="0">
     <w:nsid w:val="69EC5CE5"/>
     <w:multiLevelType w:val="hybridMultilevel"/>
     <w:tmpl w:val="2910A4F8"/>
@@ -20109,7 +21486,7 @@
       </w:rPr>
     </w:lvl>
   </w:abstractNum>
-  <w:abstractNum w:abstractNumId="49" w15:restartNumberingAfterBreak="0">
+  <w:abstractNum w:abstractNumId="54" w15:restartNumberingAfterBreak="0">
     <w:nsid w:val="6A3373EA"/>
     <w:multiLevelType w:val="hybridMultilevel"/>
     <w:tmpl w:val="4192E476"/>
@@ -20222,7 +21599,7 @@
       </w:rPr>
     </w:lvl>
   </w:abstractNum>
-  <w:abstractNum w:abstractNumId="50" w15:restartNumberingAfterBreak="0">
+  <w:abstractNum w:abstractNumId="55" w15:restartNumberingAfterBreak="0">
     <w:nsid w:val="6A4A6F31"/>
     <w:multiLevelType w:val="hybridMultilevel"/>
     <w:tmpl w:val="DF8EF3F4"/>
@@ -20335,7 +21712,233 @@
       </w:rPr>
     </w:lvl>
   </w:abstractNum>
-  <w:abstractNum w:abstractNumId="51" w15:restartNumberingAfterBreak="0">
+  <w:abstractNum w:abstractNumId="56" w15:restartNumberingAfterBreak="0">
+    <w:nsid w:val="6AB207FE"/>
+    <w:multiLevelType w:val="hybridMultilevel"/>
+    <w:tmpl w:val="96C2F64E"/>
+    <w:lvl w:ilvl="0" w:tplc="04090001">
+      <w:start w:val="1"/>
+      <w:numFmt w:val="bullet"/>
+      <w:lvlText w:val=""/>
+      <w:lvlJc w:val="left"/>
+      <w:pPr>
+        <w:ind w:left="720" w:hanging="360"/>
+      </w:pPr>
+      <w:rPr>
+        <w:rFonts w:ascii="Symbol" w:hAnsi="Symbol" w:hint="default"/>
+      </w:rPr>
+    </w:lvl>
+    <w:lvl w:ilvl="1" w:tplc="04090003">
+      <w:start w:val="1"/>
+      <w:numFmt w:val="bullet"/>
+      <w:lvlText w:val="o"/>
+      <w:lvlJc w:val="left"/>
+      <w:pPr>
+        <w:ind w:left="1440" w:hanging="360"/>
+      </w:pPr>
+      <w:rPr>
+        <w:rFonts w:ascii="Courier New" w:hAnsi="Courier New" w:cs="Courier New" w:hint="default"/>
+      </w:rPr>
+    </w:lvl>
+    <w:lvl w:ilvl="2" w:tplc="04090005" w:tentative="1">
+      <w:start w:val="1"/>
+      <w:numFmt w:val="bullet"/>
+      <w:lvlText w:val=""/>
+      <w:lvlJc w:val="left"/>
+      <w:pPr>
+        <w:ind w:left="2160" w:hanging="360"/>
+      </w:pPr>
+      <w:rPr>
+        <w:rFonts w:ascii="Wingdings" w:hAnsi="Wingdings" w:hint="default"/>
+      </w:rPr>
+    </w:lvl>
+    <w:lvl w:ilvl="3" w:tplc="04090001" w:tentative="1">
+      <w:start w:val="1"/>
+      <w:numFmt w:val="bullet"/>
+      <w:lvlText w:val=""/>
+      <w:lvlJc w:val="left"/>
+      <w:pPr>
+        <w:ind w:left="2880" w:hanging="360"/>
+      </w:pPr>
+      <w:rPr>
+        <w:rFonts w:ascii="Symbol" w:hAnsi="Symbol" w:hint="default"/>
+      </w:rPr>
+    </w:lvl>
+    <w:lvl w:ilvl="4" w:tplc="04090003" w:tentative="1">
+      <w:start w:val="1"/>
+      <w:numFmt w:val="bullet"/>
+      <w:lvlText w:val="o"/>
+      <w:lvlJc w:val="left"/>
+      <w:pPr>
+        <w:ind w:left="3600" w:hanging="360"/>
+      </w:pPr>
+      <w:rPr>
+        <w:rFonts w:ascii="Courier New" w:hAnsi="Courier New" w:cs="Courier New" w:hint="default"/>
+      </w:rPr>
+    </w:lvl>
+    <w:lvl w:ilvl="5" w:tplc="04090005" w:tentative="1">
+      <w:start w:val="1"/>
+      <w:numFmt w:val="bullet"/>
+      <w:lvlText w:val=""/>
+      <w:lvlJc w:val="left"/>
+      <w:pPr>
+        <w:ind w:left="4320" w:hanging="360"/>
+      </w:pPr>
+      <w:rPr>
+        <w:rFonts w:ascii="Wingdings" w:hAnsi="Wingdings" w:hint="default"/>
+      </w:rPr>
+    </w:lvl>
+    <w:lvl w:ilvl="6" w:tplc="04090001" w:tentative="1">
+      <w:start w:val="1"/>
+      <w:numFmt w:val="bullet"/>
+      <w:lvlText w:val=""/>
+      <w:lvlJc w:val="left"/>
+      <w:pPr>
+        <w:ind w:left="5040" w:hanging="360"/>
+      </w:pPr>
+      <w:rPr>
+        <w:rFonts w:ascii="Symbol" w:hAnsi="Symbol" w:hint="default"/>
+      </w:rPr>
+    </w:lvl>
+    <w:lvl w:ilvl="7" w:tplc="04090003" w:tentative="1">
+      <w:start w:val="1"/>
+      <w:numFmt w:val="bullet"/>
+      <w:lvlText w:val="o"/>
+      <w:lvlJc w:val="left"/>
+      <w:pPr>
+        <w:ind w:left="5760" w:hanging="360"/>
+      </w:pPr>
+      <w:rPr>
+        <w:rFonts w:ascii="Courier New" w:hAnsi="Courier New" w:cs="Courier New" w:hint="default"/>
+      </w:rPr>
+    </w:lvl>
+    <w:lvl w:ilvl="8" w:tplc="04090005" w:tentative="1">
+      <w:start w:val="1"/>
+      <w:numFmt w:val="bullet"/>
+      <w:lvlText w:val=""/>
+      <w:lvlJc w:val="left"/>
+      <w:pPr>
+        <w:ind w:left="6480" w:hanging="360"/>
+      </w:pPr>
+      <w:rPr>
+        <w:rFonts w:ascii="Wingdings" w:hAnsi="Wingdings" w:hint="default"/>
+      </w:rPr>
+    </w:lvl>
+  </w:abstractNum>
+  <w:abstractNum w:abstractNumId="57" w15:restartNumberingAfterBreak="0">
+    <w:nsid w:val="6B155104"/>
+    <w:multiLevelType w:val="hybridMultilevel"/>
+    <w:tmpl w:val="96E2E146"/>
+    <w:lvl w:ilvl="0" w:tplc="04090001">
+      <w:start w:val="1"/>
+      <w:numFmt w:val="bullet"/>
+      <w:lvlText w:val=""/>
+      <w:lvlJc w:val="left"/>
+      <w:pPr>
+        <w:ind w:left="720" w:hanging="360"/>
+      </w:pPr>
+      <w:rPr>
+        <w:rFonts w:ascii="Symbol" w:hAnsi="Symbol" w:hint="default"/>
+      </w:rPr>
+    </w:lvl>
+    <w:lvl w:ilvl="1" w:tplc="04090003" w:tentative="1">
+      <w:start w:val="1"/>
+      <w:numFmt w:val="bullet"/>
+      <w:lvlText w:val="o"/>
+      <w:lvlJc w:val="left"/>
+      <w:pPr>
+        <w:ind w:left="1440" w:hanging="360"/>
+      </w:pPr>
+      <w:rPr>
+        <w:rFonts w:ascii="Courier New" w:hAnsi="Courier New" w:cs="Courier New" w:hint="default"/>
+      </w:rPr>
+    </w:lvl>
+    <w:lvl w:ilvl="2" w:tplc="04090005" w:tentative="1">
+      <w:start w:val="1"/>
+      <w:numFmt w:val="bullet"/>
+      <w:lvlText w:val=""/>
+      <w:lvlJc w:val="left"/>
+      <w:pPr>
+        <w:ind w:left="2160" w:hanging="360"/>
+      </w:pPr>
+      <w:rPr>
+        <w:rFonts w:ascii="Wingdings" w:hAnsi="Wingdings" w:hint="default"/>
+      </w:rPr>
+    </w:lvl>
+    <w:lvl w:ilvl="3" w:tplc="04090001" w:tentative="1">
+      <w:start w:val="1"/>
+      <w:numFmt w:val="bullet"/>
+      <w:lvlText w:val=""/>
+      <w:lvlJc w:val="left"/>
+      <w:pPr>
+        <w:ind w:left="2880" w:hanging="360"/>
+      </w:pPr>
+      <w:rPr>
+        <w:rFonts w:ascii="Symbol" w:hAnsi="Symbol" w:hint="default"/>
+      </w:rPr>
+    </w:lvl>
+    <w:lvl w:ilvl="4" w:tplc="04090003" w:tentative="1">
+      <w:start w:val="1"/>
+      <w:numFmt w:val="bullet"/>
+      <w:lvlText w:val="o"/>
+      <w:lvlJc w:val="left"/>
+      <w:pPr>
+        <w:ind w:left="3600" w:hanging="360"/>
+      </w:pPr>
+      <w:rPr>
+        <w:rFonts w:ascii="Courier New" w:hAnsi="Courier New" w:cs="Courier New" w:hint="default"/>
+      </w:rPr>
+    </w:lvl>
+    <w:lvl w:ilvl="5" w:tplc="04090005" w:tentative="1">
+      <w:start w:val="1"/>
+      <w:numFmt w:val="bullet"/>
+      <w:lvlText w:val=""/>
+      <w:lvlJc w:val="left"/>
+      <w:pPr>
+        <w:ind w:left="4320" w:hanging="360"/>
+      </w:pPr>
+      <w:rPr>
+        <w:rFonts w:ascii="Wingdings" w:hAnsi="Wingdings" w:hint="default"/>
+      </w:rPr>
+    </w:lvl>
+    <w:lvl w:ilvl="6" w:tplc="04090001" w:tentative="1">
+      <w:start w:val="1"/>
+      <w:numFmt w:val="bullet"/>
+      <w:lvlText w:val=""/>
+      <w:lvlJc w:val="left"/>
+      <w:pPr>
+        <w:ind w:left="5040" w:hanging="360"/>
+      </w:pPr>
+      <w:rPr>
+        <w:rFonts w:ascii="Symbol" w:hAnsi="Symbol" w:hint="default"/>
+      </w:rPr>
+    </w:lvl>
+    <w:lvl w:ilvl="7" w:tplc="04090003" w:tentative="1">
+      <w:start w:val="1"/>
+      <w:numFmt w:val="bullet"/>
+      <w:lvlText w:val="o"/>
+      <w:lvlJc w:val="left"/>
+      <w:pPr>
+        <w:ind w:left="5760" w:hanging="360"/>
+      </w:pPr>
+      <w:rPr>
+        <w:rFonts w:ascii="Courier New" w:hAnsi="Courier New" w:cs="Courier New" w:hint="default"/>
+      </w:rPr>
+    </w:lvl>
+    <w:lvl w:ilvl="8" w:tplc="04090005" w:tentative="1">
+      <w:start w:val="1"/>
+      <w:numFmt w:val="bullet"/>
+      <w:lvlText w:val=""/>
+      <w:lvlJc w:val="left"/>
+      <w:pPr>
+        <w:ind w:left="6480" w:hanging="360"/>
+      </w:pPr>
+      <w:rPr>
+        <w:rFonts w:ascii="Wingdings" w:hAnsi="Wingdings" w:hint="default"/>
+      </w:rPr>
+    </w:lvl>
+  </w:abstractNum>
+  <w:abstractNum w:abstractNumId="58" w15:restartNumberingAfterBreak="0">
     <w:nsid w:val="6B445C90"/>
     <w:multiLevelType w:val="hybridMultilevel"/>
     <w:tmpl w:val="B78039C4"/>
@@ -20448,7 +22051,7 @@
       </w:rPr>
     </w:lvl>
   </w:abstractNum>
-  <w:abstractNum w:abstractNumId="52" w15:restartNumberingAfterBreak="0">
+  <w:abstractNum w:abstractNumId="59" w15:restartNumberingAfterBreak="0">
     <w:nsid w:val="6BB30804"/>
     <w:multiLevelType w:val="hybridMultilevel"/>
     <w:tmpl w:val="863E896C"/>
@@ -20561,7 +22164,120 @@
       </w:rPr>
     </w:lvl>
   </w:abstractNum>
-  <w:abstractNum w:abstractNumId="53" w15:restartNumberingAfterBreak="0">
+  <w:abstractNum w:abstractNumId="60" w15:restartNumberingAfterBreak="0">
+    <w:nsid w:val="6D494A05"/>
+    <w:multiLevelType w:val="hybridMultilevel"/>
+    <w:tmpl w:val="BB8C9438"/>
+    <w:lvl w:ilvl="0" w:tplc="04090001">
+      <w:start w:val="1"/>
+      <w:numFmt w:val="bullet"/>
+      <w:lvlText w:val=""/>
+      <w:lvlJc w:val="left"/>
+      <w:pPr>
+        <w:ind w:left="720" w:hanging="360"/>
+      </w:pPr>
+      <w:rPr>
+        <w:rFonts w:ascii="Symbol" w:hAnsi="Symbol" w:hint="default"/>
+      </w:rPr>
+    </w:lvl>
+    <w:lvl w:ilvl="1" w:tplc="04090003">
+      <w:start w:val="1"/>
+      <w:numFmt w:val="bullet"/>
+      <w:lvlText w:val="o"/>
+      <w:lvlJc w:val="left"/>
+      <w:pPr>
+        <w:ind w:left="1440" w:hanging="360"/>
+      </w:pPr>
+      <w:rPr>
+        <w:rFonts w:ascii="Courier New" w:hAnsi="Courier New" w:cs="Courier New" w:hint="default"/>
+      </w:rPr>
+    </w:lvl>
+    <w:lvl w:ilvl="2" w:tplc="04090005" w:tentative="1">
+      <w:start w:val="1"/>
+      <w:numFmt w:val="bullet"/>
+      <w:lvlText w:val=""/>
+      <w:lvlJc w:val="left"/>
+      <w:pPr>
+        <w:ind w:left="2160" w:hanging="360"/>
+      </w:pPr>
+      <w:rPr>
+        <w:rFonts w:ascii="Wingdings" w:hAnsi="Wingdings" w:hint="default"/>
+      </w:rPr>
+    </w:lvl>
+    <w:lvl w:ilvl="3" w:tplc="04090001" w:tentative="1">
+      <w:start w:val="1"/>
+      <w:numFmt w:val="bullet"/>
+      <w:lvlText w:val=""/>
+      <w:lvlJc w:val="left"/>
+      <w:pPr>
+        <w:ind w:left="2880" w:hanging="360"/>
+      </w:pPr>
+      <w:rPr>
+        <w:rFonts w:ascii="Symbol" w:hAnsi="Symbol" w:hint="default"/>
+      </w:rPr>
+    </w:lvl>
+    <w:lvl w:ilvl="4" w:tplc="04090003" w:tentative="1">
+      <w:start w:val="1"/>
+      <w:numFmt w:val="bullet"/>
+      <w:lvlText w:val="o"/>
+      <w:lvlJc w:val="left"/>
+      <w:pPr>
+        <w:ind w:left="3600" w:hanging="360"/>
+      </w:pPr>
+      <w:rPr>
+        <w:rFonts w:ascii="Courier New" w:hAnsi="Courier New" w:cs="Courier New" w:hint="default"/>
+      </w:rPr>
+    </w:lvl>
+    <w:lvl w:ilvl="5" w:tplc="04090005" w:tentative="1">
+      <w:start w:val="1"/>
+      <w:numFmt w:val="bullet"/>
+      <w:lvlText w:val=""/>
+      <w:lvlJc w:val="left"/>
+      <w:pPr>
+        <w:ind w:left="4320" w:hanging="360"/>
+      </w:pPr>
+      <w:rPr>
+        <w:rFonts w:ascii="Wingdings" w:hAnsi="Wingdings" w:hint="default"/>
+      </w:rPr>
+    </w:lvl>
+    <w:lvl w:ilvl="6" w:tplc="04090001" w:tentative="1">
+      <w:start w:val="1"/>
+      <w:numFmt w:val="bullet"/>
+      <w:lvlText w:val=""/>
+      <w:lvlJc w:val="left"/>
+      <w:pPr>
+        <w:ind w:left="5040" w:hanging="360"/>
+      </w:pPr>
+      <w:rPr>
+        <w:rFonts w:ascii="Symbol" w:hAnsi="Symbol" w:hint="default"/>
+      </w:rPr>
+    </w:lvl>
+    <w:lvl w:ilvl="7" w:tplc="04090003" w:tentative="1">
+      <w:start w:val="1"/>
+      <w:numFmt w:val="bullet"/>
+      <w:lvlText w:val="o"/>
+      <w:lvlJc w:val="left"/>
+      <w:pPr>
+        <w:ind w:left="5760" w:hanging="360"/>
+      </w:pPr>
+      <w:rPr>
+        <w:rFonts w:ascii="Courier New" w:hAnsi="Courier New" w:cs="Courier New" w:hint="default"/>
+      </w:rPr>
+    </w:lvl>
+    <w:lvl w:ilvl="8" w:tplc="04090005" w:tentative="1">
+      <w:start w:val="1"/>
+      <w:numFmt w:val="bullet"/>
+      <w:lvlText w:val=""/>
+      <w:lvlJc w:val="left"/>
+      <w:pPr>
+        <w:ind w:left="6480" w:hanging="360"/>
+      </w:pPr>
+      <w:rPr>
+        <w:rFonts w:ascii="Wingdings" w:hAnsi="Wingdings" w:hint="default"/>
+      </w:rPr>
+    </w:lvl>
+  </w:abstractNum>
+  <w:abstractNum w:abstractNumId="61" w15:restartNumberingAfterBreak="0">
     <w:nsid w:val="716C150C"/>
     <w:multiLevelType w:val="hybridMultilevel"/>
     <w:tmpl w:val="2D265EC4"/>
@@ -20674,7 +22390,7 @@
       </w:rPr>
     </w:lvl>
   </w:abstractNum>
-  <w:abstractNum w:abstractNumId="54" w15:restartNumberingAfterBreak="0">
+  <w:abstractNum w:abstractNumId="62" w15:restartNumberingAfterBreak="0">
     <w:nsid w:val="71D12FF3"/>
     <w:multiLevelType w:val="hybridMultilevel"/>
     <w:tmpl w:val="5E30B4C8"/>
@@ -20760,7 +22476,7 @@
       </w:pPr>
     </w:lvl>
   </w:abstractNum>
-  <w:abstractNum w:abstractNumId="55" w15:restartNumberingAfterBreak="0">
+  <w:abstractNum w:abstractNumId="63" w15:restartNumberingAfterBreak="0">
     <w:nsid w:val="72E16842"/>
     <w:multiLevelType w:val="hybridMultilevel"/>
     <w:tmpl w:val="6A968B38"/>
@@ -20873,7 +22589,7 @@
       </w:rPr>
     </w:lvl>
   </w:abstractNum>
-  <w:abstractNum w:abstractNumId="56" w15:restartNumberingAfterBreak="0">
+  <w:abstractNum w:abstractNumId="64" w15:restartNumberingAfterBreak="0">
     <w:nsid w:val="733F0150"/>
     <w:multiLevelType w:val="hybridMultilevel"/>
     <w:tmpl w:val="277E7062"/>
@@ -20986,7 +22702,7 @@
       </w:rPr>
     </w:lvl>
   </w:abstractNum>
-  <w:abstractNum w:abstractNumId="57" w15:restartNumberingAfterBreak="0">
+  <w:abstractNum w:abstractNumId="65" w15:restartNumberingAfterBreak="0">
     <w:nsid w:val="77B7799C"/>
     <w:multiLevelType w:val="hybridMultilevel"/>
     <w:tmpl w:val="33C42DBE"/>
@@ -21072,7 +22788,7 @@
       </w:pPr>
     </w:lvl>
   </w:abstractNum>
-  <w:abstractNum w:abstractNumId="58" w15:restartNumberingAfterBreak="0">
+  <w:abstractNum w:abstractNumId="66" w15:restartNumberingAfterBreak="0">
     <w:nsid w:val="77CA410C"/>
     <w:multiLevelType w:val="hybridMultilevel"/>
     <w:tmpl w:val="457E8382"/>
@@ -21185,7 +22901,7 @@
       </w:rPr>
     </w:lvl>
   </w:abstractNum>
-  <w:abstractNum w:abstractNumId="59" w15:restartNumberingAfterBreak="0">
+  <w:abstractNum w:abstractNumId="67" w15:restartNumberingAfterBreak="0">
     <w:nsid w:val="79201250"/>
     <w:multiLevelType w:val="hybridMultilevel"/>
     <w:tmpl w:val="6658C862"/>
@@ -21271,7 +22987,7 @@
       </w:pPr>
     </w:lvl>
   </w:abstractNum>
-  <w:abstractNum w:abstractNumId="60" w15:restartNumberingAfterBreak="0">
+  <w:abstractNum w:abstractNumId="68" w15:restartNumberingAfterBreak="0">
     <w:nsid w:val="7AF96687"/>
     <w:multiLevelType w:val="hybridMultilevel"/>
     <w:tmpl w:val="17546D1E"/>
@@ -21384,7 +23100,7 @@
       </w:rPr>
     </w:lvl>
   </w:abstractNum>
-  <w:abstractNum w:abstractNumId="61" w15:restartNumberingAfterBreak="0">
+  <w:abstractNum w:abstractNumId="69" w15:restartNumberingAfterBreak="0">
     <w:nsid w:val="7B88744D"/>
     <w:multiLevelType w:val="hybridMultilevel"/>
     <w:tmpl w:val="F3F4A164"/>
@@ -21497,7 +23213,7 @@
       </w:rPr>
     </w:lvl>
   </w:abstractNum>
-  <w:abstractNum w:abstractNumId="62" w15:restartNumberingAfterBreak="0">
+  <w:abstractNum w:abstractNumId="70" w15:restartNumberingAfterBreak="0">
     <w:nsid w:val="7C830520"/>
     <w:multiLevelType w:val="hybridMultilevel"/>
     <w:tmpl w:val="B00AF9D8"/>
@@ -21610,7 +23326,7 @@
       </w:rPr>
     </w:lvl>
   </w:abstractNum>
-  <w:abstractNum w:abstractNumId="63" w15:restartNumberingAfterBreak="0">
+  <w:abstractNum w:abstractNumId="71" w15:restartNumberingAfterBreak="0">
     <w:nsid w:val="7F9600AB"/>
     <w:multiLevelType w:val="hybridMultilevel"/>
     <w:tmpl w:val="B5C015C8"/>
@@ -21724,198 +23440,222 @@
     </w:lvl>
   </w:abstractNum>
   <w:num w:numId="1">
-    <w:abstractNumId w:val="57"/>
+    <w:abstractNumId w:val="65"/>
   </w:num>
   <w:num w:numId="2">
+    <w:abstractNumId w:val="33"/>
+  </w:num>
+  <w:num w:numId="3">
+    <w:abstractNumId w:val="43"/>
+  </w:num>
+  <w:num w:numId="4">
+    <w:abstractNumId w:val="14"/>
+  </w:num>
+  <w:num w:numId="5">
+    <w:abstractNumId w:val="64"/>
+  </w:num>
+  <w:num w:numId="6">
+    <w:abstractNumId w:val="58"/>
+  </w:num>
+  <w:num w:numId="7">
+    <w:abstractNumId w:val="18"/>
+  </w:num>
+  <w:num w:numId="8">
+    <w:abstractNumId w:val="53"/>
+  </w:num>
+  <w:num w:numId="9">
+    <w:abstractNumId w:val="55"/>
+  </w:num>
+  <w:num w:numId="10">
+    <w:abstractNumId w:val="32"/>
+  </w:num>
+  <w:num w:numId="11">
+    <w:abstractNumId w:val="54"/>
+  </w:num>
+  <w:num w:numId="12">
+    <w:abstractNumId w:val="37"/>
+  </w:num>
+  <w:num w:numId="13">
+    <w:abstractNumId w:val="35"/>
+  </w:num>
+  <w:num w:numId="14">
+    <w:abstractNumId w:val="44"/>
+  </w:num>
+  <w:num w:numId="15">
+    <w:abstractNumId w:val="63"/>
+  </w:num>
+  <w:num w:numId="16">
+    <w:abstractNumId w:val="38"/>
+  </w:num>
+  <w:num w:numId="17">
+    <w:abstractNumId w:val="10"/>
+  </w:num>
+  <w:num w:numId="18">
+    <w:abstractNumId w:val="9"/>
+  </w:num>
+  <w:num w:numId="19">
+    <w:abstractNumId w:val="8"/>
+  </w:num>
+  <w:num w:numId="20">
+    <w:abstractNumId w:val="50"/>
+  </w:num>
+  <w:num w:numId="21">
+    <w:abstractNumId w:val="62"/>
+  </w:num>
+  <w:num w:numId="22">
+    <w:abstractNumId w:val="66"/>
+  </w:num>
+  <w:num w:numId="23">
+    <w:abstractNumId w:val="5"/>
+  </w:num>
+  <w:num w:numId="24">
+    <w:abstractNumId w:val="11"/>
+  </w:num>
+  <w:num w:numId="25">
+    <w:abstractNumId w:val="51"/>
+  </w:num>
+  <w:num w:numId="26">
+    <w:abstractNumId w:val="49"/>
+  </w:num>
+  <w:num w:numId="27">
+    <w:abstractNumId w:val="34"/>
+  </w:num>
+  <w:num w:numId="28">
+    <w:abstractNumId w:val="71"/>
+  </w:num>
+  <w:num w:numId="29">
+    <w:abstractNumId w:val="61"/>
+  </w:num>
+  <w:num w:numId="30">
+    <w:abstractNumId w:val="23"/>
+  </w:num>
+  <w:num w:numId="31">
+    <w:abstractNumId w:val="29"/>
+  </w:num>
+  <w:num w:numId="32">
+    <w:abstractNumId w:val="25"/>
+  </w:num>
+  <w:num w:numId="33">
+    <w:abstractNumId w:val="19"/>
+  </w:num>
+  <w:num w:numId="34">
+    <w:abstractNumId w:val="17"/>
+  </w:num>
+  <w:num w:numId="35">
+    <w:abstractNumId w:val="40"/>
+  </w:num>
+  <w:num w:numId="36">
+    <w:abstractNumId w:val="69"/>
+  </w:num>
+  <w:num w:numId="37">
+    <w:abstractNumId w:val="28"/>
+  </w:num>
+  <w:num w:numId="38">
+    <w:abstractNumId w:val="15"/>
+  </w:num>
+  <w:num w:numId="39">
+    <w:abstractNumId w:val="52"/>
+  </w:num>
+  <w:num w:numId="40">
+    <w:abstractNumId w:val="47"/>
+  </w:num>
+  <w:num w:numId="41">
+    <w:abstractNumId w:val="31"/>
+  </w:num>
+  <w:num w:numId="42">
+    <w:abstractNumId w:val="46"/>
+  </w:num>
+  <w:num w:numId="43">
     <w:abstractNumId w:val="30"/>
   </w:num>
-  <w:num w:numId="3">
-    <w:abstractNumId w:val="39"/>
-  </w:num>
-  <w:num w:numId="4">
-    <w:abstractNumId w:val="12"/>
-  </w:num>
-  <w:num w:numId="5">
-    <w:abstractNumId w:val="56"/>
-  </w:num>
-  <w:num w:numId="6">
-    <w:abstractNumId w:val="51"/>
-  </w:num>
-  <w:num w:numId="7">
-    <w:abstractNumId w:val="15"/>
-  </w:num>
-  <w:num w:numId="8">
-    <w:abstractNumId w:val="48"/>
-  </w:num>
-  <w:num w:numId="9">
-    <w:abstractNumId w:val="50"/>
-  </w:num>
-  <w:num w:numId="10">
-    <w:abstractNumId w:val="29"/>
-  </w:num>
-  <w:num w:numId="11">
-    <w:abstractNumId w:val="49"/>
-  </w:num>
-  <w:num w:numId="12">
-    <w:abstractNumId w:val="34"/>
-  </w:num>
-  <w:num w:numId="13">
-    <w:abstractNumId w:val="32"/>
-  </w:num>
-  <w:num w:numId="14">
-    <w:abstractNumId w:val="40"/>
-  </w:num>
-  <w:num w:numId="15">
-    <w:abstractNumId w:val="55"/>
-  </w:num>
-  <w:num w:numId="16">
-    <w:abstractNumId w:val="35"/>
-  </w:num>
-  <w:num w:numId="17">
-    <w:abstractNumId w:val="9"/>
-  </w:num>
-  <w:num w:numId="18">
-    <w:abstractNumId w:val="8"/>
-  </w:num>
-  <w:num w:numId="19">
-    <w:abstractNumId w:val="7"/>
-  </w:num>
-  <w:num w:numId="20">
-    <w:abstractNumId w:val="45"/>
-  </w:num>
-  <w:num w:numId="21">
-    <w:abstractNumId w:val="54"/>
-  </w:num>
-  <w:num w:numId="22">
-    <w:abstractNumId w:val="58"/>
-  </w:num>
-  <w:num w:numId="23">
-    <w:abstractNumId w:val="4"/>
-  </w:num>
-  <w:num w:numId="24">
-    <w:abstractNumId w:val="10"/>
-  </w:num>
-  <w:num w:numId="25">
-    <w:abstractNumId w:val="46"/>
-  </w:num>
-  <w:num w:numId="26">
-    <w:abstractNumId w:val="44"/>
-  </w:num>
-  <w:num w:numId="27">
-    <w:abstractNumId w:val="31"/>
-  </w:num>
-  <w:num w:numId="28">
-    <w:abstractNumId w:val="63"/>
-  </w:num>
-  <w:num w:numId="29">
-    <w:abstractNumId w:val="53"/>
-  </w:num>
-  <w:num w:numId="30">
-    <w:abstractNumId w:val="20"/>
-  </w:num>
-  <w:num w:numId="31">
-    <w:abstractNumId w:val="26"/>
-  </w:num>
-  <w:num w:numId="32">
-    <w:abstractNumId w:val="22"/>
-  </w:num>
-  <w:num w:numId="33">
-    <w:abstractNumId w:val="16"/>
-  </w:num>
-  <w:num w:numId="34">
-    <w:abstractNumId w:val="14"/>
-  </w:num>
-  <w:num w:numId="35">
-    <w:abstractNumId w:val="37"/>
-  </w:num>
-  <w:num w:numId="36">
-    <w:abstractNumId w:val="61"/>
-  </w:num>
-  <w:num w:numId="37">
-    <w:abstractNumId w:val="25"/>
-  </w:num>
-  <w:num w:numId="38">
+  <w:num w:numId="44">
     <w:abstractNumId w:val="13"/>
-  </w:num>
-  <w:num w:numId="39">
-    <w:abstractNumId w:val="47"/>
-  </w:num>
-  <w:num w:numId="40">
-    <w:abstractNumId w:val="42"/>
-  </w:num>
-  <w:num w:numId="41">
-    <w:abstractNumId w:val="28"/>
-  </w:num>
-  <w:num w:numId="42">
-    <w:abstractNumId w:val="41"/>
-  </w:num>
-  <w:num w:numId="43">
-    <w:abstractNumId w:val="27"/>
-  </w:num>
-  <w:num w:numId="44">
-    <w:abstractNumId w:val="11"/>
   </w:num>
   <w:num w:numId="45">
     <w:abstractNumId w:val="0"/>
   </w:num>
   <w:num w:numId="46">
+    <w:abstractNumId w:val="27"/>
+  </w:num>
+  <w:num w:numId="47">
+    <w:abstractNumId w:val="7"/>
+  </w:num>
+  <w:num w:numId="48">
+    <w:abstractNumId w:val="59"/>
+  </w:num>
+  <w:num w:numId="49">
     <w:abstractNumId w:val="24"/>
   </w:num>
-  <w:num w:numId="47">
+  <w:num w:numId="50">
     <w:abstractNumId w:val="6"/>
   </w:num>
-  <w:num w:numId="48">
-    <w:abstractNumId w:val="52"/>
+  <w:num w:numId="51">
+    <w:abstractNumId w:val="4"/>
   </w:num>
-  <w:num w:numId="49">
+  <w:num w:numId="52">
+    <w:abstractNumId w:val="68"/>
+  </w:num>
+  <w:num w:numId="53">
+    <w:abstractNumId w:val="48"/>
+  </w:num>
+  <w:num w:numId="54">
+    <w:abstractNumId w:val="36"/>
+  </w:num>
+  <w:num w:numId="55">
     <w:abstractNumId w:val="21"/>
   </w:num>
-  <w:num w:numId="50">
-    <w:abstractNumId w:val="5"/>
-  </w:num>
-  <w:num w:numId="51">
-    <w:abstractNumId w:val="3"/>
-  </w:num>
-  <w:num w:numId="52">
-    <w:abstractNumId w:val="60"/>
-  </w:num>
-  <w:num w:numId="53">
-    <w:abstractNumId w:val="43"/>
-  </w:num>
-  <w:num w:numId="54">
-    <w:abstractNumId w:val="33"/>
-  </w:num>
-  <w:num w:numId="55">
-    <w:abstractNumId w:val="18"/>
-  </w:num>
   <w:num w:numId="56">
-    <w:abstractNumId w:val="38"/>
+    <w:abstractNumId w:val="42"/>
   </w:num>
   <w:num w:numId="57">
-    <w:abstractNumId w:val="17"/>
+    <w:abstractNumId w:val="20"/>
   </w:num>
   <w:num w:numId="58">
     <w:abstractNumId w:val="1"/>
   </w:num>
   <w:num w:numId="59">
-    <w:abstractNumId w:val="36"/>
+    <w:abstractNumId w:val="39"/>
   </w:num>
   <w:num w:numId="60">
-    <w:abstractNumId w:val="59"/>
+    <w:abstractNumId w:val="67"/>
   </w:num>
   <w:num w:numId="61">
-    <w:abstractNumId w:val="19"/>
+    <w:abstractNumId w:val="22"/>
   </w:num>
   <w:num w:numId="62">
-    <w:abstractNumId w:val="23"/>
+    <w:abstractNumId w:val="26"/>
   </w:num>
   <w:num w:numId="63">
-    <w:abstractNumId w:val="62"/>
+    <w:abstractNumId w:val="70"/>
   </w:num>
   <w:num w:numId="64">
     <w:abstractNumId w:val="2"/>
   </w:num>
-  <w:numIdMacAtCleanup w:val="60"/>
+  <w:num w:numId="65">
+    <w:abstractNumId w:val="3"/>
+  </w:num>
+  <w:num w:numId="66">
+    <w:abstractNumId w:val="57"/>
+  </w:num>
+  <w:num w:numId="67">
+    <w:abstractNumId w:val="45"/>
+  </w:num>
+  <w:num w:numId="68">
+    <w:abstractNumId w:val="60"/>
+  </w:num>
+  <w:num w:numId="69">
+    <w:abstractNumId w:val="56"/>
+  </w:num>
+  <w:num w:numId="70">
+    <w:abstractNumId w:val="41"/>
+  </w:num>
+  <w:num w:numId="71">
+    <w:abstractNumId w:val="16"/>
+  </w:num>
+  <w:num w:numId="72">
+    <w:abstractNumId w:val="12"/>
+  </w:num>
+  <w:numIdMacAtCleanup w:val="72"/>
 </w:numbering>
 </file>
 

</xml_diff>

<commit_message>
Notes on Dillman, Smyth, & Christian (2014) chapter 12
</commit_message>
<xml_diff>
--- a/Notes/DillmanSmythChristian_2014_The-tailored-design-method_Notes.docx
+++ b/Notes/DillmanSmythChristian_2014_The-tailored-design-method_Notes.docx
@@ -4444,13 +4444,8 @@
           <w:numId w:val="41"/>
         </w:numPr>
       </w:pPr>
-      <w:proofErr w:type="spellStart"/>
-      <w:r>
-        <w:t>MoE</w:t>
-      </w:r>
-      <w:proofErr w:type="spellEnd"/>
-      <w:r>
-        <w:t xml:space="preserve"> = desired margin of sampling error</w:t>
+      <w:r>
+        <w:t>MoE = desired margin of sampling error</w:t>
       </w:r>
     </w:p>
     <w:p>
@@ -4474,15 +4469,7 @@
         </w:numPr>
       </w:pPr>
       <w:r>
-        <w:t>Finite population correction (</w:t>
-      </w:r>
-      <w:proofErr w:type="spellStart"/>
-      <w:r>
-        <w:t>fpc</w:t>
-      </w:r>
-      <w:proofErr w:type="spellEnd"/>
-      <w:r>
-        <w:t>) accounts for the size of the target population.</w:t>
+        <w:t>Finite population correction (fpc) accounts for the size of the target population.</w:t>
       </w:r>
     </w:p>
     <w:p>
@@ -4680,21 +4667,7 @@
         <w:rPr>
           <w:rFonts w:eastAsiaTheme="minorEastAsia"/>
         </w:rPr>
-        <w:t xml:space="preserve">includes </w:t>
-      </w:r>
-      <w:proofErr w:type="spellStart"/>
-      <w:r>
-        <w:rPr>
-          <w:rFonts w:eastAsiaTheme="minorEastAsia"/>
-        </w:rPr>
-        <w:t>fpc</w:t>
-      </w:r>
-      <w:proofErr w:type="spellEnd"/>
-      <w:r>
-        <w:rPr>
-          <w:rFonts w:eastAsiaTheme="minorEastAsia"/>
-        </w:rPr>
-        <w:t xml:space="preserve"> for simple random sample</w:t>
+        <w:t>includes fpc for simple random sample</w:t>
       </w:r>
     </w:p>
     <w:p>
@@ -4730,15 +4703,7 @@
         </w:numPr>
       </w:pPr>
       <w:r>
-        <w:t xml:space="preserve">Household member is often defined as living at a residence </w:t>
-      </w:r>
-      <w:proofErr w:type="gramStart"/>
-      <w:r>
-        <w:t>the majority of</w:t>
-      </w:r>
-      <w:proofErr w:type="gramEnd"/>
-      <w:r>
-        <w:t xml:space="preserve"> the time.</w:t>
+        <w:t>Household member is often defined as living at a residence the majority of the time.</w:t>
       </w:r>
     </w:p>
     <w:p>
@@ -5103,13 +5068,8 @@
           <w:numId w:val="42"/>
         </w:numPr>
       </w:pPr>
-      <w:proofErr w:type="spellStart"/>
-      <w:r>
-        <w:t>MoE</w:t>
-      </w:r>
-      <w:proofErr w:type="spellEnd"/>
-      <w:r>
-        <w:t xml:space="preserve"> = margin of sampling error</w:t>
+      <w:r>
+        <w:t>MoE = margin of sampling error</w:t>
       </w:r>
     </w:p>
     <w:p>
@@ -5170,15 +5130,7 @@
         </w:numPr>
       </w:pPr>
       <w:r>
-        <w:t xml:space="preserve">Can apply </w:t>
-      </w:r>
-      <w:proofErr w:type="spellStart"/>
-      <w:r>
-        <w:t>fpc</w:t>
-      </w:r>
-      <w:proofErr w:type="spellEnd"/>
-      <w:r>
-        <w:t xml:space="preserve"> for small populations</w:t>
+        <w:t>Can apply fpc for small populations</w:t>
       </w:r>
     </w:p>
     <w:p>
@@ -5270,7 +5222,6 @@
           <w:numId w:val="42"/>
         </w:numPr>
       </w:pPr>
-      <w:proofErr w:type="spellStart"/>
       <w:r>
         <w:t>MoE</w:t>
       </w:r>
@@ -5280,25 +5231,8 @@
         </w:rPr>
         <w:t>Adj</w:t>
       </w:r>
-      <w:proofErr w:type="spellEnd"/>
-      <w:r>
-        <w:t xml:space="preserve"> = (</w:t>
-      </w:r>
-      <w:proofErr w:type="spellStart"/>
-      <w:r>
-        <w:t>fpc</w:t>
-      </w:r>
-      <w:proofErr w:type="spellEnd"/>
-      <w:r>
-        <w:t>)(</w:t>
-      </w:r>
-      <w:proofErr w:type="spellStart"/>
-      <w:r>
-        <w:t>MoE</w:t>
-      </w:r>
-      <w:proofErr w:type="spellEnd"/>
-      <w:r>
-        <w:t>)</w:t>
+      <w:r>
+        <w:t xml:space="preserve"> = (fpc)(MoE)</w:t>
       </w:r>
     </w:p>
     <w:p>
@@ -5345,7 +5279,6 @@
           <w:numId w:val="42"/>
         </w:numPr>
       </w:pPr>
-      <w:proofErr w:type="spellStart"/>
       <w:r>
         <w:t>MoE</w:t>
       </w:r>
@@ -5355,7 +5288,6 @@
         </w:rPr>
         <w:t>DE</w:t>
       </w:r>
-      <w:proofErr w:type="spellEnd"/>
       <w:r>
         <w:t xml:space="preserve"> = </w:t>
       </w:r>
@@ -5761,18 +5693,10 @@
         <w:t>Helps identify what one</w:t>
       </w:r>
       <w:r>
-        <w:t xml:space="preserve"> </w:t>
-      </w:r>
-      <w:proofErr w:type="gramStart"/>
-      <w:r>
-        <w:t>really want</w:t>
-      </w:r>
-      <w:r>
-        <w:t>s</w:t>
-      </w:r>
-      <w:proofErr w:type="gramEnd"/>
-      <w:r>
-        <w:t xml:space="preserve"> </w:t>
+        <w:t xml:space="preserve"> really want</w:t>
+      </w:r>
+      <w:r>
+        <w:t xml:space="preserve">s </w:t>
       </w:r>
       <w:r>
         <w:t>to measure.</w:t>
@@ -5876,13 +5800,8 @@
           <w:numId w:val="18"/>
         </w:numPr>
       </w:pPr>
-      <w:proofErr w:type="spellStart"/>
-      <w:r>
-        <w:t>iPOLL</w:t>
-      </w:r>
-      <w:proofErr w:type="spellEnd"/>
-      <w:r>
-        <w:t xml:space="preserve"> databank maintained by Roper Center for Public Opinion Research</w:t>
+      <w:r>
+        <w:t>iPOLL databank maintained by Roper Center for Public Opinion Research</w:t>
       </w:r>
     </w:p>
     <w:p>
@@ -6153,15 +6072,7 @@
         </w:numPr>
       </w:pPr>
       <w:r>
-        <w:t xml:space="preserve">Normative question order effects occur when respondents adjust their answers to later questions </w:t>
-      </w:r>
-      <w:proofErr w:type="gramStart"/>
-      <w:r>
-        <w:t>taking into account</w:t>
-      </w:r>
-      <w:proofErr w:type="gramEnd"/>
-      <w:r>
-        <w:t xml:space="preserve"> their answers to earlier questions to put themselves in a </w:t>
+        <w:t xml:space="preserve">Normative question order effects occur when respondents adjust their answers to later questions taking into account their answers to earlier questions to put themselves in a </w:t>
       </w:r>
       <w:r>
         <w:t>positive</w:t>
@@ -6353,15 +6264,7 @@
         </w:numPr>
       </w:pPr>
       <w:r>
-        <w:t xml:space="preserve">Primacy and </w:t>
-      </w:r>
-      <w:proofErr w:type="spellStart"/>
-      <w:r>
-        <w:t>recency</w:t>
-      </w:r>
-      <w:proofErr w:type="spellEnd"/>
-      <w:r>
-        <w:t xml:space="preserve"> effects influence survey measurements</w:t>
+        <w:t>Primacy and recency effects influence survey measurements</w:t>
       </w:r>
     </w:p>
     <w:p>
@@ -6384,13 +6287,8 @@
           <w:numId w:val="18"/>
         </w:numPr>
       </w:pPr>
-      <w:proofErr w:type="spellStart"/>
-      <w:r>
-        <w:t>Recency</w:t>
-      </w:r>
-      <w:proofErr w:type="spellEnd"/>
-      <w:r>
-        <w:t xml:space="preserve"> is the tendency to choose from among the last categories offered regardless of their content.</w:t>
+      <w:r>
+        <w:t>Recency is the tendency to choose from among the last categories offered regardless of their content.</w:t>
       </w:r>
     </w:p>
     <w:p>
@@ -9788,15 +9686,7 @@
         </w:numPr>
       </w:pPr>
       <w:r>
-        <w:t xml:space="preserve">Questions may seem less objectionable </w:t>
-      </w:r>
-      <w:proofErr w:type="gramStart"/>
-      <w:r>
-        <w:t>in light of</w:t>
-      </w:r>
-      <w:proofErr w:type="gramEnd"/>
-      <w:r>
-        <w:t xml:space="preserve"> the questions already answered.</w:t>
+        <w:t>Questions may seem less objectionable in light of the questions already answered.</w:t>
       </w:r>
     </w:p>
     <w:p>
@@ -11867,13 +11757,8 @@
           <w:numId w:val="46"/>
         </w:numPr>
       </w:pPr>
-      <w:proofErr w:type="gramStart"/>
-      <w:r>
-        <w:t>typically</w:t>
-      </w:r>
-      <w:proofErr w:type="gramEnd"/>
-      <w:r>
-        <w:t xml:space="preserve"> 800 x 600 pixels for desktop screens</w:t>
+      <w:r>
+        <w:t>typically 800 x 600 pixels for desktop screens</w:t>
       </w:r>
     </w:p>
     <w:p>
@@ -11884,13 +11769,8 @@
           <w:numId w:val="46"/>
         </w:numPr>
       </w:pPr>
-      <w:proofErr w:type="gramStart"/>
-      <w:r>
-        <w:t>typically</w:t>
-      </w:r>
-      <w:proofErr w:type="gramEnd"/>
-      <w:r>
-        <w:t xml:space="preserve"> 640 x 960 pixels for smartphones</w:t>
+      <w:r>
+        <w:t>typically 640 x 960 pixels for smartphones</w:t>
       </w:r>
     </w:p>
     <w:p>
@@ -12010,13 +11890,8 @@
         </w:numPr>
       </w:pPr>
       <w:r>
-        <w:t xml:space="preserve">Do NOT require response to questions unless </w:t>
-      </w:r>
-      <w:proofErr w:type="gramStart"/>
-      <w:r>
-        <w:t>absolutely necessary</w:t>
-      </w:r>
-      <w:proofErr w:type="gramEnd"/>
+        <w:t>Do NOT require response to questions unless absolutely necessary</w:t>
+      </w:r>
       <w:r>
         <w:t xml:space="preserve"> for the survey</w:t>
       </w:r>
@@ -12118,15 +11993,7 @@
         </w:numPr>
       </w:pPr>
       <w:r>
-        <w:t xml:space="preserve">Allow respondents to stop the survey and complete it </w:t>
-      </w:r>
-      <w:proofErr w:type="gramStart"/>
-      <w:r>
-        <w:t>at a later time</w:t>
-      </w:r>
-      <w:proofErr w:type="gramEnd"/>
-      <w:r>
-        <w:t>.</w:t>
+        <w:t>Allow respondents to stop the survey and complete it at a later time.</w:t>
       </w:r>
     </w:p>
     <w:p>
@@ -13318,13 +13185,8 @@
         <w:t xml:space="preserve">Contact </w:t>
       </w:r>
       <w:r>
-        <w:t xml:space="preserve">potential </w:t>
-      </w:r>
-      <w:proofErr w:type="gramStart"/>
-      <w:r>
-        <w:t>respondents</w:t>
-      </w:r>
-      <w:proofErr w:type="gramEnd"/>
+        <w:t>potential respondents</w:t>
+      </w:r>
       <w:r>
         <w:t xml:space="preserve"> multiple times each with a different look and appeal.</w:t>
       </w:r>
@@ -14314,13 +14176,1073 @@
         <w:t>Document and disclose the methodology used and results achieved.</w:t>
       </w:r>
     </w:p>
-    <w:p>
+    <w:p/>
+    <w:p>
+      <w:pPr>
+        <w:sectPr>
+          <w:headerReference w:type="default" r:id="rId18"/>
+          <w:pgSz w:w="12240" w:h="15840"/>
+          <w:pgMar w:top="1440" w:right="1440" w:bottom="1440" w:left="1440" w:header="720" w:footer="720" w:gutter="0"/>
+          <w:pgNumType w:start="1"/>
+          <w:cols w:space="720"/>
+          <w:docGrid w:linePitch="360"/>
+        </w:sectPr>
+      </w:pPr>
+    </w:p>
+    <w:p>
+      <w:pPr>
+        <w:rPr>
+          <w:u w:val="single"/>
+        </w:rPr>
+      </w:pPr>
+      <w:r>
+        <w:rPr>
+          <w:u w:val="single"/>
+        </w:rPr>
+        <w:lastRenderedPageBreak/>
+        <w:t>Preview Questions</w:t>
+      </w:r>
+    </w:p>
+    <w:p>
+      <w:pPr>
+        <w:pStyle w:val="ListParagraph"/>
+        <w:numPr>
+          <w:ilvl w:val="0"/>
+          <w:numId w:val="73"/>
+        </w:numPr>
+      </w:pPr>
+      <w:r>
+        <w:t>What are panels and longitudinal surveys?</w:t>
+      </w:r>
+    </w:p>
+    <w:p>
+      <w:pPr>
+        <w:pStyle w:val="ListParagraph"/>
+        <w:numPr>
+          <w:ilvl w:val="0"/>
+          <w:numId w:val="73"/>
+        </w:numPr>
+      </w:pPr>
+      <w:r>
+        <w:t>What is nonprobability sampling?</w:t>
+      </w:r>
+    </w:p>
+    <w:p>
+      <w:pPr>
+        <w:pStyle w:val="ListParagraph"/>
+        <w:numPr>
+          <w:ilvl w:val="0"/>
+          <w:numId w:val="73"/>
+        </w:numPr>
+      </w:pPr>
+      <w:r>
+        <w:t>How are new mobile devices and technology likely to affect survey design and implementation?</w:t>
+      </w:r>
+    </w:p>
+    <w:p>
+      <w:pPr>
+        <w:pStyle w:val="ListParagraph"/>
+        <w:numPr>
+          <w:ilvl w:val="0"/>
+          <w:numId w:val="73"/>
+        </w:numPr>
+      </w:pPr>
+      <w:r>
+        <w:t>What is meant by supplementing questionnaires with measurement?</w:t>
+      </w:r>
+    </w:p>
+    <w:p>
+      <w:pPr>
+        <w:pStyle w:val="ListParagraph"/>
+        <w:numPr>
+          <w:ilvl w:val="0"/>
+          <w:numId w:val="73"/>
+        </w:numPr>
+      </w:pPr>
+      <w:r>
+        <w:t>What opportunities do big data and administrative records present?</w:t>
+      </w:r>
+    </w:p>
+    <w:p>
+      <w:pPr>
+        <w:pStyle w:val="ListParagraph"/>
+        <w:numPr>
+          <w:ilvl w:val="0"/>
+          <w:numId w:val="73"/>
+        </w:numPr>
+      </w:pPr>
+      <w:r>
+        <w:t>What are the key issues regarding international and cross-cultural surveys?</w:t>
+      </w:r>
+    </w:p>
+    <w:p>
+      <w:pPr>
+        <w:pStyle w:val="ListParagraph"/>
+        <w:numPr>
+          <w:ilvl w:val="0"/>
+          <w:numId w:val="73"/>
+        </w:numPr>
+      </w:pPr>
+      <w:r>
+        <w:t xml:space="preserve">What are the challenges associated with connecting to </w:t>
+      </w:r>
+      <w:r>
+        <w:t xml:space="preserve">empowered </w:t>
+      </w:r>
       <w:bookmarkStart w:id="0" w:name="_GoBack"/>
       <w:bookmarkEnd w:id="0"/>
+      <w:r>
+        <w:t>diverse respondents?</w:t>
+      </w:r>
+    </w:p>
+    <w:p/>
+    <w:p>
+      <w:pPr>
+        <w:rPr>
+          <w:u w:val="single"/>
+        </w:rPr>
+      </w:pPr>
+      <w:r>
+        <w:rPr>
+          <w:u w:val="single"/>
+        </w:rPr>
+        <w:t>Reading Summary</w:t>
+      </w:r>
+    </w:p>
+    <w:p>
+      <w:r>
+        <w:t>General Comments</w:t>
+      </w:r>
+    </w:p>
+    <w:p>
+      <w:pPr>
+        <w:pStyle w:val="ListParagraph"/>
+        <w:numPr>
+          <w:ilvl w:val="0"/>
+          <w:numId w:val="74"/>
+        </w:numPr>
+      </w:pPr>
+      <w:r>
+        <w:t>Improving survey results depends on reducing various types of error.</w:t>
+      </w:r>
+    </w:p>
+    <w:p>
+      <w:pPr>
+        <w:pStyle w:val="ListParagraph"/>
+        <w:numPr>
+          <w:ilvl w:val="1"/>
+          <w:numId w:val="74"/>
+        </w:numPr>
+      </w:pPr>
+      <w:r>
+        <w:t>Coverage</w:t>
+      </w:r>
+    </w:p>
+    <w:p>
+      <w:pPr>
+        <w:pStyle w:val="ListParagraph"/>
+        <w:numPr>
+          <w:ilvl w:val="1"/>
+          <w:numId w:val="74"/>
+        </w:numPr>
+      </w:pPr>
+      <w:r>
+        <w:t>Sampling</w:t>
+      </w:r>
+    </w:p>
+    <w:p>
+      <w:pPr>
+        <w:pStyle w:val="ListParagraph"/>
+        <w:numPr>
+          <w:ilvl w:val="1"/>
+          <w:numId w:val="74"/>
+        </w:numPr>
+      </w:pPr>
+      <w:r>
+        <w:t>Measurement</w:t>
+      </w:r>
+    </w:p>
+    <w:p>
+      <w:pPr>
+        <w:pStyle w:val="ListParagraph"/>
+        <w:numPr>
+          <w:ilvl w:val="1"/>
+          <w:numId w:val="74"/>
+        </w:numPr>
+      </w:pPr>
+      <w:r>
+        <w:t>Nonresponse</w:t>
+      </w:r>
+    </w:p>
+    <w:p>
+      <w:pPr>
+        <w:pStyle w:val="ListParagraph"/>
+        <w:numPr>
+          <w:ilvl w:val="0"/>
+          <w:numId w:val="74"/>
+        </w:numPr>
+      </w:pPr>
+      <w:r>
+        <w:t>Tailored survey designs focus on customizing surveys along several dimensions.</w:t>
+      </w:r>
+    </w:p>
+    <w:p>
+      <w:pPr>
+        <w:pStyle w:val="ListParagraph"/>
+        <w:numPr>
+          <w:ilvl w:val="1"/>
+          <w:numId w:val="74"/>
+        </w:numPr>
+      </w:pPr>
+      <w:r>
+        <w:t>Survey population</w:t>
+      </w:r>
+    </w:p>
+    <w:p>
+      <w:pPr>
+        <w:pStyle w:val="ListParagraph"/>
+        <w:numPr>
+          <w:ilvl w:val="1"/>
+          <w:numId w:val="74"/>
+        </w:numPr>
+      </w:pPr>
+      <w:r>
+        <w:t>Survey topic</w:t>
+      </w:r>
+    </w:p>
+    <w:p>
+      <w:pPr>
+        <w:pStyle w:val="ListParagraph"/>
+        <w:numPr>
+          <w:ilvl w:val="1"/>
+          <w:numId w:val="74"/>
+        </w:numPr>
+      </w:pPr>
+      <w:r>
+        <w:t>Respondent burden</w:t>
+      </w:r>
+    </w:p>
+    <w:p>
+      <w:pPr>
+        <w:pStyle w:val="ListParagraph"/>
+        <w:numPr>
+          <w:ilvl w:val="1"/>
+          <w:numId w:val="74"/>
+        </w:numPr>
+      </w:pPr>
+      <w:r>
+        <w:t>Contact possibilities</w:t>
+      </w:r>
+    </w:p>
+    <w:p>
+      <w:pPr>
+        <w:pStyle w:val="ListParagraph"/>
+        <w:numPr>
+          <w:ilvl w:val="0"/>
+          <w:numId w:val="74"/>
+        </w:numPr>
+      </w:pPr>
+      <w:r>
+        <w:t>Social exchange is an effective framework for improving survey results.</w:t>
+      </w:r>
+    </w:p>
+    <w:p>
+      <w:pPr>
+        <w:pStyle w:val="ListParagraph"/>
+        <w:numPr>
+          <w:ilvl w:val="0"/>
+          <w:numId w:val="74"/>
+        </w:numPr>
+      </w:pPr>
+      <w:r>
+        <w:t>A holistic survey design coordinates the communication of information throughout the implementation process.</w:t>
+      </w:r>
+    </w:p>
+    <w:p>
+      <w:pPr>
+        <w:pStyle w:val="ListParagraph"/>
+        <w:numPr>
+          <w:ilvl w:val="0"/>
+          <w:numId w:val="74"/>
+        </w:numPr>
+      </w:pPr>
+      <w:r>
+        <w:t>Use different modes of contact to increase the chances for selected survey members to receive the information and respond.</w:t>
+      </w:r>
+    </w:p>
+    <w:p>
+      <w:pPr>
+        <w:pStyle w:val="ListParagraph"/>
+        <w:numPr>
+          <w:ilvl w:val="0"/>
+          <w:numId w:val="74"/>
+        </w:numPr>
+      </w:pPr>
+      <w:r>
+        <w:t>Mixed-mode surveys must coordinate the mode of contact and the mode of response.</w:t>
+      </w:r>
+    </w:p>
+    <w:p>
+      <w:pPr>
+        <w:pStyle w:val="ListParagraph"/>
+        <w:numPr>
+          <w:ilvl w:val="0"/>
+          <w:numId w:val="74"/>
+        </w:numPr>
+      </w:pPr>
+      <w:r>
+        <w:t>Questions must be structured similarly across survey modes</w:t>
+      </w:r>
+      <w:r>
+        <w:t xml:space="preserve"> while balancing differences in how people process aural and visual communications.</w:t>
+      </w:r>
+    </w:p>
+    <w:p>
+      <w:pPr>
+        <w:pStyle w:val="ListParagraph"/>
+        <w:numPr>
+          <w:ilvl w:val="0"/>
+          <w:numId w:val="74"/>
+        </w:numPr>
+      </w:pPr>
+      <w:r>
+        <w:t>Single-mode surveys may be adequate for only certain studies.</w:t>
+      </w:r>
+    </w:p>
+    <w:p/>
+    <w:p>
+      <w:r>
+        <w:t>Panels and Longitudinal Surveys</w:t>
+      </w:r>
+    </w:p>
+    <w:p>
+      <w:pPr>
+        <w:pStyle w:val="ListParagraph"/>
+        <w:numPr>
+          <w:ilvl w:val="0"/>
+          <w:numId w:val="75"/>
+        </w:numPr>
+      </w:pPr>
+      <w:r>
+        <w:t>Panel surveys</w:t>
+      </w:r>
+    </w:p>
+    <w:p>
+      <w:pPr>
+        <w:pStyle w:val="ListParagraph"/>
+        <w:numPr>
+          <w:ilvl w:val="1"/>
+          <w:numId w:val="75"/>
+        </w:numPr>
+      </w:pPr>
+      <w:r>
+        <w:t>The costs of recruiting survey respondents are increasing.</w:t>
+      </w:r>
+    </w:p>
+    <w:p>
+      <w:pPr>
+        <w:pStyle w:val="ListParagraph"/>
+        <w:numPr>
+          <w:ilvl w:val="1"/>
+          <w:numId w:val="75"/>
+        </w:numPr>
+      </w:pPr>
+      <w:r>
+        <w:t xml:space="preserve">Surveyors are turning to panels in which individuals are recruited to participate in a series of surveys on various topics over a set </w:t>
+      </w:r>
+      <w:r>
+        <w:t>period</w:t>
+      </w:r>
+      <w:r>
+        <w:t>.</w:t>
+      </w:r>
+    </w:p>
+    <w:p>
+      <w:pPr>
+        <w:pStyle w:val="ListParagraph"/>
+        <w:numPr>
+          <w:ilvl w:val="1"/>
+          <w:numId w:val="75"/>
+        </w:numPr>
+      </w:pPr>
+      <w:r>
+        <w:t>Panels are more cost effective at the national scale than state and local level.</w:t>
+      </w:r>
+    </w:p>
+    <w:p>
+      <w:pPr>
+        <w:pStyle w:val="ListParagraph"/>
+        <w:numPr>
+          <w:ilvl w:val="0"/>
+          <w:numId w:val="75"/>
+        </w:numPr>
+      </w:pPr>
+      <w:r>
+        <w:t>Longitudinal surveys</w:t>
+      </w:r>
+    </w:p>
+    <w:p>
+      <w:pPr>
+        <w:pStyle w:val="ListParagraph"/>
+        <w:numPr>
+          <w:ilvl w:val="1"/>
+          <w:numId w:val="75"/>
+        </w:numPr>
+      </w:pPr>
+      <w:r>
+        <w:t>Individuals are surveyed with the same or similar questions over time.</w:t>
+      </w:r>
+    </w:p>
+    <w:p>
+      <w:pPr>
+        <w:pStyle w:val="ListParagraph"/>
+        <w:numPr>
+          <w:ilvl w:val="1"/>
+          <w:numId w:val="75"/>
+        </w:numPr>
+      </w:pPr>
+      <w:r>
+        <w:t>Enables examination of trends as well as causes and consequences of change.</w:t>
+      </w:r>
+    </w:p>
+    <w:p>
+      <w:pPr>
+        <w:pStyle w:val="ListParagraph"/>
+        <w:numPr>
+          <w:ilvl w:val="1"/>
+          <w:numId w:val="75"/>
+        </w:numPr>
+      </w:pPr>
+      <w:r>
+        <w:t>Maintaining the same mode of data collection over time is difficult.</w:t>
+      </w:r>
+    </w:p>
+    <w:p>
+      <w:pPr>
+        <w:pStyle w:val="ListParagraph"/>
+        <w:numPr>
+          <w:ilvl w:val="1"/>
+          <w:numId w:val="75"/>
+        </w:numPr>
+      </w:pPr>
+      <w:r>
+        <w:t xml:space="preserve">Researchers are drawing their </w:t>
+      </w:r>
+      <w:r>
+        <w:t>study sample from subjects that have responded to other surveys.</w:t>
+      </w:r>
+    </w:p>
+    <w:p>
+      <w:pPr>
+        <w:pStyle w:val="ListParagraph"/>
+        <w:numPr>
+          <w:ilvl w:val="2"/>
+          <w:numId w:val="75"/>
+        </w:numPr>
+      </w:pPr>
+      <w:r>
+        <w:t>Can help identify hard to reach populations.</w:t>
+      </w:r>
+    </w:p>
+    <w:p>
+      <w:pPr>
+        <w:pStyle w:val="ListParagraph"/>
+        <w:numPr>
+          <w:ilvl w:val="2"/>
+          <w:numId w:val="75"/>
+        </w:numPr>
+      </w:pPr>
+      <w:r>
+        <w:lastRenderedPageBreak/>
+        <w:t>Coverage error and nonresponse error from other survey is highly likely to carry over to the new survey.</w:t>
+      </w:r>
+    </w:p>
+    <w:p>
+      <w:pPr>
+        <w:pStyle w:val="ListParagraph"/>
+        <w:numPr>
+          <w:ilvl w:val="0"/>
+          <w:numId w:val="75"/>
+        </w:numPr>
+      </w:pPr>
+      <w:r>
+        <w:t>Conditioning effects are a concern.</w:t>
+      </w:r>
+    </w:p>
+    <w:p/>
+    <w:p>
+      <w:r>
+        <w:t>Nonprobability Sampling</w:t>
+      </w:r>
+    </w:p>
+    <w:p>
+      <w:pPr>
+        <w:pStyle w:val="ListParagraph"/>
+        <w:numPr>
+          <w:ilvl w:val="0"/>
+          <w:numId w:val="76"/>
+        </w:numPr>
+      </w:pPr>
+      <w:r>
+        <w:t>Other names include convenience sampling and volunteer samples.</w:t>
+      </w:r>
+    </w:p>
+    <w:p>
+      <w:pPr>
+        <w:pStyle w:val="ListParagraph"/>
+        <w:numPr>
+          <w:ilvl w:val="0"/>
+          <w:numId w:val="76"/>
+        </w:numPr>
+      </w:pPr>
+      <w:r>
+        <w:t>Low coverage and high nonresponse in probability samples make them more</w:t>
+      </w:r>
+      <w:r>
+        <w:t xml:space="preserve"> akin to </w:t>
+      </w:r>
+      <w:r>
+        <w:t>volunteer samples.</w:t>
+      </w:r>
+    </w:p>
+    <w:p>
+      <w:pPr>
+        <w:pStyle w:val="ListParagraph"/>
+        <w:numPr>
+          <w:ilvl w:val="0"/>
+          <w:numId w:val="76"/>
+        </w:numPr>
+      </w:pPr>
+      <w:r>
+        <w:t>High likelihood that those who choose not to participate differ in some important way from those subjects that do participate.</w:t>
+      </w:r>
+    </w:p>
+    <w:p>
+      <w:pPr>
+        <w:pStyle w:val="ListParagraph"/>
+        <w:numPr>
+          <w:ilvl w:val="0"/>
+          <w:numId w:val="76"/>
+        </w:numPr>
+      </w:pPr>
+      <w:r>
+        <w:t>Response rates are generally low.</w:t>
+      </w:r>
+    </w:p>
+    <w:p>
+      <w:pPr>
+        <w:pStyle w:val="ListParagraph"/>
+        <w:numPr>
+          <w:ilvl w:val="0"/>
+          <w:numId w:val="76"/>
+        </w:numPr>
+      </w:pPr>
+      <w:r>
+        <w:t>There is no scientific or theoretical basis for making meaningful statistical inferences.</w:t>
+      </w:r>
+    </w:p>
+    <w:p/>
+    <w:p>
+      <w:r>
+        <w:t>New Mobile Devices and Technology</w:t>
+      </w:r>
+    </w:p>
+    <w:p>
+      <w:pPr>
+        <w:pStyle w:val="ListParagraph"/>
+        <w:numPr>
+          <w:ilvl w:val="0"/>
+          <w:numId w:val="77"/>
+        </w:numPr>
+      </w:pPr>
+      <w:r>
+        <w:t>The small screens of mobile devices have changed the way people communicate and affect how survey questionnaires need to be designed.</w:t>
+      </w:r>
+    </w:p>
+    <w:p>
+      <w:pPr>
+        <w:pStyle w:val="ListParagraph"/>
+        <w:numPr>
+          <w:ilvl w:val="0"/>
+          <w:numId w:val="77"/>
+        </w:numPr>
+      </w:pPr>
+      <w:r>
+        <w:t>Mobile devices are sometimes not conducive to completing complex tasks that require extended periods of concentration.</w:t>
+      </w:r>
+    </w:p>
+    <w:p>
+      <w:pPr>
+        <w:pStyle w:val="ListParagraph"/>
+        <w:numPr>
+          <w:ilvl w:val="0"/>
+          <w:numId w:val="77"/>
+        </w:numPr>
+      </w:pPr>
+      <w:r>
+        <w:t>Specialization and division of labor has developed across various modes of communication.</w:t>
+      </w:r>
+    </w:p>
+    <w:p/>
+    <w:p>
+      <w:r>
+        <w:t>Supplementing Questionnaires with Measurement Using Electronic Devices</w:t>
+      </w:r>
+    </w:p>
+    <w:p>
+      <w:pPr>
+        <w:pStyle w:val="ListParagraph"/>
+        <w:numPr>
+          <w:ilvl w:val="0"/>
+          <w:numId w:val="78"/>
+        </w:numPr>
+      </w:pPr>
+      <w:r>
+        <w:t>Portable people meter detects audio codes inserted in radio and television broadcasts.</w:t>
+      </w:r>
+    </w:p>
+    <w:p>
+      <w:pPr>
+        <w:pStyle w:val="ListParagraph"/>
+        <w:numPr>
+          <w:ilvl w:val="0"/>
+          <w:numId w:val="78"/>
+        </w:numPr>
+      </w:pPr>
+      <w:r>
+        <w:t>Using devices minimizes recall error and individual reporting differences in listening and viewing estimates.</w:t>
+      </w:r>
+    </w:p>
+    <w:p>
+      <w:pPr>
+        <w:pStyle w:val="ListParagraph"/>
+        <w:numPr>
+          <w:ilvl w:val="0"/>
+          <w:numId w:val="78"/>
+        </w:numPr>
+      </w:pPr>
+      <w:r>
+        <w:t>Examples of electronic devices used for measurement</w:t>
+      </w:r>
+    </w:p>
+    <w:p>
+      <w:pPr>
+        <w:pStyle w:val="ListParagraph"/>
+        <w:numPr>
+          <w:ilvl w:val="1"/>
+          <w:numId w:val="78"/>
+        </w:numPr>
+      </w:pPr>
+      <w:r>
+        <w:t>Wearable devices</w:t>
+      </w:r>
+    </w:p>
+    <w:p>
+      <w:pPr>
+        <w:pStyle w:val="ListParagraph"/>
+        <w:numPr>
+          <w:ilvl w:val="1"/>
+          <w:numId w:val="78"/>
+        </w:numPr>
+      </w:pPr>
+      <w:r>
+        <w:t>Self-administered medical tests</w:t>
+      </w:r>
+    </w:p>
+    <w:p>
+      <w:pPr>
+        <w:pStyle w:val="ListParagraph"/>
+        <w:numPr>
+          <w:ilvl w:val="1"/>
+          <w:numId w:val="78"/>
+        </w:numPr>
+      </w:pPr>
+      <w:r>
+        <w:t>Travel and movement data (i.e., from cell phones)</w:t>
+      </w:r>
+    </w:p>
+    <w:p>
+      <w:pPr>
+        <w:pStyle w:val="ListParagraph"/>
+        <w:numPr>
+          <w:ilvl w:val="1"/>
+          <w:numId w:val="78"/>
+        </w:numPr>
+      </w:pPr>
+      <w:r>
+        <w:t>Transaction information</w:t>
+      </w:r>
+    </w:p>
+    <w:p/>
+    <w:p>
+      <w:r>
+        <w:t>Big Data and Administrative Records</w:t>
+      </w:r>
+    </w:p>
+    <w:p>
+      <w:pPr>
+        <w:pStyle w:val="ListParagraph"/>
+        <w:numPr>
+          <w:ilvl w:val="0"/>
+          <w:numId w:val="79"/>
+        </w:numPr>
+      </w:pPr>
+      <w:r>
+        <w:t>Administrative records are sometimes called organic data.</w:t>
+      </w:r>
+    </w:p>
+    <w:p>
+      <w:pPr>
+        <w:pStyle w:val="ListParagraph"/>
+        <w:numPr>
+          <w:ilvl w:val="0"/>
+          <w:numId w:val="79"/>
+        </w:numPr>
+      </w:pPr>
+      <w:r>
+        <w:t xml:space="preserve">Surveys are still needed for a variety of reasons </w:t>
+      </w:r>
+    </w:p>
+    <w:p>
+      <w:pPr>
+        <w:pStyle w:val="ListParagraph"/>
+        <w:numPr>
+          <w:ilvl w:val="1"/>
+          <w:numId w:val="79"/>
+        </w:numPr>
+      </w:pPr>
+      <w:r>
+        <w:t>To collect information that does not exist</w:t>
+      </w:r>
+    </w:p>
+    <w:p>
+      <w:pPr>
+        <w:pStyle w:val="ListParagraph"/>
+        <w:numPr>
+          <w:ilvl w:val="1"/>
+          <w:numId w:val="79"/>
+        </w:numPr>
+      </w:pPr>
+      <w:r>
+        <w:t>Where data for variables of interest are not located in a single source</w:t>
+      </w:r>
+    </w:p>
+    <w:p>
+      <w:pPr>
+        <w:pStyle w:val="ListParagraph"/>
+        <w:numPr>
+          <w:ilvl w:val="1"/>
+          <w:numId w:val="79"/>
+        </w:numPr>
+      </w:pPr>
+      <w:r>
+        <w:t>When information exists, but is not available from the source that collected it.</w:t>
+      </w:r>
+    </w:p>
+    <w:p>
+      <w:pPr>
+        <w:pStyle w:val="ListParagraph"/>
+        <w:numPr>
+          <w:ilvl w:val="1"/>
+          <w:numId w:val="79"/>
+        </w:numPr>
+      </w:pPr>
+      <w:r>
+        <w:t>Collecting data about what people are thinking and doing now rather than in the past.</w:t>
+      </w:r>
+    </w:p>
+    <w:p>
+      <w:pPr>
+        <w:pStyle w:val="ListParagraph"/>
+        <w:numPr>
+          <w:ilvl w:val="0"/>
+          <w:numId w:val="79"/>
+        </w:numPr>
+      </w:pPr>
+      <w:r>
+        <w:t>Using administrative records can reduce the amount of data that must be obtained from a survey.</w:t>
+      </w:r>
+    </w:p>
+    <w:p>
+      <w:pPr>
+        <w:pStyle w:val="ListParagraph"/>
+        <w:numPr>
+          <w:ilvl w:val="0"/>
+          <w:numId w:val="79"/>
+        </w:numPr>
+      </w:pPr>
+      <w:r>
+        <w:t>Linking administrative records creates economies.</w:t>
+      </w:r>
+    </w:p>
+    <w:p>
+      <w:pPr>
+        <w:pStyle w:val="ListParagraph"/>
+        <w:numPr>
+          <w:ilvl w:val="1"/>
+          <w:numId w:val="79"/>
+        </w:numPr>
+      </w:pPr>
+      <w:r>
+        <w:t>Government records</w:t>
+      </w:r>
+    </w:p>
+    <w:p>
+      <w:pPr>
+        <w:pStyle w:val="ListParagraph"/>
+        <w:numPr>
+          <w:ilvl w:val="1"/>
+          <w:numId w:val="79"/>
+        </w:numPr>
+      </w:pPr>
+      <w:r>
+        <w:t>Membership lists</w:t>
+      </w:r>
+    </w:p>
+    <w:p>
+      <w:pPr>
+        <w:pStyle w:val="ListParagraph"/>
+        <w:numPr>
+          <w:ilvl w:val="1"/>
+          <w:numId w:val="79"/>
+        </w:numPr>
+      </w:pPr>
+      <w:r>
+        <w:t>Customer lists</w:t>
+      </w:r>
+    </w:p>
+    <w:p>
+      <w:pPr>
+        <w:pStyle w:val="ListParagraph"/>
+        <w:numPr>
+          <w:ilvl w:val="1"/>
+          <w:numId w:val="79"/>
+        </w:numPr>
+      </w:pPr>
+      <w:r>
+        <w:t>Credit history files</w:t>
+      </w:r>
+    </w:p>
+    <w:p>
+      <w:pPr>
+        <w:pStyle w:val="ListParagraph"/>
+        <w:numPr>
+          <w:ilvl w:val="1"/>
+          <w:numId w:val="79"/>
+        </w:numPr>
+      </w:pPr>
+      <w:r>
+        <w:t>Customer loyalty program data</w:t>
+      </w:r>
+    </w:p>
+    <w:p>
+      <w:pPr>
+        <w:pStyle w:val="ListParagraph"/>
+        <w:numPr>
+          <w:ilvl w:val="0"/>
+          <w:numId w:val="79"/>
+        </w:numPr>
+      </w:pPr>
+      <w:r>
+        <w:lastRenderedPageBreak/>
+        <w:t>Populations are limited and it’s difficult to estimate the coverage of the target population.</w:t>
+      </w:r>
+    </w:p>
+    <w:p/>
+    <w:p>
+      <w:r>
+        <w:t>Data Security</w:t>
+      </w:r>
+    </w:p>
+    <w:p>
+      <w:pPr>
+        <w:pStyle w:val="ListParagraph"/>
+        <w:numPr>
+          <w:ilvl w:val="0"/>
+          <w:numId w:val="80"/>
+        </w:numPr>
+      </w:pPr>
+      <w:r>
+        <w:t>Large amounts of highly sensitive information are being collected.</w:t>
+      </w:r>
+    </w:p>
+    <w:p>
+      <w:pPr>
+        <w:pStyle w:val="ListParagraph"/>
+        <w:numPr>
+          <w:ilvl w:val="0"/>
+          <w:numId w:val="80"/>
+        </w:numPr>
+      </w:pPr>
+      <w:r>
+        <w:t>Data security measures can create barriers to survey response.</w:t>
+      </w:r>
+    </w:p>
+    <w:p>
+      <w:pPr>
+        <w:pStyle w:val="ListParagraph"/>
+        <w:numPr>
+          <w:ilvl w:val="0"/>
+          <w:numId w:val="80"/>
+        </w:numPr>
+      </w:pPr>
+      <w:r>
+        <w:t>Survey and data hosted by third parties raises questions about data security and ownership.</w:t>
+      </w:r>
+    </w:p>
+    <w:p>
+      <w:pPr>
+        <w:pStyle w:val="ListParagraph"/>
+        <w:numPr>
+          <w:ilvl w:val="0"/>
+          <w:numId w:val="80"/>
+        </w:numPr>
+      </w:pPr>
+      <w:r>
+        <w:t>Data security threats reduce the willingness of subjects to participate in surveys.</w:t>
+      </w:r>
+    </w:p>
+    <w:p/>
+    <w:p>
+      <w:r>
+        <w:t>Specialized Purpose Surveys</w:t>
+      </w:r>
+    </w:p>
+    <w:p>
+      <w:pPr>
+        <w:pStyle w:val="ListParagraph"/>
+        <w:numPr>
+          <w:ilvl w:val="0"/>
+          <w:numId w:val="81"/>
+        </w:numPr>
+      </w:pPr>
+      <w:r>
+        <w:t>Social exchange concepts and tailored design approaches are particularly important for business and establishment surveys.</w:t>
+      </w:r>
+    </w:p>
+    <w:p>
+      <w:pPr>
+        <w:pStyle w:val="ListParagraph"/>
+        <w:numPr>
+          <w:ilvl w:val="0"/>
+          <w:numId w:val="81"/>
+        </w:numPr>
+      </w:pPr>
+      <w:r>
+        <w:t>The adoption rate of the internet has been faster in businesses and establishments than in households.</w:t>
+      </w:r>
+    </w:p>
+    <w:p>
+      <w:pPr>
+        <w:pStyle w:val="ListParagraph"/>
+        <w:numPr>
+          <w:ilvl w:val="0"/>
+          <w:numId w:val="81"/>
+        </w:numPr>
+      </w:pPr>
+      <w:r>
+        <w:t>Consumer satisfaction surveys are increasingly focused on unsatisfactory experiences rather than general surveys of customer experience.</w:t>
+      </w:r>
+    </w:p>
+    <w:p/>
+    <w:p>
+      <w:r>
+        <w:t>International and Cross-Cultural Surveys</w:t>
+      </w:r>
+    </w:p>
+    <w:p>
+      <w:pPr>
+        <w:pStyle w:val="ListParagraph"/>
+        <w:numPr>
+          <w:ilvl w:val="0"/>
+          <w:numId w:val="82"/>
+        </w:numPr>
+      </w:pPr>
+      <w:r>
+        <w:t>Decisions of national and international leaders are increasingly influenced by events occurring outside their jurisdictions.</w:t>
+      </w:r>
+    </w:p>
+    <w:p>
+      <w:pPr>
+        <w:pStyle w:val="ListParagraph"/>
+        <w:numPr>
+          <w:ilvl w:val="0"/>
+          <w:numId w:val="82"/>
+        </w:numPr>
+      </w:pPr>
+      <w:r>
+        <w:t>Language and cultural differences affect how people respond to survey questions.</w:t>
+      </w:r>
+    </w:p>
+    <w:p>
+      <w:pPr>
+        <w:pStyle w:val="ListParagraph"/>
+        <w:numPr>
+          <w:ilvl w:val="0"/>
+          <w:numId w:val="82"/>
+        </w:numPr>
+      </w:pPr>
+      <w:r>
+        <w:t>Immigration makes understanding language and cultural differences important even for surveys within a single nation.</w:t>
+      </w:r>
+    </w:p>
+    <w:p/>
+    <w:p>
+      <w:r>
+        <w:t>Connecting with Empowered but Diverse Respondents</w:t>
+      </w:r>
+    </w:p>
+    <w:p>
+      <w:pPr>
+        <w:pStyle w:val="ListParagraph"/>
+        <w:numPr>
+          <w:ilvl w:val="0"/>
+          <w:numId w:val="83"/>
+        </w:numPr>
+      </w:pPr>
+      <w:r>
+        <w:t>Nearly all survey response is voluntary.</w:t>
+      </w:r>
+    </w:p>
+    <w:p>
+      <w:pPr>
+        <w:pStyle w:val="ListParagraph"/>
+        <w:numPr>
+          <w:ilvl w:val="0"/>
+          <w:numId w:val="83"/>
+        </w:numPr>
+      </w:pPr>
+      <w:r>
+        <w:t>Subjects are more willing to exercise their power to say no to participating in a survey.</w:t>
+      </w:r>
+    </w:p>
+    <w:p>
+      <w:pPr>
+        <w:pStyle w:val="ListParagraph"/>
+        <w:numPr>
+          <w:ilvl w:val="0"/>
+          <w:numId w:val="83"/>
+        </w:numPr>
+      </w:pPr>
+      <w:r>
+        <w:t>Surveyors must be responsive to the needs of sample members.</w:t>
+      </w:r>
+    </w:p>
+    <w:p>
+      <w:pPr>
+        <w:pStyle w:val="ListParagraph"/>
+        <w:numPr>
+          <w:ilvl w:val="0"/>
+          <w:numId w:val="83"/>
+        </w:numPr>
+      </w:pPr>
+      <w:r>
+        <w:t>Surveyors tend to collect more data than ever gets analyzed.</w:t>
+      </w:r>
     </w:p>
     <w:p/>
     <w:sectPr>
-      <w:headerReference w:type="default" r:id="rId18"/>
+      <w:headerReference w:type="default" r:id="rId19"/>
       <w:pgSz w:w="12240" w:h="15840"/>
       <w:pgMar w:top="1440" w:right="1440" w:bottom="1440" w:left="1440" w:header="720" w:footer="720" w:gutter="0"/>
       <w:pgNumType w:start="1"/>
@@ -14375,21 +15297,8 @@
     <w:pPr>
       <w:pStyle w:val="Header"/>
     </w:pPr>
-    <w:proofErr w:type="spellStart"/>
     <w:r>
-      <w:t>Dillman</w:t>
-    </w:r>
-    <w:proofErr w:type="spellEnd"/>
-    <w:r>
-      <w:t xml:space="preserve">, D., Smyth. J.D. &amp; Christian, L.H. (2014). Internet, Phone, Mail, and Mixed-Mode Surveys: The Tailored Design Method. Hoboken, New </w:t>
-    </w:r>
-    <w:proofErr w:type="spellStart"/>
-    <w:r>
-      <w:t>Jersy</w:t>
-    </w:r>
-    <w:proofErr w:type="spellEnd"/>
-    <w:r>
-      <w:t>: John Wiley &amp; Sons.</w:t>
+      <w:t>Dillman, D., Smyth. J.D. &amp; Christian, L.H. (2014). Internet, Phone, Mail, and Mixed-Mode Surveys: The Tailored Design Method. Hoboken, New Jersy: John Wiley &amp; Sons.</w:t>
     </w:r>
   </w:p>
   <w:p>
@@ -14494,13 +15403,8 @@
     <w:pPr>
       <w:pStyle w:val="Header"/>
     </w:pPr>
-    <w:proofErr w:type="spellStart"/>
     <w:r>
-      <w:t>Dillman</w:t>
-    </w:r>
-    <w:proofErr w:type="spellEnd"/>
-    <w:r>
-      <w:t>, D., Smyth. J.D. &amp; Christian, L.H. (2014). Internet, Phone, Mail, and Mixed-Mode Surveys: The Tailored Design Method. Hoboken, New Jersey: John Wiley &amp; Sons.</w:t>
+      <w:t>Dillman, D., Smyth. J.D. &amp; Christian, L.H. (2014). Internet, Phone, Mail, and Mixed-Mode Surveys: The Tailored Design Method. Hoboken, New Jersey: John Wiley &amp; Sons.</w:t>
     </w:r>
   </w:p>
   <w:p>
@@ -14605,13 +15509,8 @@
     <w:pPr>
       <w:pStyle w:val="Header"/>
     </w:pPr>
-    <w:proofErr w:type="spellStart"/>
     <w:r>
-      <w:t>Dillman</w:t>
-    </w:r>
-    <w:proofErr w:type="spellEnd"/>
-    <w:r>
-      <w:t>, D., Smyth. J.D. &amp; Christian, L.H. (2014). Internet, Phone, Mail, and Mixed-Mode Surveys: The Tailored Design Method. Hoboken, New Jersey: John Wiley &amp; Sons.</w:t>
+      <w:t>Dillman, D., Smyth. J.D. &amp; Christian, L.H. (2014). Internet, Phone, Mail, and Mixed-Mode Surveys: The Tailored Design Method. Hoboken, New Jersey: John Wiley &amp; Sons.</w:t>
     </w:r>
   </w:p>
   <w:p>
@@ -14693,6 +15592,112 @@
         <w:noProof/>
       </w:rPr>
       <w:t>2</w:t>
+    </w:r>
+    <w:r>
+      <w:rPr>
+        <w:b/>
+        <w:bCs/>
+      </w:rPr>
+      <w:fldChar w:fldCharType="end"/>
+    </w:r>
+  </w:p>
+  <w:p>
+    <w:pPr>
+      <w:pStyle w:val="Header"/>
+    </w:pPr>
+  </w:p>
+</w:hdr>
+</file>
+
+<file path=word/header12.xml><?xml version="1.0" encoding="utf-8"?>
+<w:hdr xmlns:wpc="http://schemas.microsoft.com/office/word/2010/wordprocessingCanvas" xmlns:cx="http://schemas.microsoft.com/office/drawing/2014/chartex" xmlns:cx1="http://schemas.microsoft.com/office/drawing/2015/9/8/chartex" xmlns:cx2="http://schemas.microsoft.com/office/drawing/2015/10/21/chartex" xmlns:cx3="http://schemas.microsoft.com/office/drawing/2016/5/9/chartex" xmlns:cx4="http://schemas.microsoft.com/office/drawing/2016/5/10/chartex" xmlns:cx5="http://schemas.microsoft.com/office/drawing/2016/5/11/chartex" xmlns:mc="http://schemas.openxmlformats.org/markup-compatibility/2006" xmlns:o="urn:schemas-microsoft-com:office:office" xmlns:r="http://schemas.openxmlformats.org/officeDocument/2006/relationships" xmlns:m="http://schemas.openxmlformats.org/officeDocument/2006/math" xmlns:v="urn:schemas-microsoft-com:vml" xmlns:wp14="http://schemas.microsoft.com/office/word/2010/wordprocessingDrawing" xmlns:wp="http://schemas.openxmlformats.org/drawingml/2006/wordprocessingDrawing" xmlns:w10="urn:schemas-microsoft-com:office:word" xmlns:w="http://schemas.openxmlformats.org/wordprocessingml/2006/main" xmlns:w14="http://schemas.microsoft.com/office/word/2010/wordml" xmlns:w15="http://schemas.microsoft.com/office/word/2012/wordml" xmlns:w16se="http://schemas.microsoft.com/office/word/2015/wordml/symex" xmlns:wpg="http://schemas.microsoft.com/office/word/2010/wordprocessingGroup" xmlns:wpi="http://schemas.microsoft.com/office/word/2010/wordprocessingInk" xmlns:wne="http://schemas.microsoft.com/office/word/2006/wordml" xmlns:wps="http://schemas.microsoft.com/office/word/2010/wordprocessingShape" mc:Ignorable="w14 w15 w16se wp14">
+  <w:p>
+    <w:pPr>
+      <w:pStyle w:val="Header"/>
+    </w:pPr>
+    <w:r>
+      <w:t>Dillman, D., Smyth. J.D. &amp; Christian, L.H. (2014). Internet, Phone, Mail, and Mixed-Mode Surveys: The Tailored Design Method. Hoboken, New Jersey: John Wiley &amp; Sons.</w:t>
+    </w:r>
+  </w:p>
+  <w:p>
+    <w:pPr>
+      <w:pStyle w:val="Header"/>
+    </w:pPr>
+  </w:p>
+  <w:p>
+    <w:pPr>
+      <w:pStyle w:val="Header"/>
+    </w:pPr>
+    <w:r>
+      <w:t xml:space="preserve">Chapter 12: Responding to Societal Change and Preparing for What Lies Ahead | Page </w:t>
+    </w:r>
+    <w:r>
+      <w:rPr>
+        <w:b/>
+        <w:bCs/>
+      </w:rPr>
+      <w:fldChar w:fldCharType="begin"/>
+    </w:r>
+    <w:r>
+      <w:rPr>
+        <w:b/>
+        <w:bCs/>
+      </w:rPr>
+      <w:instrText xml:space="preserve"> PAGE  \* Arabic  \* MERGEFORMAT </w:instrText>
+    </w:r>
+    <w:r>
+      <w:rPr>
+        <w:b/>
+        <w:bCs/>
+      </w:rPr>
+      <w:fldChar w:fldCharType="separate"/>
+    </w:r>
+    <w:r>
+      <w:rPr>
+        <w:b/>
+        <w:bCs/>
+        <w:noProof/>
+      </w:rPr>
+      <w:t>1</w:t>
+    </w:r>
+    <w:r>
+      <w:rPr>
+        <w:b/>
+        <w:bCs/>
+      </w:rPr>
+      <w:fldChar w:fldCharType="end"/>
+    </w:r>
+    <w:r>
+      <w:t xml:space="preserve"> of </w:t>
+    </w:r>
+    <w:r>
+      <w:rPr>
+        <w:b/>
+        <w:bCs/>
+      </w:rPr>
+      <w:fldChar w:fldCharType="begin"/>
+    </w:r>
+    <w:r>
+      <w:rPr>
+        <w:b/>
+        <w:bCs/>
+      </w:rPr>
+      <w:instrText xml:space="preserve"> SECTIONPAGES   \* MERGEFORMAT </w:instrText>
+    </w:r>
+    <w:r>
+      <w:rPr>
+        <w:b/>
+        <w:bCs/>
+      </w:rPr>
+      <w:fldChar w:fldCharType="separate"/>
+    </w:r>
+    <w:r>
+      <w:rPr>
+        <w:b/>
+        <w:bCs/>
+        <w:noProof/>
+      </w:rPr>
+      <w:t>3</w:t>
     </w:r>
     <w:r>
       <w:rPr>
@@ -14716,13 +15721,8 @@
     <w:pPr>
       <w:pStyle w:val="Header"/>
     </w:pPr>
-    <w:proofErr w:type="spellStart"/>
     <w:r>
-      <w:t>Dillman</w:t>
-    </w:r>
-    <w:proofErr w:type="spellEnd"/>
-    <w:r>
-      <w:t>, D., Smyth. J.D. &amp; Christian, L.H. (2014). Internet, Phone, Mail, and Mixed-Mode Surveys: The Tailored Design Method. Hoboken, New Jersey: John Wiley &amp; Sons.</w:t>
+      <w:t>Dillman, D., Smyth. J.D. &amp; Christian, L.H. (2014). Internet, Phone, Mail, and Mixed-Mode Surveys: The Tailored Design Method. Hoboken, New Jersey: John Wiley &amp; Sons.</w:t>
     </w:r>
   </w:p>
   <w:p>
@@ -14827,13 +15827,8 @@
     <w:pPr>
       <w:pStyle w:val="Header"/>
     </w:pPr>
-    <w:proofErr w:type="spellStart"/>
     <w:r>
-      <w:t>Dillman</w:t>
-    </w:r>
-    <w:proofErr w:type="spellEnd"/>
-    <w:r>
-      <w:t>, D., Smyth. J.D. &amp; Christian, L.H. (2014). Internet, Phone, Mail, and Mixed-Mode Surveys: The Tailored Design Method. Hoboken, New Jersey: John Wiley &amp; Sons.</w:t>
+      <w:t>Dillman, D., Smyth. J.D. &amp; Christian, L.H. (2014). Internet, Phone, Mail, and Mixed-Mode Surveys: The Tailored Design Method. Hoboken, New Jersey: John Wiley &amp; Sons.</w:t>
     </w:r>
   </w:p>
   <w:p>
@@ -14938,13 +15933,8 @@
     <w:pPr>
       <w:pStyle w:val="Header"/>
     </w:pPr>
-    <w:proofErr w:type="spellStart"/>
     <w:r>
-      <w:t>Dillman</w:t>
-    </w:r>
-    <w:proofErr w:type="spellEnd"/>
-    <w:r>
-      <w:t>, D., Smyth. J.D. &amp; Christian, L.H. (2014). Internet, Phone, Mail, and Mixed-Mode Surveys: The Tailored Design Method. Hoboken, New Jersey: John Wiley &amp; Sons.</w:t>
+      <w:t>Dillman, D., Smyth. J.D. &amp; Christian, L.H. (2014). Internet, Phone, Mail, and Mixed-Mode Surveys: The Tailored Design Method. Hoboken, New Jersey: John Wiley &amp; Sons.</w:t>
     </w:r>
   </w:p>
   <w:p>
@@ -15049,13 +16039,8 @@
     <w:pPr>
       <w:pStyle w:val="Header"/>
     </w:pPr>
-    <w:proofErr w:type="spellStart"/>
     <w:r>
-      <w:t>Dillman</w:t>
-    </w:r>
-    <w:proofErr w:type="spellEnd"/>
-    <w:r>
-      <w:t>, D., Smyth. J.D. &amp; Christian, L.H. (2014). Internet, Phone, Mail, and Mixed-Mode Surveys: The Tailored Design Method. Hoboken, New Jersey: John Wiley &amp; Sons.</w:t>
+      <w:t>Dillman, D., Smyth. J.D. &amp; Christian, L.H. (2014). Internet, Phone, Mail, and Mixed-Mode Surveys: The Tailored Design Method. Hoboken, New Jersey: John Wiley &amp; Sons.</w:t>
     </w:r>
   </w:p>
   <w:p>
@@ -15160,13 +16145,8 @@
     <w:pPr>
       <w:pStyle w:val="Header"/>
     </w:pPr>
-    <w:proofErr w:type="spellStart"/>
     <w:r>
-      <w:t>Dillman</w:t>
-    </w:r>
-    <w:proofErr w:type="spellEnd"/>
-    <w:r>
-      <w:t>, D., Smyth. J.D. &amp; Christian, L.H. (2014). Internet, Phone, Mail, and Mixed-Mode Surveys: The Tailored Design Method. Hoboken, New Jersey: John Wiley &amp; Sons.</w:t>
+      <w:t>Dillman, D., Smyth. J.D. &amp; Christian, L.H. (2014). Internet, Phone, Mail, and Mixed-Mode Surveys: The Tailored Design Method. Hoboken, New Jersey: John Wiley &amp; Sons.</w:t>
     </w:r>
   </w:p>
   <w:p>
@@ -15271,13 +16251,8 @@
     <w:pPr>
       <w:pStyle w:val="Header"/>
     </w:pPr>
-    <w:proofErr w:type="spellStart"/>
     <w:r>
-      <w:t>Dillman</w:t>
-    </w:r>
-    <w:proofErr w:type="spellEnd"/>
-    <w:r>
-      <w:t>, D., Smyth. J.D. &amp; Christian, L.H. (2014). Internet, Phone, Mail, and Mixed-Mode Surveys: The Tailored Design Method. Hoboken, New Jersey: John Wiley &amp; Sons.</w:t>
+      <w:t>Dillman, D., Smyth. J.D. &amp; Christian, L.H. (2014). Internet, Phone, Mail, and Mixed-Mode Surveys: The Tailored Design Method. Hoboken, New Jersey: John Wiley &amp; Sons.</w:t>
     </w:r>
   </w:p>
   <w:p>
@@ -15382,13 +16357,8 @@
     <w:pPr>
       <w:pStyle w:val="Header"/>
     </w:pPr>
-    <w:proofErr w:type="spellStart"/>
     <w:r>
-      <w:t>Dillman</w:t>
-    </w:r>
-    <w:proofErr w:type="spellEnd"/>
-    <w:r>
-      <w:t>, D., Smyth. J.D. &amp; Christian, L.H. (2014). Internet, Phone, Mail, and Mixed-Mode Surveys: The Tailored Design Method. Hoboken, New Jersey: John Wiley &amp; Sons.</w:t>
+      <w:t>Dillman, D., Smyth. J.D. &amp; Christian, L.H. (2014). Internet, Phone, Mail, and Mixed-Mode Surveys: The Tailored Design Method. Hoboken, New Jersey: John Wiley &amp; Sons.</w:t>
     </w:r>
   </w:p>
   <w:p>
@@ -15493,13 +16463,8 @@
     <w:pPr>
       <w:pStyle w:val="Header"/>
     </w:pPr>
-    <w:proofErr w:type="spellStart"/>
     <w:r>
-      <w:t>Dillman</w:t>
-    </w:r>
-    <w:proofErr w:type="spellEnd"/>
-    <w:r>
-      <w:t>, D., Smyth. J.D. &amp; Christian, L.H. (2014). Internet, Phone, Mail, and Mixed-Mode Surveys: The Tailored Design Method. Hoboken, New Jersey: John Wiley &amp; Sons.</w:t>
+      <w:t>Dillman, D., Smyth. J.D. &amp; Christian, L.H. (2014). Internet, Phone, Mail, and Mixed-Mode Surveys: The Tailored Design Method. Hoboken, New Jersey: John Wiley &amp; Sons.</w:t>
     </w:r>
   </w:p>
   <w:p>
@@ -16026,6 +16991,119 @@
     </w:lvl>
   </w:abstractNum>
   <w:abstractNum w:abstractNumId="4" w15:restartNumberingAfterBreak="0">
+    <w:nsid w:val="08E30AE4"/>
+    <w:multiLevelType w:val="hybridMultilevel"/>
+    <w:tmpl w:val="E46EE6F0"/>
+    <w:lvl w:ilvl="0" w:tplc="04090001">
+      <w:start w:val="1"/>
+      <w:numFmt w:val="bullet"/>
+      <w:lvlText w:val=""/>
+      <w:lvlJc w:val="left"/>
+      <w:pPr>
+        <w:ind w:left="720" w:hanging="360"/>
+      </w:pPr>
+      <w:rPr>
+        <w:rFonts w:ascii="Symbol" w:hAnsi="Symbol" w:hint="default"/>
+      </w:rPr>
+    </w:lvl>
+    <w:lvl w:ilvl="1" w:tplc="04090003">
+      <w:start w:val="1"/>
+      <w:numFmt w:val="bullet"/>
+      <w:lvlText w:val="o"/>
+      <w:lvlJc w:val="left"/>
+      <w:pPr>
+        <w:ind w:left="1440" w:hanging="360"/>
+      </w:pPr>
+      <w:rPr>
+        <w:rFonts w:ascii="Courier New" w:hAnsi="Courier New" w:cs="Courier New" w:hint="default"/>
+      </w:rPr>
+    </w:lvl>
+    <w:lvl w:ilvl="2" w:tplc="04090005" w:tentative="1">
+      <w:start w:val="1"/>
+      <w:numFmt w:val="bullet"/>
+      <w:lvlText w:val=""/>
+      <w:lvlJc w:val="left"/>
+      <w:pPr>
+        <w:ind w:left="2160" w:hanging="360"/>
+      </w:pPr>
+      <w:rPr>
+        <w:rFonts w:ascii="Wingdings" w:hAnsi="Wingdings" w:hint="default"/>
+      </w:rPr>
+    </w:lvl>
+    <w:lvl w:ilvl="3" w:tplc="04090001" w:tentative="1">
+      <w:start w:val="1"/>
+      <w:numFmt w:val="bullet"/>
+      <w:lvlText w:val=""/>
+      <w:lvlJc w:val="left"/>
+      <w:pPr>
+        <w:ind w:left="2880" w:hanging="360"/>
+      </w:pPr>
+      <w:rPr>
+        <w:rFonts w:ascii="Symbol" w:hAnsi="Symbol" w:hint="default"/>
+      </w:rPr>
+    </w:lvl>
+    <w:lvl w:ilvl="4" w:tplc="04090003" w:tentative="1">
+      <w:start w:val="1"/>
+      <w:numFmt w:val="bullet"/>
+      <w:lvlText w:val="o"/>
+      <w:lvlJc w:val="left"/>
+      <w:pPr>
+        <w:ind w:left="3600" w:hanging="360"/>
+      </w:pPr>
+      <w:rPr>
+        <w:rFonts w:ascii="Courier New" w:hAnsi="Courier New" w:cs="Courier New" w:hint="default"/>
+      </w:rPr>
+    </w:lvl>
+    <w:lvl w:ilvl="5" w:tplc="04090005" w:tentative="1">
+      <w:start w:val="1"/>
+      <w:numFmt w:val="bullet"/>
+      <w:lvlText w:val=""/>
+      <w:lvlJc w:val="left"/>
+      <w:pPr>
+        <w:ind w:left="4320" w:hanging="360"/>
+      </w:pPr>
+      <w:rPr>
+        <w:rFonts w:ascii="Wingdings" w:hAnsi="Wingdings" w:hint="default"/>
+      </w:rPr>
+    </w:lvl>
+    <w:lvl w:ilvl="6" w:tplc="04090001" w:tentative="1">
+      <w:start w:val="1"/>
+      <w:numFmt w:val="bullet"/>
+      <w:lvlText w:val=""/>
+      <w:lvlJc w:val="left"/>
+      <w:pPr>
+        <w:ind w:left="5040" w:hanging="360"/>
+      </w:pPr>
+      <w:rPr>
+        <w:rFonts w:ascii="Symbol" w:hAnsi="Symbol" w:hint="default"/>
+      </w:rPr>
+    </w:lvl>
+    <w:lvl w:ilvl="7" w:tplc="04090003" w:tentative="1">
+      <w:start w:val="1"/>
+      <w:numFmt w:val="bullet"/>
+      <w:lvlText w:val="o"/>
+      <w:lvlJc w:val="left"/>
+      <w:pPr>
+        <w:ind w:left="5760" w:hanging="360"/>
+      </w:pPr>
+      <w:rPr>
+        <w:rFonts w:ascii="Courier New" w:hAnsi="Courier New" w:cs="Courier New" w:hint="default"/>
+      </w:rPr>
+    </w:lvl>
+    <w:lvl w:ilvl="8" w:tplc="04090005" w:tentative="1">
+      <w:start w:val="1"/>
+      <w:numFmt w:val="bullet"/>
+      <w:lvlText w:val=""/>
+      <w:lvlJc w:val="left"/>
+      <w:pPr>
+        <w:ind w:left="6480" w:hanging="360"/>
+      </w:pPr>
+      <w:rPr>
+        <w:rFonts w:ascii="Wingdings" w:hAnsi="Wingdings" w:hint="default"/>
+      </w:rPr>
+    </w:lvl>
+  </w:abstractNum>
+  <w:abstractNum w:abstractNumId="5" w15:restartNumberingAfterBreak="0">
     <w:nsid w:val="097A4FD3"/>
     <w:multiLevelType w:val="hybridMultilevel"/>
     <w:tmpl w:val="411C46A8"/>
@@ -16138,7 +17216,7 @@
       </w:rPr>
     </w:lvl>
   </w:abstractNum>
-  <w:abstractNum w:abstractNumId="5" w15:restartNumberingAfterBreak="0">
+  <w:abstractNum w:abstractNumId="6" w15:restartNumberingAfterBreak="0">
     <w:nsid w:val="0A3F5272"/>
     <w:multiLevelType w:val="hybridMultilevel"/>
     <w:tmpl w:val="493CE4C6"/>
@@ -16251,7 +17329,7 @@
       </w:rPr>
     </w:lvl>
   </w:abstractNum>
-  <w:abstractNum w:abstractNumId="6" w15:restartNumberingAfterBreak="0">
+  <w:abstractNum w:abstractNumId="7" w15:restartNumberingAfterBreak="0">
     <w:nsid w:val="0E7B4461"/>
     <w:multiLevelType w:val="hybridMultilevel"/>
     <w:tmpl w:val="DD801094"/>
@@ -16364,7 +17442,7 @@
       </w:rPr>
     </w:lvl>
   </w:abstractNum>
-  <w:abstractNum w:abstractNumId="7" w15:restartNumberingAfterBreak="0">
+  <w:abstractNum w:abstractNumId="8" w15:restartNumberingAfterBreak="0">
     <w:nsid w:val="12267EE5"/>
     <w:multiLevelType w:val="hybridMultilevel"/>
     <w:tmpl w:val="F18293BE"/>
@@ -16477,7 +17555,7 @@
       </w:rPr>
     </w:lvl>
   </w:abstractNum>
-  <w:abstractNum w:abstractNumId="8" w15:restartNumberingAfterBreak="0">
+  <w:abstractNum w:abstractNumId="9" w15:restartNumberingAfterBreak="0">
     <w:nsid w:val="12B31EEA"/>
     <w:multiLevelType w:val="hybridMultilevel"/>
     <w:tmpl w:val="4C888886"/>
@@ -16590,7 +17668,7 @@
       </w:rPr>
     </w:lvl>
   </w:abstractNum>
-  <w:abstractNum w:abstractNumId="9" w15:restartNumberingAfterBreak="0">
+  <w:abstractNum w:abstractNumId="10" w15:restartNumberingAfterBreak="0">
     <w:nsid w:val="153C4CF5"/>
     <w:multiLevelType w:val="hybridMultilevel"/>
     <w:tmpl w:val="75305688"/>
@@ -16703,7 +17781,7 @@
       </w:rPr>
     </w:lvl>
   </w:abstractNum>
-  <w:abstractNum w:abstractNumId="10" w15:restartNumberingAfterBreak="0">
+  <w:abstractNum w:abstractNumId="11" w15:restartNumberingAfterBreak="0">
     <w:nsid w:val="16E04AF1"/>
     <w:multiLevelType w:val="hybridMultilevel"/>
     <w:tmpl w:val="AE5C7E94"/>
@@ -16789,7 +17867,7 @@
       </w:pPr>
     </w:lvl>
   </w:abstractNum>
-  <w:abstractNum w:abstractNumId="11" w15:restartNumberingAfterBreak="0">
+  <w:abstractNum w:abstractNumId="12" w15:restartNumberingAfterBreak="0">
     <w:nsid w:val="170C6288"/>
     <w:multiLevelType w:val="hybridMultilevel"/>
     <w:tmpl w:val="7920466E"/>
@@ -16902,7 +17980,7 @@
       </w:rPr>
     </w:lvl>
   </w:abstractNum>
-  <w:abstractNum w:abstractNumId="12" w15:restartNumberingAfterBreak="0">
+  <w:abstractNum w:abstractNumId="13" w15:restartNumberingAfterBreak="0">
     <w:nsid w:val="18CC7B3F"/>
     <w:multiLevelType w:val="hybridMultilevel"/>
     <w:tmpl w:val="EE6654FA"/>
@@ -17015,7 +18093,7 @@
       </w:rPr>
     </w:lvl>
   </w:abstractNum>
-  <w:abstractNum w:abstractNumId="13" w15:restartNumberingAfterBreak="0">
+  <w:abstractNum w:abstractNumId="14" w15:restartNumberingAfterBreak="0">
     <w:nsid w:val="19D41919"/>
     <w:multiLevelType w:val="hybridMultilevel"/>
     <w:tmpl w:val="261A1CA4"/>
@@ -17101,7 +18179,7 @@
       </w:pPr>
     </w:lvl>
   </w:abstractNum>
-  <w:abstractNum w:abstractNumId="14" w15:restartNumberingAfterBreak="0">
+  <w:abstractNum w:abstractNumId="15" w15:restartNumberingAfterBreak="0">
     <w:nsid w:val="1A351E0C"/>
     <w:multiLevelType w:val="hybridMultilevel"/>
     <w:tmpl w:val="E04C6230"/>
@@ -17214,7 +18292,7 @@
       </w:rPr>
     </w:lvl>
   </w:abstractNum>
-  <w:abstractNum w:abstractNumId="15" w15:restartNumberingAfterBreak="0">
+  <w:abstractNum w:abstractNumId="16" w15:restartNumberingAfterBreak="0">
     <w:nsid w:val="1A8C154A"/>
     <w:multiLevelType w:val="hybridMultilevel"/>
     <w:tmpl w:val="F23EDC9A"/>
@@ -17327,7 +18405,7 @@
       </w:rPr>
     </w:lvl>
   </w:abstractNum>
-  <w:abstractNum w:abstractNumId="16" w15:restartNumberingAfterBreak="0">
+  <w:abstractNum w:abstractNumId="17" w15:restartNumberingAfterBreak="0">
     <w:nsid w:val="1ACF3D7E"/>
     <w:multiLevelType w:val="hybridMultilevel"/>
     <w:tmpl w:val="791CC2B0"/>
@@ -17440,7 +18518,7 @@
       </w:rPr>
     </w:lvl>
   </w:abstractNum>
-  <w:abstractNum w:abstractNumId="17" w15:restartNumberingAfterBreak="0">
+  <w:abstractNum w:abstractNumId="18" w15:restartNumberingAfterBreak="0">
     <w:nsid w:val="1D587E8C"/>
     <w:multiLevelType w:val="hybridMultilevel"/>
     <w:tmpl w:val="4516BB4A"/>
@@ -17553,7 +18631,7 @@
       </w:rPr>
     </w:lvl>
   </w:abstractNum>
-  <w:abstractNum w:abstractNumId="18" w15:restartNumberingAfterBreak="0">
+  <w:abstractNum w:abstractNumId="19" w15:restartNumberingAfterBreak="0">
     <w:nsid w:val="1D796DAF"/>
     <w:multiLevelType w:val="hybridMultilevel"/>
     <w:tmpl w:val="51F45122"/>
@@ -17666,7 +18744,7 @@
       </w:rPr>
     </w:lvl>
   </w:abstractNum>
-  <w:abstractNum w:abstractNumId="19" w15:restartNumberingAfterBreak="0">
+  <w:abstractNum w:abstractNumId="20" w15:restartNumberingAfterBreak="0">
     <w:nsid w:val="1EB37C0C"/>
     <w:multiLevelType w:val="hybridMultilevel"/>
     <w:tmpl w:val="56509EDC"/>
@@ -17779,7 +18857,7 @@
       </w:rPr>
     </w:lvl>
   </w:abstractNum>
-  <w:abstractNum w:abstractNumId="20" w15:restartNumberingAfterBreak="0">
+  <w:abstractNum w:abstractNumId="21" w15:restartNumberingAfterBreak="0">
     <w:nsid w:val="20076478"/>
     <w:multiLevelType w:val="hybridMultilevel"/>
     <w:tmpl w:val="35C88D46"/>
@@ -17892,7 +18970,120 @@
       </w:rPr>
     </w:lvl>
   </w:abstractNum>
-  <w:abstractNum w:abstractNumId="21" w15:restartNumberingAfterBreak="0">
+  <w:abstractNum w:abstractNumId="22" w15:restartNumberingAfterBreak="0">
+    <w:nsid w:val="21B66FF2"/>
+    <w:multiLevelType w:val="hybridMultilevel"/>
+    <w:tmpl w:val="CF12944E"/>
+    <w:lvl w:ilvl="0" w:tplc="04090001">
+      <w:start w:val="1"/>
+      <w:numFmt w:val="bullet"/>
+      <w:lvlText w:val=""/>
+      <w:lvlJc w:val="left"/>
+      <w:pPr>
+        <w:ind w:left="720" w:hanging="360"/>
+      </w:pPr>
+      <w:rPr>
+        <w:rFonts w:ascii="Symbol" w:hAnsi="Symbol" w:hint="default"/>
+      </w:rPr>
+    </w:lvl>
+    <w:lvl w:ilvl="1" w:tplc="04090003">
+      <w:start w:val="1"/>
+      <w:numFmt w:val="bullet"/>
+      <w:lvlText w:val="o"/>
+      <w:lvlJc w:val="left"/>
+      <w:pPr>
+        <w:ind w:left="1440" w:hanging="360"/>
+      </w:pPr>
+      <w:rPr>
+        <w:rFonts w:ascii="Courier New" w:hAnsi="Courier New" w:cs="Courier New" w:hint="default"/>
+      </w:rPr>
+    </w:lvl>
+    <w:lvl w:ilvl="2" w:tplc="04090005" w:tentative="1">
+      <w:start w:val="1"/>
+      <w:numFmt w:val="bullet"/>
+      <w:lvlText w:val=""/>
+      <w:lvlJc w:val="left"/>
+      <w:pPr>
+        <w:ind w:left="2160" w:hanging="360"/>
+      </w:pPr>
+      <w:rPr>
+        <w:rFonts w:ascii="Wingdings" w:hAnsi="Wingdings" w:hint="default"/>
+      </w:rPr>
+    </w:lvl>
+    <w:lvl w:ilvl="3" w:tplc="04090001" w:tentative="1">
+      <w:start w:val="1"/>
+      <w:numFmt w:val="bullet"/>
+      <w:lvlText w:val=""/>
+      <w:lvlJc w:val="left"/>
+      <w:pPr>
+        <w:ind w:left="2880" w:hanging="360"/>
+      </w:pPr>
+      <w:rPr>
+        <w:rFonts w:ascii="Symbol" w:hAnsi="Symbol" w:hint="default"/>
+      </w:rPr>
+    </w:lvl>
+    <w:lvl w:ilvl="4" w:tplc="04090003" w:tentative="1">
+      <w:start w:val="1"/>
+      <w:numFmt w:val="bullet"/>
+      <w:lvlText w:val="o"/>
+      <w:lvlJc w:val="left"/>
+      <w:pPr>
+        <w:ind w:left="3600" w:hanging="360"/>
+      </w:pPr>
+      <w:rPr>
+        <w:rFonts w:ascii="Courier New" w:hAnsi="Courier New" w:cs="Courier New" w:hint="default"/>
+      </w:rPr>
+    </w:lvl>
+    <w:lvl w:ilvl="5" w:tplc="04090005" w:tentative="1">
+      <w:start w:val="1"/>
+      <w:numFmt w:val="bullet"/>
+      <w:lvlText w:val=""/>
+      <w:lvlJc w:val="left"/>
+      <w:pPr>
+        <w:ind w:left="4320" w:hanging="360"/>
+      </w:pPr>
+      <w:rPr>
+        <w:rFonts w:ascii="Wingdings" w:hAnsi="Wingdings" w:hint="default"/>
+      </w:rPr>
+    </w:lvl>
+    <w:lvl w:ilvl="6" w:tplc="04090001" w:tentative="1">
+      <w:start w:val="1"/>
+      <w:numFmt w:val="bullet"/>
+      <w:lvlText w:val=""/>
+      <w:lvlJc w:val="left"/>
+      <w:pPr>
+        <w:ind w:left="5040" w:hanging="360"/>
+      </w:pPr>
+      <w:rPr>
+        <w:rFonts w:ascii="Symbol" w:hAnsi="Symbol" w:hint="default"/>
+      </w:rPr>
+    </w:lvl>
+    <w:lvl w:ilvl="7" w:tplc="04090003" w:tentative="1">
+      <w:start w:val="1"/>
+      <w:numFmt w:val="bullet"/>
+      <w:lvlText w:val="o"/>
+      <w:lvlJc w:val="left"/>
+      <w:pPr>
+        <w:ind w:left="5760" w:hanging="360"/>
+      </w:pPr>
+      <w:rPr>
+        <w:rFonts w:ascii="Courier New" w:hAnsi="Courier New" w:cs="Courier New" w:hint="default"/>
+      </w:rPr>
+    </w:lvl>
+    <w:lvl w:ilvl="8" w:tplc="04090005" w:tentative="1">
+      <w:start w:val="1"/>
+      <w:numFmt w:val="bullet"/>
+      <w:lvlText w:val=""/>
+      <w:lvlJc w:val="left"/>
+      <w:pPr>
+        <w:ind w:left="6480" w:hanging="360"/>
+      </w:pPr>
+      <w:rPr>
+        <w:rFonts w:ascii="Wingdings" w:hAnsi="Wingdings" w:hint="default"/>
+      </w:rPr>
+    </w:lvl>
+  </w:abstractNum>
+  <w:abstractNum w:abstractNumId="23" w15:restartNumberingAfterBreak="0">
     <w:nsid w:val="221B22FA"/>
     <w:multiLevelType w:val="hybridMultilevel"/>
     <w:tmpl w:val="17E65B3C"/>
@@ -18005,7 +19196,7 @@
       </w:rPr>
     </w:lvl>
   </w:abstractNum>
-  <w:abstractNum w:abstractNumId="22" w15:restartNumberingAfterBreak="0">
+  <w:abstractNum w:abstractNumId="24" w15:restartNumberingAfterBreak="0">
     <w:nsid w:val="243D010A"/>
     <w:multiLevelType w:val="hybridMultilevel"/>
     <w:tmpl w:val="3BFEF96C"/>
@@ -18118,7 +19309,7 @@
       </w:rPr>
     </w:lvl>
   </w:abstractNum>
-  <w:abstractNum w:abstractNumId="23" w15:restartNumberingAfterBreak="0">
+  <w:abstractNum w:abstractNumId="25" w15:restartNumberingAfterBreak="0">
     <w:nsid w:val="294B4B0E"/>
     <w:multiLevelType w:val="hybridMultilevel"/>
     <w:tmpl w:val="18DE7758"/>
@@ -18231,7 +19422,7 @@
       </w:rPr>
     </w:lvl>
   </w:abstractNum>
-  <w:abstractNum w:abstractNumId="24" w15:restartNumberingAfterBreak="0">
+  <w:abstractNum w:abstractNumId="26" w15:restartNumberingAfterBreak="0">
     <w:nsid w:val="2A264128"/>
     <w:multiLevelType w:val="hybridMultilevel"/>
     <w:tmpl w:val="BB36C050"/>
@@ -18317,7 +19508,7 @@
       </w:pPr>
     </w:lvl>
   </w:abstractNum>
-  <w:abstractNum w:abstractNumId="25" w15:restartNumberingAfterBreak="0">
+  <w:abstractNum w:abstractNumId="27" w15:restartNumberingAfterBreak="0">
     <w:nsid w:val="2A3E4E36"/>
     <w:multiLevelType w:val="hybridMultilevel"/>
     <w:tmpl w:val="64E2AE4C"/>
@@ -18430,7 +19621,7 @@
       </w:rPr>
     </w:lvl>
   </w:abstractNum>
-  <w:abstractNum w:abstractNumId="26" w15:restartNumberingAfterBreak="0">
+  <w:abstractNum w:abstractNumId="28" w15:restartNumberingAfterBreak="0">
     <w:nsid w:val="2CCE1BFA"/>
     <w:multiLevelType w:val="hybridMultilevel"/>
     <w:tmpl w:val="DCBEED98"/>
@@ -18543,7 +19734,7 @@
       </w:rPr>
     </w:lvl>
   </w:abstractNum>
-  <w:abstractNum w:abstractNumId="27" w15:restartNumberingAfterBreak="0">
+  <w:abstractNum w:abstractNumId="29" w15:restartNumberingAfterBreak="0">
     <w:nsid w:val="2D4C6FAD"/>
     <w:multiLevelType w:val="hybridMultilevel"/>
     <w:tmpl w:val="2548C2A0"/>
@@ -18656,7 +19847,7 @@
       </w:rPr>
     </w:lvl>
   </w:abstractNum>
-  <w:abstractNum w:abstractNumId="28" w15:restartNumberingAfterBreak="0">
+  <w:abstractNum w:abstractNumId="30" w15:restartNumberingAfterBreak="0">
     <w:nsid w:val="30514B65"/>
     <w:multiLevelType w:val="hybridMultilevel"/>
     <w:tmpl w:val="2F900BAC"/>
@@ -18769,7 +19960,7 @@
       </w:rPr>
     </w:lvl>
   </w:abstractNum>
-  <w:abstractNum w:abstractNumId="29" w15:restartNumberingAfterBreak="0">
+  <w:abstractNum w:abstractNumId="31" w15:restartNumberingAfterBreak="0">
     <w:nsid w:val="31194D2C"/>
     <w:multiLevelType w:val="hybridMultilevel"/>
     <w:tmpl w:val="9A5E81AE"/>
@@ -18882,7 +20073,7 @@
       </w:rPr>
     </w:lvl>
   </w:abstractNum>
-  <w:abstractNum w:abstractNumId="30" w15:restartNumberingAfterBreak="0">
+  <w:abstractNum w:abstractNumId="32" w15:restartNumberingAfterBreak="0">
     <w:nsid w:val="31AC6309"/>
     <w:multiLevelType w:val="hybridMultilevel"/>
     <w:tmpl w:val="169E01D8"/>
@@ -18995,7 +20186,7 @@
       </w:rPr>
     </w:lvl>
   </w:abstractNum>
-  <w:abstractNum w:abstractNumId="31" w15:restartNumberingAfterBreak="0">
+  <w:abstractNum w:abstractNumId="33" w15:restartNumberingAfterBreak="0">
     <w:nsid w:val="361342F4"/>
     <w:multiLevelType w:val="hybridMultilevel"/>
     <w:tmpl w:val="9894FB10"/>
@@ -19108,7 +20299,7 @@
       </w:rPr>
     </w:lvl>
   </w:abstractNum>
-  <w:abstractNum w:abstractNumId="32" w15:restartNumberingAfterBreak="0">
+  <w:abstractNum w:abstractNumId="34" w15:restartNumberingAfterBreak="0">
     <w:nsid w:val="36BA3C40"/>
     <w:multiLevelType w:val="hybridMultilevel"/>
     <w:tmpl w:val="33B4EBCE"/>
@@ -19221,7 +20412,7 @@
       </w:rPr>
     </w:lvl>
   </w:abstractNum>
-  <w:abstractNum w:abstractNumId="33" w15:restartNumberingAfterBreak="0">
+  <w:abstractNum w:abstractNumId="35" w15:restartNumberingAfterBreak="0">
     <w:nsid w:val="3ABD25E1"/>
     <w:multiLevelType w:val="hybridMultilevel"/>
     <w:tmpl w:val="AD2E3278"/>
@@ -19334,7 +20525,7 @@
       </w:rPr>
     </w:lvl>
   </w:abstractNum>
-  <w:abstractNum w:abstractNumId="34" w15:restartNumberingAfterBreak="0">
+  <w:abstractNum w:abstractNumId="36" w15:restartNumberingAfterBreak="0">
     <w:nsid w:val="3BC53099"/>
     <w:multiLevelType w:val="hybridMultilevel"/>
     <w:tmpl w:val="2BCEE162"/>
@@ -19420,7 +20611,7 @@
       </w:pPr>
     </w:lvl>
   </w:abstractNum>
-  <w:abstractNum w:abstractNumId="35" w15:restartNumberingAfterBreak="0">
+  <w:abstractNum w:abstractNumId="37" w15:restartNumberingAfterBreak="0">
     <w:nsid w:val="3E505659"/>
     <w:multiLevelType w:val="hybridMultilevel"/>
     <w:tmpl w:val="A81A8616"/>
@@ -19533,7 +20724,7 @@
       </w:rPr>
     </w:lvl>
   </w:abstractNum>
-  <w:abstractNum w:abstractNumId="36" w15:restartNumberingAfterBreak="0">
+  <w:abstractNum w:abstractNumId="38" w15:restartNumberingAfterBreak="0">
     <w:nsid w:val="3FA3017E"/>
     <w:multiLevelType w:val="hybridMultilevel"/>
     <w:tmpl w:val="B590EDB6"/>
@@ -19646,7 +20837,7 @@
       </w:rPr>
     </w:lvl>
   </w:abstractNum>
-  <w:abstractNum w:abstractNumId="37" w15:restartNumberingAfterBreak="0">
+  <w:abstractNum w:abstractNumId="39" w15:restartNumberingAfterBreak="0">
     <w:nsid w:val="415A6C27"/>
     <w:multiLevelType w:val="hybridMultilevel"/>
     <w:tmpl w:val="9FD43122"/>
@@ -19759,7 +20950,7 @@
       </w:rPr>
     </w:lvl>
   </w:abstractNum>
-  <w:abstractNum w:abstractNumId="38" w15:restartNumberingAfterBreak="0">
+  <w:abstractNum w:abstractNumId="40" w15:restartNumberingAfterBreak="0">
     <w:nsid w:val="429F179B"/>
     <w:multiLevelType w:val="hybridMultilevel"/>
     <w:tmpl w:val="A3E2908E"/>
@@ -19872,7 +21063,7 @@
       </w:rPr>
     </w:lvl>
   </w:abstractNum>
-  <w:abstractNum w:abstractNumId="39" w15:restartNumberingAfterBreak="0">
+  <w:abstractNum w:abstractNumId="41" w15:restartNumberingAfterBreak="0">
     <w:nsid w:val="44E65BB1"/>
     <w:multiLevelType w:val="hybridMultilevel"/>
     <w:tmpl w:val="BF0E2A72"/>
@@ -19985,7 +21176,7 @@
       </w:rPr>
     </w:lvl>
   </w:abstractNum>
-  <w:abstractNum w:abstractNumId="40" w15:restartNumberingAfterBreak="0">
+  <w:abstractNum w:abstractNumId="42" w15:restartNumberingAfterBreak="0">
     <w:nsid w:val="44EE1D29"/>
     <w:multiLevelType w:val="hybridMultilevel"/>
     <w:tmpl w:val="BAAA7C56"/>
@@ -20071,7 +21262,7 @@
       </w:pPr>
     </w:lvl>
   </w:abstractNum>
-  <w:abstractNum w:abstractNumId="41" w15:restartNumberingAfterBreak="0">
+  <w:abstractNum w:abstractNumId="43" w15:restartNumberingAfterBreak="0">
     <w:nsid w:val="484D6A18"/>
     <w:multiLevelType w:val="hybridMultilevel"/>
     <w:tmpl w:val="B260C27C"/>
@@ -20184,7 +21375,7 @@
       </w:rPr>
     </w:lvl>
   </w:abstractNum>
-  <w:abstractNum w:abstractNumId="42" w15:restartNumberingAfterBreak="0">
+  <w:abstractNum w:abstractNumId="44" w15:restartNumberingAfterBreak="0">
     <w:nsid w:val="4A1C46E7"/>
     <w:multiLevelType w:val="hybridMultilevel"/>
     <w:tmpl w:val="7EF62C86"/>
@@ -20297,7 +21488,7 @@
       </w:rPr>
     </w:lvl>
   </w:abstractNum>
-  <w:abstractNum w:abstractNumId="43" w15:restartNumberingAfterBreak="0">
+  <w:abstractNum w:abstractNumId="45" w15:restartNumberingAfterBreak="0">
     <w:nsid w:val="4CF46F0D"/>
     <w:multiLevelType w:val="hybridMultilevel"/>
     <w:tmpl w:val="37F2BD8E"/>
@@ -20410,7 +21601,459 @@
       </w:rPr>
     </w:lvl>
   </w:abstractNum>
-  <w:abstractNum w:abstractNumId="44" w15:restartNumberingAfterBreak="0">
+  <w:abstractNum w:abstractNumId="46" w15:restartNumberingAfterBreak="0">
+    <w:nsid w:val="4F7330C3"/>
+    <w:multiLevelType w:val="hybridMultilevel"/>
+    <w:tmpl w:val="CF4650B8"/>
+    <w:lvl w:ilvl="0" w:tplc="04090001">
+      <w:start w:val="1"/>
+      <w:numFmt w:val="bullet"/>
+      <w:lvlText w:val=""/>
+      <w:lvlJc w:val="left"/>
+      <w:pPr>
+        <w:ind w:left="720" w:hanging="360"/>
+      </w:pPr>
+      <w:rPr>
+        <w:rFonts w:ascii="Symbol" w:hAnsi="Symbol" w:hint="default"/>
+      </w:rPr>
+    </w:lvl>
+    <w:lvl w:ilvl="1" w:tplc="04090003" w:tentative="1">
+      <w:start w:val="1"/>
+      <w:numFmt w:val="bullet"/>
+      <w:lvlText w:val="o"/>
+      <w:lvlJc w:val="left"/>
+      <w:pPr>
+        <w:ind w:left="1440" w:hanging="360"/>
+      </w:pPr>
+      <w:rPr>
+        <w:rFonts w:ascii="Courier New" w:hAnsi="Courier New" w:cs="Courier New" w:hint="default"/>
+      </w:rPr>
+    </w:lvl>
+    <w:lvl w:ilvl="2" w:tplc="04090005" w:tentative="1">
+      <w:start w:val="1"/>
+      <w:numFmt w:val="bullet"/>
+      <w:lvlText w:val=""/>
+      <w:lvlJc w:val="left"/>
+      <w:pPr>
+        <w:ind w:left="2160" w:hanging="360"/>
+      </w:pPr>
+      <w:rPr>
+        <w:rFonts w:ascii="Wingdings" w:hAnsi="Wingdings" w:hint="default"/>
+      </w:rPr>
+    </w:lvl>
+    <w:lvl w:ilvl="3" w:tplc="04090001" w:tentative="1">
+      <w:start w:val="1"/>
+      <w:numFmt w:val="bullet"/>
+      <w:lvlText w:val=""/>
+      <w:lvlJc w:val="left"/>
+      <w:pPr>
+        <w:ind w:left="2880" w:hanging="360"/>
+      </w:pPr>
+      <w:rPr>
+        <w:rFonts w:ascii="Symbol" w:hAnsi="Symbol" w:hint="default"/>
+      </w:rPr>
+    </w:lvl>
+    <w:lvl w:ilvl="4" w:tplc="04090003" w:tentative="1">
+      <w:start w:val="1"/>
+      <w:numFmt w:val="bullet"/>
+      <w:lvlText w:val="o"/>
+      <w:lvlJc w:val="left"/>
+      <w:pPr>
+        <w:ind w:left="3600" w:hanging="360"/>
+      </w:pPr>
+      <w:rPr>
+        <w:rFonts w:ascii="Courier New" w:hAnsi="Courier New" w:cs="Courier New" w:hint="default"/>
+      </w:rPr>
+    </w:lvl>
+    <w:lvl w:ilvl="5" w:tplc="04090005" w:tentative="1">
+      <w:start w:val="1"/>
+      <w:numFmt w:val="bullet"/>
+      <w:lvlText w:val=""/>
+      <w:lvlJc w:val="left"/>
+      <w:pPr>
+        <w:ind w:left="4320" w:hanging="360"/>
+      </w:pPr>
+      <w:rPr>
+        <w:rFonts w:ascii="Wingdings" w:hAnsi="Wingdings" w:hint="default"/>
+      </w:rPr>
+    </w:lvl>
+    <w:lvl w:ilvl="6" w:tplc="04090001" w:tentative="1">
+      <w:start w:val="1"/>
+      <w:numFmt w:val="bullet"/>
+      <w:lvlText w:val=""/>
+      <w:lvlJc w:val="left"/>
+      <w:pPr>
+        <w:ind w:left="5040" w:hanging="360"/>
+      </w:pPr>
+      <w:rPr>
+        <w:rFonts w:ascii="Symbol" w:hAnsi="Symbol" w:hint="default"/>
+      </w:rPr>
+    </w:lvl>
+    <w:lvl w:ilvl="7" w:tplc="04090003" w:tentative="1">
+      <w:start w:val="1"/>
+      <w:numFmt w:val="bullet"/>
+      <w:lvlText w:val="o"/>
+      <w:lvlJc w:val="left"/>
+      <w:pPr>
+        <w:ind w:left="5760" w:hanging="360"/>
+      </w:pPr>
+      <w:rPr>
+        <w:rFonts w:ascii="Courier New" w:hAnsi="Courier New" w:cs="Courier New" w:hint="default"/>
+      </w:rPr>
+    </w:lvl>
+    <w:lvl w:ilvl="8" w:tplc="04090005" w:tentative="1">
+      <w:start w:val="1"/>
+      <w:numFmt w:val="bullet"/>
+      <w:lvlText w:val=""/>
+      <w:lvlJc w:val="left"/>
+      <w:pPr>
+        <w:ind w:left="6480" w:hanging="360"/>
+      </w:pPr>
+      <w:rPr>
+        <w:rFonts w:ascii="Wingdings" w:hAnsi="Wingdings" w:hint="default"/>
+      </w:rPr>
+    </w:lvl>
+  </w:abstractNum>
+  <w:abstractNum w:abstractNumId="47" w15:restartNumberingAfterBreak="0">
+    <w:nsid w:val="4F9724BB"/>
+    <w:multiLevelType w:val="hybridMultilevel"/>
+    <w:tmpl w:val="9306CC24"/>
+    <w:lvl w:ilvl="0" w:tplc="04090001">
+      <w:start w:val="1"/>
+      <w:numFmt w:val="bullet"/>
+      <w:lvlText w:val=""/>
+      <w:lvlJc w:val="left"/>
+      <w:pPr>
+        <w:ind w:left="720" w:hanging="360"/>
+      </w:pPr>
+      <w:rPr>
+        <w:rFonts w:ascii="Symbol" w:hAnsi="Symbol" w:hint="default"/>
+      </w:rPr>
+    </w:lvl>
+    <w:lvl w:ilvl="1" w:tplc="04090003" w:tentative="1">
+      <w:start w:val="1"/>
+      <w:numFmt w:val="bullet"/>
+      <w:lvlText w:val="o"/>
+      <w:lvlJc w:val="left"/>
+      <w:pPr>
+        <w:ind w:left="1440" w:hanging="360"/>
+      </w:pPr>
+      <w:rPr>
+        <w:rFonts w:ascii="Courier New" w:hAnsi="Courier New" w:cs="Courier New" w:hint="default"/>
+      </w:rPr>
+    </w:lvl>
+    <w:lvl w:ilvl="2" w:tplc="04090005" w:tentative="1">
+      <w:start w:val="1"/>
+      <w:numFmt w:val="bullet"/>
+      <w:lvlText w:val=""/>
+      <w:lvlJc w:val="left"/>
+      <w:pPr>
+        <w:ind w:left="2160" w:hanging="360"/>
+      </w:pPr>
+      <w:rPr>
+        <w:rFonts w:ascii="Wingdings" w:hAnsi="Wingdings" w:hint="default"/>
+      </w:rPr>
+    </w:lvl>
+    <w:lvl w:ilvl="3" w:tplc="04090001" w:tentative="1">
+      <w:start w:val="1"/>
+      <w:numFmt w:val="bullet"/>
+      <w:lvlText w:val=""/>
+      <w:lvlJc w:val="left"/>
+      <w:pPr>
+        <w:ind w:left="2880" w:hanging="360"/>
+      </w:pPr>
+      <w:rPr>
+        <w:rFonts w:ascii="Symbol" w:hAnsi="Symbol" w:hint="default"/>
+      </w:rPr>
+    </w:lvl>
+    <w:lvl w:ilvl="4" w:tplc="04090003" w:tentative="1">
+      <w:start w:val="1"/>
+      <w:numFmt w:val="bullet"/>
+      <w:lvlText w:val="o"/>
+      <w:lvlJc w:val="left"/>
+      <w:pPr>
+        <w:ind w:left="3600" w:hanging="360"/>
+      </w:pPr>
+      <w:rPr>
+        <w:rFonts w:ascii="Courier New" w:hAnsi="Courier New" w:cs="Courier New" w:hint="default"/>
+      </w:rPr>
+    </w:lvl>
+    <w:lvl w:ilvl="5" w:tplc="04090005" w:tentative="1">
+      <w:start w:val="1"/>
+      <w:numFmt w:val="bullet"/>
+      <w:lvlText w:val=""/>
+      <w:lvlJc w:val="left"/>
+      <w:pPr>
+        <w:ind w:left="4320" w:hanging="360"/>
+      </w:pPr>
+      <w:rPr>
+        <w:rFonts w:ascii="Wingdings" w:hAnsi="Wingdings" w:hint="default"/>
+      </w:rPr>
+    </w:lvl>
+    <w:lvl w:ilvl="6" w:tplc="04090001" w:tentative="1">
+      <w:start w:val="1"/>
+      <w:numFmt w:val="bullet"/>
+      <w:lvlText w:val=""/>
+      <w:lvlJc w:val="left"/>
+      <w:pPr>
+        <w:ind w:left="5040" w:hanging="360"/>
+      </w:pPr>
+      <w:rPr>
+        <w:rFonts w:ascii="Symbol" w:hAnsi="Symbol" w:hint="default"/>
+      </w:rPr>
+    </w:lvl>
+    <w:lvl w:ilvl="7" w:tplc="04090003" w:tentative="1">
+      <w:start w:val="1"/>
+      <w:numFmt w:val="bullet"/>
+      <w:lvlText w:val="o"/>
+      <w:lvlJc w:val="left"/>
+      <w:pPr>
+        <w:ind w:left="5760" w:hanging="360"/>
+      </w:pPr>
+      <w:rPr>
+        <w:rFonts w:ascii="Courier New" w:hAnsi="Courier New" w:cs="Courier New" w:hint="default"/>
+      </w:rPr>
+    </w:lvl>
+    <w:lvl w:ilvl="8" w:tplc="04090005" w:tentative="1">
+      <w:start w:val="1"/>
+      <w:numFmt w:val="bullet"/>
+      <w:lvlText w:val=""/>
+      <w:lvlJc w:val="left"/>
+      <w:pPr>
+        <w:ind w:left="6480" w:hanging="360"/>
+      </w:pPr>
+      <w:rPr>
+        <w:rFonts w:ascii="Wingdings" w:hAnsi="Wingdings" w:hint="default"/>
+      </w:rPr>
+    </w:lvl>
+  </w:abstractNum>
+  <w:abstractNum w:abstractNumId="48" w15:restartNumberingAfterBreak="0">
+    <w:nsid w:val="54CD0B39"/>
+    <w:multiLevelType w:val="hybridMultilevel"/>
+    <w:tmpl w:val="93C0C444"/>
+    <w:lvl w:ilvl="0" w:tplc="04090001">
+      <w:start w:val="1"/>
+      <w:numFmt w:val="bullet"/>
+      <w:lvlText w:val=""/>
+      <w:lvlJc w:val="left"/>
+      <w:pPr>
+        <w:ind w:left="720" w:hanging="360"/>
+      </w:pPr>
+      <w:rPr>
+        <w:rFonts w:ascii="Symbol" w:hAnsi="Symbol" w:hint="default"/>
+      </w:rPr>
+    </w:lvl>
+    <w:lvl w:ilvl="1" w:tplc="04090003" w:tentative="1">
+      <w:start w:val="1"/>
+      <w:numFmt w:val="bullet"/>
+      <w:lvlText w:val="o"/>
+      <w:lvlJc w:val="left"/>
+      <w:pPr>
+        <w:ind w:left="1440" w:hanging="360"/>
+      </w:pPr>
+      <w:rPr>
+        <w:rFonts w:ascii="Courier New" w:hAnsi="Courier New" w:cs="Courier New" w:hint="default"/>
+      </w:rPr>
+    </w:lvl>
+    <w:lvl w:ilvl="2" w:tplc="04090005" w:tentative="1">
+      <w:start w:val="1"/>
+      <w:numFmt w:val="bullet"/>
+      <w:lvlText w:val=""/>
+      <w:lvlJc w:val="left"/>
+      <w:pPr>
+        <w:ind w:left="2160" w:hanging="360"/>
+      </w:pPr>
+      <w:rPr>
+        <w:rFonts w:ascii="Wingdings" w:hAnsi="Wingdings" w:hint="default"/>
+      </w:rPr>
+    </w:lvl>
+    <w:lvl w:ilvl="3" w:tplc="04090001" w:tentative="1">
+      <w:start w:val="1"/>
+      <w:numFmt w:val="bullet"/>
+      <w:lvlText w:val=""/>
+      <w:lvlJc w:val="left"/>
+      <w:pPr>
+        <w:ind w:left="2880" w:hanging="360"/>
+      </w:pPr>
+      <w:rPr>
+        <w:rFonts w:ascii="Symbol" w:hAnsi="Symbol" w:hint="default"/>
+      </w:rPr>
+    </w:lvl>
+    <w:lvl w:ilvl="4" w:tplc="04090003" w:tentative="1">
+      <w:start w:val="1"/>
+      <w:numFmt w:val="bullet"/>
+      <w:lvlText w:val="o"/>
+      <w:lvlJc w:val="left"/>
+      <w:pPr>
+        <w:ind w:left="3600" w:hanging="360"/>
+      </w:pPr>
+      <w:rPr>
+        <w:rFonts w:ascii="Courier New" w:hAnsi="Courier New" w:cs="Courier New" w:hint="default"/>
+      </w:rPr>
+    </w:lvl>
+    <w:lvl w:ilvl="5" w:tplc="04090005" w:tentative="1">
+      <w:start w:val="1"/>
+      <w:numFmt w:val="bullet"/>
+      <w:lvlText w:val=""/>
+      <w:lvlJc w:val="left"/>
+      <w:pPr>
+        <w:ind w:left="4320" w:hanging="360"/>
+      </w:pPr>
+      <w:rPr>
+        <w:rFonts w:ascii="Wingdings" w:hAnsi="Wingdings" w:hint="default"/>
+      </w:rPr>
+    </w:lvl>
+    <w:lvl w:ilvl="6" w:tplc="04090001" w:tentative="1">
+      <w:start w:val="1"/>
+      <w:numFmt w:val="bullet"/>
+      <w:lvlText w:val=""/>
+      <w:lvlJc w:val="left"/>
+      <w:pPr>
+        <w:ind w:left="5040" w:hanging="360"/>
+      </w:pPr>
+      <w:rPr>
+        <w:rFonts w:ascii="Symbol" w:hAnsi="Symbol" w:hint="default"/>
+      </w:rPr>
+    </w:lvl>
+    <w:lvl w:ilvl="7" w:tplc="04090003" w:tentative="1">
+      <w:start w:val="1"/>
+      <w:numFmt w:val="bullet"/>
+      <w:lvlText w:val="o"/>
+      <w:lvlJc w:val="left"/>
+      <w:pPr>
+        <w:ind w:left="5760" w:hanging="360"/>
+      </w:pPr>
+      <w:rPr>
+        <w:rFonts w:ascii="Courier New" w:hAnsi="Courier New" w:cs="Courier New" w:hint="default"/>
+      </w:rPr>
+    </w:lvl>
+    <w:lvl w:ilvl="8" w:tplc="04090005" w:tentative="1">
+      <w:start w:val="1"/>
+      <w:numFmt w:val="bullet"/>
+      <w:lvlText w:val=""/>
+      <w:lvlJc w:val="left"/>
+      <w:pPr>
+        <w:ind w:left="6480" w:hanging="360"/>
+      </w:pPr>
+      <w:rPr>
+        <w:rFonts w:ascii="Wingdings" w:hAnsi="Wingdings" w:hint="default"/>
+      </w:rPr>
+    </w:lvl>
+  </w:abstractNum>
+  <w:abstractNum w:abstractNumId="49" w15:restartNumberingAfterBreak="0">
+    <w:nsid w:val="58B02BFB"/>
+    <w:multiLevelType w:val="hybridMultilevel"/>
+    <w:tmpl w:val="E12860F0"/>
+    <w:lvl w:ilvl="0" w:tplc="04090001">
+      <w:start w:val="1"/>
+      <w:numFmt w:val="bullet"/>
+      <w:lvlText w:val=""/>
+      <w:lvlJc w:val="left"/>
+      <w:pPr>
+        <w:ind w:left="720" w:hanging="360"/>
+      </w:pPr>
+      <w:rPr>
+        <w:rFonts w:ascii="Symbol" w:hAnsi="Symbol" w:hint="default"/>
+      </w:rPr>
+    </w:lvl>
+    <w:lvl w:ilvl="1" w:tplc="04090003">
+      <w:start w:val="1"/>
+      <w:numFmt w:val="bullet"/>
+      <w:lvlText w:val="o"/>
+      <w:lvlJc w:val="left"/>
+      <w:pPr>
+        <w:ind w:left="1440" w:hanging="360"/>
+      </w:pPr>
+      <w:rPr>
+        <w:rFonts w:ascii="Courier New" w:hAnsi="Courier New" w:cs="Courier New" w:hint="default"/>
+      </w:rPr>
+    </w:lvl>
+    <w:lvl w:ilvl="2" w:tplc="04090005" w:tentative="1">
+      <w:start w:val="1"/>
+      <w:numFmt w:val="bullet"/>
+      <w:lvlText w:val=""/>
+      <w:lvlJc w:val="left"/>
+      <w:pPr>
+        <w:ind w:left="2160" w:hanging="360"/>
+      </w:pPr>
+      <w:rPr>
+        <w:rFonts w:ascii="Wingdings" w:hAnsi="Wingdings" w:hint="default"/>
+      </w:rPr>
+    </w:lvl>
+    <w:lvl w:ilvl="3" w:tplc="04090001" w:tentative="1">
+      <w:start w:val="1"/>
+      <w:numFmt w:val="bullet"/>
+      <w:lvlText w:val=""/>
+      <w:lvlJc w:val="left"/>
+      <w:pPr>
+        <w:ind w:left="2880" w:hanging="360"/>
+      </w:pPr>
+      <w:rPr>
+        <w:rFonts w:ascii="Symbol" w:hAnsi="Symbol" w:hint="default"/>
+      </w:rPr>
+    </w:lvl>
+    <w:lvl w:ilvl="4" w:tplc="04090003" w:tentative="1">
+      <w:start w:val="1"/>
+      <w:numFmt w:val="bullet"/>
+      <w:lvlText w:val="o"/>
+      <w:lvlJc w:val="left"/>
+      <w:pPr>
+        <w:ind w:left="3600" w:hanging="360"/>
+      </w:pPr>
+      <w:rPr>
+        <w:rFonts w:ascii="Courier New" w:hAnsi="Courier New" w:cs="Courier New" w:hint="default"/>
+      </w:rPr>
+    </w:lvl>
+    <w:lvl w:ilvl="5" w:tplc="04090005" w:tentative="1">
+      <w:start w:val="1"/>
+      <w:numFmt w:val="bullet"/>
+      <w:lvlText w:val=""/>
+      <w:lvlJc w:val="left"/>
+      <w:pPr>
+        <w:ind w:left="4320" w:hanging="360"/>
+      </w:pPr>
+      <w:rPr>
+        <w:rFonts w:ascii="Wingdings" w:hAnsi="Wingdings" w:hint="default"/>
+      </w:rPr>
+    </w:lvl>
+    <w:lvl w:ilvl="6" w:tplc="04090001" w:tentative="1">
+      <w:start w:val="1"/>
+      <w:numFmt w:val="bullet"/>
+      <w:lvlText w:val=""/>
+      <w:lvlJc w:val="left"/>
+      <w:pPr>
+        <w:ind w:left="5040" w:hanging="360"/>
+      </w:pPr>
+      <w:rPr>
+        <w:rFonts w:ascii="Symbol" w:hAnsi="Symbol" w:hint="default"/>
+      </w:rPr>
+    </w:lvl>
+    <w:lvl w:ilvl="7" w:tplc="04090003" w:tentative="1">
+      <w:start w:val="1"/>
+      <w:numFmt w:val="bullet"/>
+      <w:lvlText w:val="o"/>
+      <w:lvlJc w:val="left"/>
+      <w:pPr>
+        <w:ind w:left="5760" w:hanging="360"/>
+      </w:pPr>
+      <w:rPr>
+        <w:rFonts w:ascii="Courier New" w:hAnsi="Courier New" w:cs="Courier New" w:hint="default"/>
+      </w:rPr>
+    </w:lvl>
+    <w:lvl w:ilvl="8" w:tplc="04090005" w:tentative="1">
+      <w:start w:val="1"/>
+      <w:numFmt w:val="bullet"/>
+      <w:lvlText w:val=""/>
+      <w:lvlJc w:val="left"/>
+      <w:pPr>
+        <w:ind w:left="6480" w:hanging="360"/>
+      </w:pPr>
+      <w:rPr>
+        <w:rFonts w:ascii="Wingdings" w:hAnsi="Wingdings" w:hint="default"/>
+      </w:rPr>
+    </w:lvl>
+  </w:abstractNum>
+  <w:abstractNum w:abstractNumId="50" w15:restartNumberingAfterBreak="0">
     <w:nsid w:val="5B011147"/>
     <w:multiLevelType w:val="hybridMultilevel"/>
     <w:tmpl w:val="177C31B0"/>
@@ -20496,7 +22139,120 @@
       </w:pPr>
     </w:lvl>
   </w:abstractNum>
-  <w:abstractNum w:abstractNumId="45" w15:restartNumberingAfterBreak="0">
+  <w:abstractNum w:abstractNumId="51" w15:restartNumberingAfterBreak="0">
+    <w:nsid w:val="5D2C3377"/>
+    <w:multiLevelType w:val="hybridMultilevel"/>
+    <w:tmpl w:val="432085C2"/>
+    <w:lvl w:ilvl="0" w:tplc="04090001">
+      <w:start w:val="1"/>
+      <w:numFmt w:val="bullet"/>
+      <w:lvlText w:val=""/>
+      <w:lvlJc w:val="left"/>
+      <w:pPr>
+        <w:ind w:left="720" w:hanging="360"/>
+      </w:pPr>
+      <w:rPr>
+        <w:rFonts w:ascii="Symbol" w:hAnsi="Symbol" w:hint="default"/>
+      </w:rPr>
+    </w:lvl>
+    <w:lvl w:ilvl="1" w:tplc="04090003" w:tentative="1">
+      <w:start w:val="1"/>
+      <w:numFmt w:val="bullet"/>
+      <w:lvlText w:val="o"/>
+      <w:lvlJc w:val="left"/>
+      <w:pPr>
+        <w:ind w:left="1440" w:hanging="360"/>
+      </w:pPr>
+      <w:rPr>
+        <w:rFonts w:ascii="Courier New" w:hAnsi="Courier New" w:cs="Courier New" w:hint="default"/>
+      </w:rPr>
+    </w:lvl>
+    <w:lvl w:ilvl="2" w:tplc="04090005" w:tentative="1">
+      <w:start w:val="1"/>
+      <w:numFmt w:val="bullet"/>
+      <w:lvlText w:val=""/>
+      <w:lvlJc w:val="left"/>
+      <w:pPr>
+        <w:ind w:left="2160" w:hanging="360"/>
+      </w:pPr>
+      <w:rPr>
+        <w:rFonts w:ascii="Wingdings" w:hAnsi="Wingdings" w:hint="default"/>
+      </w:rPr>
+    </w:lvl>
+    <w:lvl w:ilvl="3" w:tplc="04090001" w:tentative="1">
+      <w:start w:val="1"/>
+      <w:numFmt w:val="bullet"/>
+      <w:lvlText w:val=""/>
+      <w:lvlJc w:val="left"/>
+      <w:pPr>
+        <w:ind w:left="2880" w:hanging="360"/>
+      </w:pPr>
+      <w:rPr>
+        <w:rFonts w:ascii="Symbol" w:hAnsi="Symbol" w:hint="default"/>
+      </w:rPr>
+    </w:lvl>
+    <w:lvl w:ilvl="4" w:tplc="04090003" w:tentative="1">
+      <w:start w:val="1"/>
+      <w:numFmt w:val="bullet"/>
+      <w:lvlText w:val="o"/>
+      <w:lvlJc w:val="left"/>
+      <w:pPr>
+        <w:ind w:left="3600" w:hanging="360"/>
+      </w:pPr>
+      <w:rPr>
+        <w:rFonts w:ascii="Courier New" w:hAnsi="Courier New" w:cs="Courier New" w:hint="default"/>
+      </w:rPr>
+    </w:lvl>
+    <w:lvl w:ilvl="5" w:tplc="04090005" w:tentative="1">
+      <w:start w:val="1"/>
+      <w:numFmt w:val="bullet"/>
+      <w:lvlText w:val=""/>
+      <w:lvlJc w:val="left"/>
+      <w:pPr>
+        <w:ind w:left="4320" w:hanging="360"/>
+      </w:pPr>
+      <w:rPr>
+        <w:rFonts w:ascii="Wingdings" w:hAnsi="Wingdings" w:hint="default"/>
+      </w:rPr>
+    </w:lvl>
+    <w:lvl w:ilvl="6" w:tplc="04090001" w:tentative="1">
+      <w:start w:val="1"/>
+      <w:numFmt w:val="bullet"/>
+      <w:lvlText w:val=""/>
+      <w:lvlJc w:val="left"/>
+      <w:pPr>
+        <w:ind w:left="5040" w:hanging="360"/>
+      </w:pPr>
+      <w:rPr>
+        <w:rFonts w:ascii="Symbol" w:hAnsi="Symbol" w:hint="default"/>
+      </w:rPr>
+    </w:lvl>
+    <w:lvl w:ilvl="7" w:tplc="04090003" w:tentative="1">
+      <w:start w:val="1"/>
+      <w:numFmt w:val="bullet"/>
+      <w:lvlText w:val="o"/>
+      <w:lvlJc w:val="left"/>
+      <w:pPr>
+        <w:ind w:left="5760" w:hanging="360"/>
+      </w:pPr>
+      <w:rPr>
+        <w:rFonts w:ascii="Courier New" w:hAnsi="Courier New" w:cs="Courier New" w:hint="default"/>
+      </w:rPr>
+    </w:lvl>
+    <w:lvl w:ilvl="8" w:tplc="04090005" w:tentative="1">
+      <w:start w:val="1"/>
+      <w:numFmt w:val="bullet"/>
+      <w:lvlText w:val=""/>
+      <w:lvlJc w:val="left"/>
+      <w:pPr>
+        <w:ind w:left="6480" w:hanging="360"/>
+      </w:pPr>
+      <w:rPr>
+        <w:rFonts w:ascii="Wingdings" w:hAnsi="Wingdings" w:hint="default"/>
+      </w:rPr>
+    </w:lvl>
+  </w:abstractNum>
+  <w:abstractNum w:abstractNumId="52" w15:restartNumberingAfterBreak="0">
     <w:nsid w:val="5E9B189D"/>
     <w:multiLevelType w:val="hybridMultilevel"/>
     <w:tmpl w:val="D06E8EA4"/>
@@ -20609,7 +22365,7 @@
       </w:rPr>
     </w:lvl>
   </w:abstractNum>
-  <w:abstractNum w:abstractNumId="46" w15:restartNumberingAfterBreak="0">
+  <w:abstractNum w:abstractNumId="53" w15:restartNumberingAfterBreak="0">
     <w:nsid w:val="5F1151EE"/>
     <w:multiLevelType w:val="hybridMultilevel"/>
     <w:tmpl w:val="C25CEC58"/>
@@ -20722,7 +22478,7 @@
       </w:rPr>
     </w:lvl>
   </w:abstractNum>
-  <w:abstractNum w:abstractNumId="47" w15:restartNumberingAfterBreak="0">
+  <w:abstractNum w:abstractNumId="54" w15:restartNumberingAfterBreak="0">
     <w:nsid w:val="5F242715"/>
     <w:multiLevelType w:val="hybridMultilevel"/>
     <w:tmpl w:val="FE943D22"/>
@@ -20835,7 +22591,7 @@
       </w:rPr>
     </w:lvl>
   </w:abstractNum>
-  <w:abstractNum w:abstractNumId="48" w15:restartNumberingAfterBreak="0">
+  <w:abstractNum w:abstractNumId="55" w15:restartNumberingAfterBreak="0">
     <w:nsid w:val="60F42AF7"/>
     <w:multiLevelType w:val="hybridMultilevel"/>
     <w:tmpl w:val="F120D978"/>
@@ -20921,7 +22677,7 @@
       </w:pPr>
     </w:lvl>
   </w:abstractNum>
-  <w:abstractNum w:abstractNumId="49" w15:restartNumberingAfterBreak="0">
+  <w:abstractNum w:abstractNumId="56" w15:restartNumberingAfterBreak="0">
     <w:nsid w:val="61513900"/>
     <w:multiLevelType w:val="hybridMultilevel"/>
     <w:tmpl w:val="C35AFE4A"/>
@@ -21034,7 +22790,7 @@
       </w:rPr>
     </w:lvl>
   </w:abstractNum>
-  <w:abstractNum w:abstractNumId="50" w15:restartNumberingAfterBreak="0">
+  <w:abstractNum w:abstractNumId="57" w15:restartNumberingAfterBreak="0">
     <w:nsid w:val="632A1F46"/>
     <w:multiLevelType w:val="hybridMultilevel"/>
     <w:tmpl w:val="FB8CCE32"/>
@@ -21147,7 +22903,7 @@
       </w:rPr>
     </w:lvl>
   </w:abstractNum>
-  <w:abstractNum w:abstractNumId="51" w15:restartNumberingAfterBreak="0">
+  <w:abstractNum w:abstractNumId="58" w15:restartNumberingAfterBreak="0">
     <w:nsid w:val="660E0106"/>
     <w:multiLevelType w:val="hybridMultilevel"/>
     <w:tmpl w:val="C180C0F4"/>
@@ -21260,7 +23016,7 @@
       </w:rPr>
     </w:lvl>
   </w:abstractNum>
-  <w:abstractNum w:abstractNumId="52" w15:restartNumberingAfterBreak="0">
+  <w:abstractNum w:abstractNumId="59" w15:restartNumberingAfterBreak="0">
     <w:nsid w:val="66715796"/>
     <w:multiLevelType w:val="hybridMultilevel"/>
     <w:tmpl w:val="BD366CD2"/>
@@ -21373,7 +23129,93 @@
       </w:rPr>
     </w:lvl>
   </w:abstractNum>
-  <w:abstractNum w:abstractNumId="53" w15:restartNumberingAfterBreak="0">
+  <w:abstractNum w:abstractNumId="60" w15:restartNumberingAfterBreak="0">
+    <w:nsid w:val="69036E10"/>
+    <w:multiLevelType w:val="hybridMultilevel"/>
+    <w:tmpl w:val="3ACCF458"/>
+    <w:lvl w:ilvl="0" w:tplc="0409000F">
+      <w:start w:val="1"/>
+      <w:numFmt w:val="decimal"/>
+      <w:lvlText w:val="%1."/>
+      <w:lvlJc w:val="left"/>
+      <w:pPr>
+        <w:ind w:left="720" w:hanging="360"/>
+      </w:pPr>
+    </w:lvl>
+    <w:lvl w:ilvl="1" w:tplc="04090019" w:tentative="1">
+      <w:start w:val="1"/>
+      <w:numFmt w:val="lowerLetter"/>
+      <w:lvlText w:val="%2."/>
+      <w:lvlJc w:val="left"/>
+      <w:pPr>
+        <w:ind w:left="1440" w:hanging="360"/>
+      </w:pPr>
+    </w:lvl>
+    <w:lvl w:ilvl="2" w:tplc="0409001B" w:tentative="1">
+      <w:start w:val="1"/>
+      <w:numFmt w:val="lowerRoman"/>
+      <w:lvlText w:val="%3."/>
+      <w:lvlJc w:val="right"/>
+      <w:pPr>
+        <w:ind w:left="2160" w:hanging="180"/>
+      </w:pPr>
+    </w:lvl>
+    <w:lvl w:ilvl="3" w:tplc="0409000F" w:tentative="1">
+      <w:start w:val="1"/>
+      <w:numFmt w:val="decimal"/>
+      <w:lvlText w:val="%4."/>
+      <w:lvlJc w:val="left"/>
+      <w:pPr>
+        <w:ind w:left="2880" w:hanging="360"/>
+      </w:pPr>
+    </w:lvl>
+    <w:lvl w:ilvl="4" w:tplc="04090019" w:tentative="1">
+      <w:start w:val="1"/>
+      <w:numFmt w:val="lowerLetter"/>
+      <w:lvlText w:val="%5."/>
+      <w:lvlJc w:val="left"/>
+      <w:pPr>
+        <w:ind w:left="3600" w:hanging="360"/>
+      </w:pPr>
+    </w:lvl>
+    <w:lvl w:ilvl="5" w:tplc="0409001B" w:tentative="1">
+      <w:start w:val="1"/>
+      <w:numFmt w:val="lowerRoman"/>
+      <w:lvlText w:val="%6."/>
+      <w:lvlJc w:val="right"/>
+      <w:pPr>
+        <w:ind w:left="4320" w:hanging="180"/>
+      </w:pPr>
+    </w:lvl>
+    <w:lvl w:ilvl="6" w:tplc="0409000F" w:tentative="1">
+      <w:start w:val="1"/>
+      <w:numFmt w:val="decimal"/>
+      <w:lvlText w:val="%7."/>
+      <w:lvlJc w:val="left"/>
+      <w:pPr>
+        <w:ind w:left="5040" w:hanging="360"/>
+      </w:pPr>
+    </w:lvl>
+    <w:lvl w:ilvl="7" w:tplc="04090019" w:tentative="1">
+      <w:start w:val="1"/>
+      <w:numFmt w:val="lowerLetter"/>
+      <w:lvlText w:val="%8."/>
+      <w:lvlJc w:val="left"/>
+      <w:pPr>
+        <w:ind w:left="5760" w:hanging="360"/>
+      </w:pPr>
+    </w:lvl>
+    <w:lvl w:ilvl="8" w:tplc="0409001B" w:tentative="1">
+      <w:start w:val="1"/>
+      <w:numFmt w:val="lowerRoman"/>
+      <w:lvlText w:val="%9."/>
+      <w:lvlJc w:val="right"/>
+      <w:pPr>
+        <w:ind w:left="6480" w:hanging="180"/>
+      </w:pPr>
+    </w:lvl>
+  </w:abstractNum>
+  <w:abstractNum w:abstractNumId="61" w15:restartNumberingAfterBreak="0">
     <w:nsid w:val="69EC5CE5"/>
     <w:multiLevelType w:val="hybridMultilevel"/>
     <w:tmpl w:val="2910A4F8"/>
@@ -21486,7 +23328,7 @@
       </w:rPr>
     </w:lvl>
   </w:abstractNum>
-  <w:abstractNum w:abstractNumId="54" w15:restartNumberingAfterBreak="0">
+  <w:abstractNum w:abstractNumId="62" w15:restartNumberingAfterBreak="0">
     <w:nsid w:val="6A3373EA"/>
     <w:multiLevelType w:val="hybridMultilevel"/>
     <w:tmpl w:val="4192E476"/>
@@ -21599,7 +23441,120 @@
       </w:rPr>
     </w:lvl>
   </w:abstractNum>
-  <w:abstractNum w:abstractNumId="55" w15:restartNumberingAfterBreak="0">
+  <w:abstractNum w:abstractNumId="63" w15:restartNumberingAfterBreak="0">
+    <w:nsid w:val="6A3A6F9C"/>
+    <w:multiLevelType w:val="hybridMultilevel"/>
+    <w:tmpl w:val="EB2ED284"/>
+    <w:lvl w:ilvl="0" w:tplc="04090001">
+      <w:start w:val="1"/>
+      <w:numFmt w:val="bullet"/>
+      <w:lvlText w:val=""/>
+      <w:lvlJc w:val="left"/>
+      <w:pPr>
+        <w:ind w:left="720" w:hanging="360"/>
+      </w:pPr>
+      <w:rPr>
+        <w:rFonts w:ascii="Symbol" w:hAnsi="Symbol" w:hint="default"/>
+      </w:rPr>
+    </w:lvl>
+    <w:lvl w:ilvl="1" w:tplc="04090003">
+      <w:start w:val="1"/>
+      <w:numFmt w:val="bullet"/>
+      <w:lvlText w:val="o"/>
+      <w:lvlJc w:val="left"/>
+      <w:pPr>
+        <w:ind w:left="1440" w:hanging="360"/>
+      </w:pPr>
+      <w:rPr>
+        <w:rFonts w:ascii="Courier New" w:hAnsi="Courier New" w:cs="Courier New" w:hint="default"/>
+      </w:rPr>
+    </w:lvl>
+    <w:lvl w:ilvl="2" w:tplc="04090005">
+      <w:start w:val="1"/>
+      <w:numFmt w:val="bullet"/>
+      <w:lvlText w:val=""/>
+      <w:lvlJc w:val="left"/>
+      <w:pPr>
+        <w:ind w:left="2160" w:hanging="360"/>
+      </w:pPr>
+      <w:rPr>
+        <w:rFonts w:ascii="Wingdings" w:hAnsi="Wingdings" w:hint="default"/>
+      </w:rPr>
+    </w:lvl>
+    <w:lvl w:ilvl="3" w:tplc="04090001" w:tentative="1">
+      <w:start w:val="1"/>
+      <w:numFmt w:val="bullet"/>
+      <w:lvlText w:val=""/>
+      <w:lvlJc w:val="left"/>
+      <w:pPr>
+        <w:ind w:left="2880" w:hanging="360"/>
+      </w:pPr>
+      <w:rPr>
+        <w:rFonts w:ascii="Symbol" w:hAnsi="Symbol" w:hint="default"/>
+      </w:rPr>
+    </w:lvl>
+    <w:lvl w:ilvl="4" w:tplc="04090003" w:tentative="1">
+      <w:start w:val="1"/>
+      <w:numFmt w:val="bullet"/>
+      <w:lvlText w:val="o"/>
+      <w:lvlJc w:val="left"/>
+      <w:pPr>
+        <w:ind w:left="3600" w:hanging="360"/>
+      </w:pPr>
+      <w:rPr>
+        <w:rFonts w:ascii="Courier New" w:hAnsi="Courier New" w:cs="Courier New" w:hint="default"/>
+      </w:rPr>
+    </w:lvl>
+    <w:lvl w:ilvl="5" w:tplc="04090005" w:tentative="1">
+      <w:start w:val="1"/>
+      <w:numFmt w:val="bullet"/>
+      <w:lvlText w:val=""/>
+      <w:lvlJc w:val="left"/>
+      <w:pPr>
+        <w:ind w:left="4320" w:hanging="360"/>
+      </w:pPr>
+      <w:rPr>
+        <w:rFonts w:ascii="Wingdings" w:hAnsi="Wingdings" w:hint="default"/>
+      </w:rPr>
+    </w:lvl>
+    <w:lvl w:ilvl="6" w:tplc="04090001" w:tentative="1">
+      <w:start w:val="1"/>
+      <w:numFmt w:val="bullet"/>
+      <w:lvlText w:val=""/>
+      <w:lvlJc w:val="left"/>
+      <w:pPr>
+        <w:ind w:left="5040" w:hanging="360"/>
+      </w:pPr>
+      <w:rPr>
+        <w:rFonts w:ascii="Symbol" w:hAnsi="Symbol" w:hint="default"/>
+      </w:rPr>
+    </w:lvl>
+    <w:lvl w:ilvl="7" w:tplc="04090003" w:tentative="1">
+      <w:start w:val="1"/>
+      <w:numFmt w:val="bullet"/>
+      <w:lvlText w:val="o"/>
+      <w:lvlJc w:val="left"/>
+      <w:pPr>
+        <w:ind w:left="5760" w:hanging="360"/>
+      </w:pPr>
+      <w:rPr>
+        <w:rFonts w:ascii="Courier New" w:hAnsi="Courier New" w:cs="Courier New" w:hint="default"/>
+      </w:rPr>
+    </w:lvl>
+    <w:lvl w:ilvl="8" w:tplc="04090005" w:tentative="1">
+      <w:start w:val="1"/>
+      <w:numFmt w:val="bullet"/>
+      <w:lvlText w:val=""/>
+      <w:lvlJc w:val="left"/>
+      <w:pPr>
+        <w:ind w:left="6480" w:hanging="360"/>
+      </w:pPr>
+      <w:rPr>
+        <w:rFonts w:ascii="Wingdings" w:hAnsi="Wingdings" w:hint="default"/>
+      </w:rPr>
+    </w:lvl>
+  </w:abstractNum>
+  <w:abstractNum w:abstractNumId="64" w15:restartNumberingAfterBreak="0">
     <w:nsid w:val="6A4A6F31"/>
     <w:multiLevelType w:val="hybridMultilevel"/>
     <w:tmpl w:val="DF8EF3F4"/>
@@ -21712,7 +23667,7 @@
       </w:rPr>
     </w:lvl>
   </w:abstractNum>
-  <w:abstractNum w:abstractNumId="56" w15:restartNumberingAfterBreak="0">
+  <w:abstractNum w:abstractNumId="65" w15:restartNumberingAfterBreak="0">
     <w:nsid w:val="6AB207FE"/>
     <w:multiLevelType w:val="hybridMultilevel"/>
     <w:tmpl w:val="96C2F64E"/>
@@ -21825,7 +23780,7 @@
       </w:rPr>
     </w:lvl>
   </w:abstractNum>
-  <w:abstractNum w:abstractNumId="57" w15:restartNumberingAfterBreak="0">
+  <w:abstractNum w:abstractNumId="66" w15:restartNumberingAfterBreak="0">
     <w:nsid w:val="6B155104"/>
     <w:multiLevelType w:val="hybridMultilevel"/>
     <w:tmpl w:val="96E2E146"/>
@@ -21938,7 +23893,7 @@
       </w:rPr>
     </w:lvl>
   </w:abstractNum>
-  <w:abstractNum w:abstractNumId="58" w15:restartNumberingAfterBreak="0">
+  <w:abstractNum w:abstractNumId="67" w15:restartNumberingAfterBreak="0">
     <w:nsid w:val="6B445C90"/>
     <w:multiLevelType w:val="hybridMultilevel"/>
     <w:tmpl w:val="B78039C4"/>
@@ -22051,7 +24006,7 @@
       </w:rPr>
     </w:lvl>
   </w:abstractNum>
-  <w:abstractNum w:abstractNumId="59" w15:restartNumberingAfterBreak="0">
+  <w:abstractNum w:abstractNumId="68" w15:restartNumberingAfterBreak="0">
     <w:nsid w:val="6BB30804"/>
     <w:multiLevelType w:val="hybridMultilevel"/>
     <w:tmpl w:val="863E896C"/>
@@ -22164,7 +24119,7 @@
       </w:rPr>
     </w:lvl>
   </w:abstractNum>
-  <w:abstractNum w:abstractNumId="60" w15:restartNumberingAfterBreak="0">
+  <w:abstractNum w:abstractNumId="69" w15:restartNumberingAfterBreak="0">
     <w:nsid w:val="6D494A05"/>
     <w:multiLevelType w:val="hybridMultilevel"/>
     <w:tmpl w:val="BB8C9438"/>
@@ -22277,7 +24232,233 @@
       </w:rPr>
     </w:lvl>
   </w:abstractNum>
-  <w:abstractNum w:abstractNumId="61" w15:restartNumberingAfterBreak="0">
+  <w:abstractNum w:abstractNumId="70" w15:restartNumberingAfterBreak="0">
+    <w:nsid w:val="6E074C57"/>
+    <w:multiLevelType w:val="hybridMultilevel"/>
+    <w:tmpl w:val="B712D068"/>
+    <w:lvl w:ilvl="0" w:tplc="04090001">
+      <w:start w:val="1"/>
+      <w:numFmt w:val="bullet"/>
+      <w:lvlText w:val=""/>
+      <w:lvlJc w:val="left"/>
+      <w:pPr>
+        <w:ind w:left="773" w:hanging="360"/>
+      </w:pPr>
+      <w:rPr>
+        <w:rFonts w:ascii="Symbol" w:hAnsi="Symbol" w:hint="default"/>
+      </w:rPr>
+    </w:lvl>
+    <w:lvl w:ilvl="1" w:tplc="04090003" w:tentative="1">
+      <w:start w:val="1"/>
+      <w:numFmt w:val="bullet"/>
+      <w:lvlText w:val="o"/>
+      <w:lvlJc w:val="left"/>
+      <w:pPr>
+        <w:ind w:left="1493" w:hanging="360"/>
+      </w:pPr>
+      <w:rPr>
+        <w:rFonts w:ascii="Courier New" w:hAnsi="Courier New" w:cs="Courier New" w:hint="default"/>
+      </w:rPr>
+    </w:lvl>
+    <w:lvl w:ilvl="2" w:tplc="04090005" w:tentative="1">
+      <w:start w:val="1"/>
+      <w:numFmt w:val="bullet"/>
+      <w:lvlText w:val=""/>
+      <w:lvlJc w:val="left"/>
+      <w:pPr>
+        <w:ind w:left="2213" w:hanging="360"/>
+      </w:pPr>
+      <w:rPr>
+        <w:rFonts w:ascii="Wingdings" w:hAnsi="Wingdings" w:hint="default"/>
+      </w:rPr>
+    </w:lvl>
+    <w:lvl w:ilvl="3" w:tplc="04090001" w:tentative="1">
+      <w:start w:val="1"/>
+      <w:numFmt w:val="bullet"/>
+      <w:lvlText w:val=""/>
+      <w:lvlJc w:val="left"/>
+      <w:pPr>
+        <w:ind w:left="2933" w:hanging="360"/>
+      </w:pPr>
+      <w:rPr>
+        <w:rFonts w:ascii="Symbol" w:hAnsi="Symbol" w:hint="default"/>
+      </w:rPr>
+    </w:lvl>
+    <w:lvl w:ilvl="4" w:tplc="04090003" w:tentative="1">
+      <w:start w:val="1"/>
+      <w:numFmt w:val="bullet"/>
+      <w:lvlText w:val="o"/>
+      <w:lvlJc w:val="left"/>
+      <w:pPr>
+        <w:ind w:left="3653" w:hanging="360"/>
+      </w:pPr>
+      <w:rPr>
+        <w:rFonts w:ascii="Courier New" w:hAnsi="Courier New" w:cs="Courier New" w:hint="default"/>
+      </w:rPr>
+    </w:lvl>
+    <w:lvl w:ilvl="5" w:tplc="04090005" w:tentative="1">
+      <w:start w:val="1"/>
+      <w:numFmt w:val="bullet"/>
+      <w:lvlText w:val=""/>
+      <w:lvlJc w:val="left"/>
+      <w:pPr>
+        <w:ind w:left="4373" w:hanging="360"/>
+      </w:pPr>
+      <w:rPr>
+        <w:rFonts w:ascii="Wingdings" w:hAnsi="Wingdings" w:hint="default"/>
+      </w:rPr>
+    </w:lvl>
+    <w:lvl w:ilvl="6" w:tplc="04090001" w:tentative="1">
+      <w:start w:val="1"/>
+      <w:numFmt w:val="bullet"/>
+      <w:lvlText w:val=""/>
+      <w:lvlJc w:val="left"/>
+      <w:pPr>
+        <w:ind w:left="5093" w:hanging="360"/>
+      </w:pPr>
+      <w:rPr>
+        <w:rFonts w:ascii="Symbol" w:hAnsi="Symbol" w:hint="default"/>
+      </w:rPr>
+    </w:lvl>
+    <w:lvl w:ilvl="7" w:tplc="04090003" w:tentative="1">
+      <w:start w:val="1"/>
+      <w:numFmt w:val="bullet"/>
+      <w:lvlText w:val="o"/>
+      <w:lvlJc w:val="left"/>
+      <w:pPr>
+        <w:ind w:left="5813" w:hanging="360"/>
+      </w:pPr>
+      <w:rPr>
+        <w:rFonts w:ascii="Courier New" w:hAnsi="Courier New" w:cs="Courier New" w:hint="default"/>
+      </w:rPr>
+    </w:lvl>
+    <w:lvl w:ilvl="8" w:tplc="04090005" w:tentative="1">
+      <w:start w:val="1"/>
+      <w:numFmt w:val="bullet"/>
+      <w:lvlText w:val=""/>
+      <w:lvlJc w:val="left"/>
+      <w:pPr>
+        <w:ind w:left="6533" w:hanging="360"/>
+      </w:pPr>
+      <w:rPr>
+        <w:rFonts w:ascii="Wingdings" w:hAnsi="Wingdings" w:hint="default"/>
+      </w:rPr>
+    </w:lvl>
+  </w:abstractNum>
+  <w:abstractNum w:abstractNumId="71" w15:restartNumberingAfterBreak="0">
+    <w:nsid w:val="6F590384"/>
+    <w:multiLevelType w:val="hybridMultilevel"/>
+    <w:tmpl w:val="3FF88F64"/>
+    <w:lvl w:ilvl="0" w:tplc="04090001">
+      <w:start w:val="1"/>
+      <w:numFmt w:val="bullet"/>
+      <w:lvlText w:val=""/>
+      <w:lvlJc w:val="left"/>
+      <w:pPr>
+        <w:ind w:left="720" w:hanging="360"/>
+      </w:pPr>
+      <w:rPr>
+        <w:rFonts w:ascii="Symbol" w:hAnsi="Symbol" w:hint="default"/>
+      </w:rPr>
+    </w:lvl>
+    <w:lvl w:ilvl="1" w:tplc="04090003" w:tentative="1">
+      <w:start w:val="1"/>
+      <w:numFmt w:val="bullet"/>
+      <w:lvlText w:val="o"/>
+      <w:lvlJc w:val="left"/>
+      <w:pPr>
+        <w:ind w:left="1440" w:hanging="360"/>
+      </w:pPr>
+      <w:rPr>
+        <w:rFonts w:ascii="Courier New" w:hAnsi="Courier New" w:cs="Courier New" w:hint="default"/>
+      </w:rPr>
+    </w:lvl>
+    <w:lvl w:ilvl="2" w:tplc="04090005" w:tentative="1">
+      <w:start w:val="1"/>
+      <w:numFmt w:val="bullet"/>
+      <w:lvlText w:val=""/>
+      <w:lvlJc w:val="left"/>
+      <w:pPr>
+        <w:ind w:left="2160" w:hanging="360"/>
+      </w:pPr>
+      <w:rPr>
+        <w:rFonts w:ascii="Wingdings" w:hAnsi="Wingdings" w:hint="default"/>
+      </w:rPr>
+    </w:lvl>
+    <w:lvl w:ilvl="3" w:tplc="04090001" w:tentative="1">
+      <w:start w:val="1"/>
+      <w:numFmt w:val="bullet"/>
+      <w:lvlText w:val=""/>
+      <w:lvlJc w:val="left"/>
+      <w:pPr>
+        <w:ind w:left="2880" w:hanging="360"/>
+      </w:pPr>
+      <w:rPr>
+        <w:rFonts w:ascii="Symbol" w:hAnsi="Symbol" w:hint="default"/>
+      </w:rPr>
+    </w:lvl>
+    <w:lvl w:ilvl="4" w:tplc="04090003" w:tentative="1">
+      <w:start w:val="1"/>
+      <w:numFmt w:val="bullet"/>
+      <w:lvlText w:val="o"/>
+      <w:lvlJc w:val="left"/>
+      <w:pPr>
+        <w:ind w:left="3600" w:hanging="360"/>
+      </w:pPr>
+      <w:rPr>
+        <w:rFonts w:ascii="Courier New" w:hAnsi="Courier New" w:cs="Courier New" w:hint="default"/>
+      </w:rPr>
+    </w:lvl>
+    <w:lvl w:ilvl="5" w:tplc="04090005" w:tentative="1">
+      <w:start w:val="1"/>
+      <w:numFmt w:val="bullet"/>
+      <w:lvlText w:val=""/>
+      <w:lvlJc w:val="left"/>
+      <w:pPr>
+        <w:ind w:left="4320" w:hanging="360"/>
+      </w:pPr>
+      <w:rPr>
+        <w:rFonts w:ascii="Wingdings" w:hAnsi="Wingdings" w:hint="default"/>
+      </w:rPr>
+    </w:lvl>
+    <w:lvl w:ilvl="6" w:tplc="04090001" w:tentative="1">
+      <w:start w:val="1"/>
+      <w:numFmt w:val="bullet"/>
+      <w:lvlText w:val=""/>
+      <w:lvlJc w:val="left"/>
+      <w:pPr>
+        <w:ind w:left="5040" w:hanging="360"/>
+      </w:pPr>
+      <w:rPr>
+        <w:rFonts w:ascii="Symbol" w:hAnsi="Symbol" w:hint="default"/>
+      </w:rPr>
+    </w:lvl>
+    <w:lvl w:ilvl="7" w:tplc="04090003" w:tentative="1">
+      <w:start w:val="1"/>
+      <w:numFmt w:val="bullet"/>
+      <w:lvlText w:val="o"/>
+      <w:lvlJc w:val="left"/>
+      <w:pPr>
+        <w:ind w:left="5760" w:hanging="360"/>
+      </w:pPr>
+      <w:rPr>
+        <w:rFonts w:ascii="Courier New" w:hAnsi="Courier New" w:cs="Courier New" w:hint="default"/>
+      </w:rPr>
+    </w:lvl>
+    <w:lvl w:ilvl="8" w:tplc="04090005" w:tentative="1">
+      <w:start w:val="1"/>
+      <w:numFmt w:val="bullet"/>
+      <w:lvlText w:val=""/>
+      <w:lvlJc w:val="left"/>
+      <w:pPr>
+        <w:ind w:left="6480" w:hanging="360"/>
+      </w:pPr>
+      <w:rPr>
+        <w:rFonts w:ascii="Wingdings" w:hAnsi="Wingdings" w:hint="default"/>
+      </w:rPr>
+    </w:lvl>
+  </w:abstractNum>
+  <w:abstractNum w:abstractNumId="72" w15:restartNumberingAfterBreak="0">
     <w:nsid w:val="716C150C"/>
     <w:multiLevelType w:val="hybridMultilevel"/>
     <w:tmpl w:val="2D265EC4"/>
@@ -22390,7 +24571,7 @@
       </w:rPr>
     </w:lvl>
   </w:abstractNum>
-  <w:abstractNum w:abstractNumId="62" w15:restartNumberingAfterBreak="0">
+  <w:abstractNum w:abstractNumId="73" w15:restartNumberingAfterBreak="0">
     <w:nsid w:val="71D12FF3"/>
     <w:multiLevelType w:val="hybridMultilevel"/>
     <w:tmpl w:val="5E30B4C8"/>
@@ -22476,7 +24657,7 @@
       </w:pPr>
     </w:lvl>
   </w:abstractNum>
-  <w:abstractNum w:abstractNumId="63" w15:restartNumberingAfterBreak="0">
+  <w:abstractNum w:abstractNumId="74" w15:restartNumberingAfterBreak="0">
     <w:nsid w:val="72E16842"/>
     <w:multiLevelType w:val="hybridMultilevel"/>
     <w:tmpl w:val="6A968B38"/>
@@ -22589,7 +24770,7 @@
       </w:rPr>
     </w:lvl>
   </w:abstractNum>
-  <w:abstractNum w:abstractNumId="64" w15:restartNumberingAfterBreak="0">
+  <w:abstractNum w:abstractNumId="75" w15:restartNumberingAfterBreak="0">
     <w:nsid w:val="733F0150"/>
     <w:multiLevelType w:val="hybridMultilevel"/>
     <w:tmpl w:val="277E7062"/>
@@ -22702,7 +24883,7 @@
       </w:rPr>
     </w:lvl>
   </w:abstractNum>
-  <w:abstractNum w:abstractNumId="65" w15:restartNumberingAfterBreak="0">
+  <w:abstractNum w:abstractNumId="76" w15:restartNumberingAfterBreak="0">
     <w:nsid w:val="77B7799C"/>
     <w:multiLevelType w:val="hybridMultilevel"/>
     <w:tmpl w:val="33C42DBE"/>
@@ -22788,7 +24969,7 @@
       </w:pPr>
     </w:lvl>
   </w:abstractNum>
-  <w:abstractNum w:abstractNumId="66" w15:restartNumberingAfterBreak="0">
+  <w:abstractNum w:abstractNumId="77" w15:restartNumberingAfterBreak="0">
     <w:nsid w:val="77CA410C"/>
     <w:multiLevelType w:val="hybridMultilevel"/>
     <w:tmpl w:val="457E8382"/>
@@ -22901,7 +25082,7 @@
       </w:rPr>
     </w:lvl>
   </w:abstractNum>
-  <w:abstractNum w:abstractNumId="67" w15:restartNumberingAfterBreak="0">
+  <w:abstractNum w:abstractNumId="78" w15:restartNumberingAfterBreak="0">
     <w:nsid w:val="79201250"/>
     <w:multiLevelType w:val="hybridMultilevel"/>
     <w:tmpl w:val="6658C862"/>
@@ -22987,7 +25168,7 @@
       </w:pPr>
     </w:lvl>
   </w:abstractNum>
-  <w:abstractNum w:abstractNumId="68" w15:restartNumberingAfterBreak="0">
+  <w:abstractNum w:abstractNumId="79" w15:restartNumberingAfterBreak="0">
     <w:nsid w:val="7AF96687"/>
     <w:multiLevelType w:val="hybridMultilevel"/>
     <w:tmpl w:val="17546D1E"/>
@@ -23100,7 +25281,7 @@
       </w:rPr>
     </w:lvl>
   </w:abstractNum>
-  <w:abstractNum w:abstractNumId="69" w15:restartNumberingAfterBreak="0">
+  <w:abstractNum w:abstractNumId="80" w15:restartNumberingAfterBreak="0">
     <w:nsid w:val="7B88744D"/>
     <w:multiLevelType w:val="hybridMultilevel"/>
     <w:tmpl w:val="F3F4A164"/>
@@ -23213,7 +25394,7 @@
       </w:rPr>
     </w:lvl>
   </w:abstractNum>
-  <w:abstractNum w:abstractNumId="70" w15:restartNumberingAfterBreak="0">
+  <w:abstractNum w:abstractNumId="81" w15:restartNumberingAfterBreak="0">
     <w:nsid w:val="7C830520"/>
     <w:multiLevelType w:val="hybridMultilevel"/>
     <w:tmpl w:val="B00AF9D8"/>
@@ -23326,7 +25507,7 @@
       </w:rPr>
     </w:lvl>
   </w:abstractNum>
-  <w:abstractNum w:abstractNumId="71" w15:restartNumberingAfterBreak="0">
+  <w:abstractNum w:abstractNumId="82" w15:restartNumberingAfterBreak="0">
     <w:nsid w:val="7F9600AB"/>
     <w:multiLevelType w:val="hybridMultilevel"/>
     <w:tmpl w:val="B5C015C8"/>
@@ -23440,193 +25621,193 @@
     </w:lvl>
   </w:abstractNum>
   <w:num w:numId="1">
-    <w:abstractNumId w:val="65"/>
+    <w:abstractNumId w:val="76"/>
   </w:num>
   <w:num w:numId="2">
+    <w:abstractNumId w:val="35"/>
+  </w:num>
+  <w:num w:numId="3">
+    <w:abstractNumId w:val="45"/>
+  </w:num>
+  <w:num w:numId="4">
+    <w:abstractNumId w:val="15"/>
+  </w:num>
+  <w:num w:numId="5">
+    <w:abstractNumId w:val="75"/>
+  </w:num>
+  <w:num w:numId="6">
+    <w:abstractNumId w:val="67"/>
+  </w:num>
+  <w:num w:numId="7">
+    <w:abstractNumId w:val="19"/>
+  </w:num>
+  <w:num w:numId="8">
+    <w:abstractNumId w:val="61"/>
+  </w:num>
+  <w:num w:numId="9">
+    <w:abstractNumId w:val="64"/>
+  </w:num>
+  <w:num w:numId="10">
+    <w:abstractNumId w:val="34"/>
+  </w:num>
+  <w:num w:numId="11">
+    <w:abstractNumId w:val="62"/>
+  </w:num>
+  <w:num w:numId="12">
+    <w:abstractNumId w:val="39"/>
+  </w:num>
+  <w:num w:numId="13">
+    <w:abstractNumId w:val="37"/>
+  </w:num>
+  <w:num w:numId="14">
+    <w:abstractNumId w:val="50"/>
+  </w:num>
+  <w:num w:numId="15">
+    <w:abstractNumId w:val="74"/>
+  </w:num>
+  <w:num w:numId="16">
+    <w:abstractNumId w:val="40"/>
+  </w:num>
+  <w:num w:numId="17">
+    <w:abstractNumId w:val="11"/>
+  </w:num>
+  <w:num w:numId="18">
+    <w:abstractNumId w:val="10"/>
+  </w:num>
+  <w:num w:numId="19">
+    <w:abstractNumId w:val="9"/>
+  </w:num>
+  <w:num w:numId="20">
+    <w:abstractNumId w:val="57"/>
+  </w:num>
+  <w:num w:numId="21">
+    <w:abstractNumId w:val="73"/>
+  </w:num>
+  <w:num w:numId="22">
+    <w:abstractNumId w:val="77"/>
+  </w:num>
+  <w:num w:numId="23">
+    <w:abstractNumId w:val="6"/>
+  </w:num>
+  <w:num w:numId="24">
+    <w:abstractNumId w:val="12"/>
+  </w:num>
+  <w:num w:numId="25">
+    <w:abstractNumId w:val="58"/>
+  </w:num>
+  <w:num w:numId="26">
+    <w:abstractNumId w:val="56"/>
+  </w:num>
+  <w:num w:numId="27">
+    <w:abstractNumId w:val="36"/>
+  </w:num>
+  <w:num w:numId="28">
+    <w:abstractNumId w:val="82"/>
+  </w:num>
+  <w:num w:numId="29">
+    <w:abstractNumId w:val="72"/>
+  </w:num>
+  <w:num w:numId="30">
+    <w:abstractNumId w:val="25"/>
+  </w:num>
+  <w:num w:numId="31">
+    <w:abstractNumId w:val="31"/>
+  </w:num>
+  <w:num w:numId="32">
+    <w:abstractNumId w:val="27"/>
+  </w:num>
+  <w:num w:numId="33">
+    <w:abstractNumId w:val="20"/>
+  </w:num>
+  <w:num w:numId="34">
+    <w:abstractNumId w:val="18"/>
+  </w:num>
+  <w:num w:numId="35">
+    <w:abstractNumId w:val="42"/>
+  </w:num>
+  <w:num w:numId="36">
+    <w:abstractNumId w:val="80"/>
+  </w:num>
+  <w:num w:numId="37">
+    <w:abstractNumId w:val="30"/>
+  </w:num>
+  <w:num w:numId="38">
+    <w:abstractNumId w:val="16"/>
+  </w:num>
+  <w:num w:numId="39">
+    <w:abstractNumId w:val="59"/>
+  </w:num>
+  <w:num w:numId="40">
+    <w:abstractNumId w:val="54"/>
+  </w:num>
+  <w:num w:numId="41">
     <w:abstractNumId w:val="33"/>
   </w:num>
-  <w:num w:numId="3">
-    <w:abstractNumId w:val="43"/>
-  </w:num>
-  <w:num w:numId="4">
-    <w:abstractNumId w:val="14"/>
-  </w:num>
-  <w:num w:numId="5">
-    <w:abstractNumId w:val="64"/>
-  </w:num>
-  <w:num w:numId="6">
-    <w:abstractNumId w:val="58"/>
-  </w:num>
-  <w:num w:numId="7">
-    <w:abstractNumId w:val="18"/>
-  </w:num>
-  <w:num w:numId="8">
+  <w:num w:numId="42">
     <w:abstractNumId w:val="53"/>
   </w:num>
-  <w:num w:numId="9">
-    <w:abstractNumId w:val="55"/>
-  </w:num>
-  <w:num w:numId="10">
+  <w:num w:numId="43">
     <w:abstractNumId w:val="32"/>
   </w:num>
-  <w:num w:numId="11">
-    <w:abstractNumId w:val="54"/>
-  </w:num>
-  <w:num w:numId="12">
-    <w:abstractNumId w:val="37"/>
-  </w:num>
-  <w:num w:numId="13">
-    <w:abstractNumId w:val="35"/>
-  </w:num>
-  <w:num w:numId="14">
-    <w:abstractNumId w:val="44"/>
-  </w:num>
-  <w:num w:numId="15">
-    <w:abstractNumId w:val="63"/>
-  </w:num>
-  <w:num w:numId="16">
-    <w:abstractNumId w:val="38"/>
-  </w:num>
-  <w:num w:numId="17">
-    <w:abstractNumId w:val="10"/>
-  </w:num>
-  <w:num w:numId="18">
-    <w:abstractNumId w:val="9"/>
-  </w:num>
-  <w:num w:numId="19">
-    <w:abstractNumId w:val="8"/>
-  </w:num>
-  <w:num w:numId="20">
-    <w:abstractNumId w:val="50"/>
-  </w:num>
-  <w:num w:numId="21">
-    <w:abstractNumId w:val="62"/>
-  </w:num>
-  <w:num w:numId="22">
-    <w:abstractNumId w:val="66"/>
-  </w:num>
-  <w:num w:numId="23">
-    <w:abstractNumId w:val="5"/>
-  </w:num>
-  <w:num w:numId="24">
-    <w:abstractNumId w:val="11"/>
-  </w:num>
-  <w:num w:numId="25">
-    <w:abstractNumId w:val="51"/>
-  </w:num>
-  <w:num w:numId="26">
-    <w:abstractNumId w:val="49"/>
-  </w:num>
-  <w:num w:numId="27">
-    <w:abstractNumId w:val="34"/>
-  </w:num>
-  <w:num w:numId="28">
-    <w:abstractNumId w:val="71"/>
-  </w:num>
-  <w:num w:numId="29">
-    <w:abstractNumId w:val="61"/>
-  </w:num>
-  <w:num w:numId="30">
-    <w:abstractNumId w:val="23"/>
-  </w:num>
-  <w:num w:numId="31">
-    <w:abstractNumId w:val="29"/>
-  </w:num>
-  <w:num w:numId="32">
-    <w:abstractNumId w:val="25"/>
-  </w:num>
-  <w:num w:numId="33">
-    <w:abstractNumId w:val="19"/>
-  </w:num>
-  <w:num w:numId="34">
-    <w:abstractNumId w:val="17"/>
-  </w:num>
-  <w:num w:numId="35">
-    <w:abstractNumId w:val="40"/>
-  </w:num>
-  <w:num w:numId="36">
-    <w:abstractNumId w:val="69"/>
-  </w:num>
-  <w:num w:numId="37">
-    <w:abstractNumId w:val="28"/>
-  </w:num>
-  <w:num w:numId="38">
-    <w:abstractNumId w:val="15"/>
-  </w:num>
-  <w:num w:numId="39">
-    <w:abstractNumId w:val="52"/>
-  </w:num>
-  <w:num w:numId="40">
-    <w:abstractNumId w:val="47"/>
-  </w:num>
-  <w:num w:numId="41">
-    <w:abstractNumId w:val="31"/>
-  </w:num>
-  <w:num w:numId="42">
-    <w:abstractNumId w:val="46"/>
-  </w:num>
-  <w:num w:numId="43">
-    <w:abstractNumId w:val="30"/>
-  </w:num>
   <w:num w:numId="44">
-    <w:abstractNumId w:val="13"/>
+    <w:abstractNumId w:val="14"/>
   </w:num>
   <w:num w:numId="45">
     <w:abstractNumId w:val="0"/>
   </w:num>
   <w:num w:numId="46">
-    <w:abstractNumId w:val="27"/>
+    <w:abstractNumId w:val="29"/>
   </w:num>
   <w:num w:numId="47">
+    <w:abstractNumId w:val="8"/>
+  </w:num>
+  <w:num w:numId="48">
+    <w:abstractNumId w:val="68"/>
+  </w:num>
+  <w:num w:numId="49">
+    <w:abstractNumId w:val="26"/>
+  </w:num>
+  <w:num w:numId="50">
     <w:abstractNumId w:val="7"/>
   </w:num>
-  <w:num w:numId="48">
-    <w:abstractNumId w:val="59"/>
-  </w:num>
-  <w:num w:numId="49">
-    <w:abstractNumId w:val="24"/>
-  </w:num>
-  <w:num w:numId="50">
-    <w:abstractNumId w:val="6"/>
-  </w:num>
   <w:num w:numId="51">
-    <w:abstractNumId w:val="4"/>
+    <w:abstractNumId w:val="5"/>
   </w:num>
   <w:num w:numId="52">
-    <w:abstractNumId w:val="68"/>
+    <w:abstractNumId w:val="79"/>
   </w:num>
   <w:num w:numId="53">
-    <w:abstractNumId w:val="48"/>
+    <w:abstractNumId w:val="55"/>
   </w:num>
   <w:num w:numId="54">
-    <w:abstractNumId w:val="36"/>
+    <w:abstractNumId w:val="38"/>
   </w:num>
   <w:num w:numId="55">
-    <w:abstractNumId w:val="21"/>
+    <w:abstractNumId w:val="23"/>
   </w:num>
   <w:num w:numId="56">
-    <w:abstractNumId w:val="42"/>
+    <w:abstractNumId w:val="44"/>
   </w:num>
   <w:num w:numId="57">
-    <w:abstractNumId w:val="20"/>
+    <w:abstractNumId w:val="21"/>
   </w:num>
   <w:num w:numId="58">
     <w:abstractNumId w:val="1"/>
   </w:num>
   <w:num w:numId="59">
-    <w:abstractNumId w:val="39"/>
+    <w:abstractNumId w:val="41"/>
   </w:num>
   <w:num w:numId="60">
-    <w:abstractNumId w:val="67"/>
+    <w:abstractNumId w:val="78"/>
   </w:num>
   <w:num w:numId="61">
-    <w:abstractNumId w:val="22"/>
+    <w:abstractNumId w:val="24"/>
   </w:num>
   <w:num w:numId="62">
-    <w:abstractNumId w:val="26"/>
+    <w:abstractNumId w:val="28"/>
   </w:num>
   <w:num w:numId="63">
-    <w:abstractNumId w:val="70"/>
+    <w:abstractNumId w:val="81"/>
   </w:num>
   <w:num w:numId="64">
     <w:abstractNumId w:val="2"/>
@@ -23635,27 +25816,60 @@
     <w:abstractNumId w:val="3"/>
   </w:num>
   <w:num w:numId="66">
-    <w:abstractNumId w:val="57"/>
+    <w:abstractNumId w:val="66"/>
   </w:num>
   <w:num w:numId="67">
-    <w:abstractNumId w:val="45"/>
+    <w:abstractNumId w:val="52"/>
   </w:num>
   <w:num w:numId="68">
+    <w:abstractNumId w:val="69"/>
+  </w:num>
+  <w:num w:numId="69">
+    <w:abstractNumId w:val="65"/>
+  </w:num>
+  <w:num w:numId="70">
+    <w:abstractNumId w:val="43"/>
+  </w:num>
+  <w:num w:numId="71">
+    <w:abstractNumId w:val="17"/>
+  </w:num>
+  <w:num w:numId="72">
+    <w:abstractNumId w:val="13"/>
+  </w:num>
+  <w:num w:numId="73">
     <w:abstractNumId w:val="60"/>
   </w:num>
-  <w:num w:numId="69">
-    <w:abstractNumId w:val="56"/>
+  <w:num w:numId="74">
+    <w:abstractNumId w:val="4"/>
   </w:num>
-  <w:num w:numId="70">
-    <w:abstractNumId w:val="41"/>
+  <w:num w:numId="75">
+    <w:abstractNumId w:val="63"/>
   </w:num>
-  <w:num w:numId="71">
-    <w:abstractNumId w:val="16"/>
+  <w:num w:numId="76">
+    <w:abstractNumId w:val="71"/>
   </w:num>
-  <w:num w:numId="72">
-    <w:abstractNumId w:val="12"/>
+  <w:num w:numId="77">
+    <w:abstractNumId w:val="46"/>
   </w:num>
-  <w:numIdMacAtCleanup w:val="72"/>
+  <w:num w:numId="78">
+    <w:abstractNumId w:val="49"/>
+  </w:num>
+  <w:num w:numId="79">
+    <w:abstractNumId w:val="22"/>
+  </w:num>
+  <w:num w:numId="80">
+    <w:abstractNumId w:val="47"/>
+  </w:num>
+  <w:num w:numId="81">
+    <w:abstractNumId w:val="51"/>
+  </w:num>
+  <w:num w:numId="82">
+    <w:abstractNumId w:val="70"/>
+  </w:num>
+  <w:num w:numId="83">
+    <w:abstractNumId w:val="48"/>
+  </w:num>
+  <w:numIdMacAtCleanup w:val="83"/>
 </w:numbering>
 </file>
 

</xml_diff>